<commit_message>
fixed some typo for unit testing
</commit_message>
<xml_diff>
--- a/doc/Test Plan.docx
+++ b/doc/Test Plan.docx
@@ -4,7 +4,7 @@
   <w:body>
     <w:p>
       <w:pPr>
-        <w:pStyle w:val="Title"/>
+        <w:pStyle w:val="a3"/>
         <w:jc w:val="right"/>
       </w:pPr>
       <w:r>
@@ -13,7 +13,7 @@
     </w:p>
     <w:p>
       <w:pPr>
-        <w:pStyle w:val="Title"/>
+        <w:pStyle w:val="a3"/>
         <w:jc w:val="right"/>
       </w:pPr>
       <w:r>
@@ -22,13 +22,13 @@
     </w:p>
     <w:p>
       <w:pPr>
-        <w:pStyle w:val="Title"/>
+        <w:pStyle w:val="a3"/>
         <w:jc w:val="right"/>
       </w:pPr>
     </w:p>
     <w:p>
       <w:pPr>
-        <w:pStyle w:val="Title"/>
+        <w:pStyle w:val="a3"/>
         <w:jc w:val="right"/>
         <w:rPr>
           <w:sz w:val="28"/>
@@ -485,7 +485,7 @@
     </w:p>
     <w:p>
       <w:pPr>
-        <w:pStyle w:val="Title"/>
+        <w:pStyle w:val="a3"/>
       </w:pPr>
       <w:r>
         <w:lastRenderedPageBreak/>
@@ -741,7 +741,7 @@
     <w:p/>
     <w:p>
       <w:pPr>
-        <w:pStyle w:val="Title"/>
+        <w:pStyle w:val="a3"/>
       </w:pPr>
       <w:r>
         <w:br w:type="page"/>
@@ -753,7 +753,7 @@
     </w:p>
     <w:p>
       <w:pPr>
-        <w:pStyle w:val="TOC1"/>
+        <w:pStyle w:val="10"/>
         <w:tabs>
           <w:tab w:val="left" w:pos="432"/>
         </w:tabs>
@@ -849,7 +849,7 @@
     </w:p>
     <w:p>
       <w:pPr>
-        <w:pStyle w:val="TOC1"/>
+        <w:pStyle w:val="10"/>
         <w:tabs>
           <w:tab w:val="left" w:pos="432"/>
         </w:tabs>
@@ -927,7 +927,7 @@
     </w:p>
     <w:p>
       <w:pPr>
-        <w:pStyle w:val="TOC2"/>
+        <w:pStyle w:val="20"/>
         <w:tabs>
           <w:tab w:val="left" w:pos="990"/>
         </w:tabs>
@@ -1005,7 +1005,7 @@
     </w:p>
     <w:p>
       <w:pPr>
-        <w:pStyle w:val="TOC2"/>
+        <w:pStyle w:val="20"/>
         <w:tabs>
           <w:tab w:val="left" w:pos="990"/>
         </w:tabs>
@@ -1083,7 +1083,7 @@
     </w:p>
     <w:p>
       <w:pPr>
-        <w:pStyle w:val="TOC2"/>
+        <w:pStyle w:val="20"/>
         <w:tabs>
           <w:tab w:val="left" w:pos="990"/>
         </w:tabs>
@@ -1161,7 +1161,7 @@
     </w:p>
     <w:p>
       <w:pPr>
-        <w:pStyle w:val="TOC2"/>
+        <w:pStyle w:val="20"/>
         <w:tabs>
           <w:tab w:val="left" w:pos="990"/>
         </w:tabs>
@@ -1239,7 +1239,7 @@
     </w:p>
     <w:p>
       <w:pPr>
-        <w:pStyle w:val="TOC1"/>
+        <w:pStyle w:val="10"/>
         <w:tabs>
           <w:tab w:val="left" w:pos="432"/>
         </w:tabs>
@@ -1317,7 +1317,7 @@
     </w:p>
     <w:p>
       <w:pPr>
-        <w:pStyle w:val="TOC2"/>
+        <w:pStyle w:val="20"/>
         <w:tabs>
           <w:tab w:val="left" w:pos="990"/>
         </w:tabs>
@@ -1395,7 +1395,7 @@
     </w:p>
     <w:p>
       <w:pPr>
-        <w:pStyle w:val="TOC3"/>
+        <w:pStyle w:val="30"/>
         <w:rPr>
           <w:rFonts w:asciiTheme="minorHAnsi" w:eastAsiaTheme="minorEastAsia" w:hAnsiTheme="minorHAnsi" w:cstheme="minorBidi"/>
           <w:sz w:val="22"/>
@@ -1439,7 +1439,7 @@
     </w:p>
     <w:p>
       <w:pPr>
-        <w:pStyle w:val="TOC3"/>
+        <w:pStyle w:val="30"/>
         <w:rPr>
           <w:rFonts w:asciiTheme="minorHAnsi" w:eastAsiaTheme="minorEastAsia" w:hAnsiTheme="minorHAnsi" w:cstheme="minorBidi"/>
           <w:sz w:val="22"/>
@@ -1483,7 +1483,7 @@
     </w:p>
     <w:p>
       <w:pPr>
-        <w:pStyle w:val="TOC2"/>
+        <w:pStyle w:val="20"/>
         <w:tabs>
           <w:tab w:val="left" w:pos="990"/>
         </w:tabs>
@@ -1561,7 +1561,7 @@
     </w:p>
     <w:p>
       <w:pPr>
-        <w:pStyle w:val="TOC2"/>
+        <w:pStyle w:val="20"/>
         <w:tabs>
           <w:tab w:val="left" w:pos="990"/>
         </w:tabs>
@@ -1639,7 +1639,7 @@
     </w:p>
     <w:p>
       <w:pPr>
-        <w:pStyle w:val="TOC3"/>
+        <w:pStyle w:val="30"/>
         <w:rPr>
           <w:rFonts w:asciiTheme="minorHAnsi" w:eastAsiaTheme="minorEastAsia" w:hAnsiTheme="minorHAnsi" w:cstheme="minorBidi"/>
           <w:sz w:val="22"/>
@@ -1683,7 +1683,7 @@
     </w:p>
     <w:p>
       <w:pPr>
-        <w:pStyle w:val="TOC3"/>
+        <w:pStyle w:val="30"/>
         <w:rPr>
           <w:rFonts w:asciiTheme="minorHAnsi" w:eastAsiaTheme="minorEastAsia" w:hAnsiTheme="minorHAnsi" w:cstheme="minorBidi"/>
           <w:sz w:val="22"/>
@@ -1733,7 +1733,7 @@
     </w:p>
     <w:p>
       <w:pPr>
-        <w:pStyle w:val="TOC3"/>
+        <w:pStyle w:val="30"/>
         <w:rPr>
           <w:rFonts w:asciiTheme="minorHAnsi" w:eastAsiaTheme="minorEastAsia" w:hAnsiTheme="minorHAnsi" w:cstheme="minorBidi"/>
           <w:sz w:val="22"/>
@@ -1783,7 +1783,7 @@
     </w:p>
     <w:p>
       <w:pPr>
-        <w:pStyle w:val="TOC3"/>
+        <w:pStyle w:val="30"/>
         <w:rPr>
           <w:rFonts w:asciiTheme="minorHAnsi" w:eastAsiaTheme="minorEastAsia" w:hAnsiTheme="minorHAnsi" w:cstheme="minorBidi"/>
           <w:sz w:val="22"/>
@@ -1833,7 +1833,7 @@
     </w:p>
     <w:p>
       <w:pPr>
-        <w:pStyle w:val="TOC3"/>
+        <w:pStyle w:val="30"/>
         <w:rPr>
           <w:rFonts w:asciiTheme="minorHAnsi" w:eastAsiaTheme="minorEastAsia" w:hAnsiTheme="minorHAnsi" w:cstheme="minorBidi"/>
           <w:sz w:val="22"/>
@@ -1883,7 +1883,7 @@
     </w:p>
     <w:p>
       <w:pPr>
-        <w:pStyle w:val="TOC3"/>
+        <w:pStyle w:val="30"/>
         <w:rPr>
           <w:rFonts w:asciiTheme="minorHAnsi" w:eastAsiaTheme="minorEastAsia" w:hAnsiTheme="minorHAnsi" w:cstheme="minorBidi"/>
           <w:sz w:val="22"/>
@@ -1933,7 +1933,7 @@
     </w:p>
     <w:p>
       <w:pPr>
-        <w:pStyle w:val="TOC3"/>
+        <w:pStyle w:val="30"/>
         <w:rPr>
           <w:rFonts w:asciiTheme="minorHAnsi" w:eastAsiaTheme="minorEastAsia" w:hAnsiTheme="minorHAnsi" w:cstheme="minorBidi"/>
           <w:sz w:val="22"/>
@@ -1983,7 +1983,7 @@
     </w:p>
     <w:p>
       <w:pPr>
-        <w:pStyle w:val="TOC3"/>
+        <w:pStyle w:val="30"/>
         <w:rPr>
           <w:rFonts w:asciiTheme="minorHAnsi" w:eastAsiaTheme="minorEastAsia" w:hAnsiTheme="minorHAnsi" w:cstheme="minorBidi"/>
           <w:sz w:val="22"/>
@@ -2033,7 +2033,7 @@
     </w:p>
     <w:p>
       <w:pPr>
-        <w:pStyle w:val="TOC3"/>
+        <w:pStyle w:val="30"/>
         <w:rPr>
           <w:rFonts w:asciiTheme="minorHAnsi" w:eastAsiaTheme="minorEastAsia" w:hAnsiTheme="minorHAnsi" w:cstheme="minorBidi"/>
           <w:sz w:val="22"/>
@@ -2083,7 +2083,7 @@
     </w:p>
     <w:p>
       <w:pPr>
-        <w:pStyle w:val="TOC3"/>
+        <w:pStyle w:val="30"/>
         <w:tabs>
           <w:tab w:val="left" w:pos="1710"/>
         </w:tabs>
@@ -2136,7 +2136,7 @@
     </w:p>
     <w:p>
       <w:pPr>
-        <w:pStyle w:val="TOC3"/>
+        <w:pStyle w:val="30"/>
         <w:tabs>
           <w:tab w:val="left" w:pos="1710"/>
         </w:tabs>
@@ -2189,7 +2189,7 @@
     </w:p>
     <w:p>
       <w:pPr>
-        <w:pStyle w:val="TOC3"/>
+        <w:pStyle w:val="30"/>
         <w:tabs>
           <w:tab w:val="left" w:pos="1710"/>
         </w:tabs>
@@ -2242,7 +2242,7 @@
     </w:p>
     <w:p>
       <w:pPr>
-        <w:pStyle w:val="TOC3"/>
+        <w:pStyle w:val="30"/>
         <w:tabs>
           <w:tab w:val="left" w:pos="1710"/>
         </w:tabs>
@@ -2295,7 +2295,7 @@
     </w:p>
     <w:p>
       <w:pPr>
-        <w:pStyle w:val="TOC3"/>
+        <w:pStyle w:val="30"/>
         <w:tabs>
           <w:tab w:val="left" w:pos="1710"/>
         </w:tabs>
@@ -2348,7 +2348,7 @@
     </w:p>
     <w:p>
       <w:pPr>
-        <w:pStyle w:val="TOC3"/>
+        <w:pStyle w:val="30"/>
         <w:tabs>
           <w:tab w:val="left" w:pos="1710"/>
         </w:tabs>
@@ -2401,7 +2401,7 @@
     </w:p>
     <w:p>
       <w:pPr>
-        <w:pStyle w:val="TOC3"/>
+        <w:pStyle w:val="30"/>
         <w:tabs>
           <w:tab w:val="left" w:pos="1710"/>
         </w:tabs>
@@ -2454,7 +2454,7 @@
     </w:p>
     <w:p>
       <w:pPr>
-        <w:pStyle w:val="TOC3"/>
+        <w:pStyle w:val="30"/>
         <w:tabs>
           <w:tab w:val="left" w:pos="1710"/>
         </w:tabs>
@@ -2507,7 +2507,7 @@
     </w:p>
     <w:p>
       <w:pPr>
-        <w:pStyle w:val="TOC1"/>
+        <w:pStyle w:val="10"/>
         <w:tabs>
           <w:tab w:val="left" w:pos="432"/>
         </w:tabs>
@@ -2585,7 +2585,7 @@
     </w:p>
     <w:p>
       <w:pPr>
-        <w:pStyle w:val="TOC2"/>
+        <w:pStyle w:val="20"/>
         <w:tabs>
           <w:tab w:val="left" w:pos="990"/>
         </w:tabs>
@@ -2663,7 +2663,7 @@
     </w:p>
     <w:p>
       <w:pPr>
-        <w:pStyle w:val="TOC2"/>
+        <w:pStyle w:val="20"/>
         <w:tabs>
           <w:tab w:val="left" w:pos="990"/>
         </w:tabs>
@@ -2741,7 +2741,7 @@
     </w:p>
     <w:p>
       <w:pPr>
-        <w:pStyle w:val="TOC2"/>
+        <w:pStyle w:val="20"/>
         <w:tabs>
           <w:tab w:val="left" w:pos="990"/>
         </w:tabs>
@@ -2819,7 +2819,7 @@
     </w:p>
     <w:p>
       <w:pPr>
-        <w:pStyle w:val="TOC2"/>
+        <w:pStyle w:val="20"/>
         <w:tabs>
           <w:tab w:val="left" w:pos="990"/>
         </w:tabs>
@@ -2897,7 +2897,7 @@
     </w:p>
     <w:p>
       <w:pPr>
-        <w:pStyle w:val="TOC2"/>
+        <w:pStyle w:val="20"/>
         <w:tabs>
           <w:tab w:val="left" w:pos="990"/>
         </w:tabs>
@@ -2975,7 +2975,7 @@
     </w:p>
     <w:p>
       <w:pPr>
-        <w:pStyle w:val="Title"/>
+        <w:pStyle w:val="a3"/>
       </w:pPr>
       <w:r>
         <w:rPr>
@@ -2995,7 +2995,7 @@
     </w:p>
     <w:p>
       <w:pPr>
-        <w:pStyle w:val="Heading1"/>
+        <w:pStyle w:val="1"/>
         <w:numPr>
           <w:ilvl w:val="0"/>
           <w:numId w:val="0"/>
@@ -3005,7 +3005,7 @@
     </w:p>
     <w:p>
       <w:pPr>
-        <w:pStyle w:val="Heading1"/>
+        <w:pStyle w:val="1"/>
         <w:rPr>
           <w:rFonts w:asciiTheme="minorHAnsi" w:hAnsiTheme="minorHAnsi"/>
           <w:sz w:val="22"/>
@@ -3267,7 +3267,7 @@
     </w:p>
     <w:p>
       <w:pPr>
-        <w:pStyle w:val="Heading1"/>
+        <w:pStyle w:val="1"/>
         <w:rPr>
           <w:rFonts w:asciiTheme="minorHAnsi" w:hAnsiTheme="minorHAnsi"/>
           <w:sz w:val="22"/>
@@ -3287,7 +3287,7 @@
     </w:p>
     <w:p>
       <w:pPr>
-        <w:pStyle w:val="Heading2"/>
+        <w:pStyle w:val="2"/>
         <w:rPr>
           <w:rFonts w:asciiTheme="minorHAnsi" w:hAnsiTheme="minorHAnsi"/>
           <w:sz w:val="22"/>
@@ -3324,7 +3324,7 @@
     </w:p>
     <w:p>
       <w:pPr>
-        <w:pStyle w:val="Heading2"/>
+        <w:pStyle w:val="2"/>
         <w:rPr>
           <w:rFonts w:asciiTheme="minorHAnsi" w:hAnsiTheme="minorHAnsi"/>
           <w:sz w:val="22"/>
@@ -3354,7 +3354,7 @@
     </w:p>
     <w:p>
       <w:pPr>
-        <w:pStyle w:val="Heading2"/>
+        <w:pStyle w:val="2"/>
         <w:rPr>
           <w:rFonts w:asciiTheme="minorHAnsi" w:hAnsiTheme="minorHAnsi"/>
           <w:sz w:val="22"/>
@@ -3383,7 +3383,7 @@
     </w:p>
     <w:p>
       <w:pPr>
-        <w:pStyle w:val="Heading2"/>
+        <w:pStyle w:val="2"/>
         <w:rPr>
           <w:rFonts w:asciiTheme="minorHAnsi" w:hAnsiTheme="minorHAnsi"/>
           <w:sz w:val="22"/>
@@ -3422,7 +3422,7 @@
     </w:p>
     <w:p>
       <w:pPr>
-        <w:pStyle w:val="BodyText"/>
+        <w:pStyle w:val="a9"/>
         <w:rPr>
           <w:rFonts w:asciiTheme="minorHAnsi" w:hAnsiTheme="minorHAnsi"/>
           <w:sz w:val="22"/>
@@ -3432,7 +3432,7 @@
     </w:p>
     <w:p>
       <w:pPr>
-        <w:pStyle w:val="Heading1"/>
+        <w:pStyle w:val="1"/>
         <w:rPr>
           <w:rFonts w:asciiTheme="minorHAnsi" w:hAnsiTheme="minorHAnsi"/>
           <w:sz w:val="22"/>
@@ -3463,7 +3463,7 @@
     </w:p>
     <w:p>
       <w:pPr>
-        <w:pStyle w:val="Heading2"/>
+        <w:pStyle w:val="2"/>
         <w:rPr>
           <w:rFonts w:asciiTheme="minorHAnsi" w:hAnsiTheme="minorHAnsi"/>
           <w:sz w:val="22"/>
@@ -3525,12 +3525,48 @@
           <w:szCs w:val="22"/>
           <w:lang w:eastAsia="zh-TW"/>
         </w:rPr>
-        <w:t xml:space="preserve">lack box and white box testing while adopting the JUnit testing, a unit testing framework for Java. This adoption assists the execution and </w:t>
+        <w:t>lack box and white box testing while adopting the JUnit testing, a unit testing framework for Java. Thi</w:t>
+      </w:r>
+      <w:r>
+        <w:rPr>
+          <w:rFonts w:asciiTheme="minorHAnsi" w:hAnsiTheme="minorHAnsi"/>
+          <w:sz w:val="22"/>
+          <w:szCs w:val="22"/>
+          <w:lang w:eastAsia="zh-TW"/>
+        </w:rPr>
+        <w:t xml:space="preserve">s adoption assists the </w:t>
+      </w:r>
+      <w:r>
+        <w:rPr>
+          <w:rFonts w:asciiTheme="minorHAnsi" w:hAnsiTheme="minorHAnsi" w:hint="eastAsia"/>
+          <w:sz w:val="22"/>
+          <w:szCs w:val="22"/>
+          <w:lang w:eastAsia="zh-TW"/>
+        </w:rPr>
+        <w:t>creation</w:t>
+      </w:r>
+      <w:r>
+        <w:rPr>
+          <w:rFonts w:asciiTheme="minorHAnsi" w:hAnsiTheme="minorHAnsi"/>
+          <w:sz w:val="22"/>
+          <w:szCs w:val="22"/>
+          <w:lang w:eastAsia="zh-TW"/>
+        </w:rPr>
+        <w:t xml:space="preserve"> and </w:t>
+      </w:r>
+      <w:r>
+        <w:rPr>
+          <w:rFonts w:asciiTheme="minorHAnsi" w:hAnsiTheme="minorHAnsi" w:hint="eastAsia"/>
+          <w:sz w:val="22"/>
+          <w:szCs w:val="22"/>
+          <w:lang w:eastAsia="zh-TW"/>
+        </w:rPr>
+        <w:t>execution of test cases.</w:t>
       </w:r>
     </w:p>
     <w:p>
       <w:pPr>
-        <w:pStyle w:val="Heading3"/>
+        <w:pStyle w:val="3"/>
         <w:rPr>
           <w:rFonts w:asciiTheme="minorHAnsi" w:hAnsiTheme="minorHAnsi"/>
           <w:sz w:val="22"/>
@@ -3789,7 +3825,7 @@
     </w:p>
     <w:p>
       <w:pPr>
-        <w:pStyle w:val="Heading3"/>
+        <w:pStyle w:val="3"/>
         <w:rPr>
           <w:rFonts w:asciiTheme="minorHAnsi" w:hAnsiTheme="minorHAnsi"/>
           <w:sz w:val="22"/>
@@ -4314,7 +4350,7 @@
     </w:p>
     <w:p>
       <w:pPr>
-        <w:pStyle w:val="Heading2"/>
+        <w:pStyle w:val="2"/>
         <w:rPr>
           <w:rFonts w:asciiTheme="minorHAnsi" w:hAnsiTheme="minorHAnsi"/>
           <w:sz w:val="22"/>
@@ -4534,7 +4570,7 @@
     </w:p>
     <w:p>
       <w:pPr>
-        <w:pStyle w:val="Heading2"/>
+        <w:pStyle w:val="2"/>
         <w:rPr>
           <w:rFonts w:asciiTheme="minorHAnsi" w:hAnsiTheme="minorHAnsi"/>
           <w:sz w:val="22"/>
@@ -4554,7 +4590,7 @@
     </w:p>
     <w:p>
       <w:pPr>
-        <w:pStyle w:val="Heading3"/>
+        <w:pStyle w:val="3"/>
         <w:rPr>
           <w:rFonts w:asciiTheme="minorHAnsi" w:hAnsiTheme="minorHAnsi"/>
           <w:sz w:val="22"/>
@@ -7679,7 +7715,7 @@
     </w:p>
     <w:p>
       <w:pPr>
-        <w:pStyle w:val="Heading3"/>
+        <w:pStyle w:val="3"/>
         <w:rPr>
           <w:rFonts w:asciiTheme="minorHAnsi" w:hAnsiTheme="minorHAnsi"/>
           <w:sz w:val="22"/>
@@ -11225,7 +11261,7 @@
     </w:p>
     <w:p>
       <w:pPr>
-        <w:pStyle w:val="Heading3"/>
+        <w:pStyle w:val="3"/>
         <w:rPr>
           <w:rFonts w:asciiTheme="minorHAnsi" w:hAnsiTheme="minorHAnsi"/>
           <w:sz w:val="22"/>
@@ -13398,7 +13434,7 @@
     </w:p>
     <w:p>
       <w:pPr>
-        <w:pStyle w:val="Heading3"/>
+        <w:pStyle w:val="3"/>
         <w:rPr>
           <w:rFonts w:asciiTheme="minorHAnsi" w:hAnsiTheme="minorHAnsi"/>
           <w:sz w:val="22"/>
@@ -16636,7 +16672,7 @@
     </w:p>
     <w:p>
       <w:pPr>
-        <w:pStyle w:val="Heading3"/>
+        <w:pStyle w:val="3"/>
         <w:rPr>
           <w:rFonts w:asciiTheme="minorHAnsi" w:hAnsiTheme="minorHAnsi"/>
           <w:sz w:val="22"/>
@@ -19884,7 +19920,7 @@
     </w:p>
     <w:p>
       <w:pPr>
-        <w:pStyle w:val="Heading3"/>
+        <w:pStyle w:val="3"/>
         <w:rPr>
           <w:rFonts w:asciiTheme="minorHAnsi" w:hAnsiTheme="minorHAnsi"/>
           <w:sz w:val="22"/>
@@ -20931,7 +20967,7 @@
     </w:p>
     <w:p>
       <w:pPr>
-        <w:pStyle w:val="Heading3"/>
+        <w:pStyle w:val="3"/>
         <w:rPr>
           <w:rFonts w:asciiTheme="minorHAnsi" w:hAnsiTheme="minorHAnsi"/>
           <w:sz w:val="22"/>
@@ -24514,7 +24550,7 @@
     </w:p>
     <w:p>
       <w:pPr>
-        <w:pStyle w:val="Heading3"/>
+        <w:pStyle w:val="3"/>
         <w:rPr>
           <w:rFonts w:asciiTheme="minorHAnsi" w:hAnsiTheme="minorHAnsi"/>
           <w:sz w:val="22"/>
@@ -27083,7 +27119,7 @@
     </w:p>
     <w:p>
       <w:pPr>
-        <w:pStyle w:val="Heading3"/>
+        <w:pStyle w:val="3"/>
         <w:rPr>
           <w:rFonts w:asciiTheme="minorHAnsi" w:hAnsiTheme="minorHAnsi"/>
           <w:sz w:val="22"/>
@@ -28140,7 +28176,7 @@
     </w:p>
     <w:p>
       <w:pPr>
-        <w:pStyle w:val="Heading3"/>
+        <w:pStyle w:val="3"/>
         <w:rPr>
           <w:rFonts w:asciiTheme="minorHAnsi" w:hAnsiTheme="minorHAnsi"/>
           <w:sz w:val="22"/>
@@ -34635,7 +34671,7 @@
     </w:p>
     <w:p>
       <w:pPr>
-        <w:pStyle w:val="Heading3"/>
+        <w:pStyle w:val="3"/>
         <w:rPr>
           <w:rFonts w:asciiTheme="minorHAnsi" w:hAnsiTheme="minorHAnsi"/>
           <w:sz w:val="22"/>
@@ -36862,7 +36898,7 @@
     </w:p>
     <w:p>
       <w:pPr>
-        <w:pStyle w:val="Heading3"/>
+        <w:pStyle w:val="3"/>
         <w:rPr>
           <w:rFonts w:asciiTheme="minorHAnsi" w:hAnsiTheme="minorHAnsi"/>
           <w:sz w:val="22"/>
@@ -37993,7 +38029,7 @@
     </w:p>
     <w:p>
       <w:pPr>
-        <w:pStyle w:val="Heading3"/>
+        <w:pStyle w:val="3"/>
         <w:rPr>
           <w:rFonts w:asciiTheme="minorHAnsi" w:hAnsiTheme="minorHAnsi"/>
           <w:sz w:val="22"/>
@@ -40311,7 +40347,7 @@
     </w:p>
     <w:p>
       <w:pPr>
-        <w:pStyle w:val="Heading3"/>
+        <w:pStyle w:val="3"/>
         <w:rPr>
           <w:rFonts w:asciiTheme="minorHAnsi" w:hAnsiTheme="minorHAnsi"/>
           <w:sz w:val="22"/>
@@ -41323,7 +41359,7 @@
     </w:p>
     <w:p>
       <w:pPr>
-        <w:pStyle w:val="Heading3"/>
+        <w:pStyle w:val="3"/>
         <w:rPr>
           <w:rFonts w:asciiTheme="minorHAnsi" w:hAnsiTheme="minorHAnsi"/>
           <w:sz w:val="22"/>
@@ -42448,7 +42484,7 @@
     </w:p>
     <w:p>
       <w:pPr>
-        <w:pStyle w:val="Heading3"/>
+        <w:pStyle w:val="3"/>
         <w:rPr>
           <w:rFonts w:asciiTheme="minorHAnsi" w:hAnsiTheme="minorHAnsi"/>
           <w:sz w:val="22"/>
@@ -44683,7 +44719,7 @@
     </w:p>
     <w:p>
       <w:pPr>
-        <w:pStyle w:val="Heading3"/>
+        <w:pStyle w:val="3"/>
         <w:rPr>
           <w:rFonts w:asciiTheme="minorHAnsi" w:hAnsiTheme="minorHAnsi"/>
           <w:sz w:val="22"/>
@@ -47953,7 +47989,7 @@
     </w:p>
     <w:p>
       <w:pPr>
-        <w:pStyle w:val="Heading1"/>
+        <w:pStyle w:val="1"/>
         <w:rPr>
           <w:rFonts w:asciiTheme="minorHAnsi" w:hAnsiTheme="minorHAnsi"/>
           <w:sz w:val="22"/>
@@ -47973,7 +48009,7 @@
     </w:p>
     <w:p>
       <w:pPr>
-        <w:pStyle w:val="Heading2"/>
+        <w:pStyle w:val="2"/>
         <w:rPr>
           <w:rFonts w:asciiTheme="minorHAnsi" w:hAnsiTheme="minorHAnsi"/>
           <w:sz w:val="22"/>
@@ -48173,7 +48209,7 @@
     </w:p>
     <w:p>
       <w:pPr>
-        <w:pStyle w:val="ListParagraph"/>
+        <w:pStyle w:val="af1"/>
         <w:numPr>
           <w:ilvl w:val="0"/>
           <w:numId w:val="36"/>
@@ -48191,7 +48227,7 @@
     </w:p>
     <w:p>
       <w:pPr>
-        <w:pStyle w:val="ListParagraph"/>
+        <w:pStyle w:val="af1"/>
         <w:numPr>
           <w:ilvl w:val="0"/>
           <w:numId w:val="36"/>
@@ -48209,7 +48245,7 @@
     </w:p>
     <w:p>
       <w:pPr>
-        <w:pStyle w:val="ListParagraph"/>
+        <w:pStyle w:val="af1"/>
         <w:numPr>
           <w:ilvl w:val="0"/>
           <w:numId w:val="36"/>
@@ -48227,7 +48263,7 @@
     </w:p>
     <w:p>
       <w:pPr>
-        <w:pStyle w:val="ListParagraph"/>
+        <w:pStyle w:val="af1"/>
         <w:numPr>
           <w:ilvl w:val="0"/>
           <w:numId w:val="36"/>
@@ -48245,7 +48281,7 @@
     </w:p>
     <w:p>
       <w:pPr>
-        <w:pStyle w:val="ListParagraph"/>
+        <w:pStyle w:val="af1"/>
         <w:numPr>
           <w:ilvl w:val="0"/>
           <w:numId w:val="36"/>
@@ -48332,7 +48368,7 @@
     </w:p>
     <w:p>
       <w:pPr>
-        <w:pStyle w:val="Heading2"/>
+        <w:pStyle w:val="2"/>
         <w:rPr>
           <w:rFonts w:asciiTheme="minorHAnsi" w:hAnsiTheme="minorHAnsi"/>
           <w:sz w:val="22"/>
@@ -48460,7 +48496,7 @@
     </w:p>
     <w:p>
       <w:pPr>
-        <w:pStyle w:val="Heading2"/>
+        <w:pStyle w:val="2"/>
         <w:rPr>
           <w:rFonts w:asciiTheme="minorHAnsi" w:hAnsiTheme="minorHAnsi"/>
           <w:sz w:val="22"/>
@@ -48591,7 +48627,7 @@
     </w:p>
     <w:p>
       <w:pPr>
-        <w:pStyle w:val="Heading2"/>
+        <w:pStyle w:val="2"/>
         <w:rPr>
           <w:rFonts w:asciiTheme="minorHAnsi" w:hAnsiTheme="minorHAnsi"/>
           <w:sz w:val="22"/>
@@ -48611,7 +48647,7 @@
     </w:p>
     <w:p>
       <w:pPr>
-        <w:pStyle w:val="Heading2"/>
+        <w:pStyle w:val="2"/>
         <w:rPr>
           <w:rFonts w:asciiTheme="minorHAnsi" w:hAnsiTheme="minorHAnsi"/>
           <w:sz w:val="22"/>
@@ -48643,7 +48679,7 @@
     <w:p/>
     <w:p>
       <w:pPr>
-        <w:pStyle w:val="Heading1"/>
+        <w:pStyle w:val="1"/>
       </w:pPr>
       <w:r>
         <w:t>Appendix A</w:t>
@@ -49356,7 +49392,7 @@
 
 <file path=word/endnotes.xml><?xml version="1.0" encoding="utf-8"?>
 <w:endnotes xmlns:ve="http://schemas.openxmlformats.org/markup-compatibility/2006" xmlns:o="urn:schemas-microsoft-com:office:office" xmlns:r="http://schemas.openxmlformats.org/officeDocument/2006/relationships" xmlns:m="http://schemas.openxmlformats.org/officeDocument/2006/math" xmlns:v="urn:schemas-microsoft-com:vml" xmlns:wp="http://schemas.openxmlformats.org/drawingml/2006/wordprocessingDrawing" xmlns:w10="urn:schemas-microsoft-com:office:word" xmlns:w="http://schemas.openxmlformats.org/wordprocessingml/2006/main" xmlns:wne="http://schemas.microsoft.com/office/word/2006/wordml">
-  <w:endnote w:type="separator" w:id="-1">
+  <w:endnote w:type="separator" w:id="0">
     <w:p>
       <w:pPr>
         <w:spacing w:line="240" w:lineRule="auto"/>
@@ -49366,7 +49402,7 @@
       </w:r>
     </w:p>
   </w:endnote>
-  <w:endnote w:type="continuationSeparator" w:id="0">
+  <w:endnote w:type="continuationSeparator" w:id="1">
     <w:p>
       <w:pPr>
         <w:spacing w:line="240" w:lineRule="auto"/>
@@ -49383,34 +49419,34 @@
 <w:ftr xmlns:ve="http://schemas.openxmlformats.org/markup-compatibility/2006" xmlns:o="urn:schemas-microsoft-com:office:office" xmlns:r="http://schemas.openxmlformats.org/officeDocument/2006/relationships" xmlns:m="http://schemas.openxmlformats.org/officeDocument/2006/math" xmlns:v="urn:schemas-microsoft-com:vml" xmlns:wp="http://schemas.openxmlformats.org/drawingml/2006/wordprocessingDrawing" xmlns:w10="urn:schemas-microsoft-com:office:word" xmlns:w="http://schemas.openxmlformats.org/wordprocessingml/2006/main" xmlns:wne="http://schemas.microsoft.com/office/word/2006/wordml">
   <w:p>
     <w:pPr>
-      <w:pStyle w:val="Footer"/>
+      <w:pStyle w:val="a7"/>
       <w:framePr w:wrap="around" w:vAnchor="text" w:hAnchor="margin" w:xAlign="right" w:y="1"/>
       <w:rPr>
-        <w:rStyle w:val="PageNumber"/>
+        <w:rStyle w:val="a8"/>
       </w:rPr>
     </w:pPr>
     <w:r>
       <w:rPr>
-        <w:rStyle w:val="PageNumber"/>
+        <w:rStyle w:val="a8"/>
       </w:rPr>
       <w:fldChar w:fldCharType="begin"/>
     </w:r>
     <w:r>
       <w:rPr>
-        <w:rStyle w:val="PageNumber"/>
+        <w:rStyle w:val="a8"/>
       </w:rPr>
       <w:instrText xml:space="preserve">PAGE  </w:instrText>
     </w:r>
     <w:r>
       <w:rPr>
-        <w:rStyle w:val="PageNumber"/>
+        <w:rStyle w:val="a8"/>
       </w:rPr>
       <w:fldChar w:fldCharType="end"/>
     </w:r>
   </w:p>
   <w:p>
     <w:pPr>
-      <w:pStyle w:val="Footer"/>
+      <w:pStyle w:val="a7"/>
       <w:ind w:right="360"/>
     </w:pPr>
   </w:p>
@@ -49512,45 +49548,45 @@
           </w:r>
           <w:r>
             <w:rPr>
-              <w:rStyle w:val="PageNumber"/>
+              <w:rStyle w:val="a8"/>
             </w:rPr>
             <w:fldChar w:fldCharType="begin"/>
           </w:r>
           <w:r>
             <w:rPr>
-              <w:rStyle w:val="PageNumber"/>
+              <w:rStyle w:val="a8"/>
             </w:rPr>
             <w:instrText xml:space="preserve"> PAGE </w:instrText>
           </w:r>
           <w:r>
             <w:rPr>
-              <w:rStyle w:val="PageNumber"/>
+              <w:rStyle w:val="a8"/>
             </w:rPr>
             <w:fldChar w:fldCharType="separate"/>
           </w:r>
           <w:r>
             <w:rPr>
-              <w:rStyle w:val="PageNumber"/>
+              <w:rStyle w:val="a8"/>
               <w:noProof/>
             </w:rPr>
-            <w:t>27</w:t>
+            <w:t>5</w:t>
           </w:r>
           <w:r>
             <w:rPr>
-              <w:rStyle w:val="PageNumber"/>
+              <w:rStyle w:val="a8"/>
             </w:rPr>
             <w:fldChar w:fldCharType="end"/>
           </w:r>
           <w:r>
             <w:rPr>
-              <w:rStyle w:val="PageNumber"/>
+              <w:rStyle w:val="a8"/>
             </w:rPr>
             <w:t xml:space="preserve"> of </w:t>
           </w:r>
           <w:fldSimple w:instr=" NUMPAGES  \* MERGEFORMAT ">
             <w:r>
               <w:rPr>
-                <w:rStyle w:val="PageNumber"/>
+                <w:rStyle w:val="a8"/>
                 <w:noProof/>
               </w:rPr>
               <w:t>27</w:t>
@@ -49562,7 +49598,7 @@
   </w:tbl>
   <w:p>
     <w:pPr>
-      <w:pStyle w:val="Footer"/>
+      <w:pStyle w:val="a7"/>
     </w:pPr>
   </w:p>
 </w:ftr>
@@ -49572,7 +49608,7 @@
 <w:ftr xmlns:ve="http://schemas.openxmlformats.org/markup-compatibility/2006" xmlns:o="urn:schemas-microsoft-com:office:office" xmlns:r="http://schemas.openxmlformats.org/officeDocument/2006/relationships" xmlns:m="http://schemas.openxmlformats.org/officeDocument/2006/math" xmlns:v="urn:schemas-microsoft-com:vml" xmlns:wp="http://schemas.openxmlformats.org/drawingml/2006/wordprocessingDrawing" xmlns:w10="urn:schemas-microsoft-com:office:word" xmlns:w="http://schemas.openxmlformats.org/wordprocessingml/2006/main" xmlns:wne="http://schemas.microsoft.com/office/word/2006/wordml">
   <w:p>
     <w:pPr>
-      <w:pStyle w:val="Footer"/>
+      <w:pStyle w:val="a7"/>
     </w:pPr>
   </w:p>
 </w:ftr>
@@ -49580,7 +49616,7 @@
 
 <file path=word/footnotes.xml><?xml version="1.0" encoding="utf-8"?>
 <w:footnotes xmlns:ve="http://schemas.openxmlformats.org/markup-compatibility/2006" xmlns:o="urn:schemas-microsoft-com:office:office" xmlns:r="http://schemas.openxmlformats.org/officeDocument/2006/relationships" xmlns:m="http://schemas.openxmlformats.org/officeDocument/2006/math" xmlns:v="urn:schemas-microsoft-com:vml" xmlns:wp="http://schemas.openxmlformats.org/drawingml/2006/wordprocessingDrawing" xmlns:w10="urn:schemas-microsoft-com:office:word" xmlns:w="http://schemas.openxmlformats.org/wordprocessingml/2006/main" xmlns:wne="http://schemas.microsoft.com/office/word/2006/wordml">
-  <w:footnote w:type="separator" w:id="-1">
+  <w:footnote w:type="separator" w:id="0">
     <w:p>
       <w:pPr>
         <w:spacing w:line="240" w:lineRule="auto"/>
@@ -49590,7 +49626,7 @@
       </w:r>
     </w:p>
   </w:footnote>
-  <w:footnote w:type="continuationSeparator" w:id="0">
+  <w:footnote w:type="continuationSeparator" w:id="1">
     <w:p>
       <w:pPr>
         <w:spacing w:line="240" w:lineRule="auto"/>
@@ -49656,7 +49692,7 @@
   </w:p>
   <w:p>
     <w:pPr>
-      <w:pStyle w:val="Header"/>
+      <w:pStyle w:val="a6"/>
     </w:pPr>
   </w:p>
 </w:hdr>
@@ -49741,7 +49777,7 @@
   </w:tbl>
   <w:p>
     <w:pPr>
-      <w:pStyle w:val="Header"/>
+      <w:pStyle w:val="a6"/>
     </w:pPr>
   </w:p>
 </w:hdr>
@@ -49751,7 +49787,7 @@
 <w:hdr xmlns:ve="http://schemas.openxmlformats.org/markup-compatibility/2006" xmlns:o="urn:schemas-microsoft-com:office:office" xmlns:r="http://schemas.openxmlformats.org/officeDocument/2006/relationships" xmlns:m="http://schemas.openxmlformats.org/officeDocument/2006/math" xmlns:v="urn:schemas-microsoft-com:vml" xmlns:wp="http://schemas.openxmlformats.org/drawingml/2006/wordprocessingDrawing" xmlns:w10="urn:schemas-microsoft-com:office:word" xmlns:w="http://schemas.openxmlformats.org/wordprocessingml/2006/main" xmlns:wne="http://schemas.microsoft.com/office/word/2006/wordml">
   <w:p>
     <w:pPr>
-      <w:pStyle w:val="Header"/>
+      <w:pStyle w:val="a6"/>
     </w:pPr>
   </w:p>
 </w:hdr>
@@ -49766,7 +49802,7 @@
     <w:lvl w:ilvl="0">
       <w:start w:val="1"/>
       <w:numFmt w:val="decimal"/>
-      <w:pStyle w:val="Heading1"/>
+      <w:pStyle w:val="1"/>
       <w:lvlText w:val="%1."/>
       <w:legacy w:legacy="1" w:legacySpace="144" w:legacyIndent="0"/>
       <w:lvlJc w:val="left"/>
@@ -49774,7 +49810,7 @@
     <w:lvl w:ilvl="1">
       <w:start w:val="1"/>
       <w:numFmt w:val="decimal"/>
-      <w:pStyle w:val="Heading2"/>
+      <w:pStyle w:val="2"/>
       <w:lvlText w:val="%1.%2"/>
       <w:legacy w:legacy="1" w:legacySpace="144" w:legacyIndent="0"/>
       <w:lvlJc w:val="left"/>
@@ -49782,7 +49818,7 @@
     <w:lvl w:ilvl="2">
       <w:start w:val="1"/>
       <w:numFmt w:val="decimal"/>
-      <w:pStyle w:val="Heading3"/>
+      <w:pStyle w:val="3"/>
       <w:lvlText w:val="%1.%2.%3"/>
       <w:legacy w:legacy="1" w:legacySpace="144" w:legacyIndent="0"/>
       <w:lvlJc w:val="left"/>
@@ -49790,7 +49826,7 @@
     <w:lvl w:ilvl="3">
       <w:start w:val="1"/>
       <w:numFmt w:val="decimal"/>
-      <w:pStyle w:val="Heading4"/>
+      <w:pStyle w:val="4"/>
       <w:lvlText w:val="%1.%2.%3.%4"/>
       <w:legacy w:legacy="1" w:legacySpace="144" w:legacyIndent="0"/>
       <w:lvlJc w:val="left"/>
@@ -49798,7 +49834,7 @@
     <w:lvl w:ilvl="4">
       <w:start w:val="1"/>
       <w:numFmt w:val="decimal"/>
-      <w:pStyle w:val="Heading5"/>
+      <w:pStyle w:val="5"/>
       <w:lvlText w:val="%1.%2.%3.%4.%5"/>
       <w:legacy w:legacy="1" w:legacySpace="144" w:legacyIndent="0"/>
       <w:lvlJc w:val="left"/>
@@ -49806,7 +49842,7 @@
     <w:lvl w:ilvl="5">
       <w:start w:val="1"/>
       <w:numFmt w:val="decimal"/>
-      <w:pStyle w:val="Heading6"/>
+      <w:pStyle w:val="6"/>
       <w:lvlText w:val="%1.%2.%3.%4.%5.%6"/>
       <w:legacy w:legacy="1" w:legacySpace="144" w:legacyIndent="0"/>
       <w:lvlJc w:val="left"/>
@@ -49814,7 +49850,7 @@
     <w:lvl w:ilvl="6">
       <w:start w:val="1"/>
       <w:numFmt w:val="decimal"/>
-      <w:pStyle w:val="Heading7"/>
+      <w:pStyle w:val="7"/>
       <w:lvlText w:val="%1.%2.%3.%4.%5.%6.%7"/>
       <w:legacy w:legacy="1" w:legacySpace="144" w:legacyIndent="0"/>
       <w:lvlJc w:val="left"/>
@@ -49822,7 +49858,7 @@
     <w:lvl w:ilvl="7">
       <w:start w:val="1"/>
       <w:numFmt w:val="decimal"/>
-      <w:pStyle w:val="Heading8"/>
+      <w:pStyle w:val="8"/>
       <w:lvlText w:val="%1.%2.%3.%4.%5.%6.%7.%8"/>
       <w:legacy w:legacy="1" w:legacySpace="144" w:legacyIndent="0"/>
       <w:lvlJc w:val="left"/>
@@ -49830,7 +49866,7 @@
     <w:lvl w:ilvl="8">
       <w:start w:val="1"/>
       <w:numFmt w:val="decimal"/>
-      <w:pStyle w:val="Heading9"/>
+      <w:pStyle w:val="9"/>
       <w:lvlText w:val="%1.%2.%3.%4.%5.%6.%7.%8.%9"/>
       <w:legacy w:legacy="1" w:legacySpace="144" w:legacyIndent="0"/>
       <w:lvlJc w:val="left"/>
@@ -51179,8 +51215,8 @@
   <w:docDefaults>
     <w:rPrDefault>
       <w:rPr>
-        <w:rFonts w:ascii="Times New Roman" w:eastAsia="PMingLiU" w:hAnsi="Times New Roman" w:cs="Times New Roman"/>
-        <w:lang w:val="en-CA" w:eastAsia="zh-CN" w:bidi="ar-SA"/>
+        <w:rFonts w:ascii="Times New Roman" w:eastAsia="新細明體" w:hAnsi="Times New Roman" w:cs="Times New Roman"/>
+        <w:lang w:val="en-US" w:eastAsia="zh-TW" w:bidi="ar-SA"/>
       </w:rPr>
     </w:rPrDefault>
     <w:pPrDefault/>
@@ -51324,7 +51360,7 @@
     <w:lsdException w:name="Bibliography" w:uiPriority="37"/>
     <w:lsdException w:name="TOC Heading" w:uiPriority="39" w:qFormat="1"/>
   </w:latentStyles>
-  <w:style w:type="paragraph" w:default="1" w:styleId="Normal">
+  <w:style w:type="paragraph" w:default="1" w:styleId="a">
     <w:name w:val="Normal"/>
     <w:qFormat/>
     <w:rsid w:val="00DF6DD0"/>
@@ -51333,13 +51369,13 @@
       <w:spacing w:line="240" w:lineRule="atLeast"/>
     </w:pPr>
     <w:rPr>
-      <w:lang w:val="en-US" w:eastAsia="en-US"/>
+      <w:lang w:eastAsia="en-US"/>
     </w:rPr>
   </w:style>
-  <w:style w:type="paragraph" w:styleId="Heading1">
+  <w:style w:type="paragraph" w:styleId="1">
     <w:name w:val="heading 1"/>
-    <w:basedOn w:val="Normal"/>
-    <w:next w:val="Normal"/>
+    <w:basedOn w:val="a"/>
+    <w:next w:val="a"/>
     <w:qFormat/>
     <w:rsid w:val="00DF6DD0"/>
     <w:pPr>
@@ -51357,10 +51393,10 @@
       <w:sz w:val="24"/>
     </w:rPr>
   </w:style>
-  <w:style w:type="paragraph" w:styleId="Heading2">
+  <w:style w:type="paragraph" w:styleId="2">
     <w:name w:val="heading 2"/>
-    <w:basedOn w:val="Heading1"/>
-    <w:next w:val="Normal"/>
+    <w:basedOn w:val="1"/>
+    <w:next w:val="a"/>
     <w:qFormat/>
     <w:rsid w:val="00DF6DD0"/>
     <w:pPr>
@@ -51373,10 +51409,10 @@
       <w:sz w:val="20"/>
     </w:rPr>
   </w:style>
-  <w:style w:type="paragraph" w:styleId="Heading3">
+  <w:style w:type="paragraph" w:styleId="3">
     <w:name w:val="heading 3"/>
-    <w:basedOn w:val="Heading1"/>
-    <w:next w:val="Normal"/>
+    <w:basedOn w:val="1"/>
+    <w:next w:val="a"/>
     <w:qFormat/>
     <w:rsid w:val="00DF6DD0"/>
     <w:pPr>
@@ -51391,10 +51427,10 @@
       <w:sz w:val="20"/>
     </w:rPr>
   </w:style>
-  <w:style w:type="paragraph" w:styleId="Heading4">
+  <w:style w:type="paragraph" w:styleId="4">
     <w:name w:val="heading 4"/>
-    <w:basedOn w:val="Heading1"/>
-    <w:next w:val="Normal"/>
+    <w:basedOn w:val="1"/>
+    <w:next w:val="a"/>
     <w:qFormat/>
     <w:rsid w:val="00DF6DD0"/>
     <w:pPr>
@@ -51408,10 +51444,10 @@
       <w:sz w:val="20"/>
     </w:rPr>
   </w:style>
-  <w:style w:type="paragraph" w:styleId="Heading5">
+  <w:style w:type="paragraph" w:styleId="5">
     <w:name w:val="heading 5"/>
-    <w:basedOn w:val="Normal"/>
-    <w:next w:val="Normal"/>
+    <w:basedOn w:val="a"/>
+    <w:next w:val="a"/>
     <w:qFormat/>
     <w:rsid w:val="00DF6DD0"/>
     <w:pPr>
@@ -51427,10 +51463,10 @@
       <w:sz w:val="22"/>
     </w:rPr>
   </w:style>
-  <w:style w:type="paragraph" w:styleId="Heading6">
+  <w:style w:type="paragraph" w:styleId="6">
     <w:name w:val="heading 6"/>
-    <w:basedOn w:val="Normal"/>
-    <w:next w:val="Normal"/>
+    <w:basedOn w:val="a"/>
+    <w:next w:val="a"/>
     <w:qFormat/>
     <w:rsid w:val="00DF6DD0"/>
     <w:pPr>
@@ -51447,10 +51483,10 @@
       <w:sz w:val="22"/>
     </w:rPr>
   </w:style>
-  <w:style w:type="paragraph" w:styleId="Heading7">
+  <w:style w:type="paragraph" w:styleId="7">
     <w:name w:val="heading 7"/>
-    <w:basedOn w:val="Normal"/>
-    <w:next w:val="Normal"/>
+    <w:basedOn w:val="a"/>
+    <w:next w:val="a"/>
     <w:qFormat/>
     <w:rsid w:val="00DF6DD0"/>
     <w:pPr>
@@ -51463,10 +51499,10 @@
       <w:outlineLvl w:val="6"/>
     </w:pPr>
   </w:style>
-  <w:style w:type="paragraph" w:styleId="Heading8">
+  <w:style w:type="paragraph" w:styleId="8">
     <w:name w:val="heading 8"/>
-    <w:basedOn w:val="Normal"/>
-    <w:next w:val="Normal"/>
+    <w:basedOn w:val="a"/>
+    <w:next w:val="a"/>
     <w:qFormat/>
     <w:rsid w:val="00DF6DD0"/>
     <w:pPr>
@@ -51482,10 +51518,10 @@
       <w:i/>
     </w:rPr>
   </w:style>
-  <w:style w:type="paragraph" w:styleId="Heading9">
+  <w:style w:type="paragraph" w:styleId="9">
     <w:name w:val="heading 9"/>
-    <w:basedOn w:val="Normal"/>
-    <w:next w:val="Normal"/>
+    <w:basedOn w:val="a"/>
+    <w:next w:val="a"/>
     <w:qFormat/>
     <w:rsid w:val="00DF6DD0"/>
     <w:pPr>
@@ -51503,13 +51539,13 @@
       <w:sz w:val="18"/>
     </w:rPr>
   </w:style>
-  <w:style w:type="character" w:default="1" w:styleId="DefaultParagraphFont">
+  <w:style w:type="character" w:default="1" w:styleId="a0">
     <w:name w:val="Default Paragraph Font"/>
     <w:uiPriority w:val="1"/>
     <w:semiHidden/>
     <w:unhideWhenUsed/>
   </w:style>
-  <w:style w:type="table" w:default="1" w:styleId="TableNormal">
+  <w:style w:type="table" w:default="1" w:styleId="a1">
     <w:name w:val="Normal Table"/>
     <w:uiPriority w:val="99"/>
     <w:semiHidden/>
@@ -51525,7 +51561,7 @@
       </w:tblCellMar>
     </w:tblPr>
   </w:style>
-  <w:style w:type="numbering" w:default="1" w:styleId="NoList">
+  <w:style w:type="numbering" w:default="1" w:styleId="a2">
     <w:name w:val="No List"/>
     <w:uiPriority w:val="99"/>
     <w:semiHidden/>
@@ -51533,7 +51569,7 @@
   </w:style>
   <w:style w:type="paragraph" w:customStyle="1" w:styleId="Paragraph2">
     <w:name w:val="Paragraph2"/>
-    <w:basedOn w:val="Normal"/>
+    <w:basedOn w:val="a"/>
     <w:rsid w:val="00DF6DD0"/>
     <w:pPr>
       <w:spacing w:before="80"/>
@@ -51545,10 +51581,10 @@
       <w:lang w:val="en-AU"/>
     </w:rPr>
   </w:style>
-  <w:style w:type="paragraph" w:styleId="Title">
+  <w:style w:type="paragraph" w:styleId="a3">
     <w:name w:val="Title"/>
-    <w:basedOn w:val="Normal"/>
-    <w:next w:val="Normal"/>
+    <w:basedOn w:val="a"/>
+    <w:next w:val="a"/>
     <w:qFormat/>
     <w:rsid w:val="00DF6DD0"/>
     <w:pPr>
@@ -51561,9 +51597,9 @@
       <w:sz w:val="36"/>
     </w:rPr>
   </w:style>
-  <w:style w:type="paragraph" w:styleId="Subtitle">
+  <w:style w:type="paragraph" w:styleId="a4">
     <w:name w:val="Subtitle"/>
-    <w:basedOn w:val="Normal"/>
+    <w:basedOn w:val="a"/>
     <w:qFormat/>
     <w:rsid w:val="00DF6DD0"/>
     <w:pPr>
@@ -51577,19 +51613,19 @@
       <w:lang w:val="en-AU"/>
     </w:rPr>
   </w:style>
-  <w:style w:type="paragraph" w:styleId="NormalIndent">
+  <w:style w:type="paragraph" w:styleId="a5">
     <w:name w:val="Normal Indent"/>
-    <w:basedOn w:val="Normal"/>
+    <w:basedOn w:val="a"/>
     <w:semiHidden/>
     <w:rsid w:val="00DF6DD0"/>
     <w:pPr>
       <w:ind w:left="900" w:hanging="900"/>
     </w:pPr>
   </w:style>
-  <w:style w:type="paragraph" w:styleId="TOC1">
+  <w:style w:type="paragraph" w:styleId="10">
     <w:name w:val="toc 1"/>
-    <w:basedOn w:val="Normal"/>
-    <w:next w:val="Normal"/>
+    <w:basedOn w:val="a"/>
+    <w:next w:val="a"/>
     <w:uiPriority w:val="39"/>
     <w:rsid w:val="00DF6DD0"/>
     <w:pPr>
@@ -51600,10 +51636,10 @@
       <w:ind w:right="720"/>
     </w:pPr>
   </w:style>
-  <w:style w:type="paragraph" w:styleId="TOC2">
+  <w:style w:type="paragraph" w:styleId="20">
     <w:name w:val="toc 2"/>
-    <w:basedOn w:val="Normal"/>
-    <w:next w:val="Normal"/>
+    <w:basedOn w:val="a"/>
+    <w:next w:val="a"/>
     <w:uiPriority w:val="39"/>
     <w:rsid w:val="00DF6DD0"/>
     <w:pPr>
@@ -51613,10 +51649,10 @@
       <w:ind w:left="432" w:right="720"/>
     </w:pPr>
   </w:style>
-  <w:style w:type="paragraph" w:styleId="TOC3">
+  <w:style w:type="paragraph" w:styleId="30">
     <w:name w:val="toc 3"/>
-    <w:basedOn w:val="Normal"/>
-    <w:next w:val="Normal"/>
+    <w:basedOn w:val="a"/>
+    <w:next w:val="a"/>
     <w:uiPriority w:val="39"/>
     <w:rsid w:val="00DF6DD0"/>
     <w:pPr>
@@ -51630,9 +51666,9 @@
       <w:noProof/>
     </w:rPr>
   </w:style>
-  <w:style w:type="paragraph" w:styleId="Header">
+  <w:style w:type="paragraph" w:styleId="a6">
     <w:name w:val="header"/>
-    <w:basedOn w:val="Normal"/>
+    <w:basedOn w:val="a"/>
     <w:semiHidden/>
     <w:rsid w:val="00DF6DD0"/>
     <w:pPr>
@@ -51642,9 +51678,9 @@
       </w:tabs>
     </w:pPr>
   </w:style>
-  <w:style w:type="paragraph" w:styleId="Footer">
+  <w:style w:type="paragraph" w:styleId="a7">
     <w:name w:val="footer"/>
-    <w:basedOn w:val="Normal"/>
+    <w:basedOn w:val="a"/>
     <w:semiHidden/>
     <w:rsid w:val="00DF6DD0"/>
     <w:pPr>
@@ -51654,24 +51690,24 @@
       </w:tabs>
     </w:pPr>
   </w:style>
-  <w:style w:type="character" w:styleId="PageNumber">
+  <w:style w:type="character" w:styleId="a8">
     <w:name w:val="page number"/>
-    <w:basedOn w:val="DefaultParagraphFont"/>
+    <w:basedOn w:val="a0"/>
     <w:semiHidden/>
     <w:rsid w:val="00DF6DD0"/>
   </w:style>
   <w:style w:type="paragraph" w:customStyle="1" w:styleId="Tabletext">
     <w:name w:val="Tabletext"/>
-    <w:basedOn w:val="Normal"/>
+    <w:basedOn w:val="a"/>
     <w:rsid w:val="00DF6DD0"/>
     <w:pPr>
       <w:keepLines/>
       <w:spacing w:after="120"/>
     </w:pPr>
   </w:style>
-  <w:style w:type="paragraph" w:styleId="BodyText">
+  <w:style w:type="paragraph" w:styleId="a9">
     <w:name w:val="Body Text"/>
-    <w:basedOn w:val="Normal"/>
+    <w:basedOn w:val="a"/>
     <w:semiHidden/>
     <w:rsid w:val="00DF6DD0"/>
     <w:pPr>
@@ -51682,7 +51718,7 @@
   </w:style>
   <w:style w:type="paragraph" w:customStyle="1" w:styleId="Blockquote">
     <w:name w:val="Blockquote"/>
-    <w:basedOn w:val="Normal"/>
+    <w:basedOn w:val="a"/>
     <w:rsid w:val="00DF6DD0"/>
     <w:pPr>
       <w:widowControl/>
@@ -51697,7 +51733,7 @@
   </w:style>
   <w:style w:type="paragraph" w:customStyle="1" w:styleId="Bullet1">
     <w:name w:val="Bullet1"/>
-    <w:basedOn w:val="Normal"/>
+    <w:basedOn w:val="a"/>
     <w:rsid w:val="00DF6DD0"/>
     <w:pPr>
       <w:ind w:left="720" w:hanging="432"/>
@@ -51705,7 +51741,7 @@
   </w:style>
   <w:style w:type="paragraph" w:customStyle="1" w:styleId="Bullet2">
     <w:name w:val="Bullet2"/>
-    <w:basedOn w:val="Normal"/>
+    <w:basedOn w:val="a"/>
     <w:rsid w:val="00DF6DD0"/>
     <w:pPr>
       <w:ind w:left="1440" w:hanging="360"/>
@@ -51714,9 +51750,9 @@
       <w:color w:val="000080"/>
     </w:rPr>
   </w:style>
-  <w:style w:type="paragraph" w:styleId="DocumentMap">
+  <w:style w:type="paragraph" w:styleId="aa">
     <w:name w:val="Document Map"/>
-    <w:basedOn w:val="Normal"/>
+    <w:basedOn w:val="a"/>
     <w:semiHidden/>
     <w:rsid w:val="00DF6DD0"/>
     <w:pPr>
@@ -51726,9 +51762,9 @@
       <w:rFonts w:ascii="Tahoma" w:hAnsi="Tahoma"/>
     </w:rPr>
   </w:style>
-  <w:style w:type="character" w:styleId="FootnoteReference">
+  <w:style w:type="character" w:styleId="ab">
     <w:name w:val="footnote reference"/>
-    <w:basedOn w:val="DefaultParagraphFont"/>
+    <w:basedOn w:val="a0"/>
     <w:semiHidden/>
     <w:rsid w:val="00DF6DD0"/>
     <w:rPr>
@@ -51736,9 +51772,9 @@
       <w:vertAlign w:val="superscript"/>
     </w:rPr>
   </w:style>
-  <w:style w:type="paragraph" w:styleId="FootnoteText">
+  <w:style w:type="paragraph" w:styleId="ac">
     <w:name w:val="footnote text"/>
-    <w:basedOn w:val="Normal"/>
+    <w:basedOn w:val="a"/>
     <w:semiHidden/>
     <w:rsid w:val="00DF6DD0"/>
     <w:pPr>
@@ -51757,7 +51793,7 @@
   </w:style>
   <w:style w:type="paragraph" w:customStyle="1" w:styleId="MainTitle">
     <w:name w:val="Main Title"/>
-    <w:basedOn w:val="Normal"/>
+    <w:basedOn w:val="a"/>
     <w:rsid w:val="00DF6DD0"/>
     <w:pPr>
       <w:spacing w:before="480" w:after="60" w:line="240" w:lineRule="auto"/>
@@ -51772,7 +51808,7 @@
   </w:style>
   <w:style w:type="paragraph" w:customStyle="1" w:styleId="Paragraph1">
     <w:name w:val="Paragraph1"/>
-    <w:basedOn w:val="Normal"/>
+    <w:basedOn w:val="a"/>
     <w:rsid w:val="00DF6DD0"/>
     <w:pPr>
       <w:spacing w:before="80" w:line="240" w:lineRule="auto"/>
@@ -51781,7 +51817,7 @@
   </w:style>
   <w:style w:type="paragraph" w:customStyle="1" w:styleId="Paragraph3">
     <w:name w:val="Paragraph3"/>
-    <w:basedOn w:val="Normal"/>
+    <w:basedOn w:val="a"/>
     <w:rsid w:val="00DF6DD0"/>
     <w:pPr>
       <w:spacing w:before="80" w:line="240" w:lineRule="auto"/>
@@ -51791,7 +51827,7 @@
   </w:style>
   <w:style w:type="paragraph" w:customStyle="1" w:styleId="Paragraph4">
     <w:name w:val="Paragraph4"/>
-    <w:basedOn w:val="Normal"/>
+    <w:basedOn w:val="a"/>
     <w:rsid w:val="00DF6DD0"/>
     <w:pPr>
       <w:spacing w:before="80" w:line="240" w:lineRule="auto"/>
@@ -51799,10 +51835,10 @@
       <w:jc w:val="both"/>
     </w:pPr>
   </w:style>
-  <w:style w:type="paragraph" w:styleId="TOC4">
+  <w:style w:type="paragraph" w:styleId="40">
     <w:name w:val="toc 4"/>
-    <w:basedOn w:val="Normal"/>
-    <w:next w:val="Normal"/>
+    <w:basedOn w:val="a"/>
+    <w:next w:val="a"/>
     <w:autoRedefine/>
     <w:semiHidden/>
     <w:rsid w:val="00DF6DD0"/>
@@ -51810,10 +51846,10 @@
       <w:ind w:left="600"/>
     </w:pPr>
   </w:style>
-  <w:style w:type="paragraph" w:styleId="TOC5">
+  <w:style w:type="paragraph" w:styleId="50">
     <w:name w:val="toc 5"/>
-    <w:basedOn w:val="Normal"/>
-    <w:next w:val="Normal"/>
+    <w:basedOn w:val="a"/>
+    <w:next w:val="a"/>
     <w:autoRedefine/>
     <w:semiHidden/>
     <w:rsid w:val="00DF6DD0"/>
@@ -51821,10 +51857,10 @@
       <w:ind w:left="800"/>
     </w:pPr>
   </w:style>
-  <w:style w:type="paragraph" w:styleId="TOC6">
+  <w:style w:type="paragraph" w:styleId="60">
     <w:name w:val="toc 6"/>
-    <w:basedOn w:val="Normal"/>
-    <w:next w:val="Normal"/>
+    <w:basedOn w:val="a"/>
+    <w:next w:val="a"/>
     <w:autoRedefine/>
     <w:semiHidden/>
     <w:rsid w:val="00DF6DD0"/>
@@ -51832,10 +51868,10 @@
       <w:ind w:left="1000"/>
     </w:pPr>
   </w:style>
-  <w:style w:type="paragraph" w:styleId="TOC7">
+  <w:style w:type="paragraph" w:styleId="70">
     <w:name w:val="toc 7"/>
-    <w:basedOn w:val="Normal"/>
-    <w:next w:val="Normal"/>
+    <w:basedOn w:val="a"/>
+    <w:next w:val="a"/>
     <w:autoRedefine/>
     <w:semiHidden/>
     <w:rsid w:val="00DF6DD0"/>
@@ -51843,10 +51879,10 @@
       <w:ind w:left="1200"/>
     </w:pPr>
   </w:style>
-  <w:style w:type="paragraph" w:styleId="TOC8">
+  <w:style w:type="paragraph" w:styleId="80">
     <w:name w:val="toc 8"/>
-    <w:basedOn w:val="Normal"/>
-    <w:next w:val="Normal"/>
+    <w:basedOn w:val="a"/>
+    <w:next w:val="a"/>
     <w:autoRedefine/>
     <w:semiHidden/>
     <w:rsid w:val="00DF6DD0"/>
@@ -51854,10 +51890,10 @@
       <w:ind w:left="1400"/>
     </w:pPr>
   </w:style>
-  <w:style w:type="paragraph" w:styleId="TOC9">
+  <w:style w:type="paragraph" w:styleId="90">
     <w:name w:val="toc 9"/>
-    <w:basedOn w:val="Normal"/>
-    <w:next w:val="Normal"/>
+    <w:basedOn w:val="a"/>
+    <w:next w:val="a"/>
     <w:autoRedefine/>
     <w:semiHidden/>
     <w:rsid w:val="00DF6DD0"/>
@@ -51865,9 +51901,9 @@
       <w:ind w:left="1600"/>
     </w:pPr>
   </w:style>
-  <w:style w:type="paragraph" w:styleId="BodyText2">
+  <w:style w:type="paragraph" w:styleId="21">
     <w:name w:val="Body Text 2"/>
-    <w:basedOn w:val="Normal"/>
+    <w:basedOn w:val="a"/>
     <w:semiHidden/>
     <w:rsid w:val="00DF6DD0"/>
     <w:rPr>
@@ -51875,9 +51911,9 @@
       <w:color w:val="0000FF"/>
     </w:rPr>
   </w:style>
-  <w:style w:type="paragraph" w:styleId="BodyTextIndent">
+  <w:style w:type="paragraph" w:styleId="ad">
     <w:name w:val="Body Text Indent"/>
-    <w:basedOn w:val="Normal"/>
+    <w:basedOn w:val="a"/>
     <w:semiHidden/>
     <w:rsid w:val="00DF6DD0"/>
     <w:pPr>
@@ -51891,7 +51927,7 @@
   </w:style>
   <w:style w:type="paragraph" w:customStyle="1" w:styleId="Body">
     <w:name w:val="Body"/>
-    <w:basedOn w:val="Normal"/>
+    <w:basedOn w:val="a"/>
     <w:rsid w:val="00DF6DD0"/>
     <w:pPr>
       <w:widowControl/>
@@ -51904,7 +51940,7 @@
   </w:style>
   <w:style w:type="paragraph" w:customStyle="1" w:styleId="Bullet">
     <w:name w:val="Bullet"/>
-    <w:basedOn w:val="Normal"/>
+    <w:basedOn w:val="a"/>
     <w:rsid w:val="00DF6DD0"/>
     <w:pPr>
       <w:widowControl/>
@@ -51921,8 +51957,8 @@
   </w:style>
   <w:style w:type="paragraph" w:customStyle="1" w:styleId="InfoBlue">
     <w:name w:val="InfoBlue"/>
-    <w:basedOn w:val="Normal"/>
-    <w:next w:val="BodyText"/>
+    <w:basedOn w:val="a"/>
+    <w:next w:val="a9"/>
     <w:autoRedefine/>
     <w:rsid w:val="00DF6DD0"/>
     <w:pPr>
@@ -51934,9 +51970,9 @@
       <w:color w:val="0000FF"/>
     </w:rPr>
   </w:style>
-  <w:style w:type="character" w:styleId="Hyperlink">
+  <w:style w:type="character" w:styleId="ae">
     <w:name w:val="Hyperlink"/>
-    <w:basedOn w:val="DefaultParagraphFont"/>
+    <w:basedOn w:val="a0"/>
     <w:semiHidden/>
     <w:rsid w:val="00DF6DD0"/>
     <w:rPr>
@@ -51944,10 +51980,10 @@
       <w:u w:val="single"/>
     </w:rPr>
   </w:style>
-  <w:style w:type="paragraph" w:styleId="BalloonText">
+  <w:style w:type="paragraph" w:styleId="af">
     <w:name w:val="Balloon Text"/>
-    <w:basedOn w:val="Normal"/>
-    <w:link w:val="BalloonTextChar"/>
+    <w:basedOn w:val="a"/>
+    <w:link w:val="af0"/>
     <w:uiPriority w:val="99"/>
     <w:semiHidden/>
     <w:unhideWhenUsed/>
@@ -51961,10 +51997,10 @@
       <w:szCs w:val="16"/>
     </w:rPr>
   </w:style>
-  <w:style w:type="character" w:customStyle="1" w:styleId="BalloonTextChar">
-    <w:name w:val="Balloon Text Char"/>
-    <w:basedOn w:val="DefaultParagraphFont"/>
-    <w:link w:val="BalloonText"/>
+  <w:style w:type="character" w:customStyle="1" w:styleId="af0">
+    <w:name w:val="註解方塊文字 字元"/>
+    <w:basedOn w:val="a0"/>
+    <w:link w:val="af"/>
     <w:uiPriority w:val="99"/>
     <w:semiHidden/>
     <w:rsid w:val="00A81384"/>
@@ -52002,9 +52038,9 @@
     <w:name w:val="Default_20_Paragraph_20_Font"/>
     <w:rsid w:val="00BC4DC9"/>
   </w:style>
-  <w:style w:type="paragraph" w:styleId="ListParagraph">
+  <w:style w:type="paragraph" w:styleId="af1">
     <w:name w:val="List Paragraph"/>
-    <w:basedOn w:val="Normal"/>
+    <w:basedOn w:val="a"/>
     <w:uiPriority w:val="34"/>
     <w:qFormat/>
     <w:rsid w:val="00A509AB"/>
@@ -52021,9 +52057,9 @@
       <w:lang w:val="en-CA" w:eastAsia="zh-CN"/>
     </w:rPr>
   </w:style>
-  <w:style w:type="table" w:styleId="TableGrid">
+  <w:style w:type="table" w:styleId="af2">
     <w:name w:val="Table Grid"/>
-    <w:basedOn w:val="TableNormal"/>
+    <w:basedOn w:val="a1"/>
     <w:uiPriority w:val="59"/>
     <w:rsid w:val="00E806E6"/>
     <w:rPr>

</xml_diff>

<commit_message>
added overview & schedule in test plan
</commit_message>
<xml_diff>
--- a/doc/Test Plan.docx
+++ b/doc/Test Plan.docx
@@ -746,6 +746,9 @@
             <w:pPr>
               <w:pStyle w:val="Tabletext"/>
             </w:pPr>
+            <w:r>
+              <w:t>28-11-2009</w:t>
+            </w:r>
           </w:p>
         </w:tc>
         <w:tc>
@@ -756,6 +759,9 @@
             <w:pPr>
               <w:pStyle w:val="Tabletext"/>
             </w:pPr>
+            <w:r>
+              <w:t>5.0</w:t>
+            </w:r>
           </w:p>
         </w:tc>
         <w:tc>
@@ -766,6 +772,9 @@
             <w:pPr>
               <w:pStyle w:val="Tabletext"/>
             </w:pPr>
+            <w:r>
+              <w:t>Added overview and test schedule</w:t>
+            </w:r>
           </w:p>
         </w:tc>
       </w:tr>
@@ -858,7 +867,7 @@
           <w:noProof/>
           <w:sz w:val="22"/>
           <w:szCs w:val="22"/>
-          <w:lang w:val="en-CA" w:eastAsia="zh-CN"/>
+          <w:lang w:val="en-CA" w:eastAsia="en-CA"/>
         </w:rPr>
       </w:pPr>
       <w:r>
@@ -892,7 +901,7 @@
           <w:noProof/>
           <w:sz w:val="22"/>
           <w:szCs w:val="22"/>
-          <w:lang w:val="en-CA" w:eastAsia="zh-CN"/>
+          <w:lang w:val="en-CA" w:eastAsia="en-CA"/>
         </w:rPr>
         <w:tab/>
       </w:r>
@@ -925,7 +934,7 @@
         <w:rPr>
           <w:noProof/>
         </w:rPr>
-        <w:instrText xml:space="preserve"> PAGEREF _Toc247101465 \h </w:instrText>
+        <w:instrText xml:space="preserve"> PAGEREF _Toc247193396 \h </w:instrText>
       </w:r>
       <w:r>
         <w:rPr>
@@ -962,7 +971,7 @@
           <w:noProof/>
           <w:sz w:val="22"/>
           <w:szCs w:val="22"/>
-          <w:lang w:val="en-CA" w:eastAsia="zh-CN"/>
+          <w:lang w:val="en-CA" w:eastAsia="en-CA"/>
         </w:rPr>
       </w:pPr>
       <w:r>
@@ -978,7 +987,7 @@
           <w:noProof/>
           <w:sz w:val="22"/>
           <w:szCs w:val="22"/>
-          <w:lang w:val="en-CA" w:eastAsia="zh-CN"/>
+          <w:lang w:val="en-CA" w:eastAsia="en-CA"/>
         </w:rPr>
         <w:tab/>
       </w:r>
@@ -1005,7 +1014,7 @@
         <w:rPr>
           <w:noProof/>
         </w:rPr>
-        <w:instrText xml:space="preserve"> PAGEREF _Toc247101466 \h </w:instrText>
+        <w:instrText xml:space="preserve"> PAGEREF _Toc247193397 \h </w:instrText>
       </w:r>
       <w:r>
         <w:rPr>
@@ -1042,7 +1051,7 @@
           <w:noProof/>
           <w:sz w:val="22"/>
           <w:szCs w:val="22"/>
-          <w:lang w:val="en-CA" w:eastAsia="zh-CN"/>
+          <w:lang w:val="en-CA" w:eastAsia="en-CA"/>
         </w:rPr>
       </w:pPr>
       <w:r>
@@ -1058,7 +1067,7 @@
           <w:noProof/>
           <w:sz w:val="22"/>
           <w:szCs w:val="22"/>
-          <w:lang w:val="en-CA" w:eastAsia="zh-CN"/>
+          <w:lang w:val="en-CA" w:eastAsia="en-CA"/>
         </w:rPr>
         <w:tab/>
       </w:r>
@@ -1085,7 +1094,7 @@
         <w:rPr>
           <w:noProof/>
         </w:rPr>
-        <w:instrText xml:space="preserve"> PAGEREF _Toc247101467 \h </w:instrText>
+        <w:instrText xml:space="preserve"> PAGEREF _Toc247193398 \h </w:instrText>
       </w:r>
       <w:r>
         <w:rPr>
@@ -1122,7 +1131,7 @@
           <w:noProof/>
           <w:sz w:val="22"/>
           <w:szCs w:val="22"/>
-          <w:lang w:val="en-CA" w:eastAsia="zh-CN"/>
+          <w:lang w:val="en-CA" w:eastAsia="en-CA"/>
         </w:rPr>
       </w:pPr>
       <w:r>
@@ -1138,7 +1147,7 @@
           <w:noProof/>
           <w:sz w:val="22"/>
           <w:szCs w:val="22"/>
-          <w:lang w:val="en-CA" w:eastAsia="zh-CN"/>
+          <w:lang w:val="en-CA" w:eastAsia="en-CA"/>
         </w:rPr>
         <w:tab/>
       </w:r>
@@ -1165,7 +1174,7 @@
         <w:rPr>
           <w:noProof/>
         </w:rPr>
-        <w:instrText xml:space="preserve"> PAGEREF _Toc247101468 \h </w:instrText>
+        <w:instrText xml:space="preserve"> PAGEREF _Toc247193399 \h </w:instrText>
       </w:r>
       <w:r>
         <w:rPr>
@@ -1188,6 +1197,94 @@
         <w:rPr>
           <w:noProof/>
         </w:rPr>
+        <w:fldChar w:fldCharType="end"/>
+      </w:r>
+    </w:p>
+    <w:p>
+      <w:pPr>
+        <w:pStyle w:val="TOC3"/>
+        <w:rPr>
+          <w:rFonts w:asciiTheme="minorHAnsi" w:eastAsiaTheme="minorEastAsia" w:hAnsiTheme="minorHAnsi" w:cstheme="minorBidi"/>
+          <w:sz w:val="22"/>
+          <w:szCs w:val="22"/>
+          <w:lang w:val="en-CA" w:eastAsia="en-CA"/>
+        </w:rPr>
+      </w:pPr>
+      <w:r>
+        <w:t>2.2.1</w:t>
+      </w:r>
+      <w:r>
+        <w:rPr>
+          <w:rFonts w:asciiTheme="minorHAnsi" w:eastAsiaTheme="minorEastAsia" w:hAnsiTheme="minorHAnsi" w:cstheme="minorBidi"/>
+          <w:sz w:val="22"/>
+          <w:szCs w:val="22"/>
+          <w:lang w:val="en-CA" w:eastAsia="en-CA"/>
+        </w:rPr>
+        <w:tab/>
+      </w:r>
+      <w:r>
+        <w:t>Entry Criteria</w:t>
+      </w:r>
+      <w:r>
+        <w:tab/>
+      </w:r>
+      <w:r>
+        <w:fldChar w:fldCharType="begin"/>
+      </w:r>
+      <w:r>
+        <w:instrText xml:space="preserve"> PAGEREF _Toc247193400 \h </w:instrText>
+      </w:r>
+      <w:r>
+        <w:fldChar w:fldCharType="separate"/>
+      </w:r>
+      <w:r>
+        <w:t>5</w:t>
+      </w:r>
+      <w:r>
+        <w:fldChar w:fldCharType="end"/>
+      </w:r>
+    </w:p>
+    <w:p>
+      <w:pPr>
+        <w:pStyle w:val="TOC3"/>
+        <w:rPr>
+          <w:rFonts w:asciiTheme="minorHAnsi" w:eastAsiaTheme="minorEastAsia" w:hAnsiTheme="minorHAnsi" w:cstheme="minorBidi"/>
+          <w:sz w:val="22"/>
+          <w:szCs w:val="22"/>
+          <w:lang w:val="en-CA" w:eastAsia="en-CA"/>
+        </w:rPr>
+      </w:pPr>
+      <w:r>
+        <w:t>2.2.2</w:t>
+      </w:r>
+      <w:r>
+        <w:rPr>
+          <w:rFonts w:asciiTheme="minorHAnsi" w:eastAsiaTheme="minorEastAsia" w:hAnsiTheme="minorHAnsi" w:cstheme="minorBidi"/>
+          <w:sz w:val="22"/>
+          <w:szCs w:val="22"/>
+          <w:lang w:val="en-CA" w:eastAsia="en-CA"/>
+        </w:rPr>
+        <w:tab/>
+      </w:r>
+      <w:r>
+        <w:t>Exit Criteria</w:t>
+      </w:r>
+      <w:r>
+        <w:tab/>
+      </w:r>
+      <w:r>
+        <w:fldChar w:fldCharType="begin"/>
+      </w:r>
+      <w:r>
+        <w:instrText xml:space="preserve"> PAGEREF _Toc247193401 \h </w:instrText>
+      </w:r>
+      <w:r>
+        <w:fldChar w:fldCharType="separate"/>
+      </w:r>
+      <w:r>
+        <w:t>5</w:t>
+      </w:r>
+      <w:r>
         <w:fldChar w:fldCharType="end"/>
       </w:r>
     </w:p>
@@ -1202,7 +1299,7 @@
           <w:noProof/>
           <w:sz w:val="22"/>
           <w:szCs w:val="22"/>
-          <w:lang w:val="en-CA" w:eastAsia="zh-CN"/>
+          <w:lang w:val="en-CA" w:eastAsia="en-CA"/>
         </w:rPr>
       </w:pPr>
       <w:r>
@@ -1218,7 +1315,7 @@
           <w:noProof/>
           <w:sz w:val="22"/>
           <w:szCs w:val="22"/>
-          <w:lang w:val="en-CA" w:eastAsia="zh-CN"/>
+          <w:lang w:val="en-CA" w:eastAsia="en-CA"/>
         </w:rPr>
         <w:tab/>
       </w:r>
@@ -1245,7 +1342,7 @@
         <w:rPr>
           <w:noProof/>
         </w:rPr>
-        <w:instrText xml:space="preserve"> PAGEREF _Toc247101469 \h </w:instrText>
+        <w:instrText xml:space="preserve"> PAGEREF _Toc247193402 \h </w:instrText>
       </w:r>
       <w:r>
         <w:rPr>
@@ -1262,7 +1359,7 @@
         <w:rPr>
           <w:noProof/>
         </w:rPr>
-        <w:t>4</w:t>
+        <w:t>6</w:t>
       </w:r>
       <w:r>
         <w:rPr>
@@ -1282,7 +1379,7 @@
           <w:noProof/>
           <w:sz w:val="22"/>
           <w:szCs w:val="22"/>
-          <w:lang w:val="en-CA" w:eastAsia="zh-CN"/>
+          <w:lang w:val="en-CA" w:eastAsia="en-CA"/>
         </w:rPr>
       </w:pPr>
       <w:r>
@@ -1298,7 +1395,7 @@
           <w:noProof/>
           <w:sz w:val="22"/>
           <w:szCs w:val="22"/>
-          <w:lang w:val="en-CA" w:eastAsia="zh-CN"/>
+          <w:lang w:val="en-CA" w:eastAsia="en-CA"/>
         </w:rPr>
         <w:tab/>
       </w:r>
@@ -1325,7 +1422,7 @@
         <w:rPr>
           <w:noProof/>
         </w:rPr>
-        <w:instrText xml:space="preserve"> PAGEREF _Toc247101470 \h </w:instrText>
+        <w:instrText xml:space="preserve"> PAGEREF _Toc247193403 \h </w:instrText>
       </w:r>
       <w:r>
         <w:rPr>
@@ -1342,7 +1439,7 @@
         <w:rPr>
           <w:noProof/>
         </w:rPr>
-        <w:t>4</w:t>
+        <w:t>7</w:t>
       </w:r>
       <w:r>
         <w:rPr>
@@ -1362,7 +1459,7 @@
           <w:noProof/>
           <w:sz w:val="22"/>
           <w:szCs w:val="22"/>
-          <w:lang w:val="en-CA" w:eastAsia="zh-CN"/>
+          <w:lang w:val="en-CA" w:eastAsia="en-CA"/>
         </w:rPr>
       </w:pPr>
       <w:r>
@@ -1379,7 +1476,7 @@
           <w:noProof/>
           <w:sz w:val="22"/>
           <w:szCs w:val="22"/>
-          <w:lang w:val="en-CA" w:eastAsia="zh-CN"/>
+          <w:lang w:val="en-CA" w:eastAsia="en-CA"/>
         </w:rPr>
         <w:tab/>
       </w:r>
@@ -1406,7 +1503,7 @@
         <w:rPr>
           <w:noProof/>
         </w:rPr>
-        <w:instrText xml:space="preserve"> PAGEREF _Toc247101471 \h </w:instrText>
+        <w:instrText xml:space="preserve"> PAGEREF _Toc247193404 \h </w:instrText>
       </w:r>
       <w:r>
         <w:rPr>
@@ -1423,7 +1520,7 @@
         <w:rPr>
           <w:noProof/>
         </w:rPr>
-        <w:t>4</w:t>
+        <w:t>7</w:t>
       </w:r>
       <w:r>
         <w:rPr>
@@ -1443,7 +1540,7 @@
           <w:noProof/>
           <w:sz w:val="22"/>
           <w:szCs w:val="22"/>
-          <w:lang w:val="en-CA" w:eastAsia="zh-CN"/>
+          <w:lang w:val="en-CA" w:eastAsia="en-CA"/>
         </w:rPr>
       </w:pPr>
       <w:r>
@@ -1459,7 +1556,7 @@
           <w:noProof/>
           <w:sz w:val="22"/>
           <w:szCs w:val="22"/>
-          <w:lang w:val="en-CA" w:eastAsia="zh-CN"/>
+          <w:lang w:val="en-CA" w:eastAsia="en-CA"/>
         </w:rPr>
         <w:tab/>
       </w:r>
@@ -1486,7 +1583,7 @@
         <w:rPr>
           <w:noProof/>
         </w:rPr>
-        <w:instrText xml:space="preserve"> PAGEREF _Toc247101472 \h </w:instrText>
+        <w:instrText xml:space="preserve"> PAGEREF _Toc247193405 \h </w:instrText>
       </w:r>
       <w:r>
         <w:rPr>
@@ -1503,7 +1600,7 @@
         <w:rPr>
           <w:noProof/>
         </w:rPr>
-        <w:t>4</w:t>
+        <w:t>7</w:t>
       </w:r>
       <w:r>
         <w:rPr>
@@ -1519,7 +1616,7 @@
           <w:rFonts w:asciiTheme="minorHAnsi" w:eastAsiaTheme="minorEastAsia" w:hAnsiTheme="minorHAnsi" w:cstheme="minorBidi"/>
           <w:sz w:val="22"/>
           <w:szCs w:val="22"/>
-          <w:lang w:val="en-CA" w:eastAsia="zh-CN"/>
+          <w:lang w:val="en-CA" w:eastAsia="en-CA"/>
         </w:rPr>
       </w:pPr>
       <w:r>
@@ -1533,7 +1630,7 @@
           <w:rFonts w:asciiTheme="minorHAnsi" w:eastAsiaTheme="minorEastAsia" w:hAnsiTheme="minorHAnsi" w:cstheme="minorBidi"/>
           <w:sz w:val="22"/>
           <w:szCs w:val="22"/>
-          <w:lang w:val="en-CA" w:eastAsia="zh-CN"/>
+          <w:lang w:val="en-CA" w:eastAsia="en-CA"/>
         </w:rPr>
         <w:tab/>
       </w:r>
@@ -1550,13 +1647,13 @@
         <w:fldChar w:fldCharType="begin"/>
       </w:r>
       <w:r>
-        <w:instrText xml:space="preserve"> PAGEREF _Toc247101473 \h </w:instrText>
+        <w:instrText xml:space="preserve"> PAGEREF _Toc247193406 \h </w:instrText>
       </w:r>
       <w:r>
         <w:fldChar w:fldCharType="separate"/>
       </w:r>
       <w:r>
-        <w:t>5</w:t>
+        <w:t>7</w:t>
       </w:r>
       <w:r>
         <w:fldChar w:fldCharType="end"/>
@@ -1569,7 +1666,7 @@
           <w:rFonts w:asciiTheme="minorHAnsi" w:eastAsiaTheme="minorEastAsia" w:hAnsiTheme="minorHAnsi" w:cstheme="minorBidi"/>
           <w:sz w:val="22"/>
           <w:szCs w:val="22"/>
-          <w:lang w:val="en-CA" w:eastAsia="zh-CN"/>
+          <w:lang w:val="en-CA" w:eastAsia="en-CA"/>
         </w:rPr>
       </w:pPr>
       <w:r>
@@ -1583,7 +1680,7 @@
           <w:rFonts w:asciiTheme="minorHAnsi" w:eastAsiaTheme="minorEastAsia" w:hAnsiTheme="minorHAnsi" w:cstheme="minorBidi"/>
           <w:sz w:val="22"/>
           <w:szCs w:val="22"/>
-          <w:lang w:val="en-CA" w:eastAsia="zh-CN"/>
+          <w:lang w:val="en-CA" w:eastAsia="en-CA"/>
         </w:rPr>
         <w:tab/>
       </w:r>
@@ -1600,13 +1697,13 @@
         <w:fldChar w:fldCharType="begin"/>
       </w:r>
       <w:r>
-        <w:instrText xml:space="preserve"> PAGEREF _Toc247101474 \h </w:instrText>
+        <w:instrText xml:space="preserve"> PAGEREF _Toc247193407 \h </w:instrText>
       </w:r>
       <w:r>
         <w:fldChar w:fldCharType="separate"/>
       </w:r>
       <w:r>
-        <w:t>5</w:t>
+        <w:t>7</w:t>
       </w:r>
       <w:r>
         <w:fldChar w:fldCharType="end"/>
@@ -1623,7 +1720,7 @@
           <w:noProof/>
           <w:sz w:val="22"/>
           <w:szCs w:val="22"/>
-          <w:lang w:val="en-CA" w:eastAsia="zh-CN"/>
+          <w:lang w:val="en-CA" w:eastAsia="en-CA"/>
         </w:rPr>
       </w:pPr>
       <w:r>
@@ -1639,7 +1736,7 @@
           <w:noProof/>
           <w:sz w:val="22"/>
           <w:szCs w:val="22"/>
-          <w:lang w:val="en-CA" w:eastAsia="zh-CN"/>
+          <w:lang w:val="en-CA" w:eastAsia="en-CA"/>
         </w:rPr>
         <w:tab/>
       </w:r>
@@ -1666,7 +1763,7 @@
         <w:rPr>
           <w:noProof/>
         </w:rPr>
-        <w:instrText xml:space="preserve"> PAGEREF _Toc247101475 \h </w:instrText>
+        <w:instrText xml:space="preserve"> PAGEREF _Toc247193408 \h </w:instrText>
       </w:r>
       <w:r>
         <w:rPr>
@@ -1683,7 +1780,7 @@
         <w:rPr>
           <w:noProof/>
         </w:rPr>
-        <w:t>5</w:t>
+        <w:t>7</w:t>
       </w:r>
       <w:r>
         <w:rPr>
@@ -1703,7 +1800,7 @@
           <w:noProof/>
           <w:sz w:val="22"/>
           <w:szCs w:val="22"/>
-          <w:lang w:val="en-CA" w:eastAsia="zh-CN"/>
+          <w:lang w:val="en-CA" w:eastAsia="en-CA"/>
         </w:rPr>
       </w:pPr>
       <w:r>
@@ -1719,7 +1816,7 @@
           <w:noProof/>
           <w:sz w:val="22"/>
           <w:szCs w:val="22"/>
-          <w:lang w:val="en-CA" w:eastAsia="zh-CN"/>
+          <w:lang w:val="en-CA" w:eastAsia="en-CA"/>
         </w:rPr>
         <w:tab/>
       </w:r>
@@ -1746,7 +1843,7 @@
         <w:rPr>
           <w:noProof/>
         </w:rPr>
-        <w:instrText xml:space="preserve"> PAGEREF _Toc247101476 \h </w:instrText>
+        <w:instrText xml:space="preserve"> PAGEREF _Toc247193409 \h </w:instrText>
       </w:r>
       <w:r>
         <w:rPr>
@@ -1763,7 +1860,7 @@
         <w:rPr>
           <w:noProof/>
         </w:rPr>
-        <w:t>5</w:t>
+        <w:t>8</w:t>
       </w:r>
       <w:r>
         <w:rPr>
@@ -1779,7 +1876,7 @@
           <w:rFonts w:asciiTheme="minorHAnsi" w:eastAsiaTheme="minorEastAsia" w:hAnsiTheme="minorHAnsi" w:cstheme="minorBidi"/>
           <w:sz w:val="22"/>
           <w:szCs w:val="22"/>
-          <w:lang w:val="en-CA" w:eastAsia="zh-CN"/>
+          <w:lang w:val="en-CA" w:eastAsia="en-CA"/>
         </w:rPr>
       </w:pPr>
       <w:r>
@@ -1793,7 +1890,7 @@
           <w:rFonts w:asciiTheme="minorHAnsi" w:eastAsiaTheme="minorEastAsia" w:hAnsiTheme="minorHAnsi" w:cstheme="minorBidi"/>
           <w:sz w:val="22"/>
           <w:szCs w:val="22"/>
-          <w:lang w:val="en-CA" w:eastAsia="zh-CN"/>
+          <w:lang w:val="en-CA" w:eastAsia="en-CA"/>
         </w:rPr>
         <w:tab/>
       </w:r>
@@ -1810,13 +1907,13 @@
         <w:fldChar w:fldCharType="begin"/>
       </w:r>
       <w:r>
-        <w:instrText xml:space="preserve"> PAGEREF _Toc247101477 \h </w:instrText>
+        <w:instrText xml:space="preserve"> PAGEREF _Toc247193410 \h </w:instrText>
       </w:r>
       <w:r>
         <w:fldChar w:fldCharType="separate"/>
       </w:r>
       <w:r>
-        <w:t>5</w:t>
+        <w:t>8</w:t>
       </w:r>
       <w:r>
         <w:fldChar w:fldCharType="end"/>
@@ -1829,7 +1926,7 @@
           <w:rFonts w:asciiTheme="minorHAnsi" w:eastAsiaTheme="minorEastAsia" w:hAnsiTheme="minorHAnsi" w:cstheme="minorBidi"/>
           <w:sz w:val="22"/>
           <w:szCs w:val="22"/>
-          <w:lang w:val="en-CA" w:eastAsia="zh-CN"/>
+          <w:lang w:val="en-CA" w:eastAsia="en-CA"/>
         </w:rPr>
       </w:pPr>
       <w:r>
@@ -1844,7 +1941,7 @@
           <w:rFonts w:asciiTheme="minorHAnsi" w:eastAsiaTheme="minorEastAsia" w:hAnsiTheme="minorHAnsi" w:cstheme="minorBidi"/>
           <w:sz w:val="22"/>
           <w:szCs w:val="22"/>
-          <w:lang w:val="en-CA" w:eastAsia="zh-CN"/>
+          <w:lang w:val="en-CA" w:eastAsia="en-CA"/>
         </w:rPr>
         <w:tab/>
       </w:r>
@@ -1862,13 +1959,13 @@
         <w:fldChar w:fldCharType="begin"/>
       </w:r>
       <w:r>
-        <w:instrText xml:space="preserve"> PAGEREF _Toc247101478 \h </w:instrText>
+        <w:instrText xml:space="preserve"> PAGEREF _Toc247193411 \h </w:instrText>
       </w:r>
       <w:r>
         <w:fldChar w:fldCharType="separate"/>
       </w:r>
       <w:r>
-        <w:t>7</w:t>
+        <w:t>9</w:t>
       </w:r>
       <w:r>
         <w:fldChar w:fldCharType="end"/>
@@ -1881,7 +1978,7 @@
           <w:rFonts w:asciiTheme="minorHAnsi" w:eastAsiaTheme="minorEastAsia" w:hAnsiTheme="minorHAnsi" w:cstheme="minorBidi"/>
           <w:sz w:val="22"/>
           <w:szCs w:val="22"/>
-          <w:lang w:val="en-CA" w:eastAsia="zh-CN"/>
+          <w:lang w:val="en-CA" w:eastAsia="en-CA"/>
         </w:rPr>
       </w:pPr>
       <w:r>
@@ -1896,7 +1993,7 @@
           <w:rFonts w:asciiTheme="minorHAnsi" w:eastAsiaTheme="minorEastAsia" w:hAnsiTheme="minorHAnsi" w:cstheme="minorBidi"/>
           <w:sz w:val="22"/>
           <w:szCs w:val="22"/>
-          <w:lang w:val="en-CA" w:eastAsia="zh-CN"/>
+          <w:lang w:val="en-CA" w:eastAsia="en-CA"/>
         </w:rPr>
         <w:tab/>
       </w:r>
@@ -1914,13 +2011,13 @@
         <w:fldChar w:fldCharType="begin"/>
       </w:r>
       <w:r>
-        <w:instrText xml:space="preserve"> PAGEREF _Toc247101479 \h </w:instrText>
+        <w:instrText xml:space="preserve"> PAGEREF _Toc247193412 \h </w:instrText>
       </w:r>
       <w:r>
         <w:fldChar w:fldCharType="separate"/>
       </w:r>
       <w:r>
-        <w:t>8</w:t>
+        <w:t>11</w:t>
       </w:r>
       <w:r>
         <w:fldChar w:fldCharType="end"/>
@@ -1933,7 +2030,7 @@
           <w:rFonts w:asciiTheme="minorHAnsi" w:eastAsiaTheme="minorEastAsia" w:hAnsiTheme="minorHAnsi" w:cstheme="minorBidi"/>
           <w:sz w:val="22"/>
           <w:szCs w:val="22"/>
-          <w:lang w:val="en-CA" w:eastAsia="zh-CN"/>
+          <w:lang w:val="en-CA" w:eastAsia="en-CA"/>
         </w:rPr>
       </w:pPr>
       <w:r>
@@ -1948,7 +2045,7 @@
           <w:rFonts w:asciiTheme="minorHAnsi" w:eastAsiaTheme="minorEastAsia" w:hAnsiTheme="minorHAnsi" w:cstheme="minorBidi"/>
           <w:sz w:val="22"/>
           <w:szCs w:val="22"/>
-          <w:lang w:val="en-CA" w:eastAsia="zh-CN"/>
+          <w:lang w:val="en-CA" w:eastAsia="en-CA"/>
         </w:rPr>
         <w:tab/>
       </w:r>
@@ -1966,13 +2063,13 @@
         <w:fldChar w:fldCharType="begin"/>
       </w:r>
       <w:r>
-        <w:instrText xml:space="preserve"> PAGEREF _Toc247101480 \h </w:instrText>
+        <w:instrText xml:space="preserve"> PAGEREF _Toc247193413 \h </w:instrText>
       </w:r>
       <w:r>
         <w:fldChar w:fldCharType="separate"/>
       </w:r>
       <w:r>
-        <w:t>9</w:t>
+        <w:t>12</w:t>
       </w:r>
       <w:r>
         <w:fldChar w:fldCharType="end"/>
@@ -1985,7 +2082,7 @@
           <w:rFonts w:asciiTheme="minorHAnsi" w:eastAsiaTheme="minorEastAsia" w:hAnsiTheme="minorHAnsi" w:cstheme="minorBidi"/>
           <w:sz w:val="22"/>
           <w:szCs w:val="22"/>
-          <w:lang w:val="en-CA" w:eastAsia="zh-CN"/>
+          <w:lang w:val="en-CA" w:eastAsia="en-CA"/>
         </w:rPr>
       </w:pPr>
       <w:r>
@@ -2000,7 +2097,7 @@
           <w:rFonts w:asciiTheme="minorHAnsi" w:eastAsiaTheme="minorEastAsia" w:hAnsiTheme="minorHAnsi" w:cstheme="minorBidi"/>
           <w:sz w:val="22"/>
           <w:szCs w:val="22"/>
-          <w:lang w:val="en-CA" w:eastAsia="zh-CN"/>
+          <w:lang w:val="en-CA" w:eastAsia="en-CA"/>
         </w:rPr>
         <w:tab/>
       </w:r>
@@ -2018,13 +2115,13 @@
         <w:fldChar w:fldCharType="begin"/>
       </w:r>
       <w:r>
-        <w:instrText xml:space="preserve"> PAGEREF _Toc247101481 \h </w:instrText>
+        <w:instrText xml:space="preserve"> PAGEREF _Toc247193414 \h </w:instrText>
       </w:r>
       <w:r>
         <w:fldChar w:fldCharType="separate"/>
       </w:r>
       <w:r>
-        <w:t>11</w:t>
+        <w:t>13</w:t>
       </w:r>
       <w:r>
         <w:fldChar w:fldCharType="end"/>
@@ -2037,7 +2134,7 @@
           <w:rFonts w:asciiTheme="minorHAnsi" w:eastAsiaTheme="minorEastAsia" w:hAnsiTheme="minorHAnsi" w:cstheme="minorBidi"/>
           <w:sz w:val="22"/>
           <w:szCs w:val="22"/>
-          <w:lang w:val="en-CA" w:eastAsia="zh-CN"/>
+          <w:lang w:val="en-CA" w:eastAsia="en-CA"/>
         </w:rPr>
       </w:pPr>
       <w:r>
@@ -2052,7 +2149,7 @@
           <w:rFonts w:asciiTheme="minorHAnsi" w:eastAsiaTheme="minorEastAsia" w:hAnsiTheme="minorHAnsi" w:cstheme="minorBidi"/>
           <w:sz w:val="22"/>
           <w:szCs w:val="22"/>
-          <w:lang w:val="en-CA" w:eastAsia="zh-CN"/>
+          <w:lang w:val="en-CA" w:eastAsia="en-CA"/>
         </w:rPr>
         <w:tab/>
       </w:r>
@@ -2070,13 +2167,13 @@
         <w:fldChar w:fldCharType="begin"/>
       </w:r>
       <w:r>
-        <w:instrText xml:space="preserve"> PAGEREF _Toc247101482 \h </w:instrText>
+        <w:instrText xml:space="preserve"> PAGEREF _Toc247193415 \h </w:instrText>
       </w:r>
       <w:r>
         <w:fldChar w:fldCharType="separate"/>
       </w:r>
       <w:r>
-        <w:t>12</w:t>
+        <w:t>15</w:t>
       </w:r>
       <w:r>
         <w:fldChar w:fldCharType="end"/>
@@ -2089,7 +2186,7 @@
           <w:rFonts w:asciiTheme="minorHAnsi" w:eastAsiaTheme="minorEastAsia" w:hAnsiTheme="minorHAnsi" w:cstheme="minorBidi"/>
           <w:sz w:val="22"/>
           <w:szCs w:val="22"/>
-          <w:lang w:val="en-CA" w:eastAsia="zh-CN"/>
+          <w:lang w:val="en-CA" w:eastAsia="en-CA"/>
         </w:rPr>
       </w:pPr>
       <w:r>
@@ -2104,7 +2201,7 @@
           <w:rFonts w:asciiTheme="minorHAnsi" w:eastAsiaTheme="minorEastAsia" w:hAnsiTheme="minorHAnsi" w:cstheme="minorBidi"/>
           <w:sz w:val="22"/>
           <w:szCs w:val="22"/>
-          <w:lang w:val="en-CA" w:eastAsia="zh-CN"/>
+          <w:lang w:val="en-CA" w:eastAsia="en-CA"/>
         </w:rPr>
         <w:tab/>
       </w:r>
@@ -2122,13 +2219,13 @@
         <w:fldChar w:fldCharType="begin"/>
       </w:r>
       <w:r>
-        <w:instrText xml:space="preserve"> PAGEREF _Toc247101483 \h </w:instrText>
+        <w:instrText xml:space="preserve"> PAGEREF _Toc247193416 \h </w:instrText>
       </w:r>
       <w:r>
         <w:fldChar w:fldCharType="separate"/>
       </w:r>
       <w:r>
-        <w:t>13</w:t>
+        <w:t>15</w:t>
       </w:r>
       <w:r>
         <w:fldChar w:fldCharType="end"/>
@@ -2141,7 +2238,7 @@
           <w:rFonts w:asciiTheme="minorHAnsi" w:eastAsiaTheme="minorEastAsia" w:hAnsiTheme="minorHAnsi" w:cstheme="minorBidi"/>
           <w:sz w:val="22"/>
           <w:szCs w:val="22"/>
-          <w:lang w:val="en-CA" w:eastAsia="zh-CN"/>
+          <w:lang w:val="en-CA" w:eastAsia="en-CA"/>
         </w:rPr>
       </w:pPr>
       <w:r>
@@ -2156,7 +2253,7 @@
           <w:rFonts w:asciiTheme="minorHAnsi" w:eastAsiaTheme="minorEastAsia" w:hAnsiTheme="minorHAnsi" w:cstheme="minorBidi"/>
           <w:sz w:val="22"/>
           <w:szCs w:val="22"/>
-          <w:lang w:val="en-CA" w:eastAsia="zh-CN"/>
+          <w:lang w:val="en-CA" w:eastAsia="en-CA"/>
         </w:rPr>
         <w:tab/>
       </w:r>
@@ -2174,13 +2271,13 @@
         <w:fldChar w:fldCharType="begin"/>
       </w:r>
       <w:r>
-        <w:instrText xml:space="preserve"> PAGEREF _Toc247101484 \h </w:instrText>
+        <w:instrText xml:space="preserve"> PAGEREF _Toc247193417 \h </w:instrText>
       </w:r>
       <w:r>
         <w:fldChar w:fldCharType="separate"/>
       </w:r>
       <w:r>
-        <w:t>14</w:t>
+        <w:t>17</w:t>
       </w:r>
       <w:r>
         <w:fldChar w:fldCharType="end"/>
@@ -2193,7 +2290,7 @@
           <w:rFonts w:asciiTheme="minorHAnsi" w:eastAsiaTheme="minorEastAsia" w:hAnsiTheme="minorHAnsi" w:cstheme="minorBidi"/>
           <w:sz w:val="22"/>
           <w:szCs w:val="22"/>
-          <w:lang w:val="en-CA" w:eastAsia="zh-CN"/>
+          <w:lang w:val="en-CA" w:eastAsia="en-CA"/>
         </w:rPr>
       </w:pPr>
       <w:r>
@@ -2208,7 +2305,7 @@
           <w:rFonts w:asciiTheme="minorHAnsi" w:eastAsiaTheme="minorEastAsia" w:hAnsiTheme="minorHAnsi" w:cstheme="minorBidi"/>
           <w:sz w:val="22"/>
           <w:szCs w:val="22"/>
-          <w:lang w:val="en-CA" w:eastAsia="zh-CN"/>
+          <w:lang w:val="en-CA" w:eastAsia="en-CA"/>
         </w:rPr>
         <w:tab/>
       </w:r>
@@ -2226,13 +2323,13 @@
         <w:fldChar w:fldCharType="begin"/>
       </w:r>
       <w:r>
-        <w:instrText xml:space="preserve"> PAGEREF _Toc247101485 \h </w:instrText>
+        <w:instrText xml:space="preserve"> PAGEREF _Toc247193418 \h </w:instrText>
       </w:r>
       <w:r>
         <w:fldChar w:fldCharType="separate"/>
       </w:r>
       <w:r>
-        <w:t>16</w:t>
+        <w:t>18</w:t>
       </w:r>
       <w:r>
         <w:fldChar w:fldCharType="end"/>
@@ -2248,7 +2345,7 @@
           <w:rFonts w:asciiTheme="minorHAnsi" w:eastAsiaTheme="minorEastAsia" w:hAnsiTheme="minorHAnsi" w:cstheme="minorBidi"/>
           <w:sz w:val="22"/>
           <w:szCs w:val="22"/>
-          <w:lang w:val="en-CA" w:eastAsia="zh-CN"/>
+          <w:lang w:val="en-CA" w:eastAsia="en-CA"/>
         </w:rPr>
       </w:pPr>
       <w:r>
@@ -2263,7 +2360,7 @@
           <w:rFonts w:asciiTheme="minorHAnsi" w:eastAsiaTheme="minorEastAsia" w:hAnsiTheme="minorHAnsi" w:cstheme="minorBidi"/>
           <w:sz w:val="22"/>
           <w:szCs w:val="22"/>
-          <w:lang w:val="en-CA" w:eastAsia="zh-CN"/>
+          <w:lang w:val="en-CA" w:eastAsia="en-CA"/>
         </w:rPr>
         <w:tab/>
       </w:r>
@@ -2281,13 +2378,13 @@
         <w:fldChar w:fldCharType="begin"/>
       </w:r>
       <w:r>
-        <w:instrText xml:space="preserve"> PAGEREF _Toc247101486 \h </w:instrText>
+        <w:instrText xml:space="preserve"> PAGEREF _Toc247193419 \h </w:instrText>
       </w:r>
       <w:r>
         <w:fldChar w:fldCharType="separate"/>
       </w:r>
       <w:r>
-        <w:t>16</w:t>
+        <w:t>19</w:t>
       </w:r>
       <w:r>
         <w:fldChar w:fldCharType="end"/>
@@ -2303,7 +2400,7 @@
           <w:rFonts w:asciiTheme="minorHAnsi" w:eastAsiaTheme="minorEastAsia" w:hAnsiTheme="minorHAnsi" w:cstheme="minorBidi"/>
           <w:sz w:val="22"/>
           <w:szCs w:val="22"/>
-          <w:lang w:val="en-CA" w:eastAsia="zh-CN"/>
+          <w:lang w:val="en-CA" w:eastAsia="en-CA"/>
         </w:rPr>
       </w:pPr>
       <w:r>
@@ -2318,7 +2415,7 @@
           <w:rFonts w:asciiTheme="minorHAnsi" w:eastAsiaTheme="minorEastAsia" w:hAnsiTheme="minorHAnsi" w:cstheme="minorBidi"/>
           <w:sz w:val="22"/>
           <w:szCs w:val="22"/>
-          <w:lang w:val="en-CA" w:eastAsia="zh-CN"/>
+          <w:lang w:val="en-CA" w:eastAsia="en-CA"/>
         </w:rPr>
         <w:tab/>
       </w:r>
@@ -2336,13 +2433,13 @@
         <w:fldChar w:fldCharType="begin"/>
       </w:r>
       <w:r>
-        <w:instrText xml:space="preserve"> PAGEREF _Toc247101487 \h </w:instrText>
+        <w:instrText xml:space="preserve"> PAGEREF _Toc247193420 \h </w:instrText>
       </w:r>
       <w:r>
         <w:fldChar w:fldCharType="separate"/>
       </w:r>
       <w:r>
-        <w:t>19</w:t>
+        <w:t>22</w:t>
       </w:r>
       <w:r>
         <w:fldChar w:fldCharType="end"/>
@@ -2358,7 +2455,7 @@
           <w:rFonts w:asciiTheme="minorHAnsi" w:eastAsiaTheme="minorEastAsia" w:hAnsiTheme="minorHAnsi" w:cstheme="minorBidi"/>
           <w:sz w:val="22"/>
           <w:szCs w:val="22"/>
-          <w:lang w:val="en-CA" w:eastAsia="zh-CN"/>
+          <w:lang w:val="en-CA" w:eastAsia="en-CA"/>
         </w:rPr>
       </w:pPr>
       <w:r>
@@ -2373,7 +2470,7 @@
           <w:rFonts w:asciiTheme="minorHAnsi" w:eastAsiaTheme="minorEastAsia" w:hAnsiTheme="minorHAnsi" w:cstheme="minorBidi"/>
           <w:sz w:val="22"/>
           <w:szCs w:val="22"/>
-          <w:lang w:val="en-CA" w:eastAsia="zh-CN"/>
+          <w:lang w:val="en-CA" w:eastAsia="en-CA"/>
         </w:rPr>
         <w:tab/>
       </w:r>
@@ -2391,13 +2488,13 @@
         <w:fldChar w:fldCharType="begin"/>
       </w:r>
       <w:r>
-        <w:instrText xml:space="preserve"> PAGEREF _Toc247101488 \h </w:instrText>
+        <w:instrText xml:space="preserve"> PAGEREF _Toc247193421 \h </w:instrText>
       </w:r>
       <w:r>
         <w:fldChar w:fldCharType="separate"/>
       </w:r>
       <w:r>
-        <w:t>20</w:t>
+        <w:t>23</w:t>
       </w:r>
       <w:r>
         <w:fldChar w:fldCharType="end"/>
@@ -2413,7 +2510,7 @@
           <w:rFonts w:asciiTheme="minorHAnsi" w:eastAsiaTheme="minorEastAsia" w:hAnsiTheme="minorHAnsi" w:cstheme="minorBidi"/>
           <w:sz w:val="22"/>
           <w:szCs w:val="22"/>
-          <w:lang w:val="en-CA" w:eastAsia="zh-CN"/>
+          <w:lang w:val="en-CA" w:eastAsia="en-CA"/>
         </w:rPr>
       </w:pPr>
       <w:r>
@@ -2428,7 +2525,7 @@
           <w:rFonts w:asciiTheme="minorHAnsi" w:eastAsiaTheme="minorEastAsia" w:hAnsiTheme="minorHAnsi" w:cstheme="minorBidi"/>
           <w:sz w:val="22"/>
           <w:szCs w:val="22"/>
-          <w:lang w:val="en-CA" w:eastAsia="zh-CN"/>
+          <w:lang w:val="en-CA" w:eastAsia="en-CA"/>
         </w:rPr>
         <w:tab/>
       </w:r>
@@ -2446,13 +2543,13 @@
         <w:fldChar w:fldCharType="begin"/>
       </w:r>
       <w:r>
-        <w:instrText xml:space="preserve"> PAGEREF _Toc247101489 \h </w:instrText>
+        <w:instrText xml:space="preserve"> PAGEREF _Toc247193422 \h </w:instrText>
       </w:r>
       <w:r>
         <w:fldChar w:fldCharType="separate"/>
       </w:r>
       <w:r>
-        <w:t>21</w:t>
+        <w:t>23</w:t>
       </w:r>
       <w:r>
         <w:fldChar w:fldCharType="end"/>
@@ -2468,7 +2565,7 @@
           <w:rFonts w:asciiTheme="minorHAnsi" w:eastAsiaTheme="minorEastAsia" w:hAnsiTheme="minorHAnsi" w:cstheme="minorBidi"/>
           <w:sz w:val="22"/>
           <w:szCs w:val="22"/>
-          <w:lang w:val="en-CA" w:eastAsia="zh-CN"/>
+          <w:lang w:val="en-CA" w:eastAsia="en-CA"/>
         </w:rPr>
       </w:pPr>
       <w:r>
@@ -2483,7 +2580,7 @@
           <w:rFonts w:asciiTheme="minorHAnsi" w:eastAsiaTheme="minorEastAsia" w:hAnsiTheme="minorHAnsi" w:cstheme="minorBidi"/>
           <w:sz w:val="22"/>
           <w:szCs w:val="22"/>
-          <w:lang w:val="en-CA" w:eastAsia="zh-CN"/>
+          <w:lang w:val="en-CA" w:eastAsia="en-CA"/>
         </w:rPr>
         <w:tab/>
       </w:r>
@@ -2501,13 +2598,13 @@
         <w:fldChar w:fldCharType="begin"/>
       </w:r>
       <w:r>
-        <w:instrText xml:space="preserve"> PAGEREF _Toc247101490 \h </w:instrText>
+        <w:instrText xml:space="preserve"> PAGEREF _Toc247193423 \h </w:instrText>
       </w:r>
       <w:r>
         <w:fldChar w:fldCharType="separate"/>
       </w:r>
       <w:r>
-        <w:t>22</w:t>
+        <w:t>24</w:t>
       </w:r>
       <w:r>
         <w:fldChar w:fldCharType="end"/>
@@ -2523,7 +2620,7 @@
           <w:rFonts w:asciiTheme="minorHAnsi" w:eastAsiaTheme="minorEastAsia" w:hAnsiTheme="minorHAnsi" w:cstheme="minorBidi"/>
           <w:sz w:val="22"/>
           <w:szCs w:val="22"/>
-          <w:lang w:val="en-CA" w:eastAsia="zh-CN"/>
+          <w:lang w:val="en-CA" w:eastAsia="en-CA"/>
         </w:rPr>
       </w:pPr>
       <w:r>
@@ -2538,7 +2635,7 @@
           <w:rFonts w:asciiTheme="minorHAnsi" w:eastAsiaTheme="minorEastAsia" w:hAnsiTheme="minorHAnsi" w:cstheme="minorBidi"/>
           <w:sz w:val="22"/>
           <w:szCs w:val="22"/>
-          <w:lang w:val="en-CA" w:eastAsia="zh-CN"/>
+          <w:lang w:val="en-CA" w:eastAsia="en-CA"/>
         </w:rPr>
         <w:tab/>
       </w:r>
@@ -2556,13 +2653,13 @@
         <w:fldChar w:fldCharType="begin"/>
       </w:r>
       <w:r>
-        <w:instrText xml:space="preserve"> PAGEREF _Toc247101491 \h </w:instrText>
+        <w:instrText xml:space="preserve"> PAGEREF _Toc247193424 \h </w:instrText>
       </w:r>
       <w:r>
         <w:fldChar w:fldCharType="separate"/>
       </w:r>
       <w:r>
-        <w:t>22</w:t>
+        <w:t>25</w:t>
       </w:r>
       <w:r>
         <w:fldChar w:fldCharType="end"/>
@@ -2578,7 +2675,7 @@
           <w:rFonts w:asciiTheme="minorHAnsi" w:eastAsiaTheme="minorEastAsia" w:hAnsiTheme="minorHAnsi" w:cstheme="minorBidi"/>
           <w:sz w:val="22"/>
           <w:szCs w:val="22"/>
-          <w:lang w:val="en-CA" w:eastAsia="zh-CN"/>
+          <w:lang w:val="en-CA" w:eastAsia="en-CA"/>
         </w:rPr>
       </w:pPr>
       <w:r>
@@ -2593,7 +2690,7 @@
           <w:rFonts w:asciiTheme="minorHAnsi" w:eastAsiaTheme="minorEastAsia" w:hAnsiTheme="minorHAnsi" w:cstheme="minorBidi"/>
           <w:sz w:val="22"/>
           <w:szCs w:val="22"/>
-          <w:lang w:val="en-CA" w:eastAsia="zh-CN"/>
+          <w:lang w:val="en-CA" w:eastAsia="en-CA"/>
         </w:rPr>
         <w:tab/>
       </w:r>
@@ -2611,13 +2708,13 @@
         <w:fldChar w:fldCharType="begin"/>
       </w:r>
       <w:r>
-        <w:instrText xml:space="preserve"> PAGEREF _Toc247101492 \h </w:instrText>
+        <w:instrText xml:space="preserve"> PAGEREF _Toc247193425 \h </w:instrText>
       </w:r>
       <w:r>
         <w:fldChar w:fldCharType="separate"/>
       </w:r>
       <w:r>
-        <w:t>23</w:t>
+        <w:t>25</w:t>
       </w:r>
       <w:r>
         <w:fldChar w:fldCharType="end"/>
@@ -2633,7 +2730,7 @@
           <w:rFonts w:asciiTheme="minorHAnsi" w:eastAsiaTheme="minorEastAsia" w:hAnsiTheme="minorHAnsi" w:cstheme="minorBidi"/>
           <w:sz w:val="22"/>
           <w:szCs w:val="22"/>
-          <w:lang w:val="en-CA" w:eastAsia="zh-CN"/>
+          <w:lang w:val="en-CA" w:eastAsia="en-CA"/>
         </w:rPr>
       </w:pPr>
       <w:r>
@@ -2648,7 +2745,7 @@
           <w:rFonts w:asciiTheme="minorHAnsi" w:eastAsiaTheme="minorEastAsia" w:hAnsiTheme="minorHAnsi" w:cstheme="minorBidi"/>
           <w:sz w:val="22"/>
           <w:szCs w:val="22"/>
-          <w:lang w:val="en-CA" w:eastAsia="zh-CN"/>
+          <w:lang w:val="en-CA" w:eastAsia="en-CA"/>
         </w:rPr>
         <w:tab/>
       </w:r>
@@ -2666,13 +2763,68 @@
         <w:fldChar w:fldCharType="begin"/>
       </w:r>
       <w:r>
-        <w:instrText xml:space="preserve"> PAGEREF _Toc247101493 \h </w:instrText>
+        <w:instrText xml:space="preserve"> PAGEREF _Toc247193426 \h </w:instrText>
       </w:r>
       <w:r>
         <w:fldChar w:fldCharType="separate"/>
       </w:r>
       <w:r>
-        <w:t>24</w:t>
+        <w:t>26</w:t>
+      </w:r>
+      <w:r>
+        <w:fldChar w:fldCharType="end"/>
+      </w:r>
+    </w:p>
+    <w:p>
+      <w:pPr>
+        <w:pStyle w:val="TOC3"/>
+        <w:tabs>
+          <w:tab w:val="left" w:pos="1716"/>
+        </w:tabs>
+        <w:rPr>
+          <w:rFonts w:asciiTheme="minorHAnsi" w:eastAsiaTheme="minorEastAsia" w:hAnsiTheme="minorHAnsi" w:cstheme="minorBidi"/>
+          <w:sz w:val="22"/>
+          <w:szCs w:val="22"/>
+          <w:lang w:val="en-CA" w:eastAsia="en-CA"/>
+        </w:rPr>
+      </w:pPr>
+      <w:r>
+        <w:rPr>
+          <w:rFonts w:asciiTheme="minorHAnsi" w:hAnsiTheme="minorHAnsi"/>
+          <w:lang w:val="en-CA" w:eastAsia="en-CA"/>
+        </w:rPr>
+        <w:t>3.3.18</w:t>
+      </w:r>
+      <w:r>
+        <w:rPr>
+          <w:rFonts w:asciiTheme="minorHAnsi" w:eastAsiaTheme="minorEastAsia" w:hAnsiTheme="minorHAnsi" w:cstheme="minorBidi"/>
+          <w:sz w:val="22"/>
+          <w:szCs w:val="22"/>
+          <w:lang w:val="en-CA" w:eastAsia="en-CA"/>
+        </w:rPr>
+        <w:tab/>
+      </w:r>
+      <w:r>
+        <w:rPr>
+          <w:rFonts w:asciiTheme="minorHAnsi" w:hAnsiTheme="minorHAnsi"/>
+          <w:lang w:val="en-CA" w:eastAsia="en-CA"/>
+        </w:rPr>
+        <w:t>Search Functions</w:t>
+      </w:r>
+      <w:r>
+        <w:tab/>
+      </w:r>
+      <w:r>
+        <w:fldChar w:fldCharType="begin"/>
+      </w:r>
+      <w:r>
+        <w:instrText xml:space="preserve"> PAGEREF _Toc247193427 \h </w:instrText>
+      </w:r>
+      <w:r>
+        <w:fldChar w:fldCharType="separate"/>
+      </w:r>
+      <w:r>
+        <w:t>28</w:t>
       </w:r>
       <w:r>
         <w:fldChar w:fldCharType="end"/>
@@ -2689,7 +2841,7 @@
           <w:noProof/>
           <w:sz w:val="22"/>
           <w:szCs w:val="22"/>
-          <w:lang w:val="en-CA" w:eastAsia="zh-CN"/>
+          <w:lang w:val="en-CA" w:eastAsia="en-CA"/>
         </w:rPr>
       </w:pPr>
       <w:r>
@@ -2705,7 +2857,7 @@
           <w:noProof/>
           <w:sz w:val="22"/>
           <w:szCs w:val="22"/>
-          <w:lang w:val="en-CA" w:eastAsia="zh-CN"/>
+          <w:lang w:val="en-CA" w:eastAsia="en-CA"/>
         </w:rPr>
         <w:tab/>
       </w:r>
@@ -2732,7 +2884,7 @@
         <w:rPr>
           <w:noProof/>
         </w:rPr>
-        <w:instrText xml:space="preserve"> PAGEREF _Toc247101494 \h </w:instrText>
+        <w:instrText xml:space="preserve"> PAGEREF _Toc247193428 \h </w:instrText>
       </w:r>
       <w:r>
         <w:rPr>
@@ -2749,7 +2901,7 @@
         <w:rPr>
           <w:noProof/>
         </w:rPr>
-        <w:t>25</w:t>
+        <w:t>28</w:t>
       </w:r>
       <w:r>
         <w:rPr>
@@ -2769,7 +2921,7 @@
           <w:noProof/>
           <w:sz w:val="22"/>
           <w:szCs w:val="22"/>
-          <w:lang w:val="en-CA" w:eastAsia="zh-CN"/>
+          <w:lang w:val="en-CA" w:eastAsia="en-CA"/>
         </w:rPr>
       </w:pPr>
       <w:r>
@@ -2785,7 +2937,7 @@
           <w:noProof/>
           <w:sz w:val="22"/>
           <w:szCs w:val="22"/>
-          <w:lang w:val="en-CA" w:eastAsia="zh-CN"/>
+          <w:lang w:val="en-CA" w:eastAsia="en-CA"/>
         </w:rPr>
         <w:tab/>
       </w:r>
@@ -2812,7 +2964,7 @@
         <w:rPr>
           <w:noProof/>
         </w:rPr>
-        <w:instrText xml:space="preserve"> PAGEREF _Toc247101495 \h </w:instrText>
+        <w:instrText xml:space="preserve"> PAGEREF _Toc247193429 \h </w:instrText>
       </w:r>
       <w:r>
         <w:rPr>
@@ -2829,7 +2981,7 @@
         <w:rPr>
           <w:noProof/>
         </w:rPr>
-        <w:t>25</w:t>
+        <w:t>28</w:t>
       </w:r>
       <w:r>
         <w:rPr>
@@ -2849,7 +3001,7 @@
           <w:noProof/>
           <w:sz w:val="22"/>
           <w:szCs w:val="22"/>
-          <w:lang w:val="en-CA" w:eastAsia="zh-CN"/>
+          <w:lang w:val="en-CA" w:eastAsia="en-CA"/>
         </w:rPr>
       </w:pPr>
       <w:r>
@@ -2865,7 +3017,7 @@
           <w:noProof/>
           <w:sz w:val="22"/>
           <w:szCs w:val="22"/>
-          <w:lang w:val="en-CA" w:eastAsia="zh-CN"/>
+          <w:lang w:val="en-CA" w:eastAsia="en-CA"/>
         </w:rPr>
         <w:tab/>
       </w:r>
@@ -2892,7 +3044,7 @@
         <w:rPr>
           <w:noProof/>
         </w:rPr>
-        <w:instrText xml:space="preserve"> PAGEREF _Toc247101496 \h </w:instrText>
+        <w:instrText xml:space="preserve"> PAGEREF _Toc247193430 \h </w:instrText>
       </w:r>
       <w:r>
         <w:rPr>
@@ -2909,7 +3061,7 @@
         <w:rPr>
           <w:noProof/>
         </w:rPr>
-        <w:t>26</w:t>
+        <w:t>28</w:t>
       </w:r>
       <w:r>
         <w:rPr>
@@ -2929,7 +3081,7 @@
           <w:noProof/>
           <w:sz w:val="22"/>
           <w:szCs w:val="22"/>
-          <w:lang w:val="en-CA" w:eastAsia="zh-CN"/>
+          <w:lang w:val="en-CA" w:eastAsia="en-CA"/>
         </w:rPr>
       </w:pPr>
       <w:r>
@@ -2945,7 +3097,7 @@
           <w:noProof/>
           <w:sz w:val="22"/>
           <w:szCs w:val="22"/>
-          <w:lang w:val="en-CA" w:eastAsia="zh-CN"/>
+          <w:lang w:val="en-CA" w:eastAsia="en-CA"/>
         </w:rPr>
         <w:tab/>
       </w:r>
@@ -2972,7 +3124,7 @@
         <w:rPr>
           <w:noProof/>
         </w:rPr>
-        <w:instrText xml:space="preserve"> PAGEREF _Toc247101497 \h </w:instrText>
+        <w:instrText xml:space="preserve"> PAGEREF _Toc247193431 \h </w:instrText>
       </w:r>
       <w:r>
         <w:rPr>
@@ -2989,7 +3141,7 @@
         <w:rPr>
           <w:noProof/>
         </w:rPr>
-        <w:t>26</w:t>
+        <w:t>29</w:t>
       </w:r>
       <w:r>
         <w:rPr>
@@ -3009,7 +3161,7 @@
           <w:noProof/>
           <w:sz w:val="22"/>
           <w:szCs w:val="22"/>
-          <w:lang w:val="en-CA" w:eastAsia="zh-CN"/>
+          <w:lang w:val="en-CA" w:eastAsia="en-CA"/>
         </w:rPr>
       </w:pPr>
       <w:r>
@@ -3025,7 +3177,7 @@
           <w:noProof/>
           <w:sz w:val="22"/>
           <w:szCs w:val="22"/>
-          <w:lang w:val="en-CA" w:eastAsia="zh-CN"/>
+          <w:lang w:val="en-CA" w:eastAsia="en-CA"/>
         </w:rPr>
         <w:tab/>
       </w:r>
@@ -3052,7 +3204,7 @@
         <w:rPr>
           <w:noProof/>
         </w:rPr>
-        <w:instrText xml:space="preserve"> PAGEREF _Toc247101498 \h </w:instrText>
+        <w:instrText xml:space="preserve"> PAGEREF _Toc247193432 \h </w:instrText>
       </w:r>
       <w:r>
         <w:rPr>
@@ -3069,7 +3221,7 @@
         <w:rPr>
           <w:noProof/>
         </w:rPr>
-        <w:t>27</w:t>
+        <w:t>30</w:t>
       </w:r>
       <w:r>
         <w:rPr>
@@ -3089,7 +3241,7 @@
           <w:noProof/>
           <w:sz w:val="22"/>
           <w:szCs w:val="22"/>
-          <w:lang w:val="en-CA" w:eastAsia="zh-CN"/>
+          <w:lang w:val="en-CA" w:eastAsia="en-CA"/>
         </w:rPr>
       </w:pPr>
       <w:r>
@@ -3104,7 +3256,7 @@
           <w:noProof/>
           <w:sz w:val="22"/>
           <w:szCs w:val="22"/>
-          <w:lang w:val="en-CA" w:eastAsia="zh-CN"/>
+          <w:lang w:val="en-CA" w:eastAsia="en-CA"/>
         </w:rPr>
         <w:tab/>
       </w:r>
@@ -3130,7 +3282,7 @@
         <w:rPr>
           <w:noProof/>
         </w:rPr>
-        <w:instrText xml:space="preserve"> PAGEREF _Toc247101499 \h </w:instrText>
+        <w:instrText xml:space="preserve"> PAGEREF _Toc247193433 \h </w:instrText>
       </w:r>
       <w:r>
         <w:rPr>
@@ -3147,7 +3299,7 @@
         <w:rPr>
           <w:noProof/>
         </w:rPr>
-        <w:t>28</w:t>
+        <w:t>32</w:t>
       </w:r>
       <w:r>
         <w:rPr>
@@ -3167,7 +3319,7 @@
           <w:noProof/>
           <w:sz w:val="22"/>
           <w:szCs w:val="22"/>
-          <w:lang w:val="en-CA" w:eastAsia="zh-CN"/>
+          <w:lang w:val="en-CA" w:eastAsia="en-CA"/>
         </w:rPr>
       </w:pPr>
       <w:r>
@@ -3182,7 +3334,7 @@
           <w:noProof/>
           <w:sz w:val="22"/>
           <w:szCs w:val="22"/>
-          <w:lang w:val="en-CA" w:eastAsia="zh-CN"/>
+          <w:lang w:val="en-CA" w:eastAsia="en-CA"/>
         </w:rPr>
         <w:tab/>
       </w:r>
@@ -3208,7 +3360,7 @@
         <w:rPr>
           <w:noProof/>
         </w:rPr>
-        <w:instrText xml:space="preserve"> PAGEREF _Toc247101500 \h </w:instrText>
+        <w:instrText xml:space="preserve"> PAGEREF _Toc247193434 \h </w:instrText>
       </w:r>
       <w:r>
         <w:rPr>
@@ -3225,7 +3377,85 @@
         <w:rPr>
           <w:noProof/>
         </w:rPr>
-        <w:t>29</w:t>
+        <w:t>32</w:t>
+      </w:r>
+      <w:r>
+        <w:rPr>
+          <w:noProof/>
+        </w:rPr>
+        <w:fldChar w:fldCharType="end"/>
+      </w:r>
+    </w:p>
+    <w:p>
+      <w:pPr>
+        <w:pStyle w:val="TOC1"/>
+        <w:tabs>
+          <w:tab w:val="left" w:pos="432"/>
+        </w:tabs>
+        <w:rPr>
+          <w:rFonts w:asciiTheme="minorHAnsi" w:eastAsiaTheme="minorEastAsia" w:hAnsiTheme="minorHAnsi" w:cstheme="minorBidi"/>
+          <w:noProof/>
+          <w:sz w:val="22"/>
+          <w:szCs w:val="22"/>
+          <w:lang w:val="en-CA" w:eastAsia="en-CA"/>
+        </w:rPr>
+      </w:pPr>
+      <w:r>
+        <w:rPr>
+          <w:noProof/>
+        </w:rPr>
+        <w:t>7.</w:t>
+      </w:r>
+      <w:r>
+        <w:rPr>
+          <w:rFonts w:asciiTheme="minorHAnsi" w:eastAsiaTheme="minorEastAsia" w:hAnsiTheme="minorHAnsi" w:cstheme="minorBidi"/>
+          <w:noProof/>
+          <w:sz w:val="22"/>
+          <w:szCs w:val="22"/>
+          <w:lang w:val="en-CA" w:eastAsia="en-CA"/>
+        </w:rPr>
+        <w:tab/>
+      </w:r>
+      <w:r>
+        <w:rPr>
+          <w:noProof/>
+        </w:rPr>
+        <w:t>Appendix C – Test Schedule</w:t>
+      </w:r>
+      <w:r>
+        <w:rPr>
+          <w:noProof/>
+        </w:rPr>
+        <w:tab/>
+      </w:r>
+      <w:r>
+        <w:rPr>
+          <w:noProof/>
+        </w:rPr>
+        <w:fldChar w:fldCharType="begin"/>
+      </w:r>
+      <w:r>
+        <w:rPr>
+          <w:noProof/>
+        </w:rPr>
+        <w:instrText xml:space="preserve"> PAGEREF _Toc247193435 \h </w:instrText>
+      </w:r>
+      <w:r>
+        <w:rPr>
+          <w:noProof/>
+        </w:rPr>
+      </w:r>
+      <w:r>
+        <w:rPr>
+          <w:noProof/>
+        </w:rPr>
+        <w:fldChar w:fldCharType="separate"/>
+      </w:r>
+      <w:r>
+        <w:rPr>
+          <w:noProof/>
+        </w:rPr>
+        <w:t>34</w:t>
       </w:r>
       <w:r>
         <w:rPr>
@@ -3275,7 +3505,7 @@
       </w:pPr>
       <w:bookmarkStart w:id="1" w:name="_Toc456598586"/>
       <w:bookmarkStart w:id="2" w:name="_Toc456600917"/>
-      <w:bookmarkStart w:id="3" w:name="_Toc247101465"/>
+      <w:bookmarkStart w:id="3" w:name="_Toc247193396"/>
       <w:r>
         <w:t>I</w:t>
       </w:r>
@@ -3535,7 +3765,7 @@
           <w:szCs w:val="22"/>
         </w:rPr>
       </w:pPr>
-      <w:bookmarkStart w:id="5" w:name="_Toc247101466"/>
+      <w:bookmarkStart w:id="5" w:name="_Toc247193397"/>
       <w:r>
         <w:rPr>
           <w:rFonts w:asciiTheme="minorHAnsi" w:hAnsiTheme="minorHAnsi"/>
@@ -3555,7 +3785,7 @@
           <w:szCs w:val="22"/>
         </w:rPr>
       </w:pPr>
-      <w:bookmarkStart w:id="6" w:name="_Toc247101467"/>
+      <w:bookmarkStart w:id="6" w:name="_Toc247193398"/>
       <w:r>
         <w:rPr>
           <w:rFonts w:asciiTheme="minorHAnsi" w:hAnsiTheme="minorHAnsi"/>
@@ -3574,6 +3804,53 @@
       </w:r>
       <w:bookmarkEnd w:id="6"/>
     </w:p>
+    <w:p/>
+    <w:p>
+      <w:pPr>
+        <w:ind w:left="720"/>
+        <w:rPr>
+          <w:rFonts w:asciiTheme="minorHAnsi" w:hAnsiTheme="minorHAnsi"/>
+          <w:sz w:val="22"/>
+          <w:szCs w:val="22"/>
+        </w:rPr>
+      </w:pPr>
+      <w:r>
+        <w:rPr>
+          <w:rFonts w:asciiTheme="minorHAnsi" w:hAnsiTheme="minorHAnsi"/>
+          <w:sz w:val="22"/>
+          <w:szCs w:val="22"/>
+        </w:rPr>
+        <w:t>The main objective of this software test plan is to verify and validate our X-reserve hotel management software system in order to ensure that the software meets the business and technical requirements that guided its design and development and works as expected. As part of the objective, this test plan aims to discover as many undiscovered errors as possible through a rigorous set of carefully chosen test cases. Some aspects of software quality can be measured by thorough testing; however, the quality assurance aspect of software development is out of scope of this test plan. This test plan aims to measure the quality of the software, not to improve it.</w:t>
+      </w:r>
+    </w:p>
+    <w:p>
+      <w:pPr>
+        <w:ind w:left="720"/>
+        <w:rPr>
+          <w:rFonts w:asciiTheme="minorHAnsi" w:hAnsiTheme="minorHAnsi"/>
+          <w:sz w:val="22"/>
+          <w:szCs w:val="22"/>
+        </w:rPr>
+      </w:pPr>
+    </w:p>
+    <w:p>
+      <w:pPr>
+        <w:ind w:left="720"/>
+        <w:rPr>
+          <w:rFonts w:asciiTheme="minorHAnsi" w:hAnsiTheme="minorHAnsi"/>
+          <w:sz w:val="22"/>
+          <w:szCs w:val="22"/>
+        </w:rPr>
+      </w:pPr>
+      <w:r>
+        <w:rPr>
+          <w:rFonts w:asciiTheme="minorHAnsi" w:hAnsiTheme="minorHAnsi"/>
+          <w:sz w:val="22"/>
+          <w:szCs w:val="22"/>
+        </w:rPr>
+        <w:t xml:space="preserve">This test plan is broken down into sections that evaluate the functional requirements at unit, integrated, and system levels, as well as the non-functional requirements such as performance, usability, reliability, security, and adaptability. </w:t>
+      </w:r>
+    </w:p>
     <w:p>
       <w:pPr>
         <w:rPr>
@@ -3592,7 +3869,7 @@
           <w:szCs w:val="22"/>
         </w:rPr>
       </w:pPr>
-      <w:bookmarkStart w:id="7" w:name="_Toc247101468"/>
+      <w:bookmarkStart w:id="7" w:name="_Toc247193399"/>
       <w:bookmarkEnd w:id="4"/>
       <w:r>
         <w:rPr>
@@ -3604,6 +3881,507 @@
       </w:r>
       <w:bookmarkEnd w:id="7"/>
     </w:p>
+    <w:p/>
+    <w:p>
+      <w:pPr>
+        <w:ind w:left="720"/>
+        <w:rPr>
+          <w:rFonts w:asciiTheme="minorHAnsi" w:hAnsiTheme="minorHAnsi"/>
+          <w:sz w:val="22"/>
+          <w:szCs w:val="22"/>
+        </w:rPr>
+      </w:pPr>
+      <w:r>
+        <w:rPr>
+          <w:rFonts w:asciiTheme="minorHAnsi" w:hAnsiTheme="minorHAnsi"/>
+          <w:sz w:val="22"/>
+          <w:szCs w:val="22"/>
+        </w:rPr>
+        <w:t>This section</w:t>
+      </w:r>
+      <w:r>
+        <w:rPr>
+          <w:rFonts w:asciiTheme="minorHAnsi" w:hAnsiTheme="minorHAnsi"/>
+          <w:sz w:val="22"/>
+          <w:szCs w:val="22"/>
+        </w:rPr>
+        <w:t xml:space="preserve"> contains a list of criteria that the software application must satisfy. The testing criteria</w:t>
+      </w:r>
+      <w:r>
+        <w:rPr>
+          <w:rFonts w:asciiTheme="minorHAnsi" w:hAnsiTheme="minorHAnsi"/>
+          <w:sz w:val="22"/>
+          <w:szCs w:val="22"/>
+        </w:rPr>
+        <w:t xml:space="preserve"> are divided into 2 sub-sections: entry criteria and exit criteria. Entry criteria denote the conditions that must be present before testing proc</w:t>
+      </w:r>
+      <w:r>
+        <w:rPr>
+          <w:rFonts w:asciiTheme="minorHAnsi" w:hAnsiTheme="minorHAnsi"/>
+          <w:sz w:val="22"/>
+          <w:szCs w:val="22"/>
+        </w:rPr>
+        <w:t xml:space="preserve">ess can begin. </w:t>
+      </w:r>
+      <w:r>
+        <w:rPr>
+          <w:rFonts w:asciiTheme="minorHAnsi" w:hAnsiTheme="minorHAnsi"/>
+          <w:sz w:val="22"/>
+          <w:szCs w:val="22"/>
+        </w:rPr>
+        <w:t>Exit criteria denote the conditions or process that must be present before a test cycle completes.</w:t>
+      </w:r>
+    </w:p>
+    <w:p>
+      <w:pPr>
+        <w:rPr>
+          <w:rFonts w:asciiTheme="minorHAnsi" w:hAnsiTheme="minorHAnsi"/>
+          <w:sz w:val="22"/>
+          <w:szCs w:val="22"/>
+        </w:rPr>
+      </w:pPr>
+    </w:p>
+    <w:p>
+      <w:pPr>
+        <w:pStyle w:val="Heading3"/>
+      </w:pPr>
+      <w:bookmarkStart w:id="8" w:name="_Toc247193400"/>
+      <w:r>
+        <w:lastRenderedPageBreak/>
+        <w:t>Entry Criteria</w:t>
+      </w:r>
+      <w:bookmarkEnd w:id="8"/>
+    </w:p>
+    <w:p/>
+    <w:p>
+      <w:pPr>
+        <w:rPr>
+          <w:rFonts w:asciiTheme="minorHAnsi" w:hAnsiTheme="minorHAnsi"/>
+          <w:sz w:val="22"/>
+          <w:szCs w:val="22"/>
+        </w:rPr>
+      </w:pPr>
+      <w:r>
+        <w:rPr>
+          <w:rFonts w:asciiTheme="minorHAnsi" w:hAnsiTheme="minorHAnsi"/>
+          <w:sz w:val="22"/>
+          <w:szCs w:val="22"/>
+        </w:rPr>
+        <w:t>Usability Testing</w:t>
+      </w:r>
+    </w:p>
+    <w:p>
+      <w:pPr>
+        <w:rPr>
+          <w:rFonts w:asciiTheme="minorHAnsi" w:hAnsiTheme="minorHAnsi"/>
+          <w:sz w:val="22"/>
+          <w:szCs w:val="22"/>
+        </w:rPr>
+      </w:pPr>
+    </w:p>
+    <w:p>
+      <w:pPr>
+        <w:pStyle w:val="ListParagraph"/>
+        <w:numPr>
+          <w:ilvl w:val="0"/>
+          <w:numId w:val="39"/>
+        </w:numPr>
+        <w:rPr>
+          <w:rFonts w:asciiTheme="minorHAnsi" w:hAnsiTheme="minorHAnsi"/>
+        </w:rPr>
+      </w:pPr>
+      <w:r>
+        <w:rPr>
+          <w:rFonts w:asciiTheme="minorHAnsi" w:hAnsiTheme="minorHAnsi"/>
+        </w:rPr>
+        <w:t>Verify if a set of test participants find the application interface understandable and contains no ambiguity.</w:t>
+      </w:r>
+    </w:p>
+    <w:p>
+      <w:pPr>
+        <w:pStyle w:val="ListParagraph"/>
+        <w:numPr>
+          <w:ilvl w:val="0"/>
+          <w:numId w:val="39"/>
+        </w:numPr>
+        <w:rPr>
+          <w:rFonts w:asciiTheme="minorHAnsi" w:hAnsiTheme="minorHAnsi"/>
+        </w:rPr>
+      </w:pPr>
+      <w:r>
+        <w:rPr>
+          <w:rFonts w:asciiTheme="minorHAnsi" w:hAnsiTheme="minorHAnsi"/>
+        </w:rPr>
+        <w:t>Verify if a set of test participants find the application installation and execution easy.</w:t>
+      </w:r>
+    </w:p>
+    <w:p>
+      <w:pPr>
+        <w:pStyle w:val="ListParagraph"/>
+        <w:numPr>
+          <w:ilvl w:val="0"/>
+          <w:numId w:val="39"/>
+        </w:numPr>
+        <w:rPr>
+          <w:rFonts w:asciiTheme="minorHAnsi" w:hAnsiTheme="minorHAnsi"/>
+        </w:rPr>
+      </w:pPr>
+      <w:r>
+        <w:rPr>
+          <w:rFonts w:asciiTheme="minorHAnsi" w:hAnsiTheme="minorHAnsi"/>
+        </w:rPr>
+        <w:t>Verify if a set of test participants find the application useful and interesting.</w:t>
+      </w:r>
+    </w:p>
+    <w:p>
+      <w:pPr>
+        <w:pStyle w:val="ListParagraph"/>
+        <w:numPr>
+          <w:ilvl w:val="0"/>
+          <w:numId w:val="39"/>
+        </w:numPr>
+        <w:rPr>
+          <w:rFonts w:asciiTheme="minorHAnsi" w:hAnsiTheme="minorHAnsi"/>
+        </w:rPr>
+      </w:pPr>
+      <w:r>
+        <w:rPr>
+          <w:rFonts w:asciiTheme="minorHAnsi" w:hAnsiTheme="minorHAnsi"/>
+        </w:rPr>
+        <w:t>Verify the satisfactory level of a set of test participants using the application.</w:t>
+      </w:r>
+    </w:p>
+    <w:p>
+      <w:pPr>
+        <w:rPr>
+          <w:rFonts w:asciiTheme="minorHAnsi" w:hAnsiTheme="minorHAnsi"/>
+          <w:sz w:val="22"/>
+          <w:szCs w:val="22"/>
+        </w:rPr>
+      </w:pPr>
+      <w:r>
+        <w:rPr>
+          <w:rFonts w:asciiTheme="minorHAnsi" w:hAnsiTheme="minorHAnsi"/>
+          <w:sz w:val="22"/>
+          <w:szCs w:val="22"/>
+        </w:rPr>
+        <w:t>Scalability Testing</w:t>
+      </w:r>
+    </w:p>
+    <w:p>
+      <w:pPr>
+        <w:rPr>
+          <w:rFonts w:asciiTheme="minorHAnsi" w:hAnsiTheme="minorHAnsi"/>
+          <w:sz w:val="22"/>
+          <w:szCs w:val="22"/>
+        </w:rPr>
+      </w:pPr>
+    </w:p>
+    <w:p>
+      <w:pPr>
+        <w:pStyle w:val="ListParagraph"/>
+        <w:numPr>
+          <w:ilvl w:val="0"/>
+          <w:numId w:val="40"/>
+        </w:numPr>
+        <w:rPr>
+          <w:rFonts w:asciiTheme="minorHAnsi" w:hAnsiTheme="minorHAnsi"/>
+        </w:rPr>
+      </w:pPr>
+      <w:r>
+        <w:rPr>
+          <w:rFonts w:asciiTheme="minorHAnsi" w:hAnsiTheme="minorHAnsi"/>
+        </w:rPr>
+        <w:t>Verify if the application database can store up to 1000 user accounts and 100 rooms.</w:t>
+      </w:r>
+    </w:p>
+    <w:p>
+      <w:pPr>
+        <w:pStyle w:val="ListParagraph"/>
+        <w:numPr>
+          <w:ilvl w:val="0"/>
+          <w:numId w:val="40"/>
+        </w:numPr>
+        <w:rPr>
+          <w:rFonts w:asciiTheme="minorHAnsi" w:hAnsiTheme="minorHAnsi"/>
+        </w:rPr>
+      </w:pPr>
+      <w:r>
+        <w:rPr>
+          <w:rFonts w:asciiTheme="minorHAnsi" w:hAnsiTheme="minorHAnsi"/>
+        </w:rPr>
+        <w:t>Verify if the application can withstand 20 simultaneous user requests.</w:t>
+      </w:r>
+    </w:p>
+    <w:p>
+      <w:pPr>
+        <w:rPr>
+          <w:rFonts w:asciiTheme="minorHAnsi" w:hAnsiTheme="minorHAnsi"/>
+          <w:sz w:val="22"/>
+          <w:szCs w:val="22"/>
+        </w:rPr>
+      </w:pPr>
+      <w:r>
+        <w:rPr>
+          <w:rFonts w:asciiTheme="minorHAnsi" w:hAnsiTheme="minorHAnsi"/>
+          <w:sz w:val="22"/>
+          <w:szCs w:val="22"/>
+        </w:rPr>
+        <w:t>Performance Testing</w:t>
+      </w:r>
+    </w:p>
+    <w:p>
+      <w:pPr>
+        <w:rPr>
+          <w:rFonts w:asciiTheme="minorHAnsi" w:hAnsiTheme="minorHAnsi"/>
+          <w:sz w:val="22"/>
+          <w:szCs w:val="22"/>
+        </w:rPr>
+      </w:pPr>
+    </w:p>
+    <w:p>
+      <w:pPr>
+        <w:pStyle w:val="ListParagraph"/>
+        <w:numPr>
+          <w:ilvl w:val="0"/>
+          <w:numId w:val="40"/>
+        </w:numPr>
+        <w:rPr>
+          <w:rFonts w:asciiTheme="minorHAnsi" w:hAnsiTheme="minorHAnsi"/>
+        </w:rPr>
+      </w:pPr>
+      <w:r>
+        <w:rPr>
+          <w:rFonts w:asciiTheme="minorHAnsi" w:hAnsiTheme="minorHAnsi"/>
+        </w:rPr>
+        <w:t>Verify the expected application response time of less than 1 second for loading application web page using a typical connection speed of 128kbps.</w:t>
+      </w:r>
+    </w:p>
+    <w:p>
+      <w:pPr>
+        <w:pStyle w:val="ListParagraph"/>
+        <w:numPr>
+          <w:ilvl w:val="0"/>
+          <w:numId w:val="40"/>
+        </w:numPr>
+        <w:rPr>
+          <w:rFonts w:asciiTheme="minorHAnsi" w:hAnsiTheme="minorHAnsi"/>
+        </w:rPr>
+      </w:pPr>
+      <w:r>
+        <w:rPr>
+          <w:rFonts w:asciiTheme="minorHAnsi" w:hAnsiTheme="minorHAnsi"/>
+        </w:rPr>
+        <w:t>Verify the expected application response time with more than 5 simultaneous users running the application.</w:t>
+      </w:r>
+    </w:p>
+    <w:p>
+      <w:pPr>
+        <w:rPr>
+          <w:rFonts w:asciiTheme="minorHAnsi" w:hAnsiTheme="minorHAnsi"/>
+          <w:sz w:val="22"/>
+          <w:szCs w:val="22"/>
+        </w:rPr>
+      </w:pPr>
+      <w:r>
+        <w:rPr>
+          <w:rFonts w:asciiTheme="minorHAnsi" w:hAnsiTheme="minorHAnsi"/>
+          <w:sz w:val="22"/>
+          <w:szCs w:val="22"/>
+        </w:rPr>
+        <w:t>Use Case Function Testing</w:t>
+      </w:r>
+    </w:p>
+    <w:p>
+      <w:pPr>
+        <w:rPr>
+          <w:rFonts w:asciiTheme="minorHAnsi" w:hAnsiTheme="minorHAnsi"/>
+          <w:sz w:val="22"/>
+          <w:szCs w:val="22"/>
+        </w:rPr>
+      </w:pPr>
+    </w:p>
+    <w:p>
+      <w:pPr>
+        <w:pStyle w:val="ListParagraph"/>
+        <w:numPr>
+          <w:ilvl w:val="0"/>
+          <w:numId w:val="38"/>
+        </w:numPr>
+        <w:rPr>
+          <w:rFonts w:asciiTheme="minorHAnsi" w:hAnsiTheme="minorHAnsi"/>
+        </w:rPr>
+      </w:pPr>
+      <w:r>
+        <w:rPr>
+          <w:rFonts w:asciiTheme="minorHAnsi" w:hAnsiTheme="minorHAnsi"/>
+        </w:rPr>
+        <w:t xml:space="preserve">Verify the application response to </w:t>
+      </w:r>
+      <w:r>
+        <w:rPr>
+          <w:rFonts w:asciiTheme="minorHAnsi" w:hAnsiTheme="minorHAnsi"/>
+        </w:rPr>
+        <w:t>wrong input</w:t>
+      </w:r>
+      <w:r>
+        <w:rPr>
+          <w:rFonts w:asciiTheme="minorHAnsi" w:hAnsiTheme="minorHAnsi"/>
+        </w:rPr>
+        <w:t>s e.g. entering negative numbers, null fields, boundary conditions, error-handling paths.</w:t>
+      </w:r>
+    </w:p>
+    <w:p>
+      <w:pPr>
+        <w:pStyle w:val="ListParagraph"/>
+        <w:numPr>
+          <w:ilvl w:val="0"/>
+          <w:numId w:val="38"/>
+        </w:numPr>
+        <w:rPr>
+          <w:rFonts w:asciiTheme="minorHAnsi" w:hAnsiTheme="minorHAnsi"/>
+        </w:rPr>
+      </w:pPr>
+      <w:r>
+        <w:rPr>
+          <w:rFonts w:asciiTheme="minorHAnsi" w:hAnsiTheme="minorHAnsi"/>
+        </w:rPr>
+        <w:t>Verify if the application writes/fetches correct</w:t>
+      </w:r>
+      <w:r>
+        <w:rPr>
+          <w:rFonts w:asciiTheme="minorHAnsi" w:hAnsiTheme="minorHAnsi"/>
+        </w:rPr>
+        <w:t xml:space="preserve"> data</w:t>
+      </w:r>
+      <w:r>
+        <w:rPr>
+          <w:rFonts w:asciiTheme="minorHAnsi" w:hAnsiTheme="minorHAnsi"/>
+        </w:rPr>
+        <w:t xml:space="preserve"> to/from</w:t>
+      </w:r>
+      <w:r>
+        <w:rPr>
+          <w:rFonts w:asciiTheme="minorHAnsi" w:hAnsiTheme="minorHAnsi"/>
+        </w:rPr>
+        <w:t xml:space="preserve"> database</w:t>
+      </w:r>
+      <w:r>
+        <w:rPr>
+          <w:rFonts w:asciiTheme="minorHAnsi" w:hAnsiTheme="minorHAnsi"/>
+        </w:rPr>
+        <w:t>.</w:t>
+      </w:r>
+    </w:p>
+    <w:p>
+      <w:pPr>
+        <w:rPr>
+          <w:rFonts w:asciiTheme="minorHAnsi" w:hAnsiTheme="minorHAnsi"/>
+          <w:sz w:val="22"/>
+          <w:szCs w:val="22"/>
+        </w:rPr>
+      </w:pPr>
+      <w:r>
+        <w:rPr>
+          <w:rFonts w:asciiTheme="minorHAnsi" w:hAnsiTheme="minorHAnsi"/>
+          <w:sz w:val="22"/>
+          <w:szCs w:val="22"/>
+        </w:rPr>
+        <w:t>Role-Based Access Control Testing</w:t>
+      </w:r>
+    </w:p>
+    <w:p>
+      <w:pPr>
+        <w:rPr>
+          <w:rFonts w:asciiTheme="minorHAnsi" w:hAnsiTheme="minorHAnsi"/>
+          <w:sz w:val="22"/>
+          <w:szCs w:val="22"/>
+        </w:rPr>
+      </w:pPr>
+    </w:p>
+    <w:p>
+      <w:pPr>
+        <w:pStyle w:val="ListParagraph"/>
+        <w:numPr>
+          <w:ilvl w:val="0"/>
+          <w:numId w:val="41"/>
+        </w:numPr>
+        <w:rPr>
+          <w:rFonts w:asciiTheme="minorHAnsi" w:hAnsiTheme="minorHAnsi"/>
+        </w:rPr>
+      </w:pPr>
+      <w:r>
+        <w:rPr>
+          <w:rFonts w:asciiTheme="minorHAnsi" w:hAnsiTheme="minorHAnsi"/>
+        </w:rPr>
+        <w:t xml:space="preserve">Verify if each role has the correct privileges assigned to them according to the requirements. </w:t>
+      </w:r>
+    </w:p>
+    <w:p>
+      <w:pPr>
+        <w:pStyle w:val="ListParagraph"/>
+        <w:rPr>
+          <w:rFonts w:asciiTheme="minorHAnsi" w:hAnsiTheme="minorHAnsi"/>
+        </w:rPr>
+      </w:pPr>
+    </w:p>
+    <w:p>
+      <w:pPr>
+        <w:pStyle w:val="Heading3"/>
+      </w:pPr>
+      <w:bookmarkStart w:id="9" w:name="_Toc247193401"/>
+      <w:r>
+        <w:t>Exit Criteria</w:t>
+      </w:r>
+      <w:bookmarkEnd w:id="9"/>
+    </w:p>
+    <w:p/>
+    <w:p>
+      <w:pPr>
+        <w:pStyle w:val="ListParagraph"/>
+        <w:numPr>
+          <w:ilvl w:val="0"/>
+          <w:numId w:val="41"/>
+        </w:numPr>
+      </w:pPr>
+      <w:r>
+        <w:t>All the test cases have been executed.</w:t>
+      </w:r>
+    </w:p>
+    <w:p>
+      <w:pPr>
+        <w:pStyle w:val="ListParagraph"/>
+        <w:numPr>
+          <w:ilvl w:val="0"/>
+          <w:numId w:val="41"/>
+        </w:numPr>
+      </w:pPr>
+      <w:r>
+        <w:t>All high priority errors must be fixed and tested.</w:t>
+      </w:r>
+    </w:p>
+    <w:p>
+      <w:pPr>
+        <w:pStyle w:val="ListParagraph"/>
+        <w:numPr>
+          <w:ilvl w:val="0"/>
+          <w:numId w:val="41"/>
+        </w:numPr>
+      </w:pPr>
+      <w:r>
+        <w:t>Application must provide all the required services according to the requirements specification document.</w:t>
+      </w:r>
+    </w:p>
+    <w:p/>
+    <w:p>
+      <w:pPr>
+        <w:rPr>
+          <w:rFonts w:asciiTheme="minorHAnsi" w:hAnsiTheme="minorHAnsi"/>
+          <w:sz w:val="22"/>
+          <w:szCs w:val="22"/>
+        </w:rPr>
+      </w:pPr>
+    </w:p>
     <w:p>
       <w:pPr>
         <w:rPr>
@@ -3622,16 +4400,163 @@
           <w:szCs w:val="22"/>
         </w:rPr>
       </w:pPr>
-      <w:bookmarkStart w:id="8" w:name="_Toc247101469"/>
-      <w:r>
-        <w:rPr>
-          <w:rFonts w:asciiTheme="minorHAnsi" w:hAnsiTheme="minorHAnsi"/>
-          <w:sz w:val="22"/>
-          <w:szCs w:val="22"/>
-        </w:rPr>
+      <w:bookmarkStart w:id="10" w:name="_Toc247193402"/>
+      <w:r>
+        <w:rPr>
+          <w:rFonts w:asciiTheme="minorHAnsi" w:hAnsiTheme="minorHAnsi"/>
+          <w:sz w:val="22"/>
+          <w:szCs w:val="22"/>
+        </w:rPr>
+        <w:lastRenderedPageBreak/>
         <w:t>Test Cycles and Schedule</w:t>
       </w:r>
-      <w:bookmarkEnd w:id="8"/>
+      <w:bookmarkEnd w:id="10"/>
+    </w:p>
+    <w:p>
+      <w:pPr>
+        <w:rPr>
+          <w:rFonts w:asciiTheme="minorHAnsi" w:hAnsiTheme="minorHAnsi"/>
+          <w:sz w:val="22"/>
+          <w:szCs w:val="22"/>
+        </w:rPr>
+      </w:pPr>
+    </w:p>
+    <w:p>
+      <w:pPr>
+        <w:rPr>
+          <w:rFonts w:asciiTheme="minorHAnsi" w:hAnsiTheme="minorHAnsi"/>
+          <w:sz w:val="22"/>
+          <w:szCs w:val="22"/>
+        </w:rPr>
+      </w:pPr>
+      <w:r>
+        <w:rPr>
+          <w:rFonts w:asciiTheme="minorHAnsi" w:hAnsiTheme="minorHAnsi"/>
+          <w:sz w:val="22"/>
+          <w:szCs w:val="22"/>
+        </w:rPr>
+        <w:t xml:space="preserve">This section provides an outline of our software development test cycle. The testing process is broken down into 4 sections: Unit testing, integration testing, system testing, and validation. Unit testing is conducted using black box and white box testing techniques to verify the internal logic and data structures of each unit.  Once the individual modules have been tested, we can proceed to integration testing. The integration testing predominantly exercises black box testing to verify that the modules communicate and interact correctly with other modules in the system. The next step in the testing cycle is the manual system testing which involves thorough walkthrough of every use case functions. The final step is to validate the system, ensuring that we have built the right product before releasing it. The diagram below illustrates the software test cycle. The details of testing processes are discussed further in the later section. The </w:t>
+      </w:r>
+      <w:r>
+        <w:rPr>
+          <w:rFonts w:asciiTheme="minorHAnsi" w:hAnsiTheme="minorHAnsi"/>
+          <w:sz w:val="22"/>
+          <w:szCs w:val="22"/>
+        </w:rPr>
+        <w:t>schedule of the tests is</w:t>
+      </w:r>
+      <w:r>
+        <w:rPr>
+          <w:rFonts w:asciiTheme="minorHAnsi" w:hAnsiTheme="minorHAnsi"/>
+          <w:sz w:val="22"/>
+          <w:szCs w:val="22"/>
+        </w:rPr>
+        <w:t xml:space="preserve"> </w:t>
+      </w:r>
+      <w:r>
+        <w:rPr>
+          <w:rFonts w:asciiTheme="minorHAnsi" w:hAnsiTheme="minorHAnsi"/>
+          <w:sz w:val="22"/>
+          <w:szCs w:val="22"/>
+        </w:rPr>
+        <w:t>included in Appendix C.</w:t>
+      </w:r>
+    </w:p>
+    <w:p>
+      <w:pPr>
+        <w:rPr>
+          <w:rFonts w:asciiTheme="minorHAnsi" w:hAnsiTheme="minorHAnsi"/>
+          <w:sz w:val="22"/>
+          <w:szCs w:val="22"/>
+        </w:rPr>
+      </w:pPr>
+    </w:p>
+    <w:p>
+      <w:pPr>
+        <w:jc w:val="center"/>
+        <w:rPr>
+          <w:rFonts w:asciiTheme="minorHAnsi" w:hAnsiTheme="minorHAnsi"/>
+          <w:sz w:val="22"/>
+          <w:szCs w:val="22"/>
+        </w:rPr>
+      </w:pPr>
+      <w:r>
+        <w:rPr>
+          <w:rFonts w:asciiTheme="minorHAnsi" w:hAnsiTheme="minorHAnsi"/>
+          <w:noProof/>
+          <w:sz w:val="22"/>
+          <w:szCs w:val="22"/>
+          <w:lang w:val="en-CA" w:eastAsia="en-CA"/>
+        </w:rPr>
+        <w:pict>
+          <v:shape id="Picture 2" o:spid="_x0000_i1026" type="#_x0000_t75" style="width:207pt;height:343.5pt;visibility:visible;mso-wrap-style:square">
+            <v:imagedata r:id="rId11" o:title=""/>
+          </v:shape>
+        </w:pict>
+      </w:r>
+    </w:p>
+    <w:p>
+      <w:pPr>
+        <w:jc w:val="center"/>
+        <w:rPr>
+          <w:rFonts w:asciiTheme="minorHAnsi" w:hAnsiTheme="minorHAnsi"/>
+          <w:sz w:val="22"/>
+          <w:szCs w:val="22"/>
+        </w:rPr>
+      </w:pPr>
+      <w:r>
+        <w:rPr>
+          <w:rFonts w:asciiTheme="minorHAnsi" w:hAnsiTheme="minorHAnsi"/>
+          <w:sz w:val="22"/>
+          <w:szCs w:val="22"/>
+        </w:rPr>
+        <w:t>Figure 1. Test Cycle</w:t>
+      </w:r>
+    </w:p>
+    <w:p>
+      <w:pPr>
+        <w:rPr>
+          <w:rFonts w:asciiTheme="minorHAnsi" w:hAnsiTheme="minorHAnsi"/>
+          <w:sz w:val="22"/>
+          <w:szCs w:val="22"/>
+        </w:rPr>
+      </w:pPr>
+    </w:p>
+    <w:p>
+      <w:pPr>
+        <w:rPr>
+          <w:rFonts w:asciiTheme="minorHAnsi" w:hAnsiTheme="minorHAnsi"/>
+          <w:sz w:val="22"/>
+          <w:szCs w:val="22"/>
+        </w:rPr>
+      </w:pPr>
+    </w:p>
+    <w:p>
+      <w:pPr>
+        <w:rPr>
+          <w:rFonts w:asciiTheme="minorHAnsi" w:hAnsiTheme="minorHAnsi"/>
+          <w:sz w:val="22"/>
+          <w:szCs w:val="22"/>
+        </w:rPr>
+      </w:pPr>
+    </w:p>
+    <w:p>
+      <w:pPr>
+        <w:rPr>
+          <w:rFonts w:asciiTheme="minorHAnsi" w:hAnsiTheme="minorHAnsi"/>
+          <w:sz w:val="22"/>
+          <w:szCs w:val="22"/>
+        </w:rPr>
+      </w:pPr>
+    </w:p>
+    <w:p>
+      <w:pPr>
+        <w:rPr>
+          <w:rFonts w:asciiTheme="minorHAnsi" w:hAnsiTheme="minorHAnsi"/>
+          <w:sz w:val="22"/>
+          <w:szCs w:val="22"/>
+        </w:rPr>
+      </w:pPr>
     </w:p>
     <w:p>
       <w:pPr>
@@ -3651,29 +4576,79 @@
           <w:szCs w:val="22"/>
         </w:rPr>
       </w:pPr>
-      <w:bookmarkStart w:id="9" w:name="_Toc247101470"/>
-      <w:r>
-        <w:rPr>
-          <w:rFonts w:asciiTheme="minorHAnsi" w:hAnsiTheme="minorHAnsi"/>
-          <w:sz w:val="22"/>
-          <w:szCs w:val="22"/>
-        </w:rPr>
+      <w:bookmarkStart w:id="11" w:name="_Toc247193403"/>
+      <w:r>
+        <w:rPr>
+          <w:rFonts w:asciiTheme="minorHAnsi" w:hAnsiTheme="minorHAnsi"/>
+          <w:sz w:val="22"/>
+          <w:szCs w:val="22"/>
+        </w:rPr>
+        <w:lastRenderedPageBreak/>
         <w:t>Assumptions and Constraints</w:t>
       </w:r>
-      <w:bookmarkEnd w:id="9"/>
-    </w:p>
-    <w:p>
-      <w:pPr>
-        <w:rPr>
-          <w:rFonts w:asciiTheme="minorHAnsi" w:hAnsiTheme="minorHAnsi"/>
-          <w:sz w:val="22"/>
-          <w:szCs w:val="22"/>
-        </w:rPr>
-      </w:pPr>
-    </w:p>
-    <w:p>
-      <w:pPr>
-        <w:pStyle w:val="InfoBlue"/>
+      <w:bookmarkEnd w:id="11"/>
+    </w:p>
+    <w:p>
+      <w:pPr>
+        <w:rPr>
+          <w:rFonts w:asciiTheme="minorHAnsi" w:hAnsiTheme="minorHAnsi"/>
+          <w:sz w:val="22"/>
+          <w:szCs w:val="22"/>
+        </w:rPr>
+      </w:pPr>
+    </w:p>
+    <w:p>
+      <w:pPr>
+        <w:ind w:firstLine="709"/>
+        <w:rPr>
+          <w:rFonts w:asciiTheme="minorHAnsi" w:hAnsiTheme="minorHAnsi"/>
+          <w:sz w:val="22"/>
+          <w:szCs w:val="22"/>
+        </w:rPr>
+      </w:pPr>
+      <w:r>
+        <w:rPr>
+          <w:rFonts w:asciiTheme="minorHAnsi" w:hAnsiTheme="minorHAnsi"/>
+          <w:sz w:val="22"/>
+          <w:szCs w:val="22"/>
+        </w:rPr>
+        <w:t xml:space="preserve">Security testing covers a lot of aspects of the system such as </w:t>
+      </w:r>
+      <w:r>
+        <w:rPr>
+          <w:rFonts w:asciiTheme="minorHAnsi" w:hAnsiTheme="minorHAnsi"/>
+          <w:sz w:val="22"/>
+          <w:szCs w:val="22"/>
+        </w:rPr>
+        <w:t>data integrity, confidentiality, authentication, authorization, etc</w:t>
+      </w:r>
+      <w:r>
+        <w:rPr>
+          <w:rFonts w:asciiTheme="minorHAnsi" w:hAnsiTheme="minorHAnsi"/>
+          <w:sz w:val="22"/>
+          <w:szCs w:val="22"/>
+        </w:rPr>
+        <w:t xml:space="preserve">. Since many of the security issues are handled by the Spring framework, </w:t>
+      </w:r>
+      <w:r>
+        <w:rPr>
+          <w:rFonts w:asciiTheme="minorHAnsi" w:hAnsiTheme="minorHAnsi"/>
+          <w:sz w:val="22"/>
+          <w:szCs w:val="22"/>
+        </w:rPr>
+        <w:t>this test plan</w:t>
+      </w:r>
+      <w:r>
+        <w:rPr>
+          <w:rFonts w:asciiTheme="minorHAnsi" w:hAnsiTheme="minorHAnsi"/>
+          <w:sz w:val="22"/>
+          <w:szCs w:val="22"/>
+        </w:rPr>
+        <w:t xml:space="preserve"> will assume those security issues are handled properly by Spring. </w:t>
+      </w:r>
+    </w:p>
+    <w:p>
+      <w:pPr>
         <w:rPr>
           <w:rFonts w:asciiTheme="minorHAnsi" w:hAnsiTheme="minorHAnsi"/>
           <w:sz w:val="22"/>
@@ -3701,7 +4676,7 @@
           <w:lang w:eastAsia="zh-TW"/>
         </w:rPr>
       </w:pPr>
-      <w:bookmarkStart w:id="10" w:name="_Toc247101471"/>
+      <w:bookmarkStart w:id="12" w:name="_Toc247193404"/>
       <w:r>
         <w:rPr>
           <w:rFonts w:asciiTheme="minorHAnsi" w:hAnsiTheme="minorHAnsi"/>
@@ -3710,7 +4685,7 @@
         </w:rPr>
         <w:t>Functional Requirements Testing</w:t>
       </w:r>
-      <w:bookmarkEnd w:id="10"/>
+      <w:bookmarkEnd w:id="12"/>
     </w:p>
     <w:p>
       <w:pPr>
@@ -3731,7 +4706,7 @@
           <w:szCs w:val="22"/>
         </w:rPr>
       </w:pPr>
-      <w:bookmarkStart w:id="11" w:name="_Toc247101472"/>
+      <w:bookmarkStart w:id="13" w:name="_Toc247193405"/>
       <w:r>
         <w:rPr>
           <w:rFonts w:asciiTheme="minorHAnsi" w:hAnsiTheme="minorHAnsi"/>
@@ -3740,7 +4715,7 @@
         </w:rPr>
         <w:t>Unit Testing</w:t>
       </w:r>
-      <w:bookmarkEnd w:id="11"/>
+      <w:bookmarkEnd w:id="13"/>
     </w:p>
     <w:p>
       <w:pPr>
@@ -3834,17 +4809,16 @@
           <w:szCs w:val="22"/>
         </w:rPr>
       </w:pPr>
-      <w:bookmarkStart w:id="12" w:name="_Toc247101473"/>
-      <w:r>
-        <w:rPr>
-          <w:rFonts w:asciiTheme="minorHAnsi" w:hAnsiTheme="minorHAnsi"/>
-          <w:sz w:val="22"/>
-          <w:szCs w:val="22"/>
-        </w:rPr>
-        <w:lastRenderedPageBreak/>
+      <w:bookmarkStart w:id="14" w:name="_Toc247193406"/>
+      <w:r>
+        <w:rPr>
+          <w:rFonts w:asciiTheme="minorHAnsi" w:hAnsiTheme="minorHAnsi"/>
+          <w:sz w:val="22"/>
+          <w:szCs w:val="22"/>
+        </w:rPr>
         <w:t>Black Box Testing</w:t>
       </w:r>
-      <w:bookmarkEnd w:id="12"/>
+      <w:bookmarkEnd w:id="14"/>
     </w:p>
     <w:p>
       <w:pPr>
@@ -4093,7 +5067,7 @@
           <w:szCs w:val="22"/>
         </w:rPr>
       </w:pPr>
-      <w:bookmarkStart w:id="13" w:name="_Toc247101474"/>
+      <w:bookmarkStart w:id="15" w:name="_Toc247193407"/>
       <w:r>
         <w:rPr>
           <w:rFonts w:asciiTheme="minorHAnsi" w:hAnsiTheme="minorHAnsi"/>
@@ -4102,7 +5076,7 @@
         </w:rPr>
         <w:t>White Box Testing</w:t>
       </w:r>
-      <w:bookmarkEnd w:id="13"/>
+      <w:bookmarkEnd w:id="15"/>
     </w:p>
     <w:p>
       <w:pPr>
@@ -4618,7 +5592,7 @@
           <w:szCs w:val="22"/>
         </w:rPr>
       </w:pPr>
-      <w:bookmarkStart w:id="14" w:name="_Toc247101475"/>
+      <w:bookmarkStart w:id="16" w:name="_Toc247193408"/>
       <w:r>
         <w:rPr>
           <w:rFonts w:asciiTheme="minorHAnsi" w:hAnsiTheme="minorHAnsi"/>
@@ -4627,7 +5601,7 @@
         </w:rPr>
         <w:t>Integration Testing</w:t>
       </w:r>
-      <w:bookmarkEnd w:id="14"/>
+      <w:bookmarkEnd w:id="16"/>
     </w:p>
     <w:p>
       <w:pPr>
@@ -4838,16 +5812,17 @@
           <w:szCs w:val="22"/>
         </w:rPr>
       </w:pPr>
-      <w:bookmarkStart w:id="15" w:name="_Toc247101476"/>
-      <w:r>
-        <w:rPr>
-          <w:rFonts w:asciiTheme="minorHAnsi" w:hAnsiTheme="minorHAnsi"/>
-          <w:sz w:val="22"/>
-          <w:szCs w:val="22"/>
-        </w:rPr>
+      <w:bookmarkStart w:id="17" w:name="_Toc247193409"/>
+      <w:r>
+        <w:rPr>
+          <w:rFonts w:asciiTheme="minorHAnsi" w:hAnsiTheme="minorHAnsi"/>
+          <w:sz w:val="22"/>
+          <w:szCs w:val="22"/>
+        </w:rPr>
+        <w:lastRenderedPageBreak/>
         <w:t>System Testing</w:t>
       </w:r>
-      <w:bookmarkEnd w:id="15"/>
+      <w:bookmarkEnd w:id="17"/>
     </w:p>
     <w:p>
       <w:pPr>
@@ -4858,7 +5833,7 @@
           <w:szCs w:val="22"/>
         </w:rPr>
       </w:pPr>
-      <w:bookmarkStart w:id="16" w:name="_Toc247101477"/>
+      <w:bookmarkStart w:id="18" w:name="_Toc247193410"/>
       <w:r>
         <w:rPr>
           <w:rFonts w:asciiTheme="minorHAnsi" w:hAnsiTheme="minorHAnsi"/>
@@ -4867,7 +5842,7 @@
         </w:rPr>
         <w:t>Use Case 1</w:t>
       </w:r>
-      <w:bookmarkEnd w:id="16"/>
+      <w:bookmarkEnd w:id="18"/>
     </w:p>
     <w:p>
       <w:pPr>
@@ -5434,7 +6409,6 @@
                 <w:szCs w:val="22"/>
                 <w:lang w:val="en-CA" w:eastAsia="en-CA"/>
               </w:rPr>
-              <w:lastRenderedPageBreak/>
               <w:t>Oct</w:t>
             </w:r>
             <w:r>
@@ -7302,6 +8276,7 @@
           <w:szCs w:val="22"/>
           <w:lang w:val="en-CA" w:eastAsia="en-CA"/>
         </w:rPr>
+        <w:lastRenderedPageBreak/>
         <w:t>Test Procedure:</w:t>
       </w:r>
       <w:r>
@@ -8264,18 +9239,17 @@
           <w:lang w:val="en-CA" w:eastAsia="en-CA"/>
         </w:rPr>
       </w:pPr>
-      <w:bookmarkStart w:id="17" w:name="_Toc247101478"/>
-      <w:r>
-        <w:rPr>
-          <w:rFonts w:asciiTheme="minorHAnsi" w:hAnsiTheme="minorHAnsi"/>
-          <w:sz w:val="22"/>
-          <w:szCs w:val="22"/>
-          <w:lang w:val="en-CA" w:eastAsia="en-CA"/>
-        </w:rPr>
-        <w:lastRenderedPageBreak/>
+      <w:bookmarkStart w:id="19" w:name="_Toc247193411"/>
+      <w:r>
+        <w:rPr>
+          <w:rFonts w:asciiTheme="minorHAnsi" w:hAnsiTheme="minorHAnsi"/>
+          <w:sz w:val="22"/>
+          <w:szCs w:val="22"/>
+          <w:lang w:val="en-CA" w:eastAsia="en-CA"/>
+        </w:rPr>
         <w:t>Use Case 2</w:t>
       </w:r>
-      <w:bookmarkEnd w:id="17"/>
+      <w:bookmarkEnd w:id="19"/>
     </w:p>
     <w:p>
       <w:pPr>
@@ -9673,6 +10647,7 @@
           <w:szCs w:val="22"/>
           <w:lang w:val="en-CA" w:eastAsia="en-CA"/>
         </w:rPr>
+        <w:lastRenderedPageBreak/>
         <w:t>Pre-conditions:</w:t>
       </w:r>
       <w:r>
@@ -10406,7 +11381,6 @@
                 <w:szCs w:val="22"/>
                 <w:lang w:val="en-CA" w:eastAsia="en-CA"/>
               </w:rPr>
-              <w:lastRenderedPageBreak/>
               <w:t> </w:t>
             </w:r>
             <w:r>
@@ -11527,6 +12501,7 @@
                 <w:szCs w:val="22"/>
                 <w:lang w:val="en-CA" w:eastAsia="en-CA"/>
               </w:rPr>
+              <w:lastRenderedPageBreak/>
               <w:t> </w:t>
             </w:r>
           </w:p>
@@ -11988,7 +12963,7 @@
           <w:lang w:val="en-CA" w:eastAsia="en-CA"/>
         </w:rPr>
       </w:pPr>
-      <w:bookmarkStart w:id="18" w:name="_Toc247101479"/>
+      <w:bookmarkStart w:id="20" w:name="_Toc247193412"/>
       <w:r>
         <w:rPr>
           <w:rFonts w:asciiTheme="minorHAnsi" w:hAnsiTheme="minorHAnsi"/>
@@ -11998,7 +12973,7 @@
         </w:rPr>
         <w:t>Use Case 3</w:t>
       </w:r>
-      <w:bookmarkEnd w:id="18"/>
+      <w:bookmarkEnd w:id="20"/>
     </w:p>
     <w:p>
       <w:pPr>
@@ -12399,7 +13374,6 @@
                 <w:szCs w:val="22"/>
                 <w:lang w:val="en-CA" w:eastAsia="en-CA"/>
               </w:rPr>
-              <w:lastRenderedPageBreak/>
               <w:t>Date</w:t>
             </w:r>
           </w:p>
@@ -14161,7 +15135,7 @@
           <w:lang w:val="en-CA" w:eastAsia="en-CA"/>
         </w:rPr>
       </w:pPr>
-      <w:bookmarkStart w:id="19" w:name="_Toc247101480"/>
+      <w:bookmarkStart w:id="21" w:name="_Toc247193413"/>
       <w:r>
         <w:rPr>
           <w:rFonts w:asciiTheme="minorHAnsi" w:hAnsiTheme="minorHAnsi"/>
@@ -14171,7 +15145,7 @@
         </w:rPr>
         <w:t>Use Case 4</w:t>
       </w:r>
-      <w:bookmarkEnd w:id="19"/>
+      <w:bookmarkEnd w:id="21"/>
     </w:p>
     <w:p>
       <w:pPr>
@@ -14635,7 +15609,6 @@
                 <w:szCs w:val="22"/>
                 <w:lang w:val="en-CA" w:eastAsia="en-CA"/>
               </w:rPr>
-              <w:lastRenderedPageBreak/>
               <w:t>Oct 2, 2009</w:t>
             </w:r>
           </w:p>
@@ -16297,6 +17270,7 @@
           <w:szCs w:val="22"/>
           <w:lang w:val="en-CA" w:eastAsia="en-CA"/>
         </w:rPr>
+        <w:lastRenderedPageBreak/>
         <w:t>Pre-conditions:</w:t>
       </w:r>
       <w:r>
@@ -16825,17 +17799,7 @@
                 <w:szCs w:val="22"/>
                 <w:lang w:val="en-CA" w:eastAsia="en-CA"/>
               </w:rPr>
-              <w:t xml:space="preserve"> 3.1 The system does not display error message and created new </w:t>
-            </w:r>
-            <w:r>
-              <w:rPr>
-                <w:rFonts w:asciiTheme="minorHAnsi" w:hAnsiTheme="minorHAnsi" w:cs="Courier New"/>
-                <w:sz w:val="22"/>
-                <w:szCs w:val="22"/>
-                <w:lang w:val="en-CA" w:eastAsia="en-CA"/>
-              </w:rPr>
-              <w:lastRenderedPageBreak/>
-              <w:t>room with invalid room number</w:t>
+              <w:t> 3.1 The system does not display error message and created new room with invalid room number</w:t>
             </w:r>
           </w:p>
           <w:p>
@@ -16894,7 +17858,6 @@
                 <w:szCs w:val="22"/>
                 <w:lang w:val="en-CA" w:eastAsia="en-CA"/>
               </w:rPr>
-              <w:lastRenderedPageBreak/>
               <w:t> </w:t>
             </w:r>
             <w:r>
@@ -16948,7 +17911,6 @@
                 <w:szCs w:val="22"/>
                 <w:lang w:val="en-CA" w:eastAsia="en-CA"/>
               </w:rPr>
-              <w:lastRenderedPageBreak/>
               <w:t> </w:t>
             </w:r>
           </w:p>
@@ -17410,7 +18372,7 @@
           <w:lang w:val="en-CA" w:eastAsia="en-CA"/>
         </w:rPr>
       </w:pPr>
-      <w:bookmarkStart w:id="20" w:name="_Toc247101481"/>
+      <w:bookmarkStart w:id="22" w:name="_Toc247193414"/>
       <w:r>
         <w:rPr>
           <w:rFonts w:asciiTheme="minorHAnsi" w:hAnsiTheme="minorHAnsi"/>
@@ -17420,7 +18382,7 @@
         </w:rPr>
         <w:t>Use Case 5</w:t>
       </w:r>
-      <w:bookmarkEnd w:id="20"/>
+      <w:bookmarkEnd w:id="22"/>
     </w:p>
     <w:p>
       <w:pPr>
@@ -19181,7 +20143,6 @@
                 <w:szCs w:val="22"/>
                 <w:lang w:val="en-CA" w:eastAsia="en-CA"/>
               </w:rPr>
-              <w:lastRenderedPageBreak/>
               <w:t> </w:t>
             </w:r>
           </w:p>
@@ -20658,7 +21619,7 @@
           <w:lang w:val="en-CA" w:eastAsia="en-CA"/>
         </w:rPr>
       </w:pPr>
-      <w:bookmarkStart w:id="21" w:name="_Toc247101482"/>
+      <w:bookmarkStart w:id="23" w:name="_Toc247193415"/>
       <w:r>
         <w:rPr>
           <w:rFonts w:asciiTheme="minorHAnsi" w:hAnsiTheme="minorHAnsi"/>
@@ -20668,7 +21629,7 @@
         </w:rPr>
         <w:t>Use Case 6</w:t>
       </w:r>
-      <w:bookmarkEnd w:id="21"/>
+      <w:bookmarkEnd w:id="23"/>
     </w:p>
     <w:p>
       <w:pPr>
@@ -21470,7 +22431,6 @@
                 <w:szCs w:val="22"/>
                 <w:lang w:val="en-CA" w:eastAsia="en-CA"/>
               </w:rPr>
-              <w:lastRenderedPageBreak/>
               <w:t> </w:t>
             </w:r>
           </w:p>
@@ -21706,7 +22666,7 @@
           <w:lang w:val="en-CA" w:eastAsia="en-CA"/>
         </w:rPr>
       </w:pPr>
-      <w:bookmarkStart w:id="22" w:name="_Toc247101483"/>
+      <w:bookmarkStart w:id="24" w:name="_Toc247193416"/>
       <w:r>
         <w:rPr>
           <w:rFonts w:asciiTheme="minorHAnsi" w:hAnsiTheme="minorHAnsi"/>
@@ -21716,7 +22676,7 @@
         </w:rPr>
         <w:t>Use Case 7</w:t>
       </w:r>
-      <w:bookmarkEnd w:id="22"/>
+      <w:bookmarkEnd w:id="24"/>
     </w:p>
     <w:p>
       <w:pPr>
@@ -22746,6 +23706,7 @@
           <w:szCs w:val="22"/>
           <w:lang w:val="en-CA" w:eastAsia="en-CA"/>
         </w:rPr>
+        <w:lastRenderedPageBreak/>
         <w:t>Test Case:</w:t>
       </w:r>
       <w:r>
@@ -23213,7 +24174,6 @@
           <w:szCs w:val="22"/>
           <w:lang w:val="en-CA" w:eastAsia="en-CA"/>
         </w:rPr>
-        <w:lastRenderedPageBreak/>
         <w:t xml:space="preserve">        2.9 Enters a string of characters in the maximum </w:t>
       </w:r>
       <w:r>
@@ -24439,6 +25399,7 @@
           <w:szCs w:val="22"/>
           <w:lang w:val="en-CA" w:eastAsia="en-CA"/>
         </w:rPr>
+        <w:lastRenderedPageBreak/>
         <w:t>    3.0 Enters a description, daily rate and maximum occupancy in the corresponding fields</w:t>
       </w:r>
       <w:r>
@@ -25289,18 +26250,17 @@
           <w:lang w:val="en-CA" w:eastAsia="en-CA"/>
         </w:rPr>
       </w:pPr>
-      <w:bookmarkStart w:id="23" w:name="_Toc247101484"/>
-      <w:r>
-        <w:rPr>
-          <w:rFonts w:asciiTheme="minorHAnsi" w:hAnsiTheme="minorHAnsi"/>
-          <w:sz w:val="22"/>
-          <w:szCs w:val="22"/>
-          <w:lang w:val="en-CA" w:eastAsia="en-CA"/>
-        </w:rPr>
-        <w:lastRenderedPageBreak/>
+      <w:bookmarkStart w:id="25" w:name="_Toc247193417"/>
+      <w:r>
+        <w:rPr>
+          <w:rFonts w:asciiTheme="minorHAnsi" w:hAnsiTheme="minorHAnsi"/>
+          <w:sz w:val="22"/>
+          <w:szCs w:val="22"/>
+          <w:lang w:val="en-CA" w:eastAsia="en-CA"/>
+        </w:rPr>
         <w:t>Use Case 8</w:t>
       </w:r>
-      <w:bookmarkEnd w:id="23"/>
+      <w:bookmarkEnd w:id="25"/>
     </w:p>
     <w:p>
       <w:pPr>
@@ -26547,6 +27507,7 @@
           <w:szCs w:val="22"/>
           <w:lang w:val="en-CA" w:eastAsia="en-CA"/>
         </w:rPr>
+        <w:lastRenderedPageBreak/>
         <w:t>        3.2 Enters only one of the fields</w:t>
       </w:r>
       <w:r>
@@ -26916,15 +27877,6 @@
           <w:lang w:val="en-CA" w:eastAsia="en-CA"/>
         </w:rPr>
         <w:br/>
-      </w:r>
-      <w:r>
-        <w:rPr>
-          <w:rFonts w:asciiTheme="minorHAnsi" w:hAnsiTheme="minorHAnsi" w:cs="Courier New"/>
-          <w:sz w:val="22"/>
-          <w:szCs w:val="22"/>
-          <w:lang w:val="en-CA" w:eastAsia="en-CA"/>
-        </w:rPr>
-        <w:lastRenderedPageBreak/>
         <w:t>        3.1, 3.2, 3.3, 3.4 The system will indicate that one or more fields are missing</w:t>
       </w:r>
       <w:r>
@@ -27858,7 +28810,7 @@
           <w:lang w:val="en-CA" w:eastAsia="en-CA"/>
         </w:rPr>
       </w:pPr>
-      <w:bookmarkStart w:id="24" w:name="_Toc247101485"/>
+      <w:bookmarkStart w:id="26" w:name="_Toc247193418"/>
       <w:r>
         <w:rPr>
           <w:rFonts w:asciiTheme="minorHAnsi" w:hAnsiTheme="minorHAnsi"/>
@@ -27868,7 +28820,7 @@
         </w:rPr>
         <w:t>Use Case 9</w:t>
       </w:r>
-      <w:bookmarkEnd w:id="24"/>
+      <w:bookmarkEnd w:id="26"/>
     </w:p>
     <w:p>
       <w:pPr>
@@ -28062,6 +29014,7 @@
           <w:szCs w:val="22"/>
           <w:lang w:val="en-CA" w:eastAsia="en-CA"/>
         </w:rPr>
+        <w:lastRenderedPageBreak/>
         <w:t>Expected Results:</w:t>
       </w:r>
       <w:r>
@@ -28915,7 +29868,7 @@
           <w:lang w:val="en-CA" w:eastAsia="en-CA"/>
         </w:rPr>
       </w:pPr>
-      <w:bookmarkStart w:id="25" w:name="_Toc247101486"/>
+      <w:bookmarkStart w:id="27" w:name="_Toc247193419"/>
       <w:r>
         <w:rPr>
           <w:rFonts w:asciiTheme="minorHAnsi" w:hAnsiTheme="minorHAnsi"/>
@@ -28925,7 +29878,7 @@
         </w:rPr>
         <w:t>Use Case 10</w:t>
       </w:r>
-      <w:bookmarkEnd w:id="25"/>
+      <w:bookmarkEnd w:id="27"/>
     </w:p>
     <w:p>
       <w:pPr>
@@ -28956,7 +29909,6 @@
           <w:szCs w:val="22"/>
           <w:lang w:val="en-CA" w:eastAsia="en-CA"/>
         </w:rPr>
-        <w:lastRenderedPageBreak/>
         <w:t>Test Case:</w:t>
       </w:r>
       <w:r>
@@ -30273,6 +31225,7 @@
           <w:szCs w:val="22"/>
           <w:lang w:val="en-CA" w:eastAsia="en-CA"/>
         </w:rPr>
+        <w:lastRenderedPageBreak/>
         <w:t>    3.0 Selects "Save"</w:t>
       </w:r>
       <w:r>
@@ -30673,15 +31626,6 @@
                 <w:lang w:val="en-CA" w:eastAsia="en-CA"/>
               </w:rPr>
               <w:br/>
-            </w:r>
-            <w:r>
-              <w:rPr>
-                <w:rFonts w:asciiTheme="minorHAnsi" w:hAnsiTheme="minorHAnsi" w:cs="Courier New"/>
-                <w:sz w:val="22"/>
-                <w:szCs w:val="22"/>
-                <w:lang w:val="en-CA" w:eastAsia="en-CA"/>
-              </w:rPr>
-              <w:lastRenderedPageBreak/>
               <w:t>2.5 The system displays an error message</w:t>
             </w:r>
           </w:p>
@@ -30732,7 +31676,6 @@
                 <w:szCs w:val="22"/>
                 <w:lang w:val="en-CA" w:eastAsia="en-CA"/>
               </w:rPr>
-              <w:lastRenderedPageBreak/>
               <w:t> </w:t>
             </w:r>
             <w:r>
@@ -30786,7 +31729,6 @@
                 <w:szCs w:val="22"/>
                 <w:lang w:val="en-CA" w:eastAsia="en-CA"/>
               </w:rPr>
-              <w:lastRenderedPageBreak/>
               <w:t> </w:t>
             </w:r>
           </w:p>
@@ -32398,6 +33340,7 @@
           <w:szCs w:val="22"/>
           <w:lang w:val="en-CA" w:eastAsia="en-CA"/>
         </w:rPr>
+        <w:lastRenderedPageBreak/>
         <w:t>Detailed Description:</w:t>
       </w:r>
       <w:r>
@@ -32982,7 +33925,6 @@
                 <w:szCs w:val="22"/>
                 <w:lang w:val="en-CA" w:eastAsia="en-CA"/>
               </w:rPr>
-              <w:lastRenderedPageBreak/>
               <w:t> </w:t>
             </w:r>
           </w:p>
@@ -34557,6 +35499,15 @@
           <w:lang w:val="en-CA" w:eastAsia="en-CA"/>
         </w:rPr>
         <w:br/>
+      </w:r>
+      <w:r>
+        <w:rPr>
+          <w:rFonts w:asciiTheme="minorHAnsi" w:hAnsiTheme="minorHAnsi" w:cs="Courier New"/>
+          <w:sz w:val="22"/>
+          <w:szCs w:val="22"/>
+          <w:lang w:val="en-CA" w:eastAsia="en-CA"/>
+        </w:rPr>
+        <w:lastRenderedPageBreak/>
         <w:t>    2.0 Chooses an item and selects "delete"</w:t>
       </w:r>
       <w:r>
@@ -35429,18 +36380,17 @@
           <w:lang w:val="en-CA" w:eastAsia="en-CA"/>
         </w:rPr>
       </w:pPr>
-      <w:bookmarkStart w:id="26" w:name="_Toc247101487"/>
-      <w:r>
-        <w:rPr>
-          <w:rFonts w:asciiTheme="minorHAnsi" w:hAnsiTheme="minorHAnsi"/>
-          <w:sz w:val="22"/>
-          <w:szCs w:val="22"/>
-          <w:lang w:val="en-CA" w:eastAsia="en-CA"/>
-        </w:rPr>
-        <w:lastRenderedPageBreak/>
+      <w:bookmarkStart w:id="28" w:name="_Toc247193420"/>
+      <w:r>
+        <w:rPr>
+          <w:rFonts w:asciiTheme="minorHAnsi" w:hAnsiTheme="minorHAnsi"/>
+          <w:sz w:val="22"/>
+          <w:szCs w:val="22"/>
+          <w:lang w:val="en-CA" w:eastAsia="en-CA"/>
+        </w:rPr>
         <w:t>Use Case 11</w:t>
       </w:r>
-      <w:bookmarkEnd w:id="26"/>
+      <w:bookmarkEnd w:id="28"/>
     </w:p>
     <w:p>
       <w:pPr>
@@ -36788,6 +37738,7 @@
           <w:szCs w:val="22"/>
           <w:lang w:val="en-CA" w:eastAsia="en-CA"/>
         </w:rPr>
+        <w:lastRenderedPageBreak/>
         <w:t>    4.0 After viewing the total amount of the chargeable items, clicks the "complete" button</w:t>
       </w:r>
       <w:r>
@@ -37647,7 +38598,7 @@
           <w:lang w:val="en-CA" w:eastAsia="en-CA"/>
         </w:rPr>
       </w:pPr>
-      <w:bookmarkStart w:id="27" w:name="_Toc247101488"/>
+      <w:bookmarkStart w:id="29" w:name="_Toc247193421"/>
       <w:r>
         <w:rPr>
           <w:rFonts w:asciiTheme="minorHAnsi" w:hAnsiTheme="minorHAnsi"/>
@@ -37657,7 +38608,7 @@
         </w:rPr>
         <w:t>Use Case 12</w:t>
       </w:r>
-      <w:bookmarkEnd w:id="27"/>
+      <w:bookmarkEnd w:id="29"/>
     </w:p>
     <w:p>
       <w:pPr>
@@ -38777,7 +39728,7 @@
           <w:lang w:val="en-CA" w:eastAsia="en-CA"/>
         </w:rPr>
       </w:pPr>
-      <w:bookmarkStart w:id="28" w:name="_Toc247101489"/>
+      <w:bookmarkStart w:id="30" w:name="_Toc247193422"/>
       <w:r>
         <w:rPr>
           <w:rFonts w:asciiTheme="minorHAnsi" w:hAnsiTheme="minorHAnsi"/>
@@ -38787,7 +39738,7 @@
         </w:rPr>
         <w:t>Use Case 13</w:t>
       </w:r>
-      <w:bookmarkEnd w:id="28"/>
+      <w:bookmarkEnd w:id="30"/>
     </w:p>
     <w:p>
       <w:pPr>
@@ -39059,6 +40010,7 @@
           <w:szCs w:val="22"/>
           <w:lang w:val="en-CA" w:eastAsia="en-CA"/>
         </w:rPr>
+        <w:lastRenderedPageBreak/>
         <w:t>    4.0 after viewing a list of transactions by that customer, select one transaction and clicks "continue"</w:t>
       </w:r>
       <w:r>
@@ -39774,7 +40726,6 @@
                 <w:szCs w:val="22"/>
                 <w:lang w:val="en-CA" w:eastAsia="en-CA"/>
               </w:rPr>
-              <w:lastRenderedPageBreak/>
               <w:t> </w:t>
             </w:r>
           </w:p>
@@ -41095,7 +42046,7 @@
           <w:lang w:val="en-CA" w:eastAsia="en-CA"/>
         </w:rPr>
       </w:pPr>
-      <w:bookmarkStart w:id="29" w:name="_Toc247101490"/>
+      <w:bookmarkStart w:id="31" w:name="_Toc247193423"/>
       <w:r>
         <w:rPr>
           <w:rFonts w:asciiTheme="minorHAnsi" w:hAnsiTheme="minorHAnsi"/>
@@ -41105,7 +42056,7 @@
         </w:rPr>
         <w:t>Use Case 14</w:t>
       </w:r>
-      <w:bookmarkEnd w:id="29"/>
+      <w:bookmarkEnd w:id="31"/>
     </w:p>
     <w:p>
       <w:pPr>
@@ -41349,6 +42300,7 @@
           <w:szCs w:val="22"/>
           <w:lang w:val="en-CA" w:eastAsia="en-CA"/>
         </w:rPr>
+        <w:lastRenderedPageBreak/>
         <w:t>Test Results:</w:t>
       </w:r>
       <w:r>
@@ -42107,7 +43059,7 @@
           <w:lang w:val="en-CA" w:eastAsia="en-CA"/>
         </w:rPr>
       </w:pPr>
-      <w:bookmarkStart w:id="30" w:name="_Toc247101491"/>
+      <w:bookmarkStart w:id="32" w:name="_Toc247193424"/>
       <w:r>
         <w:rPr>
           <w:rFonts w:asciiTheme="minorHAnsi" w:hAnsiTheme="minorHAnsi"/>
@@ -42117,7 +43069,7 @@
         </w:rPr>
         <w:t>Use Case 15</w:t>
       </w:r>
-      <w:bookmarkEnd w:id="30"/>
+      <w:bookmarkEnd w:id="32"/>
     </w:p>
     <w:p>
       <w:pPr>
@@ -42151,7 +43103,6 @@
           <w:szCs w:val="22"/>
           <w:lang w:val="en-CA" w:eastAsia="en-CA"/>
         </w:rPr>
-        <w:lastRenderedPageBreak/>
         <w:t>Test Case:</w:t>
       </w:r>
       <w:r>
@@ -43232,7 +44183,7 @@
           <w:lang w:val="en-CA" w:eastAsia="en-CA"/>
         </w:rPr>
       </w:pPr>
-      <w:bookmarkStart w:id="31" w:name="_Toc247101492"/>
+      <w:bookmarkStart w:id="33" w:name="_Toc247193425"/>
       <w:r>
         <w:rPr>
           <w:rFonts w:asciiTheme="minorHAnsi" w:hAnsiTheme="minorHAnsi"/>
@@ -43242,7 +44193,7 @@
         </w:rPr>
         <w:t>Use Case 16</w:t>
       </w:r>
-      <w:bookmarkEnd w:id="31"/>
+      <w:bookmarkEnd w:id="33"/>
     </w:p>
     <w:p>
       <w:pPr>
@@ -43634,6 +44585,7 @@
                 <w:szCs w:val="22"/>
                 <w:lang w:val="en-CA" w:eastAsia="en-CA"/>
               </w:rPr>
+              <w:lastRenderedPageBreak/>
               <w:t>Date</w:t>
             </w:r>
           </w:p>
@@ -44436,7 +45388,6 @@
           <w:szCs w:val="22"/>
           <w:lang w:val="en-CA" w:eastAsia="en-CA"/>
         </w:rPr>
-        <w:lastRenderedPageBreak/>
         <w:t>Detailed Description:</w:t>
       </w:r>
       <w:r>
@@ -45446,7 +46397,7 @@
           <w:lang w:val="en-CA" w:eastAsia="en-CA"/>
         </w:rPr>
       </w:pPr>
-      <w:bookmarkStart w:id="32" w:name="_Toc247101493"/>
+      <w:bookmarkStart w:id="34" w:name="_Toc247193426"/>
       <w:r>
         <w:rPr>
           <w:rFonts w:asciiTheme="minorHAnsi" w:hAnsiTheme="minorHAnsi"/>
@@ -45456,7 +46407,7 @@
         </w:rPr>
         <w:t>Search Functions</w:t>
       </w:r>
-      <w:bookmarkEnd w:id="32"/>
+      <w:bookmarkEnd w:id="34"/>
     </w:p>
     <w:p>
       <w:pPr>
@@ -45790,6 +46741,7 @@
           <w:szCs w:val="22"/>
           <w:lang w:val="en-CA" w:eastAsia="en-CA"/>
         </w:rPr>
+        <w:lastRenderedPageBreak/>
         <w:t>Expected Results:</w:t>
       </w:r>
       <w:r>
@@ -46617,7 +47569,6 @@
           <w:szCs w:val="22"/>
           <w:lang w:val="en-CA" w:eastAsia="en-CA"/>
         </w:rPr>
-        <w:lastRenderedPageBreak/>
         <w:t>Actor:</w:t>
       </w:r>
       <w:r>
@@ -48234,6 +49185,7 @@
                 <w:szCs w:val="22"/>
                 <w:lang w:val="en-CA" w:eastAsia="en-CA"/>
               </w:rPr>
+              <w:lastRenderedPageBreak/>
               <w:t> </w:t>
             </w:r>
           </w:p>
@@ -48695,6 +49647,7 @@
           <w:lang w:val="en-CA" w:eastAsia="en-CA"/>
         </w:rPr>
       </w:pPr>
+      <w:bookmarkStart w:id="35" w:name="_Toc247193427"/>
       <w:r>
         <w:rPr>
           <w:rFonts w:asciiTheme="minorHAnsi" w:hAnsiTheme="minorHAnsi"/>
@@ -48704,6 +49657,7 @@
         </w:rPr>
         <w:t>Search Functions</w:t>
       </w:r>
+      <w:bookmarkEnd w:id="35"/>
     </w:p>
     <w:p>
       <w:pPr>
@@ -48747,17 +49701,16 @@
           <w:szCs w:val="22"/>
         </w:rPr>
       </w:pPr>
-      <w:bookmarkStart w:id="33" w:name="_Toc247101494"/>
-      <w:r>
-        <w:rPr>
-          <w:rFonts w:asciiTheme="minorHAnsi" w:hAnsiTheme="minorHAnsi"/>
-          <w:sz w:val="22"/>
-          <w:szCs w:val="22"/>
-        </w:rPr>
-        <w:lastRenderedPageBreak/>
+      <w:bookmarkStart w:id="36" w:name="_Toc247193428"/>
+      <w:r>
+        <w:rPr>
+          <w:rFonts w:asciiTheme="minorHAnsi" w:hAnsiTheme="minorHAnsi"/>
+          <w:sz w:val="22"/>
+          <w:szCs w:val="22"/>
+        </w:rPr>
         <w:t>Non-functional Requirements</w:t>
       </w:r>
-      <w:bookmarkEnd w:id="33"/>
+      <w:bookmarkEnd w:id="36"/>
     </w:p>
     <w:p>
       <w:pPr>
@@ -48768,7 +49721,7 @@
           <w:szCs w:val="22"/>
         </w:rPr>
       </w:pPr>
-      <w:bookmarkStart w:id="34" w:name="_Toc247101495"/>
+      <w:bookmarkStart w:id="37" w:name="_Toc247193429"/>
       <w:r>
         <w:rPr>
           <w:rFonts w:asciiTheme="minorHAnsi" w:hAnsiTheme="minorHAnsi"/>
@@ -48785,7 +49738,7 @@
         </w:rPr>
         <w:t xml:space="preserve"> Testing</w:t>
       </w:r>
-      <w:bookmarkEnd w:id="34"/>
+      <w:bookmarkEnd w:id="37"/>
     </w:p>
     <w:p>
       <w:pPr>
@@ -49126,7 +50079,7 @@
           <w:szCs w:val="22"/>
         </w:rPr>
       </w:pPr>
-      <w:bookmarkStart w:id="35" w:name="_Toc247101496"/>
+      <w:bookmarkStart w:id="38" w:name="_Toc247193430"/>
       <w:r>
         <w:rPr>
           <w:rFonts w:asciiTheme="minorHAnsi" w:hAnsiTheme="minorHAnsi"/>
@@ -49143,7 +50096,7 @@
         </w:rPr>
         <w:t xml:space="preserve"> Testing</w:t>
       </w:r>
-      <w:bookmarkEnd w:id="35"/>
+      <w:bookmarkEnd w:id="38"/>
     </w:p>
     <w:p>
       <w:pPr>
@@ -49341,6 +50294,7 @@
           <w:sz w:val="22"/>
           <w:szCs w:val="22"/>
         </w:rPr>
+        <w:lastRenderedPageBreak/>
         <w:t>Detailed Description</w:t>
       </w:r>
       <w:r>
@@ -50483,7 +51437,7 @@
           <w:szCs w:val="22"/>
         </w:rPr>
       </w:pPr>
-      <w:bookmarkStart w:id="36" w:name="_Toc247101497"/>
+      <w:bookmarkStart w:id="39" w:name="_Toc247193431"/>
       <w:r>
         <w:rPr>
           <w:rFonts w:asciiTheme="minorHAnsi" w:hAnsiTheme="minorHAnsi"/>
@@ -50500,7 +51454,7 @@
         </w:rPr>
         <w:t xml:space="preserve"> Testing</w:t>
       </w:r>
-      <w:bookmarkEnd w:id="36"/>
+      <w:bookmarkEnd w:id="39"/>
     </w:p>
     <w:p/>
     <w:p>
@@ -50805,6 +51759,7 @@
           <w:sz w:val="22"/>
           <w:szCs w:val="22"/>
         </w:rPr>
+        <w:lastRenderedPageBreak/>
         <w:t>Expected Outcome</w:t>
       </w:r>
       <w:r>
@@ -51155,7 +52110,6 @@
           <w:sz w:val="22"/>
           <w:szCs w:val="22"/>
         </w:rPr>
-        <w:lastRenderedPageBreak/>
         <w:t>Test Tool</w:t>
       </w:r>
       <w:r>
@@ -51537,7 +52491,7 @@
           <w:szCs w:val="22"/>
         </w:rPr>
       </w:pPr>
-      <w:bookmarkStart w:id="37" w:name="_Toc247101498"/>
+      <w:bookmarkStart w:id="40" w:name="_Toc247193432"/>
       <w:r>
         <w:rPr>
           <w:rFonts w:asciiTheme="minorHAnsi" w:hAnsiTheme="minorHAnsi"/>
@@ -51554,7 +52508,7 @@
         </w:rPr>
         <w:t xml:space="preserve"> Testing</w:t>
       </w:r>
-      <w:bookmarkEnd w:id="37"/>
+      <w:bookmarkEnd w:id="40"/>
     </w:p>
     <w:p>
       <w:pPr>
@@ -52341,6 +53295,7 @@
                 <w:szCs w:val="22"/>
                 <w:lang w:val="en-CA" w:eastAsia="en-CA"/>
               </w:rPr>
+              <w:lastRenderedPageBreak/>
               <w:t>Nov. 1, 2009</w:t>
             </w:r>
           </w:p>
@@ -52861,7 +53816,6 @@
           <w:sz w:val="22"/>
           <w:szCs w:val="22"/>
         </w:rPr>
-        <w:lastRenderedPageBreak/>
         <w:t xml:space="preserve"> </w:t>
       </w:r>
       <w:r>
@@ -54408,15 +55362,14 @@
       <w:pPr>
         <w:pStyle w:val="Heading1"/>
       </w:pPr>
-      <w:bookmarkStart w:id="38" w:name="_Toc247101499"/>
-      <w:r>
-        <w:lastRenderedPageBreak/>
+      <w:bookmarkStart w:id="41" w:name="_Toc247193433"/>
+      <w:r>
         <w:t>Appendix A</w:t>
       </w:r>
       <w:r>
         <w:t xml:space="preserve"> – Usability Test Results</w:t>
       </w:r>
-      <w:bookmarkEnd w:id="38"/>
+      <w:bookmarkEnd w:id="41"/>
     </w:p>
     <w:p/>
     <w:tbl>
@@ -55186,11 +56139,11 @@
       <w:pPr>
         <w:pStyle w:val="Heading1"/>
       </w:pPr>
-      <w:bookmarkStart w:id="39" w:name="_Toc247101500"/>
+      <w:bookmarkStart w:id="42" w:name="_Toc247193434"/>
       <w:r>
         <w:t>Appendix B – Performance Test Results</w:t>
       </w:r>
-      <w:bookmarkEnd w:id="39"/>
+      <w:bookmarkEnd w:id="42"/>
     </w:p>
     <w:p>
       <w:pPr>
@@ -55198,8 +56151,8 @@
       </w:pPr>
       <w:r>
         <w:pict>
-          <v:shape id="_x0000_i1026" type="#_x0000_t75" style="width:519.75pt;height:270.75pt">
-            <v:imagedata r:id="rId11" o:title=""/>
+          <v:shape id="_x0000_i1027" type="#_x0000_t75" style="width:519.75pt;height:270.75pt">
+            <v:imagedata r:id="rId12" o:title=""/>
           </v:shape>
         </w:pict>
       </w:r>
@@ -55219,23 +56172,128 @@
       <w:r>
         <w:tab/>
       </w:r>
+    </w:p>
+    <w:p>
+      <w:pPr>
+        <w:tabs>
+          <w:tab w:val="left" w:pos="7050"/>
+        </w:tabs>
+        <w:ind w:left="-426"/>
+      </w:pPr>
+    </w:p>
+    <w:p>
+      <w:pPr>
+        <w:tabs>
+          <w:tab w:val="left" w:pos="7050"/>
+        </w:tabs>
+        <w:sectPr>
+          <w:headerReference w:type="default" r:id="rId13"/>
+          <w:footerReference w:type="default" r:id="rId14"/>
+          <w:headerReference w:type="first" r:id="rId15"/>
+          <w:footerReference w:type="first" r:id="rId16"/>
+          <w:pgSz w:w="12240" w:h="15840" w:code="1"/>
+          <w:pgMar w:top="1440" w:right="1440" w:bottom="1440" w:left="1440" w:header="720" w:footer="720" w:gutter="0"/>
+          <w:cols w:space="720"/>
+        </w:sectPr>
+      </w:pPr>
+    </w:p>
+    <w:p>
+      <w:pPr>
+        <w:pStyle w:val="Heading1"/>
+      </w:pPr>
+      <w:bookmarkStart w:id="43" w:name="_Toc247193435"/>
       <w:r>
         <w:lastRenderedPageBreak/>
+        <w:t xml:space="preserve">Appendix </w:t>
+      </w:r>
+      <w:r>
+        <w:t>C</w:t>
+      </w:r>
+      <w:r>
+        <w:t xml:space="preserve"> – </w:t>
+      </w:r>
+      <w:r>
+        <w:t>Test Schedule</w:t>
+      </w:r>
+      <w:bookmarkEnd w:id="43"/>
+    </w:p>
+    <w:p>
+      <w:pPr>
+        <w:tabs>
+          <w:tab w:val="left" w:pos="7050"/>
+        </w:tabs>
+        <w:ind w:left="-426"/>
+      </w:pPr>
+    </w:p>
+    <w:p>
+      <w:pPr>
+        <w:tabs>
+          <w:tab w:val="left" w:pos="7050"/>
+        </w:tabs>
+        <w:ind w:left="-426"/>
+      </w:pPr>
+    </w:p>
+    <w:p>
+      <w:pPr>
+        <w:tabs>
+          <w:tab w:val="left" w:pos="7050"/>
+        </w:tabs>
+        <w:ind w:left="-426"/>
+      </w:pPr>
+    </w:p>
+    <w:p>
+      <w:pPr>
+        <w:tabs>
+          <w:tab w:val="left" w:pos="7050"/>
+        </w:tabs>
+        <w:ind w:left="-426"/>
+      </w:pPr>
+    </w:p>
+    <w:p>
+      <w:pPr>
+        <w:tabs>
+          <w:tab w:val="left" w:pos="7050"/>
+        </w:tabs>
+        <w:ind w:left="-426"/>
+      </w:pPr>
+    </w:p>
+    <w:p>
+      <w:pPr>
+        <w:tabs>
+          <w:tab w:val="left" w:pos="7050"/>
+        </w:tabs>
+        <w:ind w:left="-426"/>
+      </w:pPr>
+    </w:p>
+    <w:p>
+      <w:pPr>
+        <w:tabs>
+          <w:tab w:val="left" w:pos="7050"/>
+        </w:tabs>
+        <w:ind w:left="-426"/>
+      </w:pPr>
+    </w:p>
+    <w:p>
+      <w:pPr>
+        <w:tabs>
+          <w:tab w:val="left" w:pos="7050"/>
+        </w:tabs>
+        <w:ind w:left="-426"/>
+        <w:jc w:val="center"/>
+      </w:pPr>
+      <w:r>
         <w:pict>
-          <v:shape id="_x0000_i1027" type="#_x0000_t75" style="width:525.75pt;height:262.5pt">
-            <v:imagedata r:id="rId12" o:title=""/>
+          <v:shape id="_x0000_i1028" type="#_x0000_t75" style="width:687pt;height:116.25pt">
+            <v:imagedata r:id="rId17" o:title=""/>
           </v:shape>
         </w:pict>
       </w:r>
     </w:p>
     <w:sectPr>
-      <w:headerReference w:type="default" r:id="rId13"/>
-      <w:footerReference w:type="default" r:id="rId14"/>
-      <w:headerReference w:type="first" r:id="rId15"/>
-      <w:footerReference w:type="first" r:id="rId16"/>
-      <w:pgSz w:w="12240" w:h="15840" w:code="1"/>
+      <w:pgSz w:w="15840" w:h="12240" w:orient="landscape" w:code="1"/>
       <w:pgMar w:top="1440" w:right="1440" w:bottom="1440" w:left="1440" w:header="720" w:footer="720" w:gutter="0"/>
       <w:cols w:space="720"/>
+      <w:docGrid w:linePitch="272"/>
     </w:sectPr>
   </w:body>
 </w:document>
@@ -55420,7 +56478,7 @@
               <w:rStyle w:val="PageNumber"/>
               <w:noProof/>
             </w:rPr>
-            <w:t>28</w:t>
+            <w:t>2</w:t>
           </w:r>
           <w:r>
             <w:rPr>
@@ -55440,7 +56498,7 @@
                 <w:rStyle w:val="PageNumber"/>
                 <w:noProof/>
               </w:rPr>
-              <w:t>31</w:t>
+              <w:t>34</w:t>
             </w:r>
           </w:fldSimple>
         </w:p>
@@ -55947,6 +57005,119 @@
     </w:lvl>
   </w:abstractNum>
   <w:abstractNum w:abstractNumId="8">
+    <w:nsid w:val="0EC30606"/>
+    <w:multiLevelType w:val="hybridMultilevel"/>
+    <w:tmpl w:val="68EA7950"/>
+    <w:lvl w:ilvl="0" w:tplc="10090001">
+      <w:start w:val="1"/>
+      <w:numFmt w:val="bullet"/>
+      <w:lvlText w:val=""/>
+      <w:lvlJc w:val="left"/>
+      <w:pPr>
+        <w:ind w:left="720" w:hanging="360"/>
+      </w:pPr>
+      <w:rPr>
+        <w:rFonts w:ascii="Symbol" w:hAnsi="Symbol" w:hint="default"/>
+      </w:rPr>
+    </w:lvl>
+    <w:lvl w:ilvl="1" w:tplc="10090003" w:tentative="1">
+      <w:start w:val="1"/>
+      <w:numFmt w:val="bullet"/>
+      <w:lvlText w:val="o"/>
+      <w:lvlJc w:val="left"/>
+      <w:pPr>
+        <w:ind w:left="1440" w:hanging="360"/>
+      </w:pPr>
+      <w:rPr>
+        <w:rFonts w:ascii="Courier New" w:hAnsi="Courier New" w:cs="Courier New" w:hint="default"/>
+      </w:rPr>
+    </w:lvl>
+    <w:lvl w:ilvl="2" w:tplc="10090005" w:tentative="1">
+      <w:start w:val="1"/>
+      <w:numFmt w:val="bullet"/>
+      <w:lvlText w:val=""/>
+      <w:lvlJc w:val="left"/>
+      <w:pPr>
+        <w:ind w:left="2160" w:hanging="360"/>
+      </w:pPr>
+      <w:rPr>
+        <w:rFonts w:ascii="Wingdings" w:hAnsi="Wingdings" w:hint="default"/>
+      </w:rPr>
+    </w:lvl>
+    <w:lvl w:ilvl="3" w:tplc="10090001" w:tentative="1">
+      <w:start w:val="1"/>
+      <w:numFmt w:val="bullet"/>
+      <w:lvlText w:val=""/>
+      <w:lvlJc w:val="left"/>
+      <w:pPr>
+        <w:ind w:left="2880" w:hanging="360"/>
+      </w:pPr>
+      <w:rPr>
+        <w:rFonts w:ascii="Symbol" w:hAnsi="Symbol" w:hint="default"/>
+      </w:rPr>
+    </w:lvl>
+    <w:lvl w:ilvl="4" w:tplc="10090003" w:tentative="1">
+      <w:start w:val="1"/>
+      <w:numFmt w:val="bullet"/>
+      <w:lvlText w:val="o"/>
+      <w:lvlJc w:val="left"/>
+      <w:pPr>
+        <w:ind w:left="3600" w:hanging="360"/>
+      </w:pPr>
+      <w:rPr>
+        <w:rFonts w:ascii="Courier New" w:hAnsi="Courier New" w:cs="Courier New" w:hint="default"/>
+      </w:rPr>
+    </w:lvl>
+    <w:lvl w:ilvl="5" w:tplc="10090005" w:tentative="1">
+      <w:start w:val="1"/>
+      <w:numFmt w:val="bullet"/>
+      <w:lvlText w:val=""/>
+      <w:lvlJc w:val="left"/>
+      <w:pPr>
+        <w:ind w:left="4320" w:hanging="360"/>
+      </w:pPr>
+      <w:rPr>
+        <w:rFonts w:ascii="Wingdings" w:hAnsi="Wingdings" w:hint="default"/>
+      </w:rPr>
+    </w:lvl>
+    <w:lvl w:ilvl="6" w:tplc="10090001" w:tentative="1">
+      <w:start w:val="1"/>
+      <w:numFmt w:val="bullet"/>
+      <w:lvlText w:val=""/>
+      <w:lvlJc w:val="left"/>
+      <w:pPr>
+        <w:ind w:left="5040" w:hanging="360"/>
+      </w:pPr>
+      <w:rPr>
+        <w:rFonts w:ascii="Symbol" w:hAnsi="Symbol" w:hint="default"/>
+      </w:rPr>
+    </w:lvl>
+    <w:lvl w:ilvl="7" w:tplc="10090003" w:tentative="1">
+      <w:start w:val="1"/>
+      <w:numFmt w:val="bullet"/>
+      <w:lvlText w:val="o"/>
+      <w:lvlJc w:val="left"/>
+      <w:pPr>
+        <w:ind w:left="5760" w:hanging="360"/>
+      </w:pPr>
+      <w:rPr>
+        <w:rFonts w:ascii="Courier New" w:hAnsi="Courier New" w:cs="Courier New" w:hint="default"/>
+      </w:rPr>
+    </w:lvl>
+    <w:lvl w:ilvl="8" w:tplc="10090005" w:tentative="1">
+      <w:start w:val="1"/>
+      <w:numFmt w:val="bullet"/>
+      <w:lvlText w:val=""/>
+      <w:lvlJc w:val="left"/>
+      <w:pPr>
+        <w:ind w:left="6480" w:hanging="360"/>
+      </w:pPr>
+      <w:rPr>
+        <w:rFonts w:ascii="Wingdings" w:hAnsi="Wingdings" w:hint="default"/>
+      </w:rPr>
+    </w:lvl>
+  </w:abstractNum>
+  <w:abstractNum w:abstractNumId="9">
     <w:nsid w:val="0F653D7A"/>
     <w:multiLevelType w:val="singleLevel"/>
     <w:tmpl w:val="04090001"/>
@@ -55966,7 +57137,7 @@
       </w:rPr>
     </w:lvl>
   </w:abstractNum>
-  <w:abstractNum w:abstractNumId="9">
+  <w:abstractNum w:abstractNumId="10">
     <w:nsid w:val="127F3F2E"/>
     <w:multiLevelType w:val="singleLevel"/>
     <w:tmpl w:val="04090001"/>
@@ -55986,7 +57157,7 @@
       </w:rPr>
     </w:lvl>
   </w:abstractNum>
-  <w:abstractNum w:abstractNumId="10">
+  <w:abstractNum w:abstractNumId="11">
     <w:nsid w:val="17CB6DC4"/>
     <w:multiLevelType w:val="singleLevel"/>
     <w:tmpl w:val="04090001"/>
@@ -56006,7 +57177,7 @@
       </w:rPr>
     </w:lvl>
   </w:abstractNum>
-  <w:abstractNum w:abstractNumId="11">
+  <w:abstractNum w:abstractNumId="12">
     <w:nsid w:val="21E21803"/>
     <w:multiLevelType w:val="multilevel"/>
     <w:tmpl w:val="CBE46CFC"/>
@@ -56119,7 +57290,7 @@
       </w:pPr>
     </w:lvl>
   </w:abstractNum>
-  <w:abstractNum w:abstractNumId="12">
+  <w:abstractNum w:abstractNumId="13">
     <w:nsid w:val="22443AC4"/>
     <w:multiLevelType w:val="singleLevel"/>
     <w:tmpl w:val="04090001"/>
@@ -56139,7 +57310,7 @@
       </w:rPr>
     </w:lvl>
   </w:abstractNum>
-  <w:abstractNum w:abstractNumId="13">
+  <w:abstractNum w:abstractNumId="14">
     <w:nsid w:val="2D4B634E"/>
     <w:multiLevelType w:val="singleLevel"/>
     <w:tmpl w:val="04090001"/>
@@ -56159,7 +57330,7 @@
       </w:rPr>
     </w:lvl>
   </w:abstractNum>
-  <w:abstractNum w:abstractNumId="14">
+  <w:abstractNum w:abstractNumId="15">
     <w:nsid w:val="31DD2C45"/>
     <w:multiLevelType w:val="singleLevel"/>
     <w:tmpl w:val="04090001"/>
@@ -56179,7 +57350,7 @@
       </w:rPr>
     </w:lvl>
   </w:abstractNum>
-  <w:abstractNum w:abstractNumId="15">
+  <w:abstractNum w:abstractNumId="16">
     <w:nsid w:val="32982B51"/>
     <w:multiLevelType w:val="singleLevel"/>
     <w:tmpl w:val="04090001"/>
@@ -56199,7 +57370,7 @@
       </w:rPr>
     </w:lvl>
   </w:abstractNum>
-  <w:abstractNum w:abstractNumId="16">
+  <w:abstractNum w:abstractNumId="17">
     <w:nsid w:val="3375481C"/>
     <w:multiLevelType w:val="singleLevel"/>
     <w:tmpl w:val="E6747DA6"/>
@@ -56219,7 +57390,7 @@
       </w:rPr>
     </w:lvl>
   </w:abstractNum>
-  <w:abstractNum w:abstractNumId="17">
+  <w:abstractNum w:abstractNumId="18">
     <w:nsid w:val="369D5471"/>
     <w:multiLevelType w:val="singleLevel"/>
     <w:tmpl w:val="04090001"/>
@@ -56239,7 +57410,7 @@
       </w:rPr>
     </w:lvl>
   </w:abstractNum>
-  <w:abstractNum w:abstractNumId="18">
+  <w:abstractNum w:abstractNumId="19">
     <w:nsid w:val="42B97F7B"/>
     <w:multiLevelType w:val="singleLevel"/>
     <w:tmpl w:val="04090001"/>
@@ -56259,7 +57430,7 @@
       </w:rPr>
     </w:lvl>
   </w:abstractNum>
-  <w:abstractNum w:abstractNumId="19">
+  <w:abstractNum w:abstractNumId="20">
     <w:nsid w:val="49E170D0"/>
     <w:multiLevelType w:val="singleLevel"/>
     <w:tmpl w:val="04090001"/>
@@ -56279,7 +57450,7 @@
       </w:rPr>
     </w:lvl>
   </w:abstractNum>
-  <w:abstractNum w:abstractNumId="20">
+  <w:abstractNum w:abstractNumId="21">
     <w:nsid w:val="4E253914"/>
     <w:multiLevelType w:val="hybridMultilevel"/>
     <w:tmpl w:val="CA90A7E4"/>
@@ -56392,7 +57563,7 @@
       </w:rPr>
     </w:lvl>
   </w:abstractNum>
-  <w:abstractNum w:abstractNumId="21">
+  <w:abstractNum w:abstractNumId="22">
     <w:nsid w:val="4F64732B"/>
     <w:multiLevelType w:val="singleLevel"/>
     <w:tmpl w:val="04090001"/>
@@ -56412,7 +57583,7 @@
       </w:rPr>
     </w:lvl>
   </w:abstractNum>
-  <w:abstractNum w:abstractNumId="22">
+  <w:abstractNum w:abstractNumId="23">
     <w:nsid w:val="52DF734E"/>
     <w:multiLevelType w:val="singleLevel"/>
     <w:tmpl w:val="04090001"/>
@@ -56432,7 +57603,7 @@
       </w:rPr>
     </w:lvl>
   </w:abstractNum>
-  <w:abstractNum w:abstractNumId="23">
+  <w:abstractNum w:abstractNumId="24">
     <w:nsid w:val="534410AD"/>
     <w:multiLevelType w:val="singleLevel"/>
     <w:tmpl w:val="04090001"/>
@@ -56452,7 +57623,7 @@
       </w:rPr>
     </w:lvl>
   </w:abstractNum>
-  <w:abstractNum w:abstractNumId="24">
+  <w:abstractNum w:abstractNumId="25">
     <w:nsid w:val="5B2D2051"/>
     <w:multiLevelType w:val="singleLevel"/>
     <w:tmpl w:val="04090001"/>
@@ -56472,7 +57643,7 @@
       </w:rPr>
     </w:lvl>
   </w:abstractNum>
-  <w:abstractNum w:abstractNumId="25">
+  <w:abstractNum w:abstractNumId="26">
     <w:nsid w:val="5B88493D"/>
     <w:multiLevelType w:val="hybridMultilevel"/>
     <w:tmpl w:val="D8CCCD32"/>
@@ -56561,7 +57732,7 @@
       </w:pPr>
     </w:lvl>
   </w:abstractNum>
-  <w:abstractNum w:abstractNumId="26">
+  <w:abstractNum w:abstractNumId="27">
     <w:nsid w:val="66E94244"/>
     <w:multiLevelType w:val="singleLevel"/>
     <w:tmpl w:val="04090001"/>
@@ -56581,7 +57752,233 @@
       </w:rPr>
     </w:lvl>
   </w:abstractNum>
-  <w:abstractNum w:abstractNumId="27">
+  <w:abstractNum w:abstractNumId="28">
+    <w:nsid w:val="68112D97"/>
+    <w:multiLevelType w:val="hybridMultilevel"/>
+    <w:tmpl w:val="B180FBF4"/>
+    <w:lvl w:ilvl="0" w:tplc="10090001">
+      <w:start w:val="1"/>
+      <w:numFmt w:val="bullet"/>
+      <w:lvlText w:val=""/>
+      <w:lvlJc w:val="left"/>
+      <w:pPr>
+        <w:ind w:left="720" w:hanging="360"/>
+      </w:pPr>
+      <w:rPr>
+        <w:rFonts w:ascii="Symbol" w:hAnsi="Symbol" w:hint="default"/>
+      </w:rPr>
+    </w:lvl>
+    <w:lvl w:ilvl="1" w:tplc="10090003" w:tentative="1">
+      <w:start w:val="1"/>
+      <w:numFmt w:val="bullet"/>
+      <w:lvlText w:val="o"/>
+      <w:lvlJc w:val="left"/>
+      <w:pPr>
+        <w:ind w:left="1440" w:hanging="360"/>
+      </w:pPr>
+      <w:rPr>
+        <w:rFonts w:ascii="Courier New" w:hAnsi="Courier New" w:cs="Courier New" w:hint="default"/>
+      </w:rPr>
+    </w:lvl>
+    <w:lvl w:ilvl="2" w:tplc="10090005" w:tentative="1">
+      <w:start w:val="1"/>
+      <w:numFmt w:val="bullet"/>
+      <w:lvlText w:val=""/>
+      <w:lvlJc w:val="left"/>
+      <w:pPr>
+        <w:ind w:left="2160" w:hanging="360"/>
+      </w:pPr>
+      <w:rPr>
+        <w:rFonts w:ascii="Wingdings" w:hAnsi="Wingdings" w:hint="default"/>
+      </w:rPr>
+    </w:lvl>
+    <w:lvl w:ilvl="3" w:tplc="10090001" w:tentative="1">
+      <w:start w:val="1"/>
+      <w:numFmt w:val="bullet"/>
+      <w:lvlText w:val=""/>
+      <w:lvlJc w:val="left"/>
+      <w:pPr>
+        <w:ind w:left="2880" w:hanging="360"/>
+      </w:pPr>
+      <w:rPr>
+        <w:rFonts w:ascii="Symbol" w:hAnsi="Symbol" w:hint="default"/>
+      </w:rPr>
+    </w:lvl>
+    <w:lvl w:ilvl="4" w:tplc="10090003" w:tentative="1">
+      <w:start w:val="1"/>
+      <w:numFmt w:val="bullet"/>
+      <w:lvlText w:val="o"/>
+      <w:lvlJc w:val="left"/>
+      <w:pPr>
+        <w:ind w:left="3600" w:hanging="360"/>
+      </w:pPr>
+      <w:rPr>
+        <w:rFonts w:ascii="Courier New" w:hAnsi="Courier New" w:cs="Courier New" w:hint="default"/>
+      </w:rPr>
+    </w:lvl>
+    <w:lvl w:ilvl="5" w:tplc="10090005" w:tentative="1">
+      <w:start w:val="1"/>
+      <w:numFmt w:val="bullet"/>
+      <w:lvlText w:val=""/>
+      <w:lvlJc w:val="left"/>
+      <w:pPr>
+        <w:ind w:left="4320" w:hanging="360"/>
+      </w:pPr>
+      <w:rPr>
+        <w:rFonts w:ascii="Wingdings" w:hAnsi="Wingdings" w:hint="default"/>
+      </w:rPr>
+    </w:lvl>
+    <w:lvl w:ilvl="6" w:tplc="10090001" w:tentative="1">
+      <w:start w:val="1"/>
+      <w:numFmt w:val="bullet"/>
+      <w:lvlText w:val=""/>
+      <w:lvlJc w:val="left"/>
+      <w:pPr>
+        <w:ind w:left="5040" w:hanging="360"/>
+      </w:pPr>
+      <w:rPr>
+        <w:rFonts w:ascii="Symbol" w:hAnsi="Symbol" w:hint="default"/>
+      </w:rPr>
+    </w:lvl>
+    <w:lvl w:ilvl="7" w:tplc="10090003" w:tentative="1">
+      <w:start w:val="1"/>
+      <w:numFmt w:val="bullet"/>
+      <w:lvlText w:val="o"/>
+      <w:lvlJc w:val="left"/>
+      <w:pPr>
+        <w:ind w:left="5760" w:hanging="360"/>
+      </w:pPr>
+      <w:rPr>
+        <w:rFonts w:ascii="Courier New" w:hAnsi="Courier New" w:cs="Courier New" w:hint="default"/>
+      </w:rPr>
+    </w:lvl>
+    <w:lvl w:ilvl="8" w:tplc="10090005" w:tentative="1">
+      <w:start w:val="1"/>
+      <w:numFmt w:val="bullet"/>
+      <w:lvlText w:val=""/>
+      <w:lvlJc w:val="left"/>
+      <w:pPr>
+        <w:ind w:left="6480" w:hanging="360"/>
+      </w:pPr>
+      <w:rPr>
+        <w:rFonts w:ascii="Wingdings" w:hAnsi="Wingdings" w:hint="default"/>
+      </w:rPr>
+    </w:lvl>
+  </w:abstractNum>
+  <w:abstractNum w:abstractNumId="29">
+    <w:nsid w:val="6BEC1E1A"/>
+    <w:multiLevelType w:val="hybridMultilevel"/>
+    <w:tmpl w:val="1F043636"/>
+    <w:lvl w:ilvl="0" w:tplc="10090001">
+      <w:start w:val="1"/>
+      <w:numFmt w:val="bullet"/>
+      <w:lvlText w:val=""/>
+      <w:lvlJc w:val="left"/>
+      <w:pPr>
+        <w:ind w:left="720" w:hanging="360"/>
+      </w:pPr>
+      <w:rPr>
+        <w:rFonts w:ascii="Symbol" w:hAnsi="Symbol" w:hint="default"/>
+      </w:rPr>
+    </w:lvl>
+    <w:lvl w:ilvl="1" w:tplc="10090003" w:tentative="1">
+      <w:start w:val="1"/>
+      <w:numFmt w:val="bullet"/>
+      <w:lvlText w:val="o"/>
+      <w:lvlJc w:val="left"/>
+      <w:pPr>
+        <w:ind w:left="1440" w:hanging="360"/>
+      </w:pPr>
+      <w:rPr>
+        <w:rFonts w:ascii="Courier New" w:hAnsi="Courier New" w:cs="Courier New" w:hint="default"/>
+      </w:rPr>
+    </w:lvl>
+    <w:lvl w:ilvl="2" w:tplc="10090005" w:tentative="1">
+      <w:start w:val="1"/>
+      <w:numFmt w:val="bullet"/>
+      <w:lvlText w:val=""/>
+      <w:lvlJc w:val="left"/>
+      <w:pPr>
+        <w:ind w:left="2160" w:hanging="360"/>
+      </w:pPr>
+      <w:rPr>
+        <w:rFonts w:ascii="Wingdings" w:hAnsi="Wingdings" w:hint="default"/>
+      </w:rPr>
+    </w:lvl>
+    <w:lvl w:ilvl="3" w:tplc="10090001" w:tentative="1">
+      <w:start w:val="1"/>
+      <w:numFmt w:val="bullet"/>
+      <w:lvlText w:val=""/>
+      <w:lvlJc w:val="left"/>
+      <w:pPr>
+        <w:ind w:left="2880" w:hanging="360"/>
+      </w:pPr>
+      <w:rPr>
+        <w:rFonts w:ascii="Symbol" w:hAnsi="Symbol" w:hint="default"/>
+      </w:rPr>
+    </w:lvl>
+    <w:lvl w:ilvl="4" w:tplc="10090003" w:tentative="1">
+      <w:start w:val="1"/>
+      <w:numFmt w:val="bullet"/>
+      <w:lvlText w:val="o"/>
+      <w:lvlJc w:val="left"/>
+      <w:pPr>
+        <w:ind w:left="3600" w:hanging="360"/>
+      </w:pPr>
+      <w:rPr>
+        <w:rFonts w:ascii="Courier New" w:hAnsi="Courier New" w:cs="Courier New" w:hint="default"/>
+      </w:rPr>
+    </w:lvl>
+    <w:lvl w:ilvl="5" w:tplc="10090005" w:tentative="1">
+      <w:start w:val="1"/>
+      <w:numFmt w:val="bullet"/>
+      <w:lvlText w:val=""/>
+      <w:lvlJc w:val="left"/>
+      <w:pPr>
+        <w:ind w:left="4320" w:hanging="360"/>
+      </w:pPr>
+      <w:rPr>
+        <w:rFonts w:ascii="Wingdings" w:hAnsi="Wingdings" w:hint="default"/>
+      </w:rPr>
+    </w:lvl>
+    <w:lvl w:ilvl="6" w:tplc="10090001" w:tentative="1">
+      <w:start w:val="1"/>
+      <w:numFmt w:val="bullet"/>
+      <w:lvlText w:val=""/>
+      <w:lvlJc w:val="left"/>
+      <w:pPr>
+        <w:ind w:left="5040" w:hanging="360"/>
+      </w:pPr>
+      <w:rPr>
+        <w:rFonts w:ascii="Symbol" w:hAnsi="Symbol" w:hint="default"/>
+      </w:rPr>
+    </w:lvl>
+    <w:lvl w:ilvl="7" w:tplc="10090003" w:tentative="1">
+      <w:start w:val="1"/>
+      <w:numFmt w:val="bullet"/>
+      <w:lvlText w:val="o"/>
+      <w:lvlJc w:val="left"/>
+      <w:pPr>
+        <w:ind w:left="5760" w:hanging="360"/>
+      </w:pPr>
+      <w:rPr>
+        <w:rFonts w:ascii="Courier New" w:hAnsi="Courier New" w:cs="Courier New" w:hint="default"/>
+      </w:rPr>
+    </w:lvl>
+    <w:lvl w:ilvl="8" w:tplc="10090005" w:tentative="1">
+      <w:start w:val="1"/>
+      <w:numFmt w:val="bullet"/>
+      <w:lvlText w:val=""/>
+      <w:lvlJc w:val="left"/>
+      <w:pPr>
+        <w:ind w:left="6480" w:hanging="360"/>
+      </w:pPr>
+      <w:rPr>
+        <w:rFonts w:ascii="Wingdings" w:hAnsi="Wingdings" w:hint="default"/>
+      </w:rPr>
+    </w:lvl>
+  </w:abstractNum>
+  <w:abstractNum w:abstractNumId="30">
     <w:nsid w:val="6D2F7D46"/>
     <w:multiLevelType w:val="singleLevel"/>
     <w:tmpl w:val="04090001"/>
@@ -56601,7 +57998,7 @@
       </w:rPr>
     </w:lvl>
   </w:abstractNum>
-  <w:abstractNum w:abstractNumId="28">
+  <w:abstractNum w:abstractNumId="31">
     <w:nsid w:val="6F6B2ED8"/>
     <w:multiLevelType w:val="multilevel"/>
     <w:tmpl w:val="CE1A35A2"/>
@@ -56714,7 +58111,7 @@
       </w:pPr>
     </w:lvl>
   </w:abstractNum>
-  <w:abstractNum w:abstractNumId="29">
+  <w:abstractNum w:abstractNumId="32">
     <w:nsid w:val="7147134A"/>
     <w:multiLevelType w:val="multilevel"/>
     <w:tmpl w:val="0409001F"/>
@@ -56827,7 +58224,7 @@
       </w:pPr>
     </w:lvl>
   </w:abstractNum>
-  <w:abstractNum w:abstractNumId="30">
+  <w:abstractNum w:abstractNumId="33">
     <w:nsid w:val="71F21F2A"/>
     <w:multiLevelType w:val="singleLevel"/>
     <w:tmpl w:val="04090001"/>
@@ -56847,7 +58244,7 @@
       </w:rPr>
     </w:lvl>
   </w:abstractNum>
-  <w:abstractNum w:abstractNumId="31">
+  <w:abstractNum w:abstractNumId="34">
     <w:nsid w:val="743601FB"/>
     <w:multiLevelType w:val="singleLevel"/>
     <w:tmpl w:val="04090001"/>
@@ -56867,7 +58264,7 @@
       </w:rPr>
     </w:lvl>
   </w:abstractNum>
-  <w:abstractNum w:abstractNumId="32">
+  <w:abstractNum w:abstractNumId="35">
     <w:nsid w:val="756150CA"/>
     <w:multiLevelType w:val="singleLevel"/>
     <w:tmpl w:val="04090001"/>
@@ -56887,7 +58284,7 @@
       </w:rPr>
     </w:lvl>
   </w:abstractNum>
-  <w:abstractNum w:abstractNumId="33">
+  <w:abstractNum w:abstractNumId="36">
     <w:nsid w:val="7BE434D7"/>
     <w:multiLevelType w:val="singleLevel"/>
     <w:tmpl w:val="04090001"/>
@@ -56904,6 +58301,119 @@
       </w:pPr>
       <w:rPr>
         <w:rFonts w:ascii="Symbol" w:hAnsi="Symbol" w:hint="default"/>
+      </w:rPr>
+    </w:lvl>
+  </w:abstractNum>
+  <w:abstractNum w:abstractNumId="37">
+    <w:nsid w:val="7F4376D1"/>
+    <w:multiLevelType w:val="hybridMultilevel"/>
+    <w:tmpl w:val="FECED1D8"/>
+    <w:lvl w:ilvl="0" w:tplc="10090001">
+      <w:start w:val="1"/>
+      <w:numFmt w:val="bullet"/>
+      <w:lvlText w:val=""/>
+      <w:lvlJc w:val="left"/>
+      <w:pPr>
+        <w:ind w:left="720" w:hanging="360"/>
+      </w:pPr>
+      <w:rPr>
+        <w:rFonts w:ascii="Symbol" w:hAnsi="Symbol" w:hint="default"/>
+      </w:rPr>
+    </w:lvl>
+    <w:lvl w:ilvl="1" w:tplc="10090003" w:tentative="1">
+      <w:start w:val="1"/>
+      <w:numFmt w:val="bullet"/>
+      <w:lvlText w:val="o"/>
+      <w:lvlJc w:val="left"/>
+      <w:pPr>
+        <w:ind w:left="1440" w:hanging="360"/>
+      </w:pPr>
+      <w:rPr>
+        <w:rFonts w:ascii="Courier New" w:hAnsi="Courier New" w:cs="Courier New" w:hint="default"/>
+      </w:rPr>
+    </w:lvl>
+    <w:lvl w:ilvl="2" w:tplc="10090005" w:tentative="1">
+      <w:start w:val="1"/>
+      <w:numFmt w:val="bullet"/>
+      <w:lvlText w:val=""/>
+      <w:lvlJc w:val="left"/>
+      <w:pPr>
+        <w:ind w:left="2160" w:hanging="360"/>
+      </w:pPr>
+      <w:rPr>
+        <w:rFonts w:ascii="Wingdings" w:hAnsi="Wingdings" w:hint="default"/>
+      </w:rPr>
+    </w:lvl>
+    <w:lvl w:ilvl="3" w:tplc="10090001" w:tentative="1">
+      <w:start w:val="1"/>
+      <w:numFmt w:val="bullet"/>
+      <w:lvlText w:val=""/>
+      <w:lvlJc w:val="left"/>
+      <w:pPr>
+        <w:ind w:left="2880" w:hanging="360"/>
+      </w:pPr>
+      <w:rPr>
+        <w:rFonts w:ascii="Symbol" w:hAnsi="Symbol" w:hint="default"/>
+      </w:rPr>
+    </w:lvl>
+    <w:lvl w:ilvl="4" w:tplc="10090003" w:tentative="1">
+      <w:start w:val="1"/>
+      <w:numFmt w:val="bullet"/>
+      <w:lvlText w:val="o"/>
+      <w:lvlJc w:val="left"/>
+      <w:pPr>
+        <w:ind w:left="3600" w:hanging="360"/>
+      </w:pPr>
+      <w:rPr>
+        <w:rFonts w:ascii="Courier New" w:hAnsi="Courier New" w:cs="Courier New" w:hint="default"/>
+      </w:rPr>
+    </w:lvl>
+    <w:lvl w:ilvl="5" w:tplc="10090005" w:tentative="1">
+      <w:start w:val="1"/>
+      <w:numFmt w:val="bullet"/>
+      <w:lvlText w:val=""/>
+      <w:lvlJc w:val="left"/>
+      <w:pPr>
+        <w:ind w:left="4320" w:hanging="360"/>
+      </w:pPr>
+      <w:rPr>
+        <w:rFonts w:ascii="Wingdings" w:hAnsi="Wingdings" w:hint="default"/>
+      </w:rPr>
+    </w:lvl>
+    <w:lvl w:ilvl="6" w:tplc="10090001" w:tentative="1">
+      <w:start w:val="1"/>
+      <w:numFmt w:val="bullet"/>
+      <w:lvlText w:val=""/>
+      <w:lvlJc w:val="left"/>
+      <w:pPr>
+        <w:ind w:left="5040" w:hanging="360"/>
+      </w:pPr>
+      <w:rPr>
+        <w:rFonts w:ascii="Symbol" w:hAnsi="Symbol" w:hint="default"/>
+      </w:rPr>
+    </w:lvl>
+    <w:lvl w:ilvl="7" w:tplc="10090003" w:tentative="1">
+      <w:start w:val="1"/>
+      <w:numFmt w:val="bullet"/>
+      <w:lvlText w:val="o"/>
+      <w:lvlJc w:val="left"/>
+      <w:pPr>
+        <w:ind w:left="5760" w:hanging="360"/>
+      </w:pPr>
+      <w:rPr>
+        <w:rFonts w:ascii="Courier New" w:hAnsi="Courier New" w:cs="Courier New" w:hint="default"/>
+      </w:rPr>
+    </w:lvl>
+    <w:lvl w:ilvl="8" w:tplc="10090005" w:tentative="1">
+      <w:start w:val="1"/>
+      <w:numFmt w:val="bullet"/>
+      <w:lvlText w:val=""/>
+      <w:lvlJc w:val="left"/>
+      <w:pPr>
+        <w:ind w:left="6480" w:hanging="360"/>
+      </w:pPr>
+      <w:rPr>
+        <w:rFonts w:ascii="Wingdings" w:hAnsi="Wingdings" w:hint="default"/>
       </w:rPr>
     </w:lvl>
   </w:abstractNum>
@@ -56929,19 +58439,19 @@
     </w:lvlOverride>
   </w:num>
   <w:num w:numId="3">
-    <w:abstractNumId w:val="29"/>
+    <w:abstractNumId w:val="32"/>
   </w:num>
   <w:num w:numId="4">
     <w:abstractNumId w:val="4"/>
   </w:num>
   <w:num w:numId="5">
-    <w:abstractNumId w:val="8"/>
+    <w:abstractNumId w:val="9"/>
   </w:num>
   <w:num w:numId="6">
-    <w:abstractNumId w:val="23"/>
+    <w:abstractNumId w:val="24"/>
   </w:num>
   <w:num w:numId="7">
-    <w:abstractNumId w:val="28"/>
+    <w:abstractNumId w:val="31"/>
   </w:num>
   <w:num w:numId="8">
     <w:abstractNumId w:val="1"/>
@@ -56961,25 +58471,25 @@
     </w:lvlOverride>
   </w:num>
   <w:num w:numId="9">
-    <w:abstractNumId w:val="26"/>
+    <w:abstractNumId w:val="27"/>
   </w:num>
   <w:num w:numId="10">
-    <w:abstractNumId w:val="24"/>
+    <w:abstractNumId w:val="25"/>
   </w:num>
   <w:num w:numId="11">
     <w:abstractNumId w:val="3"/>
   </w:num>
   <w:num w:numId="12">
-    <w:abstractNumId w:val="16"/>
+    <w:abstractNumId w:val="17"/>
   </w:num>
   <w:num w:numId="13">
-    <w:abstractNumId w:val="33"/>
+    <w:abstractNumId w:val="36"/>
   </w:num>
   <w:num w:numId="14">
-    <w:abstractNumId w:val="22"/>
+    <w:abstractNumId w:val="23"/>
   </w:num>
   <w:num w:numId="15">
-    <w:abstractNumId w:val="21"/>
+    <w:abstractNumId w:val="22"/>
   </w:num>
   <w:num w:numId="16">
     <w:abstractNumId w:val="1"/>
@@ -57002,46 +58512,46 @@
     <w:abstractNumId w:val="2"/>
   </w:num>
   <w:num w:numId="18">
-    <w:abstractNumId w:val="32"/>
+    <w:abstractNumId w:val="35"/>
   </w:num>
   <w:num w:numId="19">
     <w:abstractNumId w:val="5"/>
   </w:num>
   <w:num w:numId="20">
-    <w:abstractNumId w:val="17"/>
+    <w:abstractNumId w:val="18"/>
   </w:num>
   <w:num w:numId="21">
+    <w:abstractNumId w:val="16"/>
+  </w:num>
+  <w:num w:numId="22">
+    <w:abstractNumId w:val="34"/>
+  </w:num>
+  <w:num w:numId="23">
     <w:abstractNumId w:val="15"/>
   </w:num>
-  <w:num w:numId="22">
-    <w:abstractNumId w:val="31"/>
+  <w:num w:numId="24">
+    <w:abstractNumId w:val="11"/>
   </w:num>
-  <w:num w:numId="23">
+  <w:num w:numId="25">
+    <w:abstractNumId w:val="33"/>
+  </w:num>
+  <w:num w:numId="26">
+    <w:abstractNumId w:val="20"/>
+  </w:num>
+  <w:num w:numId="27">
+    <w:abstractNumId w:val="13"/>
+  </w:num>
+  <w:num w:numId="28">
+    <w:abstractNumId w:val="19"/>
+  </w:num>
+  <w:num w:numId="29">
     <w:abstractNumId w:val="14"/>
   </w:num>
-  <w:num w:numId="24">
-    <w:abstractNumId w:val="10"/>
-  </w:num>
-  <w:num w:numId="25">
+  <w:num w:numId="30">
     <w:abstractNumId w:val="30"/>
   </w:num>
-  <w:num w:numId="26">
-    <w:abstractNumId w:val="19"/>
-  </w:num>
-  <w:num w:numId="27">
-    <w:abstractNumId w:val="12"/>
-  </w:num>
-  <w:num w:numId="28">
-    <w:abstractNumId w:val="18"/>
-  </w:num>
-  <w:num w:numId="29">
-    <w:abstractNumId w:val="13"/>
-  </w:num>
-  <w:num w:numId="30">
-    <w:abstractNumId w:val="27"/>
-  </w:num>
   <w:num w:numId="31">
-    <w:abstractNumId w:val="9"/>
+    <w:abstractNumId w:val="10"/>
   </w:num>
   <w:num w:numId="32">
     <w:abstractNumId w:val="7"/>
@@ -57050,13 +58560,55 @@
     <w:abstractNumId w:val="6"/>
   </w:num>
   <w:num w:numId="34">
-    <w:abstractNumId w:val="11"/>
+    <w:abstractNumId w:val="12"/>
   </w:num>
   <w:num w:numId="35">
-    <w:abstractNumId w:val="20"/>
+    <w:abstractNumId w:val="21"/>
   </w:num>
   <w:num w:numId="36">
-    <w:abstractNumId w:val="25"/>
+    <w:abstractNumId w:val="26"/>
+  </w:num>
+  <w:num w:numId="37">
+    <w:abstractNumId w:val="0"/>
+    <w:lvlOverride w:ilvl="0">
+      <w:startOverride w:val="1"/>
+    </w:lvlOverride>
+    <w:lvlOverride w:ilvl="1">
+      <w:startOverride w:val="1"/>
+    </w:lvlOverride>
+    <w:lvlOverride w:ilvl="2">
+      <w:startOverride w:val="1"/>
+    </w:lvlOverride>
+    <w:lvlOverride w:ilvl="3">
+      <w:startOverride w:val="1"/>
+    </w:lvlOverride>
+    <w:lvlOverride w:ilvl="4">
+      <w:startOverride w:val="1"/>
+    </w:lvlOverride>
+    <w:lvlOverride w:ilvl="5">
+      <w:startOverride w:val="1"/>
+    </w:lvlOverride>
+    <w:lvlOverride w:ilvl="6">
+      <w:startOverride w:val="1"/>
+    </w:lvlOverride>
+    <w:lvlOverride w:ilvl="7">
+      <w:startOverride w:val="1"/>
+    </w:lvlOverride>
+    <w:lvlOverride w:ilvl="8">
+      <w:startOverride w:val="1"/>
+    </w:lvlOverride>
+  </w:num>
+  <w:num w:numId="38">
+    <w:abstractNumId w:val="37"/>
+  </w:num>
+  <w:num w:numId="39">
+    <w:abstractNumId w:val="8"/>
+  </w:num>
+  <w:num w:numId="40">
+    <w:abstractNumId w:val="29"/>
+  </w:num>
+  <w:num w:numId="41">
+    <w:abstractNumId w:val="28"/>
   </w:num>
 </w:numbering>
 </file>
@@ -57067,22 +58619,22 @@
     <w:rPrDefault>
       <w:rPr>
         <w:rFonts w:ascii="Times New Roman" w:eastAsia="PMingLiU" w:hAnsi="Times New Roman" w:cs="Times New Roman"/>
-        <w:lang w:val="en-CA" w:eastAsia="zh-CN" w:bidi="ar-SA"/>
+        <w:lang w:val="en-CA" w:eastAsia="en-CA" w:bidi="ar-SA"/>
       </w:rPr>
     </w:rPrDefault>
     <w:pPrDefault/>
   </w:docDefaults>
   <w:latentStyles w:defLockedState="0" w:defUIPriority="99" w:defSemiHidden="1" w:defUnhideWhenUsed="1" w:defQFormat="0" w:count="267">
     <w:lsdException w:name="Normal" w:semiHidden="0" w:uiPriority="0" w:unhideWhenUsed="0" w:qFormat="1"/>
-    <w:lsdException w:name="heading 1" w:semiHidden="0" w:uiPriority="9" w:unhideWhenUsed="0" w:qFormat="1"/>
-    <w:lsdException w:name="heading 2" w:semiHidden="0" w:uiPriority="9" w:unhideWhenUsed="0" w:qFormat="1"/>
-    <w:lsdException w:name="heading 3" w:semiHidden="0" w:uiPriority="9" w:unhideWhenUsed="0" w:qFormat="1"/>
-    <w:lsdException w:name="heading 4" w:semiHidden="0" w:uiPriority="9" w:unhideWhenUsed="0" w:qFormat="1"/>
-    <w:lsdException w:name="heading 5" w:semiHidden="0" w:uiPriority="9" w:unhideWhenUsed="0" w:qFormat="1"/>
-    <w:lsdException w:name="heading 6" w:semiHidden="0" w:uiPriority="9" w:unhideWhenUsed="0" w:qFormat="1"/>
-    <w:lsdException w:name="heading 7" w:semiHidden="0" w:uiPriority="9" w:unhideWhenUsed="0" w:qFormat="1"/>
-    <w:lsdException w:name="heading 8" w:semiHidden="0" w:uiPriority="9" w:unhideWhenUsed="0" w:qFormat="1"/>
-    <w:lsdException w:name="heading 9" w:semiHidden="0" w:uiPriority="9" w:unhideWhenUsed="0" w:qFormat="1"/>
+    <w:lsdException w:name="heading 1" w:semiHidden="0" w:uiPriority="0" w:unhideWhenUsed="0" w:qFormat="1"/>
+    <w:lsdException w:name="heading 2" w:semiHidden="0" w:uiPriority="0" w:unhideWhenUsed="0" w:qFormat="1"/>
+    <w:lsdException w:name="heading 3" w:semiHidden="0" w:uiPriority="0" w:unhideWhenUsed="0" w:qFormat="1"/>
+    <w:lsdException w:name="heading 4" w:semiHidden="0" w:uiPriority="0" w:unhideWhenUsed="0" w:qFormat="1"/>
+    <w:lsdException w:name="heading 5" w:semiHidden="0" w:uiPriority="0" w:unhideWhenUsed="0" w:qFormat="1"/>
+    <w:lsdException w:name="heading 6" w:semiHidden="0" w:uiPriority="0" w:unhideWhenUsed="0" w:qFormat="1"/>
+    <w:lsdException w:name="heading 7" w:semiHidden="0" w:uiPriority="0" w:unhideWhenUsed="0" w:qFormat="1"/>
+    <w:lsdException w:name="heading 8" w:semiHidden="0" w:uiPriority="0" w:unhideWhenUsed="0" w:qFormat="1"/>
+    <w:lsdException w:name="heading 9" w:semiHidden="0" w:uiPriority="0" w:unhideWhenUsed="0" w:qFormat="1"/>
     <w:lsdException w:name="toc 1" w:uiPriority="39"/>
     <w:lsdException w:name="toc 2" w:uiPriority="39"/>
     <w:lsdException w:name="toc 3" w:uiPriority="39"/>
@@ -58227,7 +59779,7 @@
 </file>
 
 <file path=customXml/itemProps1.xml><?xml version="1.0" encoding="utf-8"?>
-<ds:datastoreItem xmlns:ds="http://schemas.openxmlformats.org/officeDocument/2006/customXml" ds:itemID="{B122BD1F-47E1-45FD-9E35-DFE74F7DD0FC}">
+<ds:datastoreItem xmlns:ds="http://schemas.openxmlformats.org/officeDocument/2006/customXml" ds:itemID="{E4FBE3A5-B356-4460-ACD2-097714D74E11}">
   <ds:schemaRefs>
     <ds:schemaRef ds:uri="http://schemas.openxmlformats.org/officeDocument/2006/bibliography"/>
   </ds:schemaRefs>

</xml_diff>

<commit_message>
Make some modification to the test plan
</commit_message>
<xml_diff>
--- a/doc/Test Plan.docx
+++ b/doc/Test Plan.docx
@@ -934,7 +934,7 @@
         <w:rPr>
           <w:noProof/>
         </w:rPr>
-        <w:instrText xml:space="preserve"> PAGEREF _Toc247196107 \h </w:instrText>
+        <w:instrText xml:space="preserve"> PAGEREF _Toc247269787 \h </w:instrText>
       </w:r>
       <w:r>
         <w:rPr>
@@ -1014,7 +1014,7 @@
         <w:rPr>
           <w:noProof/>
         </w:rPr>
-        <w:instrText xml:space="preserve"> PAGEREF _Toc247196108 \h </w:instrText>
+        <w:instrText xml:space="preserve"> PAGEREF _Toc247269788 \h </w:instrText>
       </w:r>
       <w:r>
         <w:rPr>
@@ -1094,7 +1094,7 @@
         <w:rPr>
           <w:noProof/>
         </w:rPr>
-        <w:instrText xml:space="preserve"> PAGEREF _Toc247196109 \h </w:instrText>
+        <w:instrText xml:space="preserve"> PAGEREF _Toc247269789 \h </w:instrText>
       </w:r>
       <w:r>
         <w:rPr>
@@ -1174,7 +1174,7 @@
         <w:rPr>
           <w:noProof/>
         </w:rPr>
-        <w:instrText xml:space="preserve"> PAGEREF _Toc247196110 \h </w:instrText>
+        <w:instrText xml:space="preserve"> PAGEREF _Toc247269790 \h </w:instrText>
       </w:r>
       <w:r>
         <w:rPr>
@@ -1232,7 +1232,7 @@
         <w:fldChar w:fldCharType="begin"/>
       </w:r>
       <w:r>
-        <w:instrText xml:space="preserve"> PAGEREF _Toc247196111 \h </w:instrText>
+        <w:instrText xml:space="preserve"> PAGEREF _Toc247269791 \h </w:instrText>
       </w:r>
       <w:r>
         <w:fldChar w:fldCharType="separate"/>
@@ -1276,7 +1276,7 @@
         <w:fldChar w:fldCharType="begin"/>
       </w:r>
       <w:r>
-        <w:instrText xml:space="preserve"> PAGEREF _Toc247196112 \h </w:instrText>
+        <w:instrText xml:space="preserve"> PAGEREF _Toc247269792 \h </w:instrText>
       </w:r>
       <w:r>
         <w:fldChar w:fldCharType="separate"/>
@@ -1342,7 +1342,7 @@
         <w:rPr>
           <w:noProof/>
         </w:rPr>
-        <w:instrText xml:space="preserve"> PAGEREF _Toc247196113 \h </w:instrText>
+        <w:instrText xml:space="preserve"> PAGEREF _Toc247269793 \h </w:instrText>
       </w:r>
       <w:r>
         <w:rPr>
@@ -1422,7 +1422,7 @@
         <w:rPr>
           <w:noProof/>
         </w:rPr>
-        <w:instrText xml:space="preserve"> PAGEREF _Toc247196114 \h </w:instrText>
+        <w:instrText xml:space="preserve"> PAGEREF _Toc247269794 \h </w:instrText>
       </w:r>
       <w:r>
         <w:rPr>
@@ -1503,7 +1503,7 @@
         <w:rPr>
           <w:noProof/>
         </w:rPr>
-        <w:instrText xml:space="preserve"> PAGEREF _Toc247196115 \h </w:instrText>
+        <w:instrText xml:space="preserve"> PAGEREF _Toc247269795 \h </w:instrText>
       </w:r>
       <w:r>
         <w:rPr>
@@ -1583,7 +1583,7 @@
         <w:rPr>
           <w:noProof/>
         </w:rPr>
-        <w:instrText xml:space="preserve"> PAGEREF _Toc247196116 \h </w:instrText>
+        <w:instrText xml:space="preserve"> PAGEREF _Toc247269796 \h </w:instrText>
       </w:r>
       <w:r>
         <w:rPr>
@@ -1647,7 +1647,7 @@
         <w:fldChar w:fldCharType="begin"/>
       </w:r>
       <w:r>
-        <w:instrText xml:space="preserve"> PAGEREF _Toc247196117 \h </w:instrText>
+        <w:instrText xml:space="preserve"> PAGEREF _Toc247269797 \h </w:instrText>
       </w:r>
       <w:r>
         <w:fldChar w:fldCharType="separate"/>
@@ -1697,7 +1697,7 @@
         <w:fldChar w:fldCharType="begin"/>
       </w:r>
       <w:r>
-        <w:instrText xml:space="preserve"> PAGEREF _Toc247196118 \h </w:instrText>
+        <w:instrText xml:space="preserve"> PAGEREF _Toc247269798 \h </w:instrText>
       </w:r>
       <w:r>
         <w:fldChar w:fldCharType="separate"/>
@@ -1763,7 +1763,7 @@
         <w:rPr>
           <w:noProof/>
         </w:rPr>
-        <w:instrText xml:space="preserve"> PAGEREF _Toc247196119 \h </w:instrText>
+        <w:instrText xml:space="preserve"> PAGEREF _Toc247269799 \h </w:instrText>
       </w:r>
       <w:r>
         <w:rPr>
@@ -1843,7 +1843,7 @@
         <w:rPr>
           <w:noProof/>
         </w:rPr>
-        <w:instrText xml:space="preserve"> PAGEREF _Toc247196120 \h </w:instrText>
+        <w:instrText xml:space="preserve"> PAGEREF _Toc247269800 \h </w:instrText>
       </w:r>
       <w:r>
         <w:rPr>
@@ -1907,7 +1907,7 @@
         <w:fldChar w:fldCharType="begin"/>
       </w:r>
       <w:r>
-        <w:instrText xml:space="preserve"> PAGEREF _Toc247196121 \h </w:instrText>
+        <w:instrText xml:space="preserve"> PAGEREF _Toc247269801 \h </w:instrText>
       </w:r>
       <w:r>
         <w:fldChar w:fldCharType="separate"/>
@@ -1959,7 +1959,7 @@
         <w:fldChar w:fldCharType="begin"/>
       </w:r>
       <w:r>
-        <w:instrText xml:space="preserve"> PAGEREF _Toc247196122 \h </w:instrText>
+        <w:instrText xml:space="preserve"> PAGEREF _Toc247269802 \h </w:instrText>
       </w:r>
       <w:r>
         <w:fldChar w:fldCharType="separate"/>
@@ -2011,7 +2011,7 @@
         <w:fldChar w:fldCharType="begin"/>
       </w:r>
       <w:r>
-        <w:instrText xml:space="preserve"> PAGEREF _Toc247196123 \h </w:instrText>
+        <w:instrText xml:space="preserve"> PAGEREF _Toc247269803 \h </w:instrText>
       </w:r>
       <w:r>
         <w:fldChar w:fldCharType="separate"/>
@@ -2063,7 +2063,7 @@
         <w:fldChar w:fldCharType="begin"/>
       </w:r>
       <w:r>
-        <w:instrText xml:space="preserve"> PAGEREF _Toc247196124 \h </w:instrText>
+        <w:instrText xml:space="preserve"> PAGEREF _Toc247269804 \h </w:instrText>
       </w:r>
       <w:r>
         <w:fldChar w:fldCharType="separate"/>
@@ -2115,7 +2115,7 @@
         <w:fldChar w:fldCharType="begin"/>
       </w:r>
       <w:r>
-        <w:instrText xml:space="preserve"> PAGEREF _Toc247196125 \h </w:instrText>
+        <w:instrText xml:space="preserve"> PAGEREF _Toc247269805 \h </w:instrText>
       </w:r>
       <w:r>
         <w:fldChar w:fldCharType="separate"/>
@@ -2167,7 +2167,7 @@
         <w:fldChar w:fldCharType="begin"/>
       </w:r>
       <w:r>
-        <w:instrText xml:space="preserve"> PAGEREF _Toc247196126 \h </w:instrText>
+        <w:instrText xml:space="preserve"> PAGEREF _Toc247269806 \h </w:instrText>
       </w:r>
       <w:r>
         <w:fldChar w:fldCharType="separate"/>
@@ -2219,7 +2219,7 @@
         <w:fldChar w:fldCharType="begin"/>
       </w:r>
       <w:r>
-        <w:instrText xml:space="preserve"> PAGEREF _Toc247196127 \h </w:instrText>
+        <w:instrText xml:space="preserve"> PAGEREF _Toc247269807 \h </w:instrText>
       </w:r>
       <w:r>
         <w:fldChar w:fldCharType="separate"/>
@@ -2271,7 +2271,7 @@
         <w:fldChar w:fldCharType="begin"/>
       </w:r>
       <w:r>
-        <w:instrText xml:space="preserve"> PAGEREF _Toc247196128 \h </w:instrText>
+        <w:instrText xml:space="preserve"> PAGEREF _Toc247269808 \h </w:instrText>
       </w:r>
       <w:r>
         <w:fldChar w:fldCharType="separate"/>
@@ -2323,7 +2323,7 @@
         <w:fldChar w:fldCharType="begin"/>
       </w:r>
       <w:r>
-        <w:instrText xml:space="preserve"> PAGEREF _Toc247196129 \h </w:instrText>
+        <w:instrText xml:space="preserve"> PAGEREF _Toc247269809 \h </w:instrText>
       </w:r>
       <w:r>
         <w:fldChar w:fldCharType="separate"/>
@@ -2378,7 +2378,7 @@
         <w:fldChar w:fldCharType="begin"/>
       </w:r>
       <w:r>
-        <w:instrText xml:space="preserve"> PAGEREF _Toc247196130 \h </w:instrText>
+        <w:instrText xml:space="preserve"> PAGEREF _Toc247269810 \h </w:instrText>
       </w:r>
       <w:r>
         <w:fldChar w:fldCharType="separate"/>
@@ -2433,7 +2433,7 @@
         <w:fldChar w:fldCharType="begin"/>
       </w:r>
       <w:r>
-        <w:instrText xml:space="preserve"> PAGEREF _Toc247196131 \h </w:instrText>
+        <w:instrText xml:space="preserve"> PAGEREF _Toc247269811 \h </w:instrText>
       </w:r>
       <w:r>
         <w:fldChar w:fldCharType="separate"/>
@@ -2488,7 +2488,7 @@
         <w:fldChar w:fldCharType="begin"/>
       </w:r>
       <w:r>
-        <w:instrText xml:space="preserve"> PAGEREF _Toc247196132 \h </w:instrText>
+        <w:instrText xml:space="preserve"> PAGEREF _Toc247269812 \h </w:instrText>
       </w:r>
       <w:r>
         <w:fldChar w:fldCharType="separate"/>
@@ -2543,7 +2543,7 @@
         <w:fldChar w:fldCharType="begin"/>
       </w:r>
       <w:r>
-        <w:instrText xml:space="preserve"> PAGEREF _Toc247196133 \h </w:instrText>
+        <w:instrText xml:space="preserve"> PAGEREF _Toc247269813 \h </w:instrText>
       </w:r>
       <w:r>
         <w:fldChar w:fldCharType="separate"/>
@@ -2589,7 +2589,7 @@
           <w:rFonts w:asciiTheme="minorHAnsi" w:hAnsiTheme="minorHAnsi"/>
           <w:lang w:val="en-CA" w:eastAsia="en-CA"/>
         </w:rPr>
-        <w:t>Use Case 14</w:t>
+        <w:t>Use Case 16</w:t>
       </w:r>
       <w:r>
         <w:tab/>
@@ -2598,13 +2598,13 @@
         <w:fldChar w:fldCharType="begin"/>
       </w:r>
       <w:r>
-        <w:instrText xml:space="preserve"> PAGEREF _Toc247196134 \h </w:instrText>
+        <w:instrText xml:space="preserve"> PAGEREF _Toc247269814 \h </w:instrText>
       </w:r>
       <w:r>
         <w:fldChar w:fldCharType="separate"/>
       </w:r>
       <w:r>
-        <w:t>24</w:t>
+        <w:t>23</w:t>
       </w:r>
       <w:r>
         <w:fldChar w:fldCharType="end"/>
@@ -2644,7 +2644,7 @@
           <w:rFonts w:asciiTheme="minorHAnsi" w:hAnsiTheme="minorHAnsi"/>
           <w:lang w:val="en-CA" w:eastAsia="en-CA"/>
         </w:rPr>
-        <w:t>Use Case 15</w:t>
+        <w:t>Search Functions</w:t>
       </w:r>
       <w:r>
         <w:tab/>
@@ -2653,178 +2653,13 @@
         <w:fldChar w:fldCharType="begin"/>
       </w:r>
       <w:r>
-        <w:instrText xml:space="preserve"> PAGEREF _Toc247196135 \h </w:instrText>
+        <w:instrText xml:space="preserve"> PAGEREF _Toc247269815 \h </w:instrText>
       </w:r>
       <w:r>
         <w:fldChar w:fldCharType="separate"/>
       </w:r>
       <w:r>
         <w:t>24</w:t>
-      </w:r>
-      <w:r>
-        <w:fldChar w:fldCharType="end"/>
-      </w:r>
-    </w:p>
-    <w:p>
-      <w:pPr>
-        <w:pStyle w:val="TOC3"/>
-        <w:tabs>
-          <w:tab w:val="left" w:pos="1716"/>
-        </w:tabs>
-        <w:rPr>
-          <w:rFonts w:asciiTheme="minorHAnsi" w:eastAsiaTheme="minorEastAsia" w:hAnsiTheme="minorHAnsi" w:cstheme="minorBidi"/>
-          <w:sz w:val="22"/>
-          <w:szCs w:val="22"/>
-          <w:lang w:val="en-CA" w:eastAsia="zh-CN"/>
-        </w:rPr>
-      </w:pPr>
-      <w:r>
-        <w:rPr>
-          <w:rFonts w:asciiTheme="minorHAnsi" w:hAnsiTheme="minorHAnsi"/>
-          <w:lang w:val="en-CA" w:eastAsia="en-CA"/>
-        </w:rPr>
-        <w:t>3.3.16</w:t>
-      </w:r>
-      <w:r>
-        <w:rPr>
-          <w:rFonts w:asciiTheme="minorHAnsi" w:eastAsiaTheme="minorEastAsia" w:hAnsiTheme="minorHAnsi" w:cstheme="minorBidi"/>
-          <w:sz w:val="22"/>
-          <w:szCs w:val="22"/>
-          <w:lang w:val="en-CA" w:eastAsia="zh-CN"/>
-        </w:rPr>
-        <w:tab/>
-      </w:r>
-      <w:r>
-        <w:rPr>
-          <w:rFonts w:asciiTheme="minorHAnsi" w:hAnsiTheme="minorHAnsi"/>
-          <w:lang w:val="en-CA" w:eastAsia="en-CA"/>
-        </w:rPr>
-        <w:t>Use Case 16</w:t>
-      </w:r>
-      <w:r>
-        <w:tab/>
-      </w:r>
-      <w:r>
-        <w:fldChar w:fldCharType="begin"/>
-      </w:r>
-      <w:r>
-        <w:instrText xml:space="preserve"> PAGEREF _Toc247196136 \h </w:instrText>
-      </w:r>
-      <w:r>
-        <w:fldChar w:fldCharType="separate"/>
-      </w:r>
-      <w:r>
-        <w:t>25</w:t>
-      </w:r>
-      <w:r>
-        <w:fldChar w:fldCharType="end"/>
-      </w:r>
-    </w:p>
-    <w:p>
-      <w:pPr>
-        <w:pStyle w:val="TOC3"/>
-        <w:tabs>
-          <w:tab w:val="left" w:pos="1716"/>
-        </w:tabs>
-        <w:rPr>
-          <w:rFonts w:asciiTheme="minorHAnsi" w:eastAsiaTheme="minorEastAsia" w:hAnsiTheme="minorHAnsi" w:cstheme="minorBidi"/>
-          <w:sz w:val="22"/>
-          <w:szCs w:val="22"/>
-          <w:lang w:val="en-CA" w:eastAsia="zh-CN"/>
-        </w:rPr>
-      </w:pPr>
-      <w:r>
-        <w:rPr>
-          <w:rFonts w:asciiTheme="minorHAnsi" w:hAnsiTheme="minorHAnsi"/>
-          <w:lang w:val="en-CA" w:eastAsia="en-CA"/>
-        </w:rPr>
-        <w:t>3.3.17</w:t>
-      </w:r>
-      <w:r>
-        <w:rPr>
-          <w:rFonts w:asciiTheme="minorHAnsi" w:eastAsiaTheme="minorEastAsia" w:hAnsiTheme="minorHAnsi" w:cstheme="minorBidi"/>
-          <w:sz w:val="22"/>
-          <w:szCs w:val="22"/>
-          <w:lang w:val="en-CA" w:eastAsia="zh-CN"/>
-        </w:rPr>
-        <w:tab/>
-      </w:r>
-      <w:r>
-        <w:rPr>
-          <w:rFonts w:asciiTheme="minorHAnsi" w:hAnsiTheme="minorHAnsi"/>
-          <w:lang w:val="en-CA" w:eastAsia="en-CA"/>
-        </w:rPr>
-        <w:t>Search Functions</w:t>
-      </w:r>
-      <w:r>
-        <w:tab/>
-      </w:r>
-      <w:r>
-        <w:fldChar w:fldCharType="begin"/>
-      </w:r>
-      <w:r>
-        <w:instrText xml:space="preserve"> PAGEREF _Toc247196137 \h </w:instrText>
-      </w:r>
-      <w:r>
-        <w:fldChar w:fldCharType="separate"/>
-      </w:r>
-      <w:r>
-        <w:t>26</w:t>
-      </w:r>
-      <w:r>
-        <w:fldChar w:fldCharType="end"/>
-      </w:r>
-    </w:p>
-    <w:p>
-      <w:pPr>
-        <w:pStyle w:val="TOC3"/>
-        <w:tabs>
-          <w:tab w:val="left" w:pos="1716"/>
-        </w:tabs>
-        <w:rPr>
-          <w:rFonts w:asciiTheme="minorHAnsi" w:eastAsiaTheme="minorEastAsia" w:hAnsiTheme="minorHAnsi" w:cstheme="minorBidi"/>
-          <w:sz w:val="22"/>
-          <w:szCs w:val="22"/>
-          <w:lang w:val="en-CA" w:eastAsia="zh-CN"/>
-        </w:rPr>
-      </w:pPr>
-      <w:r>
-        <w:rPr>
-          <w:rFonts w:asciiTheme="minorHAnsi" w:hAnsiTheme="minorHAnsi"/>
-          <w:lang w:val="en-CA" w:eastAsia="en-CA"/>
-        </w:rPr>
-        <w:t>3.3.18</w:t>
-      </w:r>
-      <w:r>
-        <w:rPr>
-          <w:rFonts w:asciiTheme="minorHAnsi" w:eastAsiaTheme="minorEastAsia" w:hAnsiTheme="minorHAnsi" w:cstheme="minorBidi"/>
-          <w:sz w:val="22"/>
-          <w:szCs w:val="22"/>
-          <w:lang w:val="en-CA" w:eastAsia="zh-CN"/>
-        </w:rPr>
-        <w:tab/>
-      </w:r>
-      <w:r>
-        <w:rPr>
-          <w:rFonts w:asciiTheme="minorHAnsi" w:hAnsiTheme="minorHAnsi"/>
-          <w:lang w:val="en-CA" w:eastAsia="en-CA"/>
-        </w:rPr>
-        <w:t>Search Functions</w:t>
-      </w:r>
-      <w:r>
-        <w:tab/>
-      </w:r>
-      <w:r>
-        <w:fldChar w:fldCharType="begin"/>
-      </w:r>
-      <w:r>
-        <w:instrText xml:space="preserve"> PAGEREF _Toc247196138 \h </w:instrText>
-      </w:r>
-      <w:r>
-        <w:fldChar w:fldCharType="separate"/>
-      </w:r>
-      <w:r>
-        <w:t>27</w:t>
       </w:r>
       <w:r>
         <w:fldChar w:fldCharType="end"/>
@@ -2884,7 +2719,7 @@
         <w:rPr>
           <w:noProof/>
         </w:rPr>
-        <w:instrText xml:space="preserve"> PAGEREF _Toc247196139 \h </w:instrText>
+        <w:instrText xml:space="preserve"> PAGEREF _Toc247269816 \h </w:instrText>
       </w:r>
       <w:r>
         <w:rPr>
@@ -2901,7 +2736,7 @@
         <w:rPr>
           <w:noProof/>
         </w:rPr>
-        <w:t>27</w:t>
+        <w:t>25</w:t>
       </w:r>
       <w:r>
         <w:rPr>
@@ -2964,7 +2799,7 @@
         <w:rPr>
           <w:noProof/>
         </w:rPr>
-        <w:instrText xml:space="preserve"> PAGEREF _Toc247196140 \h </w:instrText>
+        <w:instrText xml:space="preserve"> PAGEREF _Toc247269817 \h </w:instrText>
       </w:r>
       <w:r>
         <w:rPr>
@@ -2981,7 +2816,7 @@
         <w:rPr>
           <w:noProof/>
         </w:rPr>
-        <w:t>27</w:t>
+        <w:t>25</w:t>
       </w:r>
       <w:r>
         <w:rPr>
@@ -3044,7 +2879,7 @@
         <w:rPr>
           <w:noProof/>
         </w:rPr>
-        <w:instrText xml:space="preserve"> PAGEREF _Toc247196141 \h </w:instrText>
+        <w:instrText xml:space="preserve"> PAGEREF _Toc247269818 \h </w:instrText>
       </w:r>
       <w:r>
         <w:rPr>
@@ -3061,7 +2896,7 @@
         <w:rPr>
           <w:noProof/>
         </w:rPr>
-        <w:t>28</w:t>
+        <w:t>25</w:t>
       </w:r>
       <w:r>
         <w:rPr>
@@ -3124,7 +2959,7 @@
         <w:rPr>
           <w:noProof/>
         </w:rPr>
-        <w:instrText xml:space="preserve"> PAGEREF _Toc247196142 \h </w:instrText>
+        <w:instrText xml:space="preserve"> PAGEREF _Toc247269819 \h </w:instrText>
       </w:r>
       <w:r>
         <w:rPr>
@@ -3141,7 +2976,7 @@
         <w:rPr>
           <w:noProof/>
         </w:rPr>
-        <w:t>29</w:t>
+        <w:t>26</w:t>
       </w:r>
       <w:r>
         <w:rPr>
@@ -3204,7 +3039,7 @@
         <w:rPr>
           <w:noProof/>
         </w:rPr>
-        <w:instrText xml:space="preserve"> PAGEREF _Toc247196143 \h </w:instrText>
+        <w:instrText xml:space="preserve"> PAGEREF _Toc247269820 \h </w:instrText>
       </w:r>
       <w:r>
         <w:rPr>
@@ -3221,7 +3056,7 @@
         <w:rPr>
           <w:noProof/>
         </w:rPr>
-        <w:t>29</w:t>
+        <w:t>27</w:t>
       </w:r>
       <w:r>
         <w:rPr>
@@ -3282,7 +3117,7 @@
         <w:rPr>
           <w:noProof/>
         </w:rPr>
-        <w:instrText xml:space="preserve"> PAGEREF _Toc247196144 \h </w:instrText>
+        <w:instrText xml:space="preserve"> PAGEREF _Toc247269821 \h </w:instrText>
       </w:r>
       <w:r>
         <w:rPr>
@@ -3299,7 +3134,7 @@
         <w:rPr>
           <w:noProof/>
         </w:rPr>
-        <w:t>31</w:t>
+        <w:t>29</w:t>
       </w:r>
       <w:r>
         <w:rPr>
@@ -3360,7 +3195,7 @@
         <w:rPr>
           <w:noProof/>
         </w:rPr>
-        <w:instrText xml:space="preserve"> PAGEREF _Toc247196145 \h </w:instrText>
+        <w:instrText xml:space="preserve"> PAGEREF _Toc247269822 \h </w:instrText>
       </w:r>
       <w:r>
         <w:rPr>
@@ -3377,7 +3212,7 @@
         <w:rPr>
           <w:noProof/>
         </w:rPr>
-        <w:t>32</w:t>
+        <w:t>31</w:t>
       </w:r>
       <w:r>
         <w:rPr>
@@ -3427,7 +3262,7 @@
       </w:pPr>
       <w:bookmarkStart w:id="1" w:name="_Toc456598586"/>
       <w:bookmarkStart w:id="2" w:name="_Toc456600917"/>
-      <w:bookmarkStart w:id="3" w:name="_Toc247196107"/>
+      <w:bookmarkStart w:id="3" w:name="_Toc247269787"/>
       <w:r>
         <w:t>I</w:t>
       </w:r>
@@ -3688,7 +3523,7 @@
         </w:rPr>
       </w:pPr>
       <w:bookmarkStart w:id="5" w:name="_Toc247193397"/>
-      <w:bookmarkStart w:id="6" w:name="_Toc247196108"/>
+      <w:bookmarkStart w:id="6" w:name="_Toc247269788"/>
       <w:bookmarkEnd w:id="4"/>
       <w:r>
         <w:rPr>
@@ -3711,7 +3546,7 @@
         </w:rPr>
       </w:pPr>
       <w:bookmarkStart w:id="7" w:name="_Toc247193398"/>
-      <w:bookmarkStart w:id="8" w:name="_Toc247196109"/>
+      <w:bookmarkStart w:id="8" w:name="_Toc247269789"/>
       <w:r>
         <w:rPr>
           <w:rFonts w:asciiTheme="minorHAnsi" w:hAnsiTheme="minorHAnsi"/>
@@ -3744,7 +3579,6 @@
     </w:p>
     <w:p>
       <w:pPr>
-        <w:ind w:left="720"/>
         <w:rPr>
           <w:rFonts w:asciiTheme="minorHAnsi" w:hAnsiTheme="minorHAnsi"/>
           <w:sz w:val="22"/>
@@ -3754,33 +3588,6 @@
     </w:p>
     <w:p>
       <w:pPr>
-        <w:ind w:left="720"/>
-        <w:rPr>
-          <w:rFonts w:asciiTheme="minorHAnsi" w:hAnsiTheme="minorHAnsi"/>
-          <w:sz w:val="22"/>
-          <w:szCs w:val="22"/>
-        </w:rPr>
-      </w:pPr>
-      <w:r>
-        <w:rPr>
-          <w:rFonts w:asciiTheme="minorHAnsi" w:hAnsiTheme="minorHAnsi"/>
-          <w:sz w:val="22"/>
-          <w:szCs w:val="22"/>
-        </w:rPr>
-        <w:t xml:space="preserve">This test plan is broken down into sections that evaluate the functional requirements at unit, integrated, and system levels, as well as the non-functional requirements such as performance, usability, reliability, security, and adaptability. </w:t>
-      </w:r>
-    </w:p>
-    <w:p>
-      <w:pPr>
-        <w:rPr>
-          <w:rFonts w:asciiTheme="minorHAnsi" w:hAnsiTheme="minorHAnsi"/>
-          <w:sz w:val="22"/>
-          <w:szCs w:val="22"/>
-        </w:rPr>
-      </w:pPr>
-    </w:p>
-    <w:p>
-      <w:pPr>
         <w:pStyle w:val="Heading2"/>
         <w:rPr>
           <w:rFonts w:asciiTheme="minorHAnsi" w:hAnsiTheme="minorHAnsi"/>
@@ -3789,7 +3596,7 @@
         </w:rPr>
       </w:pPr>
       <w:bookmarkStart w:id="9" w:name="_Toc247193399"/>
-      <w:bookmarkStart w:id="10" w:name="_Toc247196110"/>
+      <w:bookmarkStart w:id="10" w:name="_Toc247269790"/>
       <w:r>
         <w:rPr>
           <w:rFonts w:asciiTheme="minorHAnsi" w:hAnsiTheme="minorHAnsi"/>
@@ -3866,9 +3673,8 @@
         <w:pStyle w:val="Heading3"/>
       </w:pPr>
       <w:bookmarkStart w:id="11" w:name="_Toc247193400"/>
-      <w:bookmarkStart w:id="12" w:name="_Toc247196111"/>
-      <w:r>
-        <w:lastRenderedPageBreak/>
+      <w:bookmarkStart w:id="12" w:name="_Toc247269791"/>
+      <w:r>
         <w:t>Entry Criteria</w:t>
       </w:r>
       <w:bookmarkEnd w:id="11"/>
@@ -3916,6 +3722,7 @@
         <w:rPr>
           <w:rFonts w:asciiTheme="minorHAnsi" w:hAnsiTheme="minorHAnsi"/>
         </w:rPr>
+        <w:lastRenderedPageBreak/>
         <w:t>Verify if a set of test participants find the application interface understandable and contains no ambiguity.</w:t>
       </w:r>
     </w:p>
@@ -4252,7 +4059,7 @@
         <w:pStyle w:val="Heading3"/>
       </w:pPr>
       <w:bookmarkStart w:id="13" w:name="_Toc247193401"/>
-      <w:bookmarkStart w:id="14" w:name="_Toc247196112"/>
+      <w:bookmarkStart w:id="14" w:name="_Toc247269792"/>
       <w:r>
         <w:t>Exit Criteria</w:t>
       </w:r>
@@ -4325,14 +4132,13 @@
         </w:rPr>
       </w:pPr>
       <w:bookmarkStart w:id="15" w:name="_Toc247193402"/>
-      <w:bookmarkStart w:id="16" w:name="_Toc247196113"/>
-      <w:r>
-        <w:rPr>
-          <w:rFonts w:asciiTheme="minorHAnsi" w:hAnsiTheme="minorHAnsi"/>
-          <w:sz w:val="22"/>
-          <w:szCs w:val="22"/>
-        </w:rPr>
-        <w:lastRenderedPageBreak/>
+      <w:bookmarkStart w:id="16" w:name="_Toc247269793"/>
+      <w:r>
+        <w:rPr>
+          <w:rFonts w:asciiTheme="minorHAnsi" w:hAnsiTheme="minorHAnsi"/>
+          <w:sz w:val="22"/>
+          <w:szCs w:val="22"/>
+        </w:rPr>
         <w:t>Test Cycles and Schedule</w:t>
       </w:r>
       <w:bookmarkEnd w:id="15"/>
@@ -4361,7 +4167,16 @@
           <w:sz w:val="22"/>
           <w:szCs w:val="22"/>
         </w:rPr>
-        <w:t>This section provides an outline of our software development test cycle. The testing process is broken down into 4 sections: Unit testing, integration testing, system testing, and validation. Unit testing is conducted using black box and white box testing techniques to verify the internal logic and data structures of each unit.  Once the individual modules have been tested, we can proceed to integration testing. The integration testing predominantly exercises black box testing to verify that the modules communicate and interact correctly with other modules in the system. The next step in the testing cycle is the manual system testing which involves thorough walkthrough of every use case functions. The final step is to validate the system, ensuring that we have built the right product before releasing it. The diagram below illustrates the software test cycle. The details of testing processes are discussed further in the later section. The schedule of the tests is included in Appendix C.</w:t>
+        <w:t xml:space="preserve">This section provides an outline of our software development test cycle. The testing process is broken down into 4 sections: Unit testing, integration testing, system testing, and validation. Unit testing is conducted using black box and white box testing techniques to verify the internal logic and data </w:t>
+      </w:r>
+      <w:r>
+        <w:rPr>
+          <w:rFonts w:asciiTheme="minorHAnsi" w:hAnsiTheme="minorHAnsi"/>
+          <w:sz w:val="22"/>
+          <w:szCs w:val="22"/>
+        </w:rPr>
+        <w:lastRenderedPageBreak/>
+        <w:t>structures of each unit.  Once the individual modules have been tested, we can proceed to integration testing. The integration testing predominantly exercises black box testing to verify that the modules communicate and interact correctly with other modules in the system. The next step in the testing cycle is the manual system testing which involves thorough walkthrough of every use case functions. The final step is to validate the system, ensuring that we have built the right product before releasing it. The diagram below illustrates the software test cycle. The details of testing processes are discussed further in the later section. The schedule of the tests is included in Appendix C.</w:t>
       </w:r>
     </w:p>
     <w:p>
@@ -4479,14 +4294,13 @@
         </w:rPr>
       </w:pPr>
       <w:bookmarkStart w:id="17" w:name="_Toc247193403"/>
-      <w:bookmarkStart w:id="18" w:name="_Toc247196114"/>
-      <w:r>
-        <w:rPr>
-          <w:rFonts w:asciiTheme="minorHAnsi" w:hAnsiTheme="minorHAnsi"/>
-          <w:sz w:val="22"/>
-          <w:szCs w:val="22"/>
-        </w:rPr>
-        <w:lastRenderedPageBreak/>
+      <w:bookmarkStart w:id="18" w:name="_Toc247269794"/>
+      <w:r>
+        <w:rPr>
+          <w:rFonts w:asciiTheme="minorHAnsi" w:hAnsiTheme="minorHAnsi"/>
+          <w:sz w:val="22"/>
+          <w:szCs w:val="22"/>
+        </w:rPr>
         <w:t>Assumptions and Constraints</w:t>
       </w:r>
       <w:bookmarkEnd w:id="17"/>
@@ -4564,6 +4378,119 @@
     </w:p>
     <w:p>
       <w:pPr>
+        <w:pStyle w:val="Heading2"/>
+        <w:rPr>
+          <w:rFonts w:asciiTheme="minorHAnsi" w:hAnsiTheme="minorHAnsi"/>
+          <w:sz w:val="22"/>
+          <w:szCs w:val="22"/>
+        </w:rPr>
+      </w:pPr>
+      <w:r>
+        <w:rPr>
+          <w:rFonts w:asciiTheme="minorHAnsi" w:hAnsiTheme="minorHAnsi"/>
+          <w:sz w:val="22"/>
+          <w:szCs w:val="22"/>
+        </w:rPr>
+        <w:lastRenderedPageBreak/>
+        <w:t>External Testing Tool</w:t>
+      </w:r>
+    </w:p>
+    <w:p>
+      <w:pPr>
+        <w:rPr>
+          <w:rFonts w:asciiTheme="minorHAnsi" w:hAnsiTheme="minorHAnsi"/>
+          <w:sz w:val="22"/>
+          <w:szCs w:val="22"/>
+        </w:rPr>
+      </w:pPr>
+    </w:p>
+    <w:p>
+      <w:pPr>
+        <w:ind w:firstLine="709"/>
+        <w:rPr>
+          <w:rFonts w:asciiTheme="minorHAnsi" w:hAnsiTheme="minorHAnsi"/>
+          <w:sz w:val="22"/>
+          <w:szCs w:val="22"/>
+        </w:rPr>
+      </w:pPr>
+      <w:r>
+        <w:rPr>
+          <w:rFonts w:asciiTheme="minorHAnsi" w:hAnsiTheme="minorHAnsi"/>
+          <w:sz w:val="22"/>
+          <w:szCs w:val="22"/>
+        </w:rPr>
+        <w:t>Some of the t</w:t>
+      </w:r>
+      <w:r>
+        <w:rPr>
+          <w:rFonts w:asciiTheme="minorHAnsi" w:hAnsiTheme="minorHAnsi"/>
+          <w:sz w:val="22"/>
+          <w:szCs w:val="22"/>
+        </w:rPr>
+        <w:t>ests are performed using JMeter, which is a testing tool implemented in Java.</w:t>
+      </w:r>
+      <w:r>
+        <w:rPr>
+          <w:rFonts w:asciiTheme="minorHAnsi" w:hAnsiTheme="minorHAnsi"/>
+          <w:sz w:val="22"/>
+          <w:szCs w:val="22"/>
+        </w:rPr>
+        <w:t xml:space="preserve"> </w:t>
+      </w:r>
+      <w:r>
+        <w:rPr>
+          <w:rFonts w:asciiTheme="minorHAnsi" w:hAnsiTheme="minorHAnsi"/>
+          <w:sz w:val="22"/>
+          <w:szCs w:val="22"/>
+        </w:rPr>
+        <w:t xml:space="preserve">Running JMeter requires an existence of “Test Plan”, which is created by us to test specified </w:t>
+      </w:r>
+      <w:r>
+        <w:rPr>
+          <w:rFonts w:asciiTheme="minorHAnsi" w:hAnsiTheme="minorHAnsi"/>
+          <w:sz w:val="22"/>
+          <w:szCs w:val="22"/>
+        </w:rPr>
+        <w:t>behaviors</w:t>
+      </w:r>
+      <w:r>
+        <w:rPr>
+          <w:rFonts w:asciiTheme="minorHAnsi" w:hAnsiTheme="minorHAnsi"/>
+          <w:sz w:val="22"/>
+          <w:szCs w:val="22"/>
+        </w:rPr>
+        <w:t xml:space="preserve">. </w:t>
+      </w:r>
+      <w:r>
+        <w:rPr>
+          <w:rFonts w:asciiTheme="minorHAnsi" w:hAnsiTheme="minorHAnsi"/>
+          <w:sz w:val="22"/>
+          <w:szCs w:val="22"/>
+        </w:rPr>
+        <w:t xml:space="preserve"> </w:t>
+      </w:r>
+      <w:r>
+        <w:rPr>
+          <w:rFonts w:asciiTheme="minorHAnsi" w:hAnsiTheme="minorHAnsi"/>
+          <w:sz w:val="22"/>
+          <w:szCs w:val="22"/>
+        </w:rPr>
+        <w:t>All the “Test Plans” will be submitted with the report.</w:t>
+      </w:r>
+    </w:p>
+    <w:p>
+      <w:pPr>
+        <w:pStyle w:val="BodyText"/>
+        <w:ind w:left="0"/>
+        <w:rPr>
+          <w:rFonts w:asciiTheme="minorHAnsi" w:hAnsiTheme="minorHAnsi"/>
+          <w:sz w:val="22"/>
+          <w:szCs w:val="22"/>
+        </w:rPr>
+      </w:pPr>
+    </w:p>
+    <w:p>
+      <w:pPr>
         <w:pStyle w:val="Heading1"/>
         <w:rPr>
           <w:rFonts w:asciiTheme="minorHAnsi" w:hAnsiTheme="minorHAnsi"/>
@@ -4572,7 +4499,7 @@
           <w:lang w:eastAsia="zh-TW"/>
         </w:rPr>
       </w:pPr>
-      <w:bookmarkStart w:id="19" w:name="_Toc247196115"/>
+      <w:bookmarkStart w:id="19" w:name="_Toc247269795"/>
       <w:r>
         <w:rPr>
           <w:rFonts w:asciiTheme="minorHAnsi" w:hAnsiTheme="minorHAnsi"/>
@@ -4602,7 +4529,7 @@
           <w:szCs w:val="22"/>
         </w:rPr>
       </w:pPr>
-      <w:bookmarkStart w:id="20" w:name="_Toc247196116"/>
+      <w:bookmarkStart w:id="20" w:name="_Toc247269796"/>
       <w:r>
         <w:rPr>
           <w:rFonts w:asciiTheme="minorHAnsi" w:hAnsiTheme="minorHAnsi"/>
@@ -4705,7 +4632,7 @@
           <w:szCs w:val="22"/>
         </w:rPr>
       </w:pPr>
-      <w:bookmarkStart w:id="21" w:name="_Toc247196117"/>
+      <w:bookmarkStart w:id="21" w:name="_Toc247269797"/>
       <w:r>
         <w:rPr>
           <w:rFonts w:asciiTheme="minorHAnsi" w:hAnsiTheme="minorHAnsi"/>
@@ -4963,7 +4890,7 @@
           <w:szCs w:val="22"/>
         </w:rPr>
       </w:pPr>
-      <w:bookmarkStart w:id="22" w:name="_Toc247196118"/>
+      <w:bookmarkStart w:id="22" w:name="_Toc247269798"/>
       <w:r>
         <w:rPr>
           <w:rFonts w:asciiTheme="minorHAnsi" w:hAnsiTheme="minorHAnsi"/>
@@ -5488,7 +5415,7 @@
           <w:szCs w:val="22"/>
         </w:rPr>
       </w:pPr>
-      <w:bookmarkStart w:id="23" w:name="_Toc247196119"/>
+      <w:bookmarkStart w:id="23" w:name="_Toc247269799"/>
       <w:r>
         <w:rPr>
           <w:rFonts w:asciiTheme="minorHAnsi" w:hAnsiTheme="minorHAnsi"/>
@@ -5708,7 +5635,7 @@
           <w:szCs w:val="22"/>
         </w:rPr>
       </w:pPr>
-      <w:bookmarkStart w:id="24" w:name="_Toc247196120"/>
+      <w:bookmarkStart w:id="24" w:name="_Toc247269800"/>
       <w:r>
         <w:rPr>
           <w:rFonts w:asciiTheme="minorHAnsi" w:hAnsiTheme="minorHAnsi"/>
@@ -5729,7 +5656,7 @@
           <w:szCs w:val="22"/>
         </w:rPr>
       </w:pPr>
-      <w:bookmarkStart w:id="25" w:name="_Toc247196121"/>
+      <w:bookmarkStart w:id="25" w:name="_Toc247269801"/>
       <w:r>
         <w:rPr>
           <w:rFonts w:asciiTheme="minorHAnsi" w:hAnsiTheme="minorHAnsi"/>
@@ -9135,7 +9062,7 @@
           <w:lang w:val="en-CA" w:eastAsia="en-CA"/>
         </w:rPr>
       </w:pPr>
-      <w:bookmarkStart w:id="26" w:name="_Toc247196122"/>
+      <w:bookmarkStart w:id="26" w:name="_Toc247269802"/>
       <w:r>
         <w:rPr>
           <w:rFonts w:asciiTheme="minorHAnsi" w:hAnsiTheme="minorHAnsi"/>
@@ -12068,7 +11995,7 @@
           <w:lang w:val="en-CA" w:eastAsia="en-CA"/>
         </w:rPr>
       </w:pPr>
-      <w:bookmarkStart w:id="27" w:name="_Toc247196123"/>
+      <w:bookmarkStart w:id="27" w:name="_Toc247269803"/>
       <w:r>
         <w:rPr>
           <w:rFonts w:asciiTheme="minorHAnsi" w:hAnsiTheme="minorHAnsi"/>
@@ -14436,7 +14363,7 @@
           <w:lang w:val="en-CA" w:eastAsia="en-CA"/>
         </w:rPr>
       </w:pPr>
-      <w:bookmarkStart w:id="28" w:name="_Toc247196124"/>
+      <w:bookmarkStart w:id="28" w:name="_Toc247269804"/>
       <w:r>
         <w:rPr>
           <w:rFonts w:asciiTheme="minorHAnsi" w:hAnsiTheme="minorHAnsi"/>
@@ -18107,7 +18034,7 @@
           <w:lang w:val="en-CA" w:eastAsia="en-CA"/>
         </w:rPr>
       </w:pPr>
-      <w:bookmarkStart w:id="29" w:name="_Toc247196125"/>
+      <w:bookmarkStart w:id="29" w:name="_Toc247269805"/>
       <w:r>
         <w:rPr>
           <w:rFonts w:asciiTheme="minorHAnsi" w:hAnsiTheme="minorHAnsi"/>
@@ -21652,7 +21579,7 @@
           <w:lang w:val="en-CA" w:eastAsia="en-CA"/>
         </w:rPr>
       </w:pPr>
-      <w:bookmarkStart w:id="30" w:name="_Toc247196126"/>
+      <w:bookmarkStart w:id="30" w:name="_Toc247269806"/>
       <w:r>
         <w:rPr>
           <w:rFonts w:asciiTheme="minorHAnsi" w:hAnsiTheme="minorHAnsi"/>
@@ -22762,7 +22689,7 @@
           <w:lang w:val="en-CA" w:eastAsia="en-CA"/>
         </w:rPr>
       </w:pPr>
-      <w:bookmarkStart w:id="31" w:name="_Toc247196127"/>
+      <w:bookmarkStart w:id="31" w:name="_Toc247269807"/>
       <w:r>
         <w:rPr>
           <w:rFonts w:asciiTheme="minorHAnsi" w:hAnsiTheme="minorHAnsi"/>
@@ -26531,7 +26458,7 @@
           <w:lang w:val="en-CA" w:eastAsia="en-CA"/>
         </w:rPr>
       </w:pPr>
-      <w:bookmarkStart w:id="32" w:name="_Toc247196128"/>
+      <w:bookmarkStart w:id="32" w:name="_Toc247269808"/>
       <w:r>
         <w:rPr>
           <w:rFonts w:asciiTheme="minorHAnsi" w:hAnsiTheme="minorHAnsi"/>
@@ -29474,7 +29401,7 @@
           <w:lang w:val="en-CA" w:eastAsia="en-CA"/>
         </w:rPr>
       </w:pPr>
-      <w:bookmarkStart w:id="33" w:name="_Toc247196129"/>
+      <w:bookmarkStart w:id="33" w:name="_Toc247269809"/>
       <w:r>
         <w:rPr>
           <w:rFonts w:asciiTheme="minorHAnsi" w:hAnsiTheme="minorHAnsi"/>
@@ -30503,7 +30430,7 @@
           <w:lang w:val="en-CA" w:eastAsia="en-CA"/>
         </w:rPr>
       </w:pPr>
-      <w:bookmarkStart w:id="34" w:name="_Toc247196130"/>
+      <w:bookmarkStart w:id="34" w:name="_Toc247269810"/>
       <w:r>
         <w:rPr>
           <w:rFonts w:asciiTheme="minorHAnsi" w:hAnsiTheme="minorHAnsi"/>
@@ -32941,7 +32868,6 @@
         <w:rPr>
           <w:rFonts w:asciiTheme="minorHAnsi" w:hAnsiTheme="minorHAnsi" w:cs="Courier New"/>
           <w:b/>
-          <w:color w:val="FF0000"/>
           <w:sz w:val="22"/>
           <w:szCs w:val="22"/>
           <w:lang w:val="en-CA" w:eastAsia="en-CA"/>
@@ -32951,7 +32877,6 @@
       <w:r>
         <w:rPr>
           <w:rFonts w:asciiTheme="minorHAnsi" w:hAnsiTheme="minorHAnsi" w:cs="Courier New"/>
-          <w:color w:val="FF0000"/>
           <w:sz w:val="22"/>
           <w:szCs w:val="22"/>
           <w:lang w:val="en-CA" w:eastAsia="en-CA"/>
@@ -32961,7 +32886,6 @@
       <w:r>
         <w:rPr>
           <w:rFonts w:asciiTheme="minorHAnsi" w:hAnsiTheme="minorHAnsi" w:cs="Courier New"/>
-          <w:color w:val="FF0000"/>
           <w:sz w:val="22"/>
           <w:szCs w:val="22"/>
           <w:lang w:val="en-CA" w:eastAsia="en-CA"/>
@@ -32971,7 +32895,6 @@
       <w:r>
         <w:rPr>
           <w:rFonts w:asciiTheme="minorHAnsi" w:hAnsiTheme="minorHAnsi" w:cs="Courier New"/>
-          <w:color w:val="FF0000"/>
           <w:sz w:val="22"/>
           <w:szCs w:val="22"/>
           <w:lang w:val="en-CA" w:eastAsia="en-CA"/>
@@ -33023,7 +32946,34 @@
           <w:szCs w:val="22"/>
           <w:lang w:val="en-CA" w:eastAsia="en-CA"/>
         </w:rPr>
-        <w:t> Admin must be logged in to the system and a chargeable item named "Item1" exists</w:t>
+        <w:t xml:space="preserve"> Admin must be logged in to the system and a chargeable item </w:t>
+      </w:r>
+      <w:r>
+        <w:rPr>
+          <w:rFonts w:asciiTheme="minorHAnsi" w:hAnsiTheme="minorHAnsi" w:cs="Courier New"/>
+          <w:sz w:val="22"/>
+          <w:szCs w:val="22"/>
+          <w:lang w:val="en-CA" w:eastAsia="en-CA"/>
+        </w:rPr>
+        <w:t xml:space="preserve">with </w:t>
+      </w:r>
+      <w:r>
+        <w:rPr>
+          <w:rFonts w:asciiTheme="minorHAnsi" w:hAnsiTheme="minorHAnsi" w:cs="Courier New"/>
+          <w:sz w:val="22"/>
+          <w:szCs w:val="22"/>
+          <w:lang w:val="en-CA" w:eastAsia="en-CA"/>
+        </w:rPr>
+        <w:t>SKU</w:t>
+      </w:r>
+      <w:r>
+        <w:rPr>
+          <w:rFonts w:asciiTheme="minorHAnsi" w:hAnsiTheme="minorHAnsi" w:cs="Courier New"/>
+          <w:sz w:val="22"/>
+          <w:szCs w:val="22"/>
+          <w:lang w:val="en-CA" w:eastAsia="en-CA"/>
+        </w:rPr>
+        <w:t xml:space="preserve"> "Item1" exists</w:t>
       </w:r>
       <w:r>
         <w:rPr>
@@ -33147,7 +33097,25 @@
           <w:szCs w:val="22"/>
           <w:lang w:val="en-CA" w:eastAsia="en-CA"/>
         </w:rPr>
-        <w:t xml:space="preserve">2.0 Enters "Item1" in the item name field </w:t>
+        <w:t xml:space="preserve">2.0 Enters "Item1" in the </w:t>
+      </w:r>
+      <w:r>
+        <w:rPr>
+          <w:rFonts w:asciiTheme="minorHAnsi" w:hAnsiTheme="minorHAnsi" w:cs="Courier New"/>
+          <w:sz w:val="22"/>
+          <w:szCs w:val="22"/>
+          <w:lang w:val="en-CA" w:eastAsia="en-CA"/>
+        </w:rPr>
+        <w:t>SKU</w:t>
+      </w:r>
+      <w:r>
+        <w:rPr>
+          <w:rFonts w:asciiTheme="minorHAnsi" w:hAnsiTheme="minorHAnsi" w:cs="Courier New"/>
+          <w:sz w:val="22"/>
+          <w:szCs w:val="22"/>
+          <w:lang w:val="en-CA" w:eastAsia="en-CA"/>
+        </w:rPr>
+        <w:t xml:space="preserve"> field </w:t>
       </w:r>
     </w:p>
     <w:p>
@@ -33491,7 +33459,16 @@
                 <w:szCs w:val="22"/>
                 <w:lang w:val="en-CA" w:eastAsia="en-CA"/>
               </w:rPr>
-              <w:t>The system does not detect the duplicate chargeable item name (detects SKU duplicity )</w:t>
+              <w:t xml:space="preserve">The system does not detect duplicate </w:t>
+            </w:r>
+            <w:r>
+              <w:rPr>
+                <w:rFonts w:asciiTheme="minorHAnsi" w:hAnsiTheme="minorHAnsi" w:cs="Courier New"/>
+                <w:sz w:val="22"/>
+                <w:szCs w:val="22"/>
+                <w:lang w:val="en-CA" w:eastAsia="en-CA"/>
+              </w:rPr>
+              <w:t>SKU</w:t>
             </w:r>
           </w:p>
         </w:tc>
@@ -33529,17 +33506,7 @@
                 <w:szCs w:val="22"/>
                 <w:lang w:val="en-CA" w:eastAsia="en-CA"/>
               </w:rPr>
-              <w:t> </w:t>
-            </w:r>
-            <w:r>
-              <w:rPr>
-                <w:rFonts w:asciiTheme="minorHAnsi" w:hAnsiTheme="minorHAnsi"/>
-                <w:color w:val="000000"/>
-                <w:sz w:val="22"/>
-                <w:szCs w:val="22"/>
-                <w:lang w:val="en-CA" w:eastAsia="en-CA"/>
-              </w:rPr>
-              <w:t>Fail</w:t>
+              <w:t>Pass</w:t>
             </w:r>
           </w:p>
         </w:tc>
@@ -33658,7 +33625,7 @@
                 <w:szCs w:val="22"/>
                 <w:lang w:val="en-CA" w:eastAsia="en-CA"/>
               </w:rPr>
-              <w:t>Fail</w:t>
+              <w:t>Pass</w:t>
             </w:r>
           </w:p>
         </w:tc>
@@ -33777,7 +33744,7 @@
                 <w:szCs w:val="22"/>
                 <w:lang w:val="en-CA" w:eastAsia="en-CA"/>
               </w:rPr>
-              <w:t>Fail</w:t>
+              <w:t>Pass</w:t>
             </w:r>
           </w:p>
         </w:tc>
@@ -33896,7 +33863,7 @@
                 <w:szCs w:val="22"/>
                 <w:lang w:val="en-CA" w:eastAsia="en-CA"/>
               </w:rPr>
-              <w:t>Fail</w:t>
+              <w:t>Pass</w:t>
             </w:r>
           </w:p>
         </w:tc>
@@ -34015,97 +33982,8 @@
                 <w:szCs w:val="22"/>
                 <w:lang w:val="en-CA" w:eastAsia="en-CA"/>
               </w:rPr>
-              <w:t>Fail</w:t>
-            </w:r>
-          </w:p>
-        </w:tc>
-      </w:tr>
-      <w:tr>
-        <w:trPr>
-          <w:trHeight w:val="450"/>
-        </w:trPr>
-        <w:tc>
-          <w:tcPr>
-            <w:tcW w:w="1433" w:type="dxa"/>
-            <w:tcBorders>
-              <w:top w:val="single" w:sz="4" w:space="0" w:color="auto"/>
-              <w:left w:val="single" w:sz="4" w:space="0" w:color="auto"/>
-              <w:bottom w:val="single" w:sz="4" w:space="0" w:color="auto"/>
-              <w:right w:val="single" w:sz="4" w:space="0" w:color="auto"/>
-            </w:tcBorders>
-            <w:shd w:val="clear" w:color="auto" w:fill="auto"/>
-            <w:noWrap/>
-            <w:vAlign w:val="bottom"/>
-            <w:hideMark/>
-          </w:tcPr>
-          <w:p>
-            <w:pPr>
-              <w:widowControl/>
-              <w:spacing w:line="240" w:lineRule="auto"/>
-              <w:rPr>
-                <w:rFonts w:asciiTheme="minorHAnsi" w:hAnsiTheme="minorHAnsi"/>
-                <w:color w:val="000000"/>
-                <w:sz w:val="22"/>
-                <w:szCs w:val="22"/>
-                <w:lang w:val="en-CA" w:eastAsia="en-CA"/>
-              </w:rPr>
-            </w:pPr>
-          </w:p>
-        </w:tc>
-        <w:tc>
-          <w:tcPr>
-            <w:tcW w:w="6379" w:type="dxa"/>
-            <w:tcBorders>
-              <w:top w:val="single" w:sz="4" w:space="0" w:color="auto"/>
-              <w:left w:val="nil"/>
-              <w:bottom w:val="single" w:sz="4" w:space="0" w:color="auto"/>
-              <w:right w:val="single" w:sz="4" w:space="0" w:color="auto"/>
-            </w:tcBorders>
-            <w:shd w:val="clear" w:color="auto" w:fill="auto"/>
-            <w:noWrap/>
-            <w:vAlign w:val="bottom"/>
-            <w:hideMark/>
-          </w:tcPr>
-          <w:p>
-            <w:pPr>
-              <w:widowControl/>
-              <w:spacing w:line="240" w:lineRule="auto"/>
-              <w:rPr>
-                <w:rFonts w:asciiTheme="minorHAnsi" w:hAnsiTheme="minorHAnsi"/>
-                <w:color w:val="000000"/>
-                <w:sz w:val="22"/>
-                <w:szCs w:val="22"/>
-                <w:lang w:val="en-CA" w:eastAsia="en-CA"/>
-              </w:rPr>
-            </w:pPr>
-          </w:p>
-        </w:tc>
-        <w:tc>
-          <w:tcPr>
-            <w:tcW w:w="1000" w:type="dxa"/>
-            <w:tcBorders>
-              <w:top w:val="single" w:sz="4" w:space="0" w:color="auto"/>
-              <w:left w:val="nil"/>
-              <w:bottom w:val="single" w:sz="4" w:space="0" w:color="auto"/>
-              <w:right w:val="single" w:sz="4" w:space="0" w:color="auto"/>
-            </w:tcBorders>
-            <w:shd w:val="clear" w:color="auto" w:fill="auto"/>
-            <w:noWrap/>
-            <w:vAlign w:val="bottom"/>
-            <w:hideMark/>
-          </w:tcPr>
-          <w:p>
-            <w:pPr>
-              <w:widowControl/>
-              <w:spacing w:line="240" w:lineRule="auto"/>
-              <w:rPr>
-                <w:rFonts w:asciiTheme="minorHAnsi" w:hAnsiTheme="minorHAnsi"/>
-                <w:color w:val="000000"/>
-                <w:sz w:val="22"/>
-                <w:szCs w:val="22"/>
-                <w:lang w:val="en-CA" w:eastAsia="en-CA"/>
-              </w:rPr>
-            </w:pPr>
+              <w:t>Pass</w:t>
+            </w:r>
           </w:p>
         </w:tc>
       </w:tr>
@@ -35405,15 +35283,6 @@
           <w:lang w:val="en-CA" w:eastAsia="en-CA"/>
         </w:rPr>
         <w:br/>
-      </w:r>
-      <w:r>
-        <w:rPr>
-          <w:rFonts w:asciiTheme="minorHAnsi" w:hAnsiTheme="minorHAnsi" w:cs="Courier New"/>
-          <w:sz w:val="22"/>
-          <w:szCs w:val="22"/>
-          <w:lang w:val="en-CA" w:eastAsia="en-CA"/>
-        </w:rPr>
-        <w:lastRenderedPageBreak/>
         <w:t xml:space="preserve">    </w:t>
       </w:r>
       <w:r>
@@ -35520,6 +35389,7 @@
           <w:szCs w:val="22"/>
           <w:lang w:val="en-CA" w:eastAsia="en-CA"/>
         </w:rPr>
+        <w:lastRenderedPageBreak/>
         <w:t>        </w:t>
       </w:r>
       <w:r>
@@ -37428,7 +37298,7 @@
           <w:lang w:val="en-CA" w:eastAsia="en-CA"/>
         </w:rPr>
       </w:pPr>
-      <w:bookmarkStart w:id="35" w:name="_Toc247196131"/>
+      <w:bookmarkStart w:id="35" w:name="_Toc247269811"/>
       <w:r>
         <w:rPr>
           <w:rFonts w:asciiTheme="minorHAnsi" w:hAnsiTheme="minorHAnsi"/>
@@ -37713,7 +37583,6 @@
           <w:szCs w:val="22"/>
           <w:lang w:val="en-CA" w:eastAsia="en-CA"/>
         </w:rPr>
-        <w:lastRenderedPageBreak/>
         <w:t>    4.0 After viewing the total amount of the chargeable items, clicks the "complete" button</w:t>
       </w:r>
       <w:r>
@@ -37944,6 +37813,7 @@
                 <w:szCs w:val="22"/>
                 <w:lang w:val="en-CA" w:eastAsia="en-CA"/>
               </w:rPr>
+              <w:lastRenderedPageBreak/>
               <w:t>Oct 2, 2009</w:t>
             </w:r>
           </w:p>
@@ -39860,7 +39730,7 @@
           <w:lang w:val="en-CA" w:eastAsia="en-CA"/>
         </w:rPr>
       </w:pPr>
-      <w:bookmarkStart w:id="36" w:name="_Toc247196132"/>
+      <w:bookmarkStart w:id="36" w:name="_Toc247269812"/>
       <w:r>
         <w:rPr>
           <w:rFonts w:asciiTheme="minorHAnsi" w:hAnsiTheme="minorHAnsi"/>
@@ -39985,7 +39855,6 @@
           <w:szCs w:val="22"/>
           <w:lang w:val="en-CA" w:eastAsia="en-CA"/>
         </w:rPr>
-        <w:lastRenderedPageBreak/>
         <w:t>Detailed Description:</w:t>
       </w:r>
       <w:r>
@@ -40300,6 +40169,7 @@
           <w:szCs w:val="22"/>
           <w:lang w:val="en-CA" w:eastAsia="en-CA"/>
         </w:rPr>
+        <w:lastRenderedPageBreak/>
         <w:t>Test Results:</w:t>
       </w:r>
       <w:r>
@@ -41068,7 +40938,7 @@
           <w:lang w:val="en-CA" w:eastAsia="en-CA"/>
         </w:rPr>
       </w:pPr>
-      <w:bookmarkStart w:id="37" w:name="_Toc247196133"/>
+      <w:bookmarkStart w:id="37" w:name="_Toc247269813"/>
       <w:r>
         <w:rPr>
           <w:rFonts w:asciiTheme="minorHAnsi" w:hAnsiTheme="minorHAnsi"/>
@@ -41253,28 +41123,83 @@
           <w:szCs w:val="22"/>
           <w:lang w:val="en-CA" w:eastAsia="en-CA"/>
         </w:rPr>
-        <w:t xml:space="preserve">    1.0 clicks the "check-out" button </w:t>
+        <w:t>    </w:t>
+      </w:r>
+      <w:r>
+        <w:rPr>
+          <w:rFonts w:asciiTheme="minorHAnsi" w:hAnsiTheme="minorHAnsi" w:cs="Courier New"/>
+          <w:sz w:val="22"/>
+          <w:szCs w:val="22"/>
+          <w:lang w:val="en-CA" w:eastAsia="en-CA"/>
+        </w:rPr>
+        <w:tab/>
+      </w:r>
+      <w:r>
+        <w:rPr>
+          <w:rFonts w:asciiTheme="minorHAnsi" w:hAnsiTheme="minorHAnsi" w:cs="Courier New"/>
+          <w:sz w:val="22"/>
+          <w:szCs w:val="22"/>
+          <w:lang w:val="en-CA" w:eastAsia="en-CA"/>
+        </w:rPr>
+        <w:t xml:space="preserve">1.0 </w:t>
+      </w:r>
+      <w:r>
+        <w:rPr>
+          <w:rFonts w:asciiTheme="minorHAnsi" w:hAnsiTheme="minorHAnsi" w:cs="Courier New"/>
+          <w:sz w:val="22"/>
+          <w:szCs w:val="22"/>
+          <w:lang w:val="en-CA" w:eastAsia="en-CA"/>
+        </w:rPr>
+        <w:t>Clicks the “Reservations” link on the top menu</w:t>
       </w:r>
     </w:p>
     <w:p>
       <w:pPr>
         <w:widowControl/>
         <w:spacing w:line="240" w:lineRule="auto"/>
-        <w:rPr>
-          <w:rFonts w:asciiTheme="minorHAnsi" w:hAnsiTheme="minorHAnsi" w:cs="Courier New"/>
-          <w:sz w:val="22"/>
-          <w:szCs w:val="22"/>
-          <w:lang w:val="en-CA" w:eastAsia="en-CA"/>
-        </w:rPr>
-      </w:pPr>
-      <w:r>
-        <w:rPr>
-          <w:rFonts w:asciiTheme="minorHAnsi" w:hAnsiTheme="minorHAnsi" w:cs="Courier New"/>
-          <w:sz w:val="22"/>
-          <w:szCs w:val="22"/>
-          <w:lang w:val="en-CA" w:eastAsia="en-CA"/>
-        </w:rPr>
-        <w:t xml:space="preserve">    2.0 enters customer name, customer phone number and customer address </w:t>
+        <w:ind w:firstLine="720"/>
+        <w:rPr>
+          <w:rFonts w:asciiTheme="minorHAnsi" w:hAnsiTheme="minorHAnsi" w:cs="Courier New"/>
+          <w:sz w:val="22"/>
+          <w:szCs w:val="22"/>
+          <w:lang w:val="en-CA" w:eastAsia="en-CA"/>
+        </w:rPr>
+      </w:pPr>
+      <w:r>
+        <w:rPr>
+          <w:rFonts w:asciiTheme="minorHAnsi" w:hAnsiTheme="minorHAnsi" w:cs="Courier New"/>
+          <w:sz w:val="22"/>
+          <w:szCs w:val="22"/>
+          <w:lang w:val="en-CA" w:eastAsia="en-CA"/>
+        </w:rPr>
+        <w:t xml:space="preserve">2.0 </w:t>
+      </w:r>
+      <w:r>
+        <w:rPr>
+          <w:rFonts w:asciiTheme="minorHAnsi" w:hAnsiTheme="minorHAnsi" w:cs="Courier New"/>
+          <w:sz w:val="22"/>
+          <w:szCs w:val="22"/>
+          <w:lang w:val="en-CA" w:eastAsia="en-CA"/>
+        </w:rPr>
+        <w:t xml:space="preserve">clicks the "check-out" </w:t>
+      </w:r>
+      <w:r>
+        <w:rPr>
+          <w:rFonts w:asciiTheme="minorHAnsi" w:hAnsiTheme="minorHAnsi" w:cs="Courier New"/>
+          <w:sz w:val="22"/>
+          <w:szCs w:val="22"/>
+          <w:lang w:val="en-CA" w:eastAsia="en-CA"/>
+        </w:rPr>
+        <w:t>link</w:t>
+      </w:r>
+      <w:r>
+        <w:rPr>
+          <w:rFonts w:asciiTheme="minorHAnsi" w:hAnsiTheme="minorHAnsi" w:cs="Courier New"/>
+          <w:sz w:val="22"/>
+          <w:szCs w:val="22"/>
+          <w:lang w:val="en-CA" w:eastAsia="en-CA"/>
+        </w:rPr>
+        <w:t xml:space="preserve"> </w:t>
       </w:r>
     </w:p>
     <w:p>
@@ -41295,7 +41220,34 @@
           <w:szCs w:val="22"/>
           <w:lang w:val="en-CA" w:eastAsia="en-CA"/>
         </w:rPr>
-        <w:t xml:space="preserve">    3.0 clicks the "search" button </w:t>
+        <w:t>    </w:t>
+      </w:r>
+      <w:r>
+        <w:rPr>
+          <w:rFonts w:asciiTheme="minorHAnsi" w:hAnsiTheme="minorHAnsi" w:cs="Courier New"/>
+          <w:sz w:val="22"/>
+          <w:szCs w:val="22"/>
+          <w:lang w:val="en-CA" w:eastAsia="en-CA"/>
+        </w:rPr>
+        <w:tab/>
+      </w:r>
+      <w:r>
+        <w:rPr>
+          <w:rFonts w:asciiTheme="minorHAnsi" w:hAnsiTheme="minorHAnsi" w:cs="Courier New"/>
+          <w:sz w:val="22"/>
+          <w:szCs w:val="22"/>
+          <w:lang w:val="en-CA" w:eastAsia="en-CA"/>
+        </w:rPr>
+        <w:t>3</w:t>
+      </w:r>
+      <w:r>
+        <w:rPr>
+          <w:rFonts w:asciiTheme="minorHAnsi" w:hAnsiTheme="minorHAnsi" w:cs="Courier New"/>
+          <w:sz w:val="22"/>
+          <w:szCs w:val="22"/>
+          <w:lang w:val="en-CA" w:eastAsia="en-CA"/>
+        </w:rPr>
+        <w:t xml:space="preserve">.0 enters customer name </w:t>
       </w:r>
     </w:p>
     <w:p>
@@ -41316,7 +41268,34 @@
           <w:szCs w:val="22"/>
           <w:lang w:val="en-CA" w:eastAsia="en-CA"/>
         </w:rPr>
-        <w:t xml:space="preserve">    4.0 after viewing a list of transactions by that customer, select one transaction and clicks "continue" </w:t>
+        <w:t>    </w:t>
+      </w:r>
+      <w:r>
+        <w:rPr>
+          <w:rFonts w:asciiTheme="minorHAnsi" w:hAnsiTheme="minorHAnsi" w:cs="Courier New"/>
+          <w:sz w:val="22"/>
+          <w:szCs w:val="22"/>
+          <w:lang w:val="en-CA" w:eastAsia="en-CA"/>
+        </w:rPr>
+        <w:tab/>
+      </w:r>
+      <w:r>
+        <w:rPr>
+          <w:rFonts w:asciiTheme="minorHAnsi" w:hAnsiTheme="minorHAnsi" w:cs="Courier New"/>
+          <w:sz w:val="22"/>
+          <w:szCs w:val="22"/>
+          <w:lang w:val="en-CA" w:eastAsia="en-CA"/>
+        </w:rPr>
+        <w:t>4</w:t>
+      </w:r>
+      <w:r>
+        <w:rPr>
+          <w:rFonts w:asciiTheme="minorHAnsi" w:hAnsiTheme="minorHAnsi" w:cs="Courier New"/>
+          <w:sz w:val="22"/>
+          <w:szCs w:val="22"/>
+          <w:lang w:val="en-CA" w:eastAsia="en-CA"/>
+        </w:rPr>
+        <w:t xml:space="preserve">.0 clicks the "search" button </w:t>
       </w:r>
     </w:p>
     <w:p>
@@ -41337,49 +41316,26 @@
           <w:szCs w:val="22"/>
           <w:lang w:val="en-CA" w:eastAsia="en-CA"/>
         </w:rPr>
-        <w:t xml:space="preserve">    5.0 after viewing a summary of the transaction, clicks the "continue" button </w:t>
-      </w:r>
-    </w:p>
-    <w:p>
-      <w:pPr>
-        <w:widowControl/>
-        <w:spacing w:line="240" w:lineRule="auto"/>
-        <w:rPr>
-          <w:rFonts w:asciiTheme="minorHAnsi" w:hAnsiTheme="minorHAnsi" w:cs="Courier New"/>
-          <w:sz w:val="22"/>
-          <w:szCs w:val="22"/>
-          <w:lang w:val="en-CA" w:eastAsia="en-CA"/>
-        </w:rPr>
-      </w:pPr>
-      <w:r>
-        <w:rPr>
-          <w:rFonts w:asciiTheme="minorHAnsi" w:hAnsiTheme="minorHAnsi" w:cs="Courier New"/>
-          <w:sz w:val="22"/>
-          <w:szCs w:val="22"/>
-          <w:lang w:val="en-CA" w:eastAsia="en-CA"/>
-        </w:rPr>
-        <w:t xml:space="preserve">    6.0 selects "credit card" as the payment type </w:t>
-      </w:r>
-    </w:p>
-    <w:p>
-      <w:pPr>
-        <w:widowControl/>
-        <w:spacing w:line="240" w:lineRule="auto"/>
-        <w:rPr>
-          <w:rFonts w:asciiTheme="minorHAnsi" w:hAnsiTheme="minorHAnsi" w:cs="Courier New"/>
-          <w:sz w:val="22"/>
-          <w:szCs w:val="22"/>
-          <w:lang w:val="en-CA" w:eastAsia="en-CA"/>
-        </w:rPr>
-      </w:pPr>
-      <w:r>
-        <w:rPr>
-          <w:rFonts w:asciiTheme="minorHAnsi" w:hAnsiTheme="minorHAnsi" w:cs="Courier New"/>
-          <w:sz w:val="22"/>
-          <w:szCs w:val="22"/>
-          <w:lang w:val="en-CA" w:eastAsia="en-CA"/>
-        </w:rPr>
-        <w:t>    7.0 clicks the "complete" button</w:t>
+        <w:t>    </w:t>
+      </w:r>
+      <w:r>
+        <w:rPr>
+          <w:rFonts w:asciiTheme="minorHAnsi" w:hAnsiTheme="minorHAnsi" w:cs="Courier New"/>
+          <w:sz w:val="22"/>
+          <w:szCs w:val="22"/>
+          <w:lang w:val="en-CA" w:eastAsia="en-CA"/>
+        </w:rPr>
+        <w:tab/>
+        <w:t>5.0 selects a reservation to check-out</w:t>
+      </w:r>
+      <w:r>
+        <w:rPr>
+          <w:rFonts w:asciiTheme="minorHAnsi" w:hAnsiTheme="minorHAnsi" w:cs="Courier New"/>
+          <w:sz w:val="22"/>
+          <w:szCs w:val="22"/>
+          <w:lang w:val="en-CA" w:eastAsia="en-CA"/>
+        </w:rPr>
+        <w:t xml:space="preserve"> </w:t>
       </w:r>
       <w:r>
         <w:rPr>
@@ -41443,7 +41399,7 @@
     </w:p>
     <w:tbl>
       <w:tblPr>
-        <w:tblW w:w="8662" w:type="dxa"/>
+        <w:tblW w:w="8812" w:type="dxa"/>
         <w:tblInd w:w="93" w:type="dxa"/>
         <w:tblLook w:val="04A0"/>
       </w:tblPr>
@@ -41534,7 +41490,7 @@
         </w:tc>
         <w:tc>
           <w:tcPr>
-            <w:tcW w:w="850" w:type="dxa"/>
+            <w:tcW w:w="1000" w:type="dxa"/>
             <w:tcBorders>
               <w:top w:val="single" w:sz="4" w:space="0" w:color="auto"/>
               <w:left w:val="nil"/>
@@ -41651,7 +41607,7 @@
         </w:tc>
         <w:tc>
           <w:tcPr>
-            <w:tcW w:w="850" w:type="dxa"/>
+            <w:tcW w:w="1000" w:type="dxa"/>
             <w:tcBorders>
               <w:top w:val="nil"/>
               <w:left w:val="nil"/>
@@ -41726,7 +41682,7 @@
                 <w:szCs w:val="22"/>
                 <w:lang w:val="en-CA" w:eastAsia="en-CA"/>
               </w:rPr>
-              <w:t> </w:t>
+              <w:t>Oct. 24, 2009</w:t>
             </w:r>
           </w:p>
         </w:tc>
@@ -41764,13 +41720,13 @@
                 <w:szCs w:val="22"/>
                 <w:lang w:val="en-CA" w:eastAsia="en-CA"/>
               </w:rPr>
-              <w:t> </w:t>
-            </w:r>
-          </w:p>
-        </w:tc>
-        <w:tc>
-          <w:tcPr>
-            <w:tcW w:w="850" w:type="dxa"/>
+              <w:t>Same result as above</w:t>
+            </w:r>
+          </w:p>
+        </w:tc>
+        <w:tc>
+          <w:tcPr>
+            <w:tcW w:w="1000" w:type="dxa"/>
             <w:tcBorders>
               <w:top w:val="nil"/>
               <w:left w:val="nil"/>
@@ -41802,7 +41758,7 @@
                 <w:szCs w:val="22"/>
                 <w:lang w:val="en-CA" w:eastAsia="en-CA"/>
               </w:rPr>
-              <w:t> </w:t>
+              <w:t>N/A</w:t>
             </w:r>
           </w:p>
         </w:tc>
@@ -41845,7 +41801,7 @@
                 <w:szCs w:val="22"/>
                 <w:lang w:val="en-CA" w:eastAsia="en-CA"/>
               </w:rPr>
-              <w:t> </w:t>
+              <w:t>Nov. 1, 2009</w:t>
             </w:r>
           </w:p>
         </w:tc>
@@ -41883,13 +41839,13 @@
                 <w:szCs w:val="22"/>
                 <w:lang w:val="en-CA" w:eastAsia="en-CA"/>
               </w:rPr>
-              <w:t> </w:t>
-            </w:r>
-          </w:p>
-        </w:tc>
-        <w:tc>
-          <w:tcPr>
-            <w:tcW w:w="850" w:type="dxa"/>
+              <w:t>Same result as above</w:t>
+            </w:r>
+          </w:p>
+        </w:tc>
+        <w:tc>
+          <w:tcPr>
+            <w:tcW w:w="1000" w:type="dxa"/>
             <w:tcBorders>
               <w:top w:val="nil"/>
               <w:left w:val="nil"/>
@@ -41921,7 +41877,7 @@
                 <w:szCs w:val="22"/>
                 <w:lang w:val="en-CA" w:eastAsia="en-CA"/>
               </w:rPr>
-              <w:t> </w:t>
+              <w:t>N/A</w:t>
             </w:r>
           </w:p>
         </w:tc>
@@ -41934,7 +41890,7 @@
           <w:tcPr>
             <w:tcW w:w="1433" w:type="dxa"/>
             <w:tcBorders>
-              <w:top w:val="nil"/>
+              <w:top w:val="single" w:sz="4" w:space="0" w:color="auto"/>
               <w:left w:val="single" w:sz="4" w:space="0" w:color="auto"/>
               <w:bottom w:val="single" w:sz="4" w:space="0" w:color="auto"/>
               <w:right w:val="single" w:sz="4" w:space="0" w:color="auto"/>
@@ -41964,7 +41920,7 @@
                 <w:szCs w:val="22"/>
                 <w:lang w:val="en-CA" w:eastAsia="en-CA"/>
               </w:rPr>
-              <w:t> </w:t>
+              <w:t>Nov.14, 2009</w:t>
             </w:r>
           </w:p>
         </w:tc>
@@ -41972,7 +41928,7 @@
           <w:tcPr>
             <w:tcW w:w="6379" w:type="dxa"/>
             <w:tcBorders>
-              <w:top w:val="nil"/>
+              <w:top w:val="single" w:sz="4" w:space="0" w:color="auto"/>
               <w:left w:val="nil"/>
               <w:bottom w:val="single" w:sz="4" w:space="0" w:color="auto"/>
               <w:right w:val="single" w:sz="4" w:space="0" w:color="auto"/>
@@ -42002,15 +41958,15 @@
                 <w:szCs w:val="22"/>
                 <w:lang w:val="en-CA" w:eastAsia="en-CA"/>
               </w:rPr>
-              <w:t> </w:t>
-            </w:r>
-          </w:p>
-        </w:tc>
-        <w:tc>
-          <w:tcPr>
-            <w:tcW w:w="850" w:type="dxa"/>
-            <w:tcBorders>
-              <w:top w:val="nil"/>
+              <w:t>Same result as above</w:t>
+            </w:r>
+          </w:p>
+        </w:tc>
+        <w:tc>
+          <w:tcPr>
+            <w:tcW w:w="1000" w:type="dxa"/>
+            <w:tcBorders>
+              <w:top w:val="single" w:sz="4" w:space="0" w:color="auto"/>
               <w:left w:val="nil"/>
               <w:bottom w:val="single" w:sz="4" w:space="0" w:color="auto"/>
               <w:right w:val="single" w:sz="4" w:space="0" w:color="auto"/>
@@ -42040,20 +41996,20 @@
                 <w:szCs w:val="22"/>
                 <w:lang w:val="en-CA" w:eastAsia="en-CA"/>
               </w:rPr>
-              <w:t> </w:t>
+              <w:t>N/A</w:t>
             </w:r>
           </w:p>
         </w:tc>
       </w:tr>
       <w:tr>
         <w:trPr>
-          <w:trHeight w:val="300"/>
+          <w:trHeight w:val="397"/>
         </w:trPr>
         <w:tc>
           <w:tcPr>
             <w:tcW w:w="1433" w:type="dxa"/>
             <w:tcBorders>
-              <w:top w:val="nil"/>
+              <w:top w:val="single" w:sz="4" w:space="0" w:color="auto"/>
               <w:left w:val="single" w:sz="4" w:space="0" w:color="auto"/>
               <w:bottom w:val="single" w:sz="4" w:space="0" w:color="auto"/>
               <w:right w:val="single" w:sz="4" w:space="0" w:color="auto"/>
@@ -42083,7 +42039,7 @@
                 <w:szCs w:val="22"/>
                 <w:lang w:val="en-CA" w:eastAsia="en-CA"/>
               </w:rPr>
-              <w:t> </w:t>
+              <w:t>Nov. 26,2009</w:t>
             </w:r>
           </w:p>
         </w:tc>
@@ -42091,7 +42047,7 @@
           <w:tcPr>
             <w:tcW w:w="6379" w:type="dxa"/>
             <w:tcBorders>
-              <w:top w:val="nil"/>
+              <w:top w:val="single" w:sz="4" w:space="0" w:color="auto"/>
               <w:left w:val="nil"/>
               <w:bottom w:val="single" w:sz="4" w:space="0" w:color="auto"/>
               <w:right w:val="single" w:sz="4" w:space="0" w:color="auto"/>
@@ -42121,15 +42077,15 @@
                 <w:szCs w:val="22"/>
                 <w:lang w:val="en-CA" w:eastAsia="en-CA"/>
               </w:rPr>
-              <w:t> </w:t>
-            </w:r>
-          </w:p>
-        </w:tc>
-        <w:tc>
-          <w:tcPr>
-            <w:tcW w:w="850" w:type="dxa"/>
-            <w:tcBorders>
-              <w:top w:val="nil"/>
+              <w:t>The system indicates the check-out process is completed</w:t>
+            </w:r>
+          </w:p>
+        </w:tc>
+        <w:tc>
+          <w:tcPr>
+            <w:tcW w:w="1000" w:type="dxa"/>
+            <w:tcBorders>
+              <w:top w:val="single" w:sz="4" w:space="0" w:color="auto"/>
               <w:left w:val="nil"/>
               <w:bottom w:val="single" w:sz="4" w:space="0" w:color="auto"/>
               <w:right w:val="single" w:sz="4" w:space="0" w:color="auto"/>
@@ -42159,7 +42115,7 @@
                 <w:szCs w:val="22"/>
                 <w:lang w:val="en-CA" w:eastAsia="en-CA"/>
               </w:rPr>
-              <w:t> </w:t>
+              <w:t>Pass</w:t>
             </w:r>
           </w:p>
         </w:tc>
@@ -42187,17 +42143,26 @@
           <w:lang w:val="en-CA" w:eastAsia="en-CA"/>
         </w:rPr>
       </w:pPr>
-      <w:bookmarkStart w:id="38" w:name="_Toc247196136"/>
-      <w:r>
-        <w:rPr>
-          <w:rFonts w:asciiTheme="minorHAnsi" w:hAnsiTheme="minorHAnsi"/>
-          <w:sz w:val="22"/>
-          <w:szCs w:val="22"/>
-          <w:lang w:val="en-CA" w:eastAsia="en-CA"/>
-        </w:rPr>
-        <w:t>Use Case 16</w:t>
+      <w:bookmarkStart w:id="38" w:name="_Toc247269814"/>
+      <w:r>
+        <w:rPr>
+          <w:rFonts w:asciiTheme="minorHAnsi" w:hAnsiTheme="minorHAnsi"/>
+          <w:sz w:val="22"/>
+          <w:szCs w:val="22"/>
+          <w:lang w:val="en-CA" w:eastAsia="en-CA"/>
+        </w:rPr>
+        <w:t>Use Case 1</w:t>
       </w:r>
       <w:bookmarkEnd w:id="38"/>
+      <w:r>
+        <w:rPr>
+          <w:rFonts w:asciiTheme="minorHAnsi" w:hAnsiTheme="minorHAnsi"/>
+          <w:sz w:val="22"/>
+          <w:szCs w:val="22"/>
+          <w:lang w:val="en-CA" w:eastAsia="en-CA"/>
+        </w:rPr>
+        <w:t>4</w:t>
+      </w:r>
     </w:p>
     <w:p>
       <w:pPr>
@@ -42330,17 +42295,7 @@
           <w:szCs w:val="22"/>
           <w:lang w:val="en-CA" w:eastAsia="en-CA"/>
         </w:rPr>
-        <w:t xml:space="preserve"> This test case examines the functionality of viewing statistic report with valid </w:t>
-      </w:r>
-      <w:r>
-        <w:rPr>
-          <w:rFonts w:asciiTheme="minorHAnsi" w:hAnsiTheme="minorHAnsi" w:cs="Courier New"/>
-          <w:sz w:val="22"/>
-          <w:szCs w:val="22"/>
-          <w:lang w:val="en-CA" w:eastAsia="en-CA"/>
-        </w:rPr>
-        <w:lastRenderedPageBreak/>
-        <w:t>input</w:t>
+        <w:t xml:space="preserve"> This test case examines the functionality of viewing statistic report with valid input</w:t>
       </w:r>
       <w:r>
         <w:rPr>
@@ -42398,7 +42353,25 @@
           <w:szCs w:val="22"/>
           <w:lang w:val="en-CA" w:eastAsia="en-CA"/>
         </w:rPr>
-        <w:t>    1.0 Clicks the "view report" button</w:t>
+        <w:t>    1.0 Clicks the "Reports</w:t>
+      </w:r>
+      <w:r>
+        <w:rPr>
+          <w:rFonts w:asciiTheme="minorHAnsi" w:hAnsiTheme="minorHAnsi" w:cs="Courier New"/>
+          <w:sz w:val="22"/>
+          <w:szCs w:val="22"/>
+          <w:lang w:val="en-CA" w:eastAsia="en-CA"/>
+        </w:rPr>
+        <w:t xml:space="preserve">" </w:t>
+      </w:r>
+      <w:r>
+        <w:rPr>
+          <w:rFonts w:asciiTheme="minorHAnsi" w:hAnsiTheme="minorHAnsi" w:cs="Courier New"/>
+          <w:sz w:val="22"/>
+          <w:szCs w:val="22"/>
+          <w:lang w:val="en-CA" w:eastAsia="en-CA"/>
+        </w:rPr>
+        <w:t>link</w:t>
       </w:r>
       <w:r>
         <w:rPr>
@@ -42428,67 +42401,16 @@
           <w:szCs w:val="22"/>
           <w:lang w:val="en-CA" w:eastAsia="en-CA"/>
         </w:rPr>
-        <w:t>    2.0 Selects a report type from the "Report Type" drop down list</w:t>
-      </w:r>
-      <w:r>
-        <w:rPr>
-          <w:rFonts w:asciiTheme="minorHAnsi" w:hAnsiTheme="minorHAnsi"/>
-          <w:sz w:val="22"/>
-          <w:szCs w:val="22"/>
-          <w:lang w:val="en-CA" w:eastAsia="en-CA"/>
-        </w:rPr>
-        <w:t xml:space="preserve"> </w:t>
-      </w:r>
-    </w:p>
-    <w:p>
-      <w:pPr>
-        <w:widowControl/>
-        <w:spacing w:line="240" w:lineRule="auto"/>
-        <w:rPr>
-          <w:rFonts w:asciiTheme="minorHAnsi" w:hAnsiTheme="minorHAnsi"/>
-          <w:sz w:val="22"/>
-          <w:szCs w:val="22"/>
-          <w:lang w:val="en-CA" w:eastAsia="en-CA"/>
-        </w:rPr>
-      </w:pPr>
-      <w:r>
-        <w:rPr>
-          <w:rFonts w:asciiTheme="minorHAnsi" w:hAnsiTheme="minorHAnsi" w:cs="Courier New"/>
-          <w:sz w:val="22"/>
-          <w:szCs w:val="22"/>
-          <w:lang w:val="en-CA" w:eastAsia="en-CA"/>
-        </w:rPr>
-        <w:t>    3.0 Enters a starting date and an ending date</w:t>
-      </w:r>
-      <w:r>
-        <w:rPr>
-          <w:rFonts w:asciiTheme="minorHAnsi" w:hAnsiTheme="minorHAnsi"/>
-          <w:sz w:val="22"/>
-          <w:szCs w:val="22"/>
-          <w:lang w:val="en-CA" w:eastAsia="en-CA"/>
-        </w:rPr>
-        <w:t xml:space="preserve"> </w:t>
-      </w:r>
-    </w:p>
-    <w:p>
-      <w:pPr>
-        <w:widowControl/>
-        <w:spacing w:line="240" w:lineRule="auto"/>
-        <w:rPr>
-          <w:rFonts w:asciiTheme="minorHAnsi" w:hAnsiTheme="minorHAnsi"/>
-          <w:sz w:val="22"/>
-          <w:szCs w:val="22"/>
-          <w:lang w:val="en-CA" w:eastAsia="en-CA"/>
-        </w:rPr>
-      </w:pPr>
-      <w:r>
-        <w:rPr>
-          <w:rFonts w:asciiTheme="minorHAnsi" w:hAnsiTheme="minorHAnsi" w:cs="Courier New"/>
-          <w:sz w:val="22"/>
-          <w:szCs w:val="22"/>
-          <w:lang w:val="en-CA" w:eastAsia="en-CA"/>
-        </w:rPr>
-        <w:t>    4.0 Clicks the "View" button</w:t>
+        <w:t xml:space="preserve">    2.0 </w:t>
+      </w:r>
+      <w:r>
+        <w:rPr>
+          <w:rFonts w:asciiTheme="minorHAnsi" w:hAnsiTheme="minorHAnsi" w:cs="Courier New"/>
+          <w:sz w:val="22"/>
+          <w:szCs w:val="22"/>
+          <w:lang w:val="en-CA" w:eastAsia="en-CA"/>
+        </w:rPr>
+        <w:t>Choose a year from the drop down list</w:t>
       </w:r>
       <w:r>
         <w:rPr>
@@ -42516,7 +42438,16 @@
           <w:szCs w:val="22"/>
           <w:lang w:val="en-CA" w:eastAsia="en-CA"/>
         </w:rPr>
-        <w:t xml:space="preserve"> The system will display the report calculated based on the period provided</w:t>
+        <w:t xml:space="preserve"> The system wil</w:t>
+      </w:r>
+      <w:r>
+        <w:rPr>
+          <w:rFonts w:asciiTheme="minorHAnsi" w:hAnsiTheme="minorHAnsi" w:cs="Courier New"/>
+          <w:sz w:val="22"/>
+          <w:szCs w:val="22"/>
+          <w:lang w:val="en-CA" w:eastAsia="en-CA"/>
+        </w:rPr>
+        <w:t>l display the report in graph form</w:t>
       </w:r>
     </w:p>
     <w:p>
@@ -42552,7 +42483,7 @@
     </w:p>
     <w:tbl>
       <w:tblPr>
-        <w:tblW w:w="8662" w:type="dxa"/>
+        <w:tblW w:w="8812" w:type="dxa"/>
         <w:tblInd w:w="93" w:type="dxa"/>
         <w:tblLook w:val="04A0"/>
       </w:tblPr>
@@ -42643,7 +42574,7 @@
         </w:tc>
         <w:tc>
           <w:tcPr>
-            <w:tcW w:w="850" w:type="dxa"/>
+            <w:tcW w:w="1000" w:type="dxa"/>
             <w:tcBorders>
               <w:top w:val="single" w:sz="4" w:space="0" w:color="auto"/>
               <w:left w:val="nil"/>
@@ -42760,7 +42691,7 @@
         </w:tc>
         <w:tc>
           <w:tcPr>
-            <w:tcW w:w="850" w:type="dxa"/>
+            <w:tcW w:w="1000" w:type="dxa"/>
             <w:tcBorders>
               <w:top w:val="nil"/>
               <w:left w:val="nil"/>
@@ -42835,7 +42766,8 @@
                 <w:szCs w:val="22"/>
                 <w:lang w:val="en-CA" w:eastAsia="en-CA"/>
               </w:rPr>
-              <w:t> </w:t>
+              <w:lastRenderedPageBreak/>
+              <w:t>Oct. 24, 2009</w:t>
             </w:r>
           </w:p>
         </w:tc>
@@ -42873,13 +42805,13 @@
                 <w:szCs w:val="22"/>
                 <w:lang w:val="en-CA" w:eastAsia="en-CA"/>
               </w:rPr>
-              <w:t> </w:t>
-            </w:r>
-          </w:p>
-        </w:tc>
-        <w:tc>
-          <w:tcPr>
-            <w:tcW w:w="850" w:type="dxa"/>
+              <w:t>Same result as above</w:t>
+            </w:r>
+          </w:p>
+        </w:tc>
+        <w:tc>
+          <w:tcPr>
+            <w:tcW w:w="1000" w:type="dxa"/>
             <w:tcBorders>
               <w:top w:val="nil"/>
               <w:left w:val="nil"/>
@@ -42911,7 +42843,7 @@
                 <w:szCs w:val="22"/>
                 <w:lang w:val="en-CA" w:eastAsia="en-CA"/>
               </w:rPr>
-              <w:t> </w:t>
+              <w:t>N/A</w:t>
             </w:r>
           </w:p>
         </w:tc>
@@ -42954,7 +42886,7 @@
                 <w:szCs w:val="22"/>
                 <w:lang w:val="en-CA" w:eastAsia="en-CA"/>
               </w:rPr>
-              <w:t> </w:t>
+              <w:t>Nov. 1, 2009</w:t>
             </w:r>
           </w:p>
         </w:tc>
@@ -42992,13 +42924,13 @@
                 <w:szCs w:val="22"/>
                 <w:lang w:val="en-CA" w:eastAsia="en-CA"/>
               </w:rPr>
-              <w:t> </w:t>
-            </w:r>
-          </w:p>
-        </w:tc>
-        <w:tc>
-          <w:tcPr>
-            <w:tcW w:w="850" w:type="dxa"/>
+              <w:t>Same result as above</w:t>
+            </w:r>
+          </w:p>
+        </w:tc>
+        <w:tc>
+          <w:tcPr>
+            <w:tcW w:w="1000" w:type="dxa"/>
             <w:tcBorders>
               <w:top w:val="nil"/>
               <w:left w:val="nil"/>
@@ -43030,7 +42962,7 @@
                 <w:szCs w:val="22"/>
                 <w:lang w:val="en-CA" w:eastAsia="en-CA"/>
               </w:rPr>
-              <w:t> </w:t>
+              <w:t>N/A</w:t>
             </w:r>
           </w:p>
         </w:tc>
@@ -43043,7 +42975,7 @@
           <w:tcPr>
             <w:tcW w:w="1433" w:type="dxa"/>
             <w:tcBorders>
-              <w:top w:val="nil"/>
+              <w:top w:val="single" w:sz="4" w:space="0" w:color="auto"/>
               <w:left w:val="single" w:sz="4" w:space="0" w:color="auto"/>
               <w:bottom w:val="single" w:sz="4" w:space="0" w:color="auto"/>
               <w:right w:val="single" w:sz="4" w:space="0" w:color="auto"/>
@@ -43073,7 +43005,7 @@
                 <w:szCs w:val="22"/>
                 <w:lang w:val="en-CA" w:eastAsia="en-CA"/>
               </w:rPr>
-              <w:t> </w:t>
+              <w:t>Nov.14, 2009</w:t>
             </w:r>
           </w:p>
         </w:tc>
@@ -43081,7 +43013,7 @@
           <w:tcPr>
             <w:tcW w:w="6379" w:type="dxa"/>
             <w:tcBorders>
-              <w:top w:val="nil"/>
+              <w:top w:val="single" w:sz="4" w:space="0" w:color="auto"/>
               <w:left w:val="nil"/>
               <w:bottom w:val="single" w:sz="4" w:space="0" w:color="auto"/>
               <w:right w:val="single" w:sz="4" w:space="0" w:color="auto"/>
@@ -43111,15 +43043,15 @@
                 <w:szCs w:val="22"/>
                 <w:lang w:val="en-CA" w:eastAsia="en-CA"/>
               </w:rPr>
-              <w:t> </w:t>
-            </w:r>
-          </w:p>
-        </w:tc>
-        <w:tc>
-          <w:tcPr>
-            <w:tcW w:w="850" w:type="dxa"/>
-            <w:tcBorders>
-              <w:top w:val="nil"/>
+              <w:t>Same result as above</w:t>
+            </w:r>
+          </w:p>
+        </w:tc>
+        <w:tc>
+          <w:tcPr>
+            <w:tcW w:w="1000" w:type="dxa"/>
+            <w:tcBorders>
+              <w:top w:val="single" w:sz="4" w:space="0" w:color="auto"/>
               <w:left w:val="nil"/>
               <w:bottom w:val="single" w:sz="4" w:space="0" w:color="auto"/>
               <w:right w:val="single" w:sz="4" w:space="0" w:color="auto"/>
@@ -43149,20 +43081,20 @@
                 <w:szCs w:val="22"/>
                 <w:lang w:val="en-CA" w:eastAsia="en-CA"/>
               </w:rPr>
-              <w:t> </w:t>
+              <w:t>N/A</w:t>
             </w:r>
           </w:p>
         </w:tc>
       </w:tr>
       <w:tr>
         <w:trPr>
-          <w:trHeight w:val="300"/>
+          <w:trHeight w:val="397"/>
         </w:trPr>
         <w:tc>
           <w:tcPr>
             <w:tcW w:w="1433" w:type="dxa"/>
             <w:tcBorders>
-              <w:top w:val="nil"/>
+              <w:top w:val="single" w:sz="4" w:space="0" w:color="auto"/>
               <w:left w:val="single" w:sz="4" w:space="0" w:color="auto"/>
               <w:bottom w:val="single" w:sz="4" w:space="0" w:color="auto"/>
               <w:right w:val="single" w:sz="4" w:space="0" w:color="auto"/>
@@ -43192,7 +43124,7 @@
                 <w:szCs w:val="22"/>
                 <w:lang w:val="en-CA" w:eastAsia="en-CA"/>
               </w:rPr>
-              <w:t> </w:t>
+              <w:t>Nov. 26,2009</w:t>
             </w:r>
           </w:p>
         </w:tc>
@@ -43200,7 +43132,7 @@
           <w:tcPr>
             <w:tcW w:w="6379" w:type="dxa"/>
             <w:tcBorders>
-              <w:top w:val="nil"/>
+              <w:top w:val="single" w:sz="4" w:space="0" w:color="auto"/>
               <w:left w:val="nil"/>
               <w:bottom w:val="single" w:sz="4" w:space="0" w:color="auto"/>
               <w:right w:val="single" w:sz="4" w:space="0" w:color="auto"/>
@@ -43230,15 +43162,15 @@
                 <w:szCs w:val="22"/>
                 <w:lang w:val="en-CA" w:eastAsia="en-CA"/>
               </w:rPr>
-              <w:t> </w:t>
-            </w:r>
-          </w:p>
-        </w:tc>
-        <w:tc>
-          <w:tcPr>
-            <w:tcW w:w="850" w:type="dxa"/>
-            <w:tcBorders>
-              <w:top w:val="nil"/>
+              <w:t>The system displays two reports in graph forms</w:t>
+            </w:r>
+          </w:p>
+        </w:tc>
+        <w:tc>
+          <w:tcPr>
+            <w:tcW w:w="1000" w:type="dxa"/>
+            <w:tcBorders>
+              <w:top w:val="single" w:sz="4" w:space="0" w:color="auto"/>
               <w:left w:val="nil"/>
               <w:bottom w:val="single" w:sz="4" w:space="0" w:color="auto"/>
               <w:right w:val="single" w:sz="4" w:space="0" w:color="auto"/>
@@ -43268,7 +43200,7 @@
                 <w:szCs w:val="22"/>
                 <w:lang w:val="en-CA" w:eastAsia="en-CA"/>
               </w:rPr>
-              <w:t> </w:t>
+              <w:t>Pass</w:t>
             </w:r>
           </w:p>
         </w:tc>
@@ -43291,7 +43223,8 @@
         <w:widowControl/>
         <w:spacing w:line="240" w:lineRule="auto"/>
         <w:rPr>
-          <w:rFonts w:asciiTheme="minorHAnsi" w:hAnsiTheme="minorHAnsi"/>
+          <w:rFonts w:asciiTheme="minorHAnsi" w:hAnsiTheme="minorHAnsi" w:cs="Courier New"/>
+          <w:b/>
           <w:sz w:val="22"/>
           <w:szCs w:val="22"/>
           <w:lang w:val="en-CA" w:eastAsia="en-CA"/>
@@ -43300,10 +43233,41 @@
     </w:p>
     <w:p>
       <w:pPr>
+        <w:pStyle w:val="Heading3"/>
+        <w:rPr>
+          <w:rFonts w:asciiTheme="minorHAnsi" w:hAnsiTheme="minorHAnsi"/>
+          <w:sz w:val="22"/>
+          <w:szCs w:val="22"/>
+          <w:lang w:val="en-CA" w:eastAsia="en-CA"/>
+        </w:rPr>
+      </w:pPr>
+      <w:bookmarkStart w:id="39" w:name="_Toc247269815"/>
+      <w:r>
+        <w:rPr>
+          <w:rFonts w:asciiTheme="minorHAnsi" w:hAnsiTheme="minorHAnsi"/>
+          <w:sz w:val="22"/>
+          <w:szCs w:val="22"/>
+          <w:lang w:val="en-CA" w:eastAsia="en-CA"/>
+        </w:rPr>
+        <w:t>Search Functions</w:t>
+      </w:r>
+      <w:bookmarkEnd w:id="39"/>
+    </w:p>
+    <w:p>
+      <w:pPr>
+        <w:rPr>
+          <w:rFonts w:asciiTheme="minorHAnsi" w:hAnsiTheme="minorHAnsi"/>
+          <w:sz w:val="22"/>
+          <w:szCs w:val="22"/>
+        </w:rPr>
+      </w:pPr>
+    </w:p>
+    <w:p>
+      <w:pPr>
         <w:widowControl/>
         <w:spacing w:line="240" w:lineRule="auto"/>
         <w:rPr>
-          <w:rFonts w:asciiTheme="minorHAnsi" w:hAnsiTheme="minorHAnsi" w:cs="Courier New"/>
+          <w:rFonts w:asciiTheme="minorHAnsi" w:hAnsiTheme="minorHAnsi"/>
           <w:sz w:val="22"/>
           <w:szCs w:val="22"/>
           <w:lang w:val="en-CA" w:eastAsia="en-CA"/>
@@ -43326,7 +43290,7 @@
           <w:szCs w:val="22"/>
           <w:lang w:val="en-CA" w:eastAsia="en-CA"/>
         </w:rPr>
-        <w:t xml:space="preserve"> View Statistic Report (invalid input)</w:t>
+        <w:t xml:space="preserve"> Search for a set of rooms</w:t>
       </w:r>
       <w:r>
         <w:rPr>
@@ -43354,7 +43318,7 @@
           <w:szCs w:val="22"/>
           <w:lang w:val="en-CA" w:eastAsia="en-CA"/>
         </w:rPr>
-        <w:t xml:space="preserve"> Admin</w:t>
+        <w:t xml:space="preserve"> Guest or Staff or Admin</w:t>
       </w:r>
       <w:r>
         <w:rPr>
@@ -43382,7 +43346,7 @@
           <w:szCs w:val="22"/>
           <w:lang w:val="en-CA" w:eastAsia="en-CA"/>
         </w:rPr>
-        <w:t xml:space="preserve"> Admin must be logged in to the system</w:t>
+        <w:t xml:space="preserve"> true</w:t>
       </w:r>
       <w:r>
         <w:rPr>
@@ -43410,7 +43374,7 @@
           <w:szCs w:val="22"/>
           <w:lang w:val="en-CA" w:eastAsia="en-CA"/>
         </w:rPr>
-        <w:t> This test case examines the functionality of viewing statistic report with invalid input</w:t>
+        <w:t>  This test case examines the functionality of searching for a set of rooms</w:t>
       </w:r>
       <w:r>
         <w:rPr>
@@ -43438,7 +43402,27 @@
           <w:szCs w:val="22"/>
           <w:lang w:val="en-CA" w:eastAsia="en-CA"/>
         </w:rPr>
-        <w:t xml:space="preserve">  </w:t>
+        <w:br/>
+        <w:t>    1.0 Selects "Home" to be linked to search function</w:t>
+      </w:r>
+      <w:r>
+        <w:rPr>
+          <w:rFonts w:asciiTheme="minorHAnsi" w:hAnsiTheme="minorHAnsi" w:cs="Courier New"/>
+          <w:sz w:val="22"/>
+          <w:szCs w:val="22"/>
+          <w:lang w:val="en-CA" w:eastAsia="en-CA"/>
+        </w:rPr>
+        <w:br/>
+        <w:t>    2.0 Specifies a price range</w:t>
+      </w:r>
+      <w:r>
+        <w:rPr>
+          <w:rFonts w:asciiTheme="minorHAnsi" w:hAnsiTheme="minorHAnsi"/>
+          <w:sz w:val="22"/>
+          <w:szCs w:val="22"/>
+          <w:lang w:val="en-CA" w:eastAsia="en-CA"/>
+        </w:rPr>
+        <w:t xml:space="preserve"> </w:t>
       </w:r>
     </w:p>
     <w:p>
@@ -43446,20 +43430,29 @@
         <w:widowControl/>
         <w:spacing w:line="240" w:lineRule="auto"/>
         <w:rPr>
-          <w:rFonts w:asciiTheme="minorHAnsi" w:hAnsiTheme="minorHAnsi" w:cs="Courier New"/>
-          <w:sz w:val="22"/>
-          <w:szCs w:val="22"/>
-          <w:lang w:val="en-CA" w:eastAsia="en-CA"/>
-        </w:rPr>
-      </w:pPr>
-      <w:r>
-        <w:rPr>
-          <w:rFonts w:asciiTheme="minorHAnsi" w:hAnsiTheme="minorHAnsi" w:cs="Courier New"/>
-          <w:sz w:val="22"/>
-          <w:szCs w:val="22"/>
-          <w:lang w:val="en-CA" w:eastAsia="en-CA"/>
-        </w:rPr>
-        <w:t xml:space="preserve">    1.0 Clicks the "view report" button </w:t>
+          <w:rFonts w:asciiTheme="minorHAnsi" w:hAnsiTheme="minorHAnsi"/>
+          <w:sz w:val="22"/>
+          <w:szCs w:val="22"/>
+          <w:lang w:val="en-CA" w:eastAsia="en-CA"/>
+        </w:rPr>
+      </w:pPr>
+      <w:r>
+        <w:rPr>
+          <w:rFonts w:asciiTheme="minorHAnsi" w:hAnsiTheme="minorHAnsi" w:cs="Courier New"/>
+          <w:sz w:val="22"/>
+          <w:szCs w:val="22"/>
+          <w:lang w:val="en-CA" w:eastAsia="en-CA"/>
+        </w:rPr>
+        <w:t>    3.0 Enters number of entries</w:t>
+      </w:r>
+      <w:r>
+        <w:rPr>
+          <w:rFonts w:asciiTheme="minorHAnsi" w:hAnsiTheme="minorHAnsi"/>
+          <w:sz w:val="22"/>
+          <w:szCs w:val="22"/>
+          <w:lang w:val="en-CA" w:eastAsia="en-CA"/>
+        </w:rPr>
+        <w:t xml:space="preserve"> </w:t>
       </w:r>
     </w:p>
     <w:p>
@@ -43467,20 +43460,29 @@
         <w:widowControl/>
         <w:spacing w:line="240" w:lineRule="auto"/>
         <w:rPr>
-          <w:rFonts w:asciiTheme="minorHAnsi" w:hAnsiTheme="minorHAnsi" w:cs="Courier New"/>
-          <w:sz w:val="22"/>
-          <w:szCs w:val="22"/>
-          <w:lang w:val="en-CA" w:eastAsia="en-CA"/>
-        </w:rPr>
-      </w:pPr>
-      <w:r>
-        <w:rPr>
-          <w:rFonts w:asciiTheme="minorHAnsi" w:hAnsiTheme="minorHAnsi" w:cs="Courier New"/>
-          <w:sz w:val="22"/>
-          <w:szCs w:val="22"/>
-          <w:lang w:val="en-CA" w:eastAsia="en-CA"/>
-        </w:rPr>
-        <w:t xml:space="preserve">    2.0 Selects a report type from the "Report Type" drop down list </w:t>
+          <w:rFonts w:asciiTheme="minorHAnsi" w:hAnsiTheme="minorHAnsi"/>
+          <w:sz w:val="22"/>
+          <w:szCs w:val="22"/>
+          <w:lang w:val="en-CA" w:eastAsia="en-CA"/>
+        </w:rPr>
+      </w:pPr>
+      <w:r>
+        <w:rPr>
+          <w:rFonts w:asciiTheme="minorHAnsi" w:hAnsiTheme="minorHAnsi" w:cs="Courier New"/>
+          <w:sz w:val="22"/>
+          <w:szCs w:val="22"/>
+          <w:lang w:val="en-CA" w:eastAsia="en-CA"/>
+        </w:rPr>
+        <w:t>    4.0 Enters number of beds required</w:t>
+      </w:r>
+      <w:r>
+        <w:rPr>
+          <w:rFonts w:asciiTheme="minorHAnsi" w:hAnsiTheme="minorHAnsi"/>
+          <w:sz w:val="22"/>
+          <w:szCs w:val="22"/>
+          <w:lang w:val="en-CA" w:eastAsia="en-CA"/>
+        </w:rPr>
+        <w:t xml:space="preserve"> </w:t>
       </w:r>
     </w:p>
     <w:p>
@@ -43488,20 +43490,29 @@
         <w:widowControl/>
         <w:spacing w:line="240" w:lineRule="auto"/>
         <w:rPr>
-          <w:rFonts w:asciiTheme="minorHAnsi" w:hAnsiTheme="minorHAnsi" w:cs="Courier New"/>
-          <w:sz w:val="22"/>
-          <w:szCs w:val="22"/>
-          <w:lang w:val="en-CA" w:eastAsia="en-CA"/>
-        </w:rPr>
-      </w:pPr>
-      <w:r>
-        <w:rPr>
-          <w:rFonts w:asciiTheme="minorHAnsi" w:hAnsiTheme="minorHAnsi" w:cs="Courier New"/>
-          <w:sz w:val="22"/>
-          <w:szCs w:val="22"/>
-          <w:lang w:val="en-CA" w:eastAsia="en-CA"/>
-        </w:rPr>
-        <w:t xml:space="preserve">    3.0 Enters a invalid starting date or a invalid ending date </w:t>
+          <w:rFonts w:asciiTheme="minorHAnsi" w:hAnsiTheme="minorHAnsi"/>
+          <w:sz w:val="22"/>
+          <w:szCs w:val="22"/>
+          <w:lang w:val="en-CA" w:eastAsia="en-CA"/>
+        </w:rPr>
+      </w:pPr>
+      <w:r>
+        <w:rPr>
+          <w:rFonts w:asciiTheme="minorHAnsi" w:hAnsiTheme="minorHAnsi" w:cs="Courier New"/>
+          <w:sz w:val="22"/>
+          <w:szCs w:val="22"/>
+          <w:lang w:val="en-CA" w:eastAsia="en-CA"/>
+        </w:rPr>
+        <w:t>    5.0 Selects a room type from the drop down list</w:t>
+      </w:r>
+      <w:r>
+        <w:rPr>
+          <w:rFonts w:asciiTheme="minorHAnsi" w:hAnsiTheme="minorHAnsi"/>
+          <w:sz w:val="22"/>
+          <w:szCs w:val="22"/>
+          <w:lang w:val="en-CA" w:eastAsia="en-CA"/>
+        </w:rPr>
+        <w:t xml:space="preserve"> </w:t>
       </w:r>
     </w:p>
     <w:p>
@@ -43509,20 +43520,20 @@
         <w:widowControl/>
         <w:spacing w:line="240" w:lineRule="auto"/>
         <w:rPr>
-          <w:rFonts w:asciiTheme="minorHAnsi" w:hAnsiTheme="minorHAnsi" w:cs="Courier New"/>
-          <w:sz w:val="22"/>
-          <w:szCs w:val="22"/>
-          <w:lang w:val="en-CA" w:eastAsia="en-CA"/>
-        </w:rPr>
-      </w:pPr>
-      <w:r>
-        <w:rPr>
-          <w:rFonts w:asciiTheme="minorHAnsi" w:hAnsiTheme="minorHAnsi" w:cs="Courier New"/>
-          <w:sz w:val="22"/>
-          <w:szCs w:val="22"/>
-          <w:lang w:val="en-CA" w:eastAsia="en-CA"/>
-        </w:rPr>
-        <w:t>        3.1 Enters an ending date that is before the starting date</w:t>
+          <w:rFonts w:asciiTheme="minorHAnsi" w:hAnsiTheme="minorHAnsi"/>
+          <w:sz w:val="22"/>
+          <w:szCs w:val="22"/>
+          <w:lang w:val="en-CA" w:eastAsia="en-CA"/>
+        </w:rPr>
+      </w:pPr>
+      <w:r>
+        <w:rPr>
+          <w:rFonts w:asciiTheme="minorHAnsi" w:hAnsiTheme="minorHAnsi" w:cs="Courier New"/>
+          <w:sz w:val="22"/>
+          <w:szCs w:val="22"/>
+          <w:lang w:val="en-CA" w:eastAsia="en-CA"/>
+        </w:rPr>
+        <w:t>    6.0 Enters check-in date and check-out date</w:t>
       </w:r>
     </w:p>
     <w:p>
@@ -43530,30 +43541,42 @@
         <w:widowControl/>
         <w:spacing w:line="240" w:lineRule="auto"/>
         <w:rPr>
-          <w:rFonts w:asciiTheme="minorHAnsi" w:hAnsiTheme="minorHAnsi" w:cs="Courier New"/>
-          <w:sz w:val="22"/>
-          <w:szCs w:val="22"/>
-          <w:lang w:val="en-CA" w:eastAsia="en-CA"/>
-        </w:rPr>
-      </w:pPr>
-      <w:r>
-        <w:rPr>
-          <w:rFonts w:asciiTheme="minorHAnsi" w:hAnsiTheme="minorHAnsi" w:cs="Courier New"/>
-          <w:sz w:val="22"/>
-          <w:szCs w:val="22"/>
-          <w:lang w:val="en-CA" w:eastAsia="en-CA"/>
-        </w:rPr>
-        <w:t>    4.0 Clicks the "View" button</w:t>
-      </w:r>
-      <w:r>
-        <w:rPr>
-          <w:rFonts w:asciiTheme="minorHAnsi" w:hAnsiTheme="minorHAnsi" w:cs="Courier New"/>
-          <w:sz w:val="22"/>
-          <w:szCs w:val="22"/>
-          <w:lang w:val="en-CA" w:eastAsia="en-CA"/>
-        </w:rPr>
-        <w:br/>
-      </w:r>
+          <w:rFonts w:asciiTheme="minorHAnsi" w:hAnsiTheme="minorHAnsi"/>
+          <w:sz w:val="22"/>
+          <w:szCs w:val="22"/>
+          <w:lang w:val="en-CA" w:eastAsia="en-CA"/>
+        </w:rPr>
+      </w:pPr>
+      <w:r>
+        <w:rPr>
+          <w:rFonts w:asciiTheme="minorHAnsi" w:hAnsiTheme="minorHAnsi" w:cs="Courier New"/>
+          <w:sz w:val="22"/>
+          <w:szCs w:val="22"/>
+          <w:lang w:val="en-CA" w:eastAsia="en-CA"/>
+        </w:rPr>
+        <w:t>    7.0 Selects "Search" to search for the rooms</w:t>
+      </w:r>
+      <w:r>
+        <w:rPr>
+          <w:rFonts w:asciiTheme="minorHAnsi" w:hAnsiTheme="minorHAnsi"/>
+          <w:sz w:val="22"/>
+          <w:szCs w:val="22"/>
+          <w:lang w:val="en-CA" w:eastAsia="en-CA"/>
+        </w:rPr>
+        <w:t xml:space="preserve"> </w:t>
+      </w:r>
+    </w:p>
+    <w:p>
+      <w:pPr>
+        <w:widowControl/>
+        <w:spacing w:line="240" w:lineRule="auto"/>
+        <w:rPr>
+          <w:rFonts w:asciiTheme="minorHAnsi" w:hAnsiTheme="minorHAnsi"/>
+          <w:sz w:val="22"/>
+          <w:szCs w:val="22"/>
+          <w:lang w:val="en-CA" w:eastAsia="en-CA"/>
+        </w:rPr>
+      </w:pPr>
       <w:r>
         <w:rPr>
           <w:rFonts w:asciiTheme="minorHAnsi" w:hAnsiTheme="minorHAnsi" w:cs="Courier New"/>
@@ -43571,35 +43594,7 @@
           <w:szCs w:val="22"/>
           <w:lang w:val="en-CA" w:eastAsia="en-CA"/>
         </w:rPr>
-        <w:t xml:space="preserve"> The system will indicate the period provided is undefined</w:t>
-      </w:r>
-      <w:r>
-        <w:rPr>
-          <w:rFonts w:asciiTheme="minorHAnsi" w:hAnsiTheme="minorHAnsi" w:cs="Courier New"/>
-          <w:sz w:val="22"/>
-          <w:szCs w:val="22"/>
-          <w:lang w:val="en-CA" w:eastAsia="en-CA"/>
-        </w:rPr>
-        <w:br/>
-      </w:r>
-      <w:r>
-        <w:rPr>
-          <w:rFonts w:asciiTheme="minorHAnsi" w:hAnsiTheme="minorHAnsi" w:cs="Courier New"/>
-          <w:b/>
-          <w:sz w:val="22"/>
-          <w:szCs w:val="22"/>
-          <w:lang w:val="en-CA" w:eastAsia="en-CA"/>
-        </w:rPr>
-        <w:t>Test Results:</w:t>
-      </w:r>
-      <w:r>
-        <w:rPr>
-          <w:rFonts w:asciiTheme="minorHAnsi" w:hAnsiTheme="minorHAnsi" w:cs="Courier New"/>
-          <w:sz w:val="22"/>
-          <w:szCs w:val="22"/>
-          <w:lang w:val="en-CA" w:eastAsia="en-CA"/>
-        </w:rPr>
-        <w:t xml:space="preserve"> ( Not yet implemented ) </w:t>
+        <w:t xml:space="preserve"> The system will display a set of rooms according to the specification</w:t>
       </w:r>
     </w:p>
     <w:p>
@@ -43635,7 +43630,7 @@
     </w:p>
     <w:tbl>
       <w:tblPr>
-        <w:tblW w:w="8662" w:type="dxa"/>
+        <w:tblW w:w="8812" w:type="dxa"/>
         <w:tblInd w:w="93" w:type="dxa"/>
         <w:tblLook w:val="04A0"/>
       </w:tblPr>
@@ -43726,7 +43721,7 @@
         </w:tc>
         <w:tc>
           <w:tcPr>
-            <w:tcW w:w="850" w:type="dxa"/>
+            <w:tcW w:w="1000" w:type="dxa"/>
             <w:tcBorders>
               <w:top w:val="single" w:sz="4" w:space="0" w:color="auto"/>
               <w:left w:val="nil"/>
@@ -43837,22 +43832,13 @@
                 <w:szCs w:val="22"/>
                 <w:lang w:val="en-CA" w:eastAsia="en-CA"/>
               </w:rPr>
-              <w:t>The system indicates username and password fields cannot be null</w:t>
-            </w:r>
-            <w:r>
-              <w:rPr>
-                <w:rFonts w:asciiTheme="minorHAnsi" w:hAnsiTheme="minorHAnsi"/>
-                <w:sz w:val="22"/>
-                <w:szCs w:val="22"/>
-                <w:lang w:val="en-CA" w:eastAsia="en-CA"/>
-              </w:rPr>
-              <w:t>.</w:t>
-            </w:r>
-          </w:p>
-        </w:tc>
-        <w:tc>
-          <w:tcPr>
-            <w:tcW w:w="850" w:type="dxa"/>
+              <w:t>Not yet implemented</w:t>
+            </w:r>
+          </w:p>
+        </w:tc>
+        <w:tc>
+          <w:tcPr>
+            <w:tcW w:w="1000" w:type="dxa"/>
             <w:tcBorders>
               <w:top w:val="nil"/>
               <w:left w:val="nil"/>
@@ -43884,7 +43870,7 @@
                 <w:szCs w:val="22"/>
                 <w:lang w:val="en-CA" w:eastAsia="en-CA"/>
               </w:rPr>
-              <w:t> Pass</w:t>
+              <w:t> N/A</w:t>
             </w:r>
           </w:p>
         </w:tc>
@@ -43927,7 +43913,7 @@
                 <w:szCs w:val="22"/>
                 <w:lang w:val="en-CA" w:eastAsia="en-CA"/>
               </w:rPr>
-              <w:t> </w:t>
+              <w:t>Oct. 24, 2009</w:t>
             </w:r>
           </w:p>
         </w:tc>
@@ -43965,13 +43951,13 @@
                 <w:szCs w:val="22"/>
                 <w:lang w:val="en-CA" w:eastAsia="en-CA"/>
               </w:rPr>
-              <w:t> </w:t>
-            </w:r>
-          </w:p>
-        </w:tc>
-        <w:tc>
-          <w:tcPr>
-            <w:tcW w:w="850" w:type="dxa"/>
+              <w:t>Same result as above</w:t>
+            </w:r>
+          </w:p>
+        </w:tc>
+        <w:tc>
+          <w:tcPr>
+            <w:tcW w:w="1000" w:type="dxa"/>
             <w:tcBorders>
               <w:top w:val="nil"/>
               <w:left w:val="nil"/>
@@ -44003,7 +43989,7 @@
                 <w:szCs w:val="22"/>
                 <w:lang w:val="en-CA" w:eastAsia="en-CA"/>
               </w:rPr>
-              <w:t> </w:t>
+              <w:t>N/A</w:t>
             </w:r>
           </w:p>
         </w:tc>
@@ -44046,7 +44032,7 @@
                 <w:szCs w:val="22"/>
                 <w:lang w:val="en-CA" w:eastAsia="en-CA"/>
               </w:rPr>
-              <w:t> </w:t>
+              <w:t>Nov. 1, 2009</w:t>
             </w:r>
           </w:p>
         </w:tc>
@@ -44084,13 +44070,13 @@
                 <w:szCs w:val="22"/>
                 <w:lang w:val="en-CA" w:eastAsia="en-CA"/>
               </w:rPr>
-              <w:t> </w:t>
-            </w:r>
-          </w:p>
-        </w:tc>
-        <w:tc>
-          <w:tcPr>
-            <w:tcW w:w="850" w:type="dxa"/>
+              <w:t>Same result as above</w:t>
+            </w:r>
+          </w:p>
+        </w:tc>
+        <w:tc>
+          <w:tcPr>
+            <w:tcW w:w="1000" w:type="dxa"/>
             <w:tcBorders>
               <w:top w:val="nil"/>
               <w:left w:val="nil"/>
@@ -44122,7 +44108,7 @@
                 <w:szCs w:val="22"/>
                 <w:lang w:val="en-CA" w:eastAsia="en-CA"/>
               </w:rPr>
-              <w:t> </w:t>
+              <w:t>N/A</w:t>
             </w:r>
           </w:p>
         </w:tc>
@@ -44135,7 +44121,7 @@
           <w:tcPr>
             <w:tcW w:w="1433" w:type="dxa"/>
             <w:tcBorders>
-              <w:top w:val="nil"/>
+              <w:top w:val="single" w:sz="4" w:space="0" w:color="auto"/>
               <w:left w:val="single" w:sz="4" w:space="0" w:color="auto"/>
               <w:bottom w:val="single" w:sz="4" w:space="0" w:color="auto"/>
               <w:right w:val="single" w:sz="4" w:space="0" w:color="auto"/>
@@ -44165,7 +44151,7 @@
                 <w:szCs w:val="22"/>
                 <w:lang w:val="en-CA" w:eastAsia="en-CA"/>
               </w:rPr>
-              <w:t> </w:t>
+              <w:t>Nov.14, 2009</w:t>
             </w:r>
           </w:p>
         </w:tc>
@@ -44173,7 +44159,7 @@
           <w:tcPr>
             <w:tcW w:w="6379" w:type="dxa"/>
             <w:tcBorders>
-              <w:top w:val="nil"/>
+              <w:top w:val="single" w:sz="4" w:space="0" w:color="auto"/>
               <w:left w:val="nil"/>
               <w:bottom w:val="single" w:sz="4" w:space="0" w:color="auto"/>
               <w:right w:val="single" w:sz="4" w:space="0" w:color="auto"/>
@@ -44203,15 +44189,15 @@
                 <w:szCs w:val="22"/>
                 <w:lang w:val="en-CA" w:eastAsia="en-CA"/>
               </w:rPr>
-              <w:t> </w:t>
-            </w:r>
-          </w:p>
-        </w:tc>
-        <w:tc>
-          <w:tcPr>
-            <w:tcW w:w="850" w:type="dxa"/>
-            <w:tcBorders>
-              <w:top w:val="nil"/>
+              <w:t xml:space="preserve">The system displays a set of rooms </w:t>
+            </w:r>
+          </w:p>
+        </w:tc>
+        <w:tc>
+          <w:tcPr>
+            <w:tcW w:w="1000" w:type="dxa"/>
+            <w:tcBorders>
+              <w:top w:val="single" w:sz="4" w:space="0" w:color="auto"/>
               <w:left w:val="nil"/>
               <w:bottom w:val="single" w:sz="4" w:space="0" w:color="auto"/>
               <w:right w:val="single" w:sz="4" w:space="0" w:color="auto"/>
@@ -44241,20 +44227,20 @@
                 <w:szCs w:val="22"/>
                 <w:lang w:val="en-CA" w:eastAsia="en-CA"/>
               </w:rPr>
-              <w:t> </w:t>
+              <w:t>Pass</w:t>
             </w:r>
           </w:p>
         </w:tc>
       </w:tr>
       <w:tr>
         <w:trPr>
-          <w:trHeight w:val="300"/>
+          <w:trHeight w:val="397"/>
         </w:trPr>
         <w:tc>
           <w:tcPr>
             <w:tcW w:w="1433" w:type="dxa"/>
             <w:tcBorders>
-              <w:top w:val="nil"/>
+              <w:top w:val="single" w:sz="4" w:space="0" w:color="auto"/>
               <w:left w:val="single" w:sz="4" w:space="0" w:color="auto"/>
               <w:bottom w:val="single" w:sz="4" w:space="0" w:color="auto"/>
               <w:right w:val="single" w:sz="4" w:space="0" w:color="auto"/>
@@ -44284,7 +44270,7 @@
                 <w:szCs w:val="22"/>
                 <w:lang w:val="en-CA" w:eastAsia="en-CA"/>
               </w:rPr>
-              <w:t> </w:t>
+              <w:t>Nov. 26,2009</w:t>
             </w:r>
           </w:p>
         </w:tc>
@@ -44292,7 +44278,7 @@
           <w:tcPr>
             <w:tcW w:w="6379" w:type="dxa"/>
             <w:tcBorders>
-              <w:top w:val="nil"/>
+              <w:top w:val="single" w:sz="4" w:space="0" w:color="auto"/>
               <w:left w:val="nil"/>
               <w:bottom w:val="single" w:sz="4" w:space="0" w:color="auto"/>
               <w:right w:val="single" w:sz="4" w:space="0" w:color="auto"/>
@@ -44322,15 +44308,15 @@
                 <w:szCs w:val="22"/>
                 <w:lang w:val="en-CA" w:eastAsia="en-CA"/>
               </w:rPr>
-              <w:t> </w:t>
-            </w:r>
-          </w:p>
-        </w:tc>
-        <w:tc>
-          <w:tcPr>
-            <w:tcW w:w="850" w:type="dxa"/>
-            <w:tcBorders>
-              <w:top w:val="nil"/>
+              <w:t>Same result as above</w:t>
+            </w:r>
+          </w:p>
+        </w:tc>
+        <w:tc>
+          <w:tcPr>
+            <w:tcW w:w="1000" w:type="dxa"/>
+            <w:tcBorders>
+              <w:top w:val="single" w:sz="4" w:space="0" w:color="auto"/>
               <w:left w:val="nil"/>
               <w:bottom w:val="single" w:sz="4" w:space="0" w:color="auto"/>
               <w:right w:val="single" w:sz="4" w:space="0" w:color="auto"/>
@@ -44360,7 +44346,7 @@
                 <w:szCs w:val="22"/>
                 <w:lang w:val="en-CA" w:eastAsia="en-CA"/>
               </w:rPr>
-              <w:t> </w:t>
+              <w:t>Pass</w:t>
             </w:r>
           </w:p>
         </w:tc>
@@ -44368,1170 +44354,15 @@
     </w:tbl>
     <w:p>
       <w:pPr>
-        <w:widowControl/>
-        <w:spacing w:line="240" w:lineRule="auto"/>
-        <w:rPr>
-          <w:rFonts w:asciiTheme="minorHAnsi" w:hAnsiTheme="minorHAnsi"/>
-          <w:sz w:val="22"/>
-          <w:szCs w:val="22"/>
-          <w:lang w:val="en-CA" w:eastAsia="en-CA"/>
+        <w:rPr>
+          <w:rFonts w:asciiTheme="minorHAnsi" w:hAnsiTheme="minorHAnsi"/>
+          <w:sz w:val="22"/>
+          <w:szCs w:val="22"/>
         </w:rPr>
       </w:pPr>
     </w:p>
     <w:p>
       <w:pPr>
-        <w:widowControl/>
-        <w:spacing w:line="240" w:lineRule="auto"/>
-        <w:rPr>
-          <w:rFonts w:asciiTheme="minorHAnsi" w:hAnsiTheme="minorHAnsi" w:cs="Courier New"/>
-          <w:b/>
-          <w:sz w:val="22"/>
-          <w:szCs w:val="22"/>
-          <w:lang w:val="en-CA" w:eastAsia="en-CA"/>
-        </w:rPr>
-      </w:pPr>
-    </w:p>
-    <w:p>
-      <w:pPr>
-        <w:pStyle w:val="Heading3"/>
-        <w:rPr>
-          <w:rFonts w:asciiTheme="minorHAnsi" w:hAnsiTheme="minorHAnsi"/>
-          <w:sz w:val="22"/>
-          <w:szCs w:val="22"/>
-          <w:lang w:val="en-CA" w:eastAsia="en-CA"/>
-        </w:rPr>
-      </w:pPr>
-      <w:bookmarkStart w:id="39" w:name="_Toc247196137"/>
-      <w:r>
-        <w:rPr>
-          <w:rFonts w:asciiTheme="minorHAnsi" w:hAnsiTheme="minorHAnsi"/>
-          <w:sz w:val="22"/>
-          <w:szCs w:val="22"/>
-          <w:lang w:val="en-CA" w:eastAsia="en-CA"/>
-        </w:rPr>
-        <w:t>Search Functions</w:t>
-      </w:r>
-      <w:bookmarkEnd w:id="39"/>
-    </w:p>
-    <w:p>
-      <w:pPr>
-        <w:rPr>
-          <w:rFonts w:asciiTheme="minorHAnsi" w:hAnsiTheme="minorHAnsi"/>
-          <w:sz w:val="22"/>
-          <w:szCs w:val="22"/>
-        </w:rPr>
-      </w:pPr>
-    </w:p>
-    <w:p>
-      <w:pPr>
-        <w:widowControl/>
-        <w:spacing w:line="240" w:lineRule="auto"/>
-        <w:rPr>
-          <w:rFonts w:asciiTheme="minorHAnsi" w:hAnsiTheme="minorHAnsi"/>
-          <w:sz w:val="22"/>
-          <w:szCs w:val="22"/>
-          <w:lang w:val="en-CA" w:eastAsia="en-CA"/>
-        </w:rPr>
-      </w:pPr>
-      <w:r>
-        <w:rPr>
-          <w:rFonts w:asciiTheme="minorHAnsi" w:hAnsiTheme="minorHAnsi" w:cs="Courier New"/>
-          <w:b/>
-          <w:sz w:val="22"/>
-          <w:szCs w:val="22"/>
-          <w:lang w:val="en-CA" w:eastAsia="en-CA"/>
-        </w:rPr>
-        <w:t>Test Case:</w:t>
-      </w:r>
-      <w:r>
-        <w:rPr>
-          <w:rFonts w:asciiTheme="minorHAnsi" w:hAnsiTheme="minorHAnsi" w:cs="Courier New"/>
-          <w:sz w:val="22"/>
-          <w:szCs w:val="22"/>
-          <w:lang w:val="en-CA" w:eastAsia="en-CA"/>
-        </w:rPr>
-        <w:t xml:space="preserve"> Search for a set of rooms</w:t>
-      </w:r>
-      <w:r>
-        <w:rPr>
-          <w:rFonts w:asciiTheme="minorHAnsi" w:hAnsiTheme="minorHAnsi" w:cs="Courier New"/>
-          <w:sz w:val="22"/>
-          <w:szCs w:val="22"/>
-          <w:lang w:val="en-CA" w:eastAsia="en-CA"/>
-        </w:rPr>
-        <w:br/>
-      </w:r>
-      <w:r>
-        <w:rPr>
-          <w:rFonts w:asciiTheme="minorHAnsi" w:hAnsiTheme="minorHAnsi" w:cs="Courier New"/>
-          <w:b/>
-          <w:sz w:val="22"/>
-          <w:szCs w:val="22"/>
-          <w:lang w:val="en-CA" w:eastAsia="en-CA"/>
-        </w:rPr>
-        <w:t>Actor:</w:t>
-      </w:r>
-      <w:r>
-        <w:rPr>
-          <w:rFonts w:asciiTheme="minorHAnsi" w:hAnsiTheme="minorHAnsi" w:cs="Courier New"/>
-          <w:sz w:val="22"/>
-          <w:szCs w:val="22"/>
-          <w:lang w:val="en-CA" w:eastAsia="en-CA"/>
-        </w:rPr>
-        <w:t xml:space="preserve"> Guest or Staff or Admin</w:t>
-      </w:r>
-      <w:r>
-        <w:rPr>
-          <w:rFonts w:asciiTheme="minorHAnsi" w:hAnsiTheme="minorHAnsi" w:cs="Courier New"/>
-          <w:sz w:val="22"/>
-          <w:szCs w:val="22"/>
-          <w:lang w:val="en-CA" w:eastAsia="en-CA"/>
-        </w:rPr>
-        <w:br/>
-      </w:r>
-      <w:r>
-        <w:rPr>
-          <w:rFonts w:asciiTheme="minorHAnsi" w:hAnsiTheme="minorHAnsi" w:cs="Courier New"/>
-          <w:b/>
-          <w:sz w:val="22"/>
-          <w:szCs w:val="22"/>
-          <w:lang w:val="en-CA" w:eastAsia="en-CA"/>
-        </w:rPr>
-        <w:t>Pre-conditions:</w:t>
-      </w:r>
-      <w:r>
-        <w:rPr>
-          <w:rFonts w:asciiTheme="minorHAnsi" w:hAnsiTheme="minorHAnsi" w:cs="Courier New"/>
-          <w:sz w:val="22"/>
-          <w:szCs w:val="22"/>
-          <w:lang w:val="en-CA" w:eastAsia="en-CA"/>
-        </w:rPr>
-        <w:t xml:space="preserve"> true</w:t>
-      </w:r>
-      <w:r>
-        <w:rPr>
-          <w:rFonts w:asciiTheme="minorHAnsi" w:hAnsiTheme="minorHAnsi" w:cs="Courier New"/>
-          <w:sz w:val="22"/>
-          <w:szCs w:val="22"/>
-          <w:lang w:val="en-CA" w:eastAsia="en-CA"/>
-        </w:rPr>
-        <w:br/>
-      </w:r>
-      <w:r>
-        <w:rPr>
-          <w:rFonts w:asciiTheme="minorHAnsi" w:hAnsiTheme="minorHAnsi" w:cs="Courier New"/>
-          <w:b/>
-          <w:sz w:val="22"/>
-          <w:szCs w:val="22"/>
-          <w:lang w:val="en-CA" w:eastAsia="en-CA"/>
-        </w:rPr>
-        <w:t>Detailed Description:</w:t>
-      </w:r>
-      <w:r>
-        <w:rPr>
-          <w:rFonts w:asciiTheme="minorHAnsi" w:hAnsiTheme="minorHAnsi" w:cs="Courier New"/>
-          <w:sz w:val="22"/>
-          <w:szCs w:val="22"/>
-          <w:lang w:val="en-CA" w:eastAsia="en-CA"/>
-        </w:rPr>
-        <w:t>  This test case examines the functionality of searching for a set of rooms</w:t>
-      </w:r>
-      <w:r>
-        <w:rPr>
-          <w:rFonts w:asciiTheme="minorHAnsi" w:hAnsiTheme="minorHAnsi" w:cs="Courier New"/>
-          <w:sz w:val="22"/>
-          <w:szCs w:val="22"/>
-          <w:lang w:val="en-CA" w:eastAsia="en-CA"/>
-        </w:rPr>
-        <w:br/>
-      </w:r>
-      <w:r>
-        <w:rPr>
-          <w:rFonts w:asciiTheme="minorHAnsi" w:hAnsiTheme="minorHAnsi" w:cs="Courier New"/>
-          <w:b/>
-          <w:sz w:val="22"/>
-          <w:szCs w:val="22"/>
-          <w:lang w:val="en-CA" w:eastAsia="en-CA"/>
-        </w:rPr>
-        <w:t>Test Procedure:</w:t>
-      </w:r>
-      <w:r>
-        <w:rPr>
-          <w:rFonts w:asciiTheme="minorHAnsi" w:hAnsiTheme="minorHAnsi" w:cs="Courier New"/>
-          <w:sz w:val="22"/>
-          <w:szCs w:val="22"/>
-          <w:lang w:val="en-CA" w:eastAsia="en-CA"/>
-        </w:rPr>
-        <w:br/>
-      </w:r>
-      <w:r>
-        <w:rPr>
-          <w:rFonts w:asciiTheme="minorHAnsi" w:hAnsiTheme="minorHAnsi" w:cs="Courier New"/>
-          <w:sz w:val="22"/>
-          <w:szCs w:val="22"/>
-          <w:lang w:val="en-CA" w:eastAsia="en-CA"/>
-        </w:rPr>
-        <w:lastRenderedPageBreak/>
-        <w:t>    1.0 Selects "Home" to be linked to search function</w:t>
-      </w:r>
-      <w:r>
-        <w:rPr>
-          <w:rFonts w:asciiTheme="minorHAnsi" w:hAnsiTheme="minorHAnsi" w:cs="Courier New"/>
-          <w:sz w:val="22"/>
-          <w:szCs w:val="22"/>
-          <w:lang w:val="en-CA" w:eastAsia="en-CA"/>
-        </w:rPr>
-        <w:br/>
-        <w:t>    2.0 Specifies a price range</w:t>
-      </w:r>
-      <w:r>
-        <w:rPr>
-          <w:rFonts w:asciiTheme="minorHAnsi" w:hAnsiTheme="minorHAnsi"/>
-          <w:sz w:val="22"/>
-          <w:szCs w:val="22"/>
-          <w:lang w:val="en-CA" w:eastAsia="en-CA"/>
-        </w:rPr>
-        <w:t xml:space="preserve"> </w:t>
-      </w:r>
-    </w:p>
-    <w:p>
-      <w:pPr>
-        <w:widowControl/>
-        <w:spacing w:line="240" w:lineRule="auto"/>
-        <w:rPr>
-          <w:rFonts w:asciiTheme="minorHAnsi" w:hAnsiTheme="minorHAnsi"/>
-          <w:sz w:val="22"/>
-          <w:szCs w:val="22"/>
-          <w:lang w:val="en-CA" w:eastAsia="en-CA"/>
-        </w:rPr>
-      </w:pPr>
-      <w:r>
-        <w:rPr>
-          <w:rFonts w:asciiTheme="minorHAnsi" w:hAnsiTheme="minorHAnsi" w:cs="Courier New"/>
-          <w:sz w:val="22"/>
-          <w:szCs w:val="22"/>
-          <w:lang w:val="en-CA" w:eastAsia="en-CA"/>
-        </w:rPr>
-        <w:t>    3.0 Enters number of entries</w:t>
-      </w:r>
-      <w:r>
-        <w:rPr>
-          <w:rFonts w:asciiTheme="minorHAnsi" w:hAnsiTheme="minorHAnsi"/>
-          <w:sz w:val="22"/>
-          <w:szCs w:val="22"/>
-          <w:lang w:val="en-CA" w:eastAsia="en-CA"/>
-        </w:rPr>
-        <w:t xml:space="preserve"> </w:t>
-      </w:r>
-    </w:p>
-    <w:p>
-      <w:pPr>
-        <w:widowControl/>
-        <w:spacing w:line="240" w:lineRule="auto"/>
-        <w:rPr>
-          <w:rFonts w:asciiTheme="minorHAnsi" w:hAnsiTheme="minorHAnsi"/>
-          <w:sz w:val="22"/>
-          <w:szCs w:val="22"/>
-          <w:lang w:val="en-CA" w:eastAsia="en-CA"/>
-        </w:rPr>
-      </w:pPr>
-      <w:r>
-        <w:rPr>
-          <w:rFonts w:asciiTheme="minorHAnsi" w:hAnsiTheme="minorHAnsi" w:cs="Courier New"/>
-          <w:sz w:val="22"/>
-          <w:szCs w:val="22"/>
-          <w:lang w:val="en-CA" w:eastAsia="en-CA"/>
-        </w:rPr>
-        <w:t>    4.0 Enters number of beds required</w:t>
-      </w:r>
-      <w:r>
-        <w:rPr>
-          <w:rFonts w:asciiTheme="minorHAnsi" w:hAnsiTheme="minorHAnsi"/>
-          <w:sz w:val="22"/>
-          <w:szCs w:val="22"/>
-          <w:lang w:val="en-CA" w:eastAsia="en-CA"/>
-        </w:rPr>
-        <w:t xml:space="preserve"> </w:t>
-      </w:r>
-    </w:p>
-    <w:p>
-      <w:pPr>
-        <w:widowControl/>
-        <w:spacing w:line="240" w:lineRule="auto"/>
-        <w:rPr>
-          <w:rFonts w:asciiTheme="minorHAnsi" w:hAnsiTheme="minorHAnsi"/>
-          <w:sz w:val="22"/>
-          <w:szCs w:val="22"/>
-          <w:lang w:val="en-CA" w:eastAsia="en-CA"/>
-        </w:rPr>
-      </w:pPr>
-      <w:r>
-        <w:rPr>
-          <w:rFonts w:asciiTheme="minorHAnsi" w:hAnsiTheme="minorHAnsi" w:cs="Courier New"/>
-          <w:sz w:val="22"/>
-          <w:szCs w:val="22"/>
-          <w:lang w:val="en-CA" w:eastAsia="en-CA"/>
-        </w:rPr>
-        <w:t>    5.0 Selects a room type from the drop down list</w:t>
-      </w:r>
-      <w:r>
-        <w:rPr>
-          <w:rFonts w:asciiTheme="minorHAnsi" w:hAnsiTheme="minorHAnsi"/>
-          <w:sz w:val="22"/>
-          <w:szCs w:val="22"/>
-          <w:lang w:val="en-CA" w:eastAsia="en-CA"/>
-        </w:rPr>
-        <w:t xml:space="preserve"> </w:t>
-      </w:r>
-    </w:p>
-    <w:p>
-      <w:pPr>
-        <w:widowControl/>
-        <w:spacing w:line="240" w:lineRule="auto"/>
-        <w:rPr>
-          <w:rFonts w:asciiTheme="minorHAnsi" w:hAnsiTheme="minorHAnsi"/>
-          <w:sz w:val="22"/>
-          <w:szCs w:val="22"/>
-          <w:lang w:val="en-CA" w:eastAsia="en-CA"/>
-        </w:rPr>
-      </w:pPr>
-      <w:r>
-        <w:rPr>
-          <w:rFonts w:asciiTheme="minorHAnsi" w:hAnsiTheme="minorHAnsi" w:cs="Courier New"/>
-          <w:sz w:val="22"/>
-          <w:szCs w:val="22"/>
-          <w:lang w:val="en-CA" w:eastAsia="en-CA"/>
-        </w:rPr>
-        <w:t>    6.0 Enters check-in date and check-out date</w:t>
-      </w:r>
-    </w:p>
-    <w:p>
-      <w:pPr>
-        <w:widowControl/>
-        <w:spacing w:line="240" w:lineRule="auto"/>
-        <w:rPr>
-          <w:rFonts w:asciiTheme="minorHAnsi" w:hAnsiTheme="minorHAnsi"/>
-          <w:sz w:val="22"/>
-          <w:szCs w:val="22"/>
-          <w:lang w:val="en-CA" w:eastAsia="en-CA"/>
-        </w:rPr>
-      </w:pPr>
-      <w:r>
-        <w:rPr>
-          <w:rFonts w:asciiTheme="minorHAnsi" w:hAnsiTheme="minorHAnsi" w:cs="Courier New"/>
-          <w:sz w:val="22"/>
-          <w:szCs w:val="22"/>
-          <w:lang w:val="en-CA" w:eastAsia="en-CA"/>
-        </w:rPr>
-        <w:t>    7.0 Selects "Search" to search for the rooms</w:t>
-      </w:r>
-      <w:r>
-        <w:rPr>
-          <w:rFonts w:asciiTheme="minorHAnsi" w:hAnsiTheme="minorHAnsi"/>
-          <w:sz w:val="22"/>
-          <w:szCs w:val="22"/>
-          <w:lang w:val="en-CA" w:eastAsia="en-CA"/>
-        </w:rPr>
-        <w:t xml:space="preserve"> </w:t>
-      </w:r>
-    </w:p>
-    <w:p>
-      <w:pPr>
-        <w:widowControl/>
-        <w:spacing w:line="240" w:lineRule="auto"/>
-        <w:rPr>
-          <w:rFonts w:asciiTheme="minorHAnsi" w:hAnsiTheme="minorHAnsi"/>
-          <w:sz w:val="22"/>
-          <w:szCs w:val="22"/>
-          <w:lang w:val="en-CA" w:eastAsia="en-CA"/>
-        </w:rPr>
-      </w:pPr>
-      <w:r>
-        <w:rPr>
-          <w:rFonts w:asciiTheme="minorHAnsi" w:hAnsiTheme="minorHAnsi" w:cs="Courier New"/>
-          <w:b/>
-          <w:sz w:val="22"/>
-          <w:szCs w:val="22"/>
-          <w:lang w:val="en-CA" w:eastAsia="en-CA"/>
-        </w:rPr>
-        <w:t>Expected Results:</w:t>
-      </w:r>
-      <w:r>
-        <w:rPr>
-          <w:rFonts w:asciiTheme="minorHAnsi" w:hAnsiTheme="minorHAnsi" w:cs="Courier New"/>
-          <w:sz w:val="22"/>
-          <w:szCs w:val="22"/>
-          <w:lang w:val="en-CA" w:eastAsia="en-CA"/>
-        </w:rPr>
-        <w:t xml:space="preserve"> The system will display a set of rooms according to the specification</w:t>
-      </w:r>
-    </w:p>
-    <w:p>
-      <w:pPr>
-        <w:widowControl/>
-        <w:spacing w:line="240" w:lineRule="auto"/>
-        <w:rPr>
-          <w:rFonts w:asciiTheme="minorHAnsi" w:hAnsiTheme="minorHAnsi" w:cs="Courier New"/>
-          <w:sz w:val="22"/>
-          <w:szCs w:val="22"/>
-          <w:lang w:val="en-CA" w:eastAsia="en-CA"/>
-        </w:rPr>
-      </w:pPr>
-      <w:r>
-        <w:rPr>
-          <w:rFonts w:asciiTheme="minorHAnsi" w:hAnsiTheme="minorHAnsi" w:cs="Courier New"/>
-          <w:b/>
-          <w:sz w:val="22"/>
-          <w:szCs w:val="22"/>
-          <w:lang w:val="en-CA" w:eastAsia="en-CA"/>
-        </w:rPr>
-        <w:t>Test Results:</w:t>
-      </w:r>
-      <w:r>
-        <w:rPr>
-          <w:rFonts w:asciiTheme="minorHAnsi" w:hAnsiTheme="minorHAnsi" w:cs="Courier New"/>
-          <w:sz w:val="22"/>
-          <w:szCs w:val="22"/>
-          <w:lang w:val="en-CA" w:eastAsia="en-CA"/>
-        </w:rPr>
-        <w:t xml:space="preserve"> </w:t>
-      </w:r>
-    </w:p>
-    <w:tbl>
-      <w:tblPr>
-        <w:tblW w:w="8662" w:type="dxa"/>
-        <w:tblInd w:w="93" w:type="dxa"/>
-        <w:tblLook w:val="04A0"/>
-      </w:tblPr>
-      <w:tblGrid>
-        <w:gridCol w:w="1433"/>
-        <w:gridCol w:w="6379"/>
-        <w:gridCol w:w="1000"/>
-      </w:tblGrid>
-      <w:tr>
-        <w:trPr>
-          <w:trHeight w:val="300"/>
-        </w:trPr>
-        <w:tc>
-          <w:tcPr>
-            <w:tcW w:w="1433" w:type="dxa"/>
-            <w:tcBorders>
-              <w:top w:val="single" w:sz="4" w:space="0" w:color="auto"/>
-              <w:left w:val="single" w:sz="4" w:space="0" w:color="auto"/>
-              <w:bottom w:val="single" w:sz="4" w:space="0" w:color="auto"/>
-              <w:right w:val="single" w:sz="4" w:space="0" w:color="auto"/>
-            </w:tcBorders>
-            <w:shd w:val="clear" w:color="auto" w:fill="auto"/>
-            <w:noWrap/>
-            <w:vAlign w:val="bottom"/>
-            <w:hideMark/>
-          </w:tcPr>
-          <w:p>
-            <w:pPr>
-              <w:widowControl/>
-              <w:spacing w:line="240" w:lineRule="auto"/>
-              <w:rPr>
-                <w:rFonts w:asciiTheme="minorHAnsi" w:hAnsiTheme="minorHAnsi"/>
-                <w:color w:val="000000"/>
-                <w:sz w:val="22"/>
-                <w:szCs w:val="22"/>
-                <w:lang w:val="en-CA" w:eastAsia="en-CA"/>
-              </w:rPr>
-            </w:pPr>
-            <w:r>
-              <w:rPr>
-                <w:rFonts w:asciiTheme="minorHAnsi" w:hAnsiTheme="minorHAnsi"/>
-                <w:color w:val="000000"/>
-                <w:sz w:val="22"/>
-                <w:szCs w:val="22"/>
-                <w:lang w:val="en-CA" w:eastAsia="en-CA"/>
-              </w:rPr>
-              <w:t>Date</w:t>
-            </w:r>
-          </w:p>
-        </w:tc>
-        <w:tc>
-          <w:tcPr>
-            <w:tcW w:w="6379" w:type="dxa"/>
-            <w:tcBorders>
-              <w:top w:val="single" w:sz="4" w:space="0" w:color="auto"/>
-              <w:left w:val="nil"/>
-              <w:bottom w:val="single" w:sz="4" w:space="0" w:color="auto"/>
-              <w:right w:val="single" w:sz="4" w:space="0" w:color="auto"/>
-            </w:tcBorders>
-            <w:shd w:val="clear" w:color="auto" w:fill="auto"/>
-            <w:noWrap/>
-            <w:vAlign w:val="bottom"/>
-            <w:hideMark/>
-          </w:tcPr>
-          <w:p>
-            <w:pPr>
-              <w:widowControl/>
-              <w:spacing w:line="240" w:lineRule="auto"/>
-              <w:rPr>
-                <w:rFonts w:asciiTheme="minorHAnsi" w:hAnsiTheme="minorHAnsi"/>
-                <w:color w:val="000000"/>
-                <w:sz w:val="22"/>
-                <w:szCs w:val="22"/>
-                <w:lang w:val="en-CA" w:eastAsia="en-CA"/>
-              </w:rPr>
-            </w:pPr>
-            <w:r>
-              <w:rPr>
-                <w:rFonts w:asciiTheme="minorHAnsi" w:hAnsiTheme="minorHAnsi"/>
-                <w:color w:val="000000"/>
-                <w:sz w:val="22"/>
-                <w:szCs w:val="22"/>
-                <w:lang w:val="en-CA" w:eastAsia="en-CA"/>
-              </w:rPr>
-              <w:t>Result</w:t>
-            </w:r>
-          </w:p>
-        </w:tc>
-        <w:tc>
-          <w:tcPr>
-            <w:tcW w:w="850" w:type="dxa"/>
-            <w:tcBorders>
-              <w:top w:val="single" w:sz="4" w:space="0" w:color="auto"/>
-              <w:left w:val="nil"/>
-              <w:bottom w:val="single" w:sz="4" w:space="0" w:color="auto"/>
-              <w:right w:val="single" w:sz="4" w:space="0" w:color="auto"/>
-            </w:tcBorders>
-            <w:shd w:val="clear" w:color="auto" w:fill="auto"/>
-            <w:noWrap/>
-            <w:vAlign w:val="bottom"/>
-            <w:hideMark/>
-          </w:tcPr>
-          <w:p>
-            <w:pPr>
-              <w:widowControl/>
-              <w:spacing w:line="240" w:lineRule="auto"/>
-              <w:rPr>
-                <w:rFonts w:asciiTheme="minorHAnsi" w:hAnsiTheme="minorHAnsi"/>
-                <w:color w:val="000000"/>
-                <w:sz w:val="22"/>
-                <w:szCs w:val="22"/>
-                <w:lang w:val="en-CA" w:eastAsia="en-CA"/>
-              </w:rPr>
-            </w:pPr>
-            <w:r>
-              <w:rPr>
-                <w:rFonts w:asciiTheme="minorHAnsi" w:hAnsiTheme="minorHAnsi"/>
-                <w:color w:val="000000"/>
-                <w:sz w:val="22"/>
-                <w:szCs w:val="22"/>
-                <w:lang w:val="en-CA" w:eastAsia="en-CA"/>
-              </w:rPr>
-              <w:t>Pass/Fail</w:t>
-            </w:r>
-          </w:p>
-        </w:tc>
-      </w:tr>
-      <w:tr>
-        <w:trPr>
-          <w:trHeight w:val="300"/>
-        </w:trPr>
-        <w:tc>
-          <w:tcPr>
-            <w:tcW w:w="1433" w:type="dxa"/>
-            <w:tcBorders>
-              <w:top w:val="nil"/>
-              <w:left w:val="single" w:sz="4" w:space="0" w:color="auto"/>
-              <w:bottom w:val="single" w:sz="4" w:space="0" w:color="auto"/>
-              <w:right w:val="single" w:sz="4" w:space="0" w:color="auto"/>
-            </w:tcBorders>
-            <w:shd w:val="clear" w:color="auto" w:fill="auto"/>
-            <w:noWrap/>
-            <w:vAlign w:val="bottom"/>
-            <w:hideMark/>
-          </w:tcPr>
-          <w:p>
-            <w:pPr>
-              <w:widowControl/>
-              <w:spacing w:line="240" w:lineRule="auto"/>
-              <w:rPr>
-                <w:rFonts w:asciiTheme="minorHAnsi" w:hAnsiTheme="minorHAnsi"/>
-                <w:color w:val="000000"/>
-                <w:sz w:val="22"/>
-                <w:szCs w:val="22"/>
-                <w:lang w:val="en-CA" w:eastAsia="en-CA"/>
-              </w:rPr>
-            </w:pPr>
-            <w:r>
-              <w:rPr>
-                <w:rFonts w:asciiTheme="minorHAnsi" w:hAnsiTheme="minorHAnsi"/>
-                <w:color w:val="000000"/>
-                <w:sz w:val="22"/>
-                <w:szCs w:val="22"/>
-                <w:lang w:val="en-CA" w:eastAsia="en-CA"/>
-              </w:rPr>
-              <w:t>Oct 2, 2009</w:t>
-            </w:r>
-          </w:p>
-        </w:tc>
-        <w:tc>
-          <w:tcPr>
-            <w:tcW w:w="6379" w:type="dxa"/>
-            <w:tcBorders>
-              <w:top w:val="nil"/>
-              <w:left w:val="nil"/>
-              <w:bottom w:val="single" w:sz="4" w:space="0" w:color="auto"/>
-              <w:right w:val="single" w:sz="4" w:space="0" w:color="auto"/>
-            </w:tcBorders>
-            <w:shd w:val="clear" w:color="auto" w:fill="auto"/>
-            <w:noWrap/>
-            <w:vAlign w:val="bottom"/>
-            <w:hideMark/>
-          </w:tcPr>
-          <w:p>
-            <w:pPr>
-              <w:widowControl/>
-              <w:spacing w:line="240" w:lineRule="auto"/>
-              <w:rPr>
-                <w:rFonts w:asciiTheme="minorHAnsi" w:hAnsiTheme="minorHAnsi"/>
-                <w:sz w:val="22"/>
-                <w:szCs w:val="22"/>
-                <w:lang w:val="en-CA" w:eastAsia="en-CA"/>
-              </w:rPr>
-            </w:pPr>
-            <w:r>
-              <w:rPr>
-                <w:rFonts w:asciiTheme="minorHAnsi" w:hAnsiTheme="minorHAnsi" w:cs="Courier New"/>
-                <w:sz w:val="22"/>
-                <w:szCs w:val="22"/>
-                <w:lang w:val="en-CA" w:eastAsia="en-CA"/>
-              </w:rPr>
-              <w:t>Not yet implemented</w:t>
-            </w:r>
-          </w:p>
-        </w:tc>
-        <w:tc>
-          <w:tcPr>
-            <w:tcW w:w="850" w:type="dxa"/>
-            <w:tcBorders>
-              <w:top w:val="nil"/>
-              <w:left w:val="nil"/>
-              <w:bottom w:val="single" w:sz="4" w:space="0" w:color="auto"/>
-              <w:right w:val="single" w:sz="4" w:space="0" w:color="auto"/>
-            </w:tcBorders>
-            <w:shd w:val="clear" w:color="auto" w:fill="auto"/>
-            <w:noWrap/>
-            <w:vAlign w:val="bottom"/>
-            <w:hideMark/>
-          </w:tcPr>
-          <w:p>
-            <w:pPr>
-              <w:widowControl/>
-              <w:spacing w:line="240" w:lineRule="auto"/>
-              <w:rPr>
-                <w:rFonts w:asciiTheme="minorHAnsi" w:hAnsiTheme="minorHAnsi"/>
-                <w:color w:val="000000"/>
-                <w:sz w:val="22"/>
-                <w:szCs w:val="22"/>
-                <w:lang w:val="en-CA" w:eastAsia="en-CA"/>
-              </w:rPr>
-            </w:pPr>
-            <w:r>
-              <w:rPr>
-                <w:rFonts w:asciiTheme="minorHAnsi" w:hAnsiTheme="minorHAnsi"/>
-                <w:color w:val="000000"/>
-                <w:sz w:val="22"/>
-                <w:szCs w:val="22"/>
-                <w:lang w:val="en-CA" w:eastAsia="en-CA"/>
-              </w:rPr>
-              <w:t> N/A</w:t>
-            </w:r>
-          </w:p>
-        </w:tc>
-      </w:tr>
-      <w:tr>
-        <w:trPr>
-          <w:trHeight w:val="300"/>
-        </w:trPr>
-        <w:tc>
-          <w:tcPr>
-            <w:tcW w:w="1433" w:type="dxa"/>
-            <w:tcBorders>
-              <w:top w:val="nil"/>
-              <w:left w:val="single" w:sz="4" w:space="0" w:color="auto"/>
-              <w:bottom w:val="single" w:sz="4" w:space="0" w:color="auto"/>
-              <w:right w:val="single" w:sz="4" w:space="0" w:color="auto"/>
-            </w:tcBorders>
-            <w:shd w:val="clear" w:color="auto" w:fill="auto"/>
-            <w:noWrap/>
-            <w:vAlign w:val="bottom"/>
-            <w:hideMark/>
-          </w:tcPr>
-          <w:p>
-            <w:pPr>
-              <w:widowControl/>
-              <w:spacing w:line="240" w:lineRule="auto"/>
-              <w:rPr>
-                <w:rFonts w:asciiTheme="minorHAnsi" w:hAnsiTheme="minorHAnsi"/>
-                <w:color w:val="000000"/>
-                <w:sz w:val="22"/>
-                <w:szCs w:val="22"/>
-                <w:lang w:val="en-CA" w:eastAsia="en-CA"/>
-              </w:rPr>
-            </w:pPr>
-            <w:r>
-              <w:rPr>
-                <w:rFonts w:asciiTheme="minorHAnsi" w:hAnsiTheme="minorHAnsi"/>
-                <w:color w:val="000000"/>
-                <w:sz w:val="22"/>
-                <w:szCs w:val="22"/>
-                <w:lang w:val="en-CA" w:eastAsia="en-CA"/>
-              </w:rPr>
-              <w:t> </w:t>
-            </w:r>
-          </w:p>
-        </w:tc>
-        <w:tc>
-          <w:tcPr>
-            <w:tcW w:w="6379" w:type="dxa"/>
-            <w:tcBorders>
-              <w:top w:val="nil"/>
-              <w:left w:val="nil"/>
-              <w:bottom w:val="single" w:sz="4" w:space="0" w:color="auto"/>
-              <w:right w:val="single" w:sz="4" w:space="0" w:color="auto"/>
-            </w:tcBorders>
-            <w:shd w:val="clear" w:color="auto" w:fill="auto"/>
-            <w:noWrap/>
-            <w:vAlign w:val="bottom"/>
-            <w:hideMark/>
-          </w:tcPr>
-          <w:p>
-            <w:pPr>
-              <w:widowControl/>
-              <w:spacing w:line="240" w:lineRule="auto"/>
-              <w:rPr>
-                <w:rFonts w:asciiTheme="minorHAnsi" w:hAnsiTheme="minorHAnsi"/>
-                <w:color w:val="000000"/>
-                <w:sz w:val="22"/>
-                <w:szCs w:val="22"/>
-                <w:lang w:val="en-CA" w:eastAsia="en-CA"/>
-              </w:rPr>
-            </w:pPr>
-            <w:r>
-              <w:rPr>
-                <w:rFonts w:asciiTheme="minorHAnsi" w:hAnsiTheme="minorHAnsi"/>
-                <w:color w:val="000000"/>
-                <w:sz w:val="22"/>
-                <w:szCs w:val="22"/>
-                <w:lang w:val="en-CA" w:eastAsia="en-CA"/>
-              </w:rPr>
-              <w:t> </w:t>
-            </w:r>
-          </w:p>
-        </w:tc>
-        <w:tc>
-          <w:tcPr>
-            <w:tcW w:w="850" w:type="dxa"/>
-            <w:tcBorders>
-              <w:top w:val="nil"/>
-              <w:left w:val="nil"/>
-              <w:bottom w:val="single" w:sz="4" w:space="0" w:color="auto"/>
-              <w:right w:val="single" w:sz="4" w:space="0" w:color="auto"/>
-            </w:tcBorders>
-            <w:shd w:val="clear" w:color="auto" w:fill="auto"/>
-            <w:noWrap/>
-            <w:vAlign w:val="bottom"/>
-            <w:hideMark/>
-          </w:tcPr>
-          <w:p>
-            <w:pPr>
-              <w:widowControl/>
-              <w:spacing w:line="240" w:lineRule="auto"/>
-              <w:rPr>
-                <w:rFonts w:asciiTheme="minorHAnsi" w:hAnsiTheme="minorHAnsi"/>
-                <w:color w:val="000000"/>
-                <w:sz w:val="22"/>
-                <w:szCs w:val="22"/>
-                <w:lang w:val="en-CA" w:eastAsia="en-CA"/>
-              </w:rPr>
-            </w:pPr>
-            <w:r>
-              <w:rPr>
-                <w:rFonts w:asciiTheme="minorHAnsi" w:hAnsiTheme="minorHAnsi"/>
-                <w:color w:val="000000"/>
-                <w:sz w:val="22"/>
-                <w:szCs w:val="22"/>
-                <w:lang w:val="en-CA" w:eastAsia="en-CA"/>
-              </w:rPr>
-              <w:t> </w:t>
-            </w:r>
-          </w:p>
-        </w:tc>
-      </w:tr>
-      <w:tr>
-        <w:trPr>
-          <w:trHeight w:val="300"/>
-        </w:trPr>
-        <w:tc>
-          <w:tcPr>
-            <w:tcW w:w="1433" w:type="dxa"/>
-            <w:tcBorders>
-              <w:top w:val="nil"/>
-              <w:left w:val="single" w:sz="4" w:space="0" w:color="auto"/>
-              <w:bottom w:val="single" w:sz="4" w:space="0" w:color="auto"/>
-              <w:right w:val="single" w:sz="4" w:space="0" w:color="auto"/>
-            </w:tcBorders>
-            <w:shd w:val="clear" w:color="auto" w:fill="auto"/>
-            <w:noWrap/>
-            <w:vAlign w:val="bottom"/>
-            <w:hideMark/>
-          </w:tcPr>
-          <w:p>
-            <w:pPr>
-              <w:widowControl/>
-              <w:spacing w:line="240" w:lineRule="auto"/>
-              <w:rPr>
-                <w:rFonts w:asciiTheme="minorHAnsi" w:hAnsiTheme="minorHAnsi"/>
-                <w:color w:val="000000"/>
-                <w:sz w:val="22"/>
-                <w:szCs w:val="22"/>
-                <w:lang w:val="en-CA" w:eastAsia="en-CA"/>
-              </w:rPr>
-            </w:pPr>
-            <w:r>
-              <w:rPr>
-                <w:rFonts w:asciiTheme="minorHAnsi" w:hAnsiTheme="minorHAnsi"/>
-                <w:color w:val="000000"/>
-                <w:sz w:val="22"/>
-                <w:szCs w:val="22"/>
-                <w:lang w:val="en-CA" w:eastAsia="en-CA"/>
-              </w:rPr>
-              <w:t> </w:t>
-            </w:r>
-          </w:p>
-        </w:tc>
-        <w:tc>
-          <w:tcPr>
-            <w:tcW w:w="6379" w:type="dxa"/>
-            <w:tcBorders>
-              <w:top w:val="nil"/>
-              <w:left w:val="nil"/>
-              <w:bottom w:val="single" w:sz="4" w:space="0" w:color="auto"/>
-              <w:right w:val="single" w:sz="4" w:space="0" w:color="auto"/>
-            </w:tcBorders>
-            <w:shd w:val="clear" w:color="auto" w:fill="auto"/>
-            <w:noWrap/>
-            <w:vAlign w:val="bottom"/>
-            <w:hideMark/>
-          </w:tcPr>
-          <w:p>
-            <w:pPr>
-              <w:widowControl/>
-              <w:spacing w:line="240" w:lineRule="auto"/>
-              <w:rPr>
-                <w:rFonts w:asciiTheme="minorHAnsi" w:hAnsiTheme="minorHAnsi"/>
-                <w:color w:val="000000"/>
-                <w:sz w:val="22"/>
-                <w:szCs w:val="22"/>
-                <w:lang w:val="en-CA" w:eastAsia="en-CA"/>
-              </w:rPr>
-            </w:pPr>
-            <w:r>
-              <w:rPr>
-                <w:rFonts w:asciiTheme="minorHAnsi" w:hAnsiTheme="minorHAnsi"/>
-                <w:color w:val="000000"/>
-                <w:sz w:val="22"/>
-                <w:szCs w:val="22"/>
-                <w:lang w:val="en-CA" w:eastAsia="en-CA"/>
-              </w:rPr>
-              <w:t> </w:t>
-            </w:r>
-          </w:p>
-        </w:tc>
-        <w:tc>
-          <w:tcPr>
-            <w:tcW w:w="850" w:type="dxa"/>
-            <w:tcBorders>
-              <w:top w:val="nil"/>
-              <w:left w:val="nil"/>
-              <w:bottom w:val="single" w:sz="4" w:space="0" w:color="auto"/>
-              <w:right w:val="single" w:sz="4" w:space="0" w:color="auto"/>
-            </w:tcBorders>
-            <w:shd w:val="clear" w:color="auto" w:fill="auto"/>
-            <w:noWrap/>
-            <w:vAlign w:val="bottom"/>
-            <w:hideMark/>
-          </w:tcPr>
-          <w:p>
-            <w:pPr>
-              <w:widowControl/>
-              <w:spacing w:line="240" w:lineRule="auto"/>
-              <w:rPr>
-                <w:rFonts w:asciiTheme="minorHAnsi" w:hAnsiTheme="minorHAnsi"/>
-                <w:color w:val="000000"/>
-                <w:sz w:val="22"/>
-                <w:szCs w:val="22"/>
-                <w:lang w:val="en-CA" w:eastAsia="en-CA"/>
-              </w:rPr>
-            </w:pPr>
-            <w:r>
-              <w:rPr>
-                <w:rFonts w:asciiTheme="minorHAnsi" w:hAnsiTheme="minorHAnsi"/>
-                <w:color w:val="000000"/>
-                <w:sz w:val="22"/>
-                <w:szCs w:val="22"/>
-                <w:lang w:val="en-CA" w:eastAsia="en-CA"/>
-              </w:rPr>
-              <w:t> </w:t>
-            </w:r>
-          </w:p>
-        </w:tc>
-      </w:tr>
-      <w:tr>
-        <w:trPr>
-          <w:trHeight w:val="300"/>
-        </w:trPr>
-        <w:tc>
-          <w:tcPr>
-            <w:tcW w:w="1433" w:type="dxa"/>
-            <w:tcBorders>
-              <w:top w:val="nil"/>
-              <w:left w:val="single" w:sz="4" w:space="0" w:color="auto"/>
-              <w:bottom w:val="single" w:sz="4" w:space="0" w:color="auto"/>
-              <w:right w:val="single" w:sz="4" w:space="0" w:color="auto"/>
-            </w:tcBorders>
-            <w:shd w:val="clear" w:color="auto" w:fill="auto"/>
-            <w:noWrap/>
-            <w:vAlign w:val="bottom"/>
-            <w:hideMark/>
-          </w:tcPr>
-          <w:p>
-            <w:pPr>
-              <w:widowControl/>
-              <w:spacing w:line="240" w:lineRule="auto"/>
-              <w:rPr>
-                <w:rFonts w:asciiTheme="minorHAnsi" w:hAnsiTheme="minorHAnsi"/>
-                <w:color w:val="000000"/>
-                <w:sz w:val="22"/>
-                <w:szCs w:val="22"/>
-                <w:lang w:val="en-CA" w:eastAsia="en-CA"/>
-              </w:rPr>
-            </w:pPr>
-            <w:r>
-              <w:rPr>
-                <w:rFonts w:asciiTheme="minorHAnsi" w:hAnsiTheme="minorHAnsi"/>
-                <w:color w:val="000000"/>
-                <w:sz w:val="22"/>
-                <w:szCs w:val="22"/>
-                <w:lang w:val="en-CA" w:eastAsia="en-CA"/>
-              </w:rPr>
-              <w:t> </w:t>
-            </w:r>
-          </w:p>
-        </w:tc>
-        <w:tc>
-          <w:tcPr>
-            <w:tcW w:w="6379" w:type="dxa"/>
-            <w:tcBorders>
-              <w:top w:val="nil"/>
-              <w:left w:val="nil"/>
-              <w:bottom w:val="single" w:sz="4" w:space="0" w:color="auto"/>
-              <w:right w:val="single" w:sz="4" w:space="0" w:color="auto"/>
-            </w:tcBorders>
-            <w:shd w:val="clear" w:color="auto" w:fill="auto"/>
-            <w:noWrap/>
-            <w:vAlign w:val="bottom"/>
-            <w:hideMark/>
-          </w:tcPr>
-          <w:p>
-            <w:pPr>
-              <w:widowControl/>
-              <w:spacing w:line="240" w:lineRule="auto"/>
-              <w:rPr>
-                <w:rFonts w:asciiTheme="minorHAnsi" w:hAnsiTheme="minorHAnsi"/>
-                <w:color w:val="000000"/>
-                <w:sz w:val="22"/>
-                <w:szCs w:val="22"/>
-                <w:lang w:val="en-CA" w:eastAsia="en-CA"/>
-              </w:rPr>
-            </w:pPr>
-            <w:r>
-              <w:rPr>
-                <w:rFonts w:asciiTheme="minorHAnsi" w:hAnsiTheme="minorHAnsi"/>
-                <w:color w:val="000000"/>
-                <w:sz w:val="22"/>
-                <w:szCs w:val="22"/>
-                <w:lang w:val="en-CA" w:eastAsia="en-CA"/>
-              </w:rPr>
-              <w:t> </w:t>
-            </w:r>
-          </w:p>
-        </w:tc>
-        <w:tc>
-          <w:tcPr>
-            <w:tcW w:w="850" w:type="dxa"/>
-            <w:tcBorders>
-              <w:top w:val="nil"/>
-              <w:left w:val="nil"/>
-              <w:bottom w:val="single" w:sz="4" w:space="0" w:color="auto"/>
-              <w:right w:val="single" w:sz="4" w:space="0" w:color="auto"/>
-            </w:tcBorders>
-            <w:shd w:val="clear" w:color="auto" w:fill="auto"/>
-            <w:noWrap/>
-            <w:vAlign w:val="bottom"/>
-            <w:hideMark/>
-          </w:tcPr>
-          <w:p>
-            <w:pPr>
-              <w:widowControl/>
-              <w:spacing w:line="240" w:lineRule="auto"/>
-              <w:rPr>
-                <w:rFonts w:asciiTheme="minorHAnsi" w:hAnsiTheme="minorHAnsi"/>
-                <w:color w:val="000000"/>
-                <w:sz w:val="22"/>
-                <w:szCs w:val="22"/>
-                <w:lang w:val="en-CA" w:eastAsia="en-CA"/>
-              </w:rPr>
-            </w:pPr>
-            <w:r>
-              <w:rPr>
-                <w:rFonts w:asciiTheme="minorHAnsi" w:hAnsiTheme="minorHAnsi"/>
-                <w:color w:val="000000"/>
-                <w:sz w:val="22"/>
-                <w:szCs w:val="22"/>
-                <w:lang w:val="en-CA" w:eastAsia="en-CA"/>
-              </w:rPr>
-              <w:t> </w:t>
-            </w:r>
-          </w:p>
-        </w:tc>
-      </w:tr>
-      <w:tr>
-        <w:trPr>
-          <w:trHeight w:val="300"/>
-        </w:trPr>
-        <w:tc>
-          <w:tcPr>
-            <w:tcW w:w="1433" w:type="dxa"/>
-            <w:tcBorders>
-              <w:top w:val="nil"/>
-              <w:left w:val="single" w:sz="4" w:space="0" w:color="auto"/>
-              <w:bottom w:val="single" w:sz="4" w:space="0" w:color="auto"/>
-              <w:right w:val="single" w:sz="4" w:space="0" w:color="auto"/>
-            </w:tcBorders>
-            <w:shd w:val="clear" w:color="auto" w:fill="auto"/>
-            <w:noWrap/>
-            <w:vAlign w:val="bottom"/>
-            <w:hideMark/>
-          </w:tcPr>
-          <w:p>
-            <w:pPr>
-              <w:widowControl/>
-              <w:spacing w:line="240" w:lineRule="auto"/>
-              <w:rPr>
-                <w:rFonts w:asciiTheme="minorHAnsi" w:hAnsiTheme="minorHAnsi"/>
-                <w:color w:val="000000"/>
-                <w:sz w:val="22"/>
-                <w:szCs w:val="22"/>
-                <w:lang w:val="en-CA" w:eastAsia="en-CA"/>
-              </w:rPr>
-            </w:pPr>
-            <w:r>
-              <w:rPr>
-                <w:rFonts w:asciiTheme="minorHAnsi" w:hAnsiTheme="minorHAnsi"/>
-                <w:color w:val="000000"/>
-                <w:sz w:val="22"/>
-                <w:szCs w:val="22"/>
-                <w:lang w:val="en-CA" w:eastAsia="en-CA"/>
-              </w:rPr>
-              <w:t> </w:t>
-            </w:r>
-          </w:p>
-        </w:tc>
-        <w:tc>
-          <w:tcPr>
-            <w:tcW w:w="6379" w:type="dxa"/>
-            <w:tcBorders>
-              <w:top w:val="nil"/>
-              <w:left w:val="nil"/>
-              <w:bottom w:val="single" w:sz="4" w:space="0" w:color="auto"/>
-              <w:right w:val="single" w:sz="4" w:space="0" w:color="auto"/>
-            </w:tcBorders>
-            <w:shd w:val="clear" w:color="auto" w:fill="auto"/>
-            <w:noWrap/>
-            <w:vAlign w:val="bottom"/>
-            <w:hideMark/>
-          </w:tcPr>
-          <w:p>
-            <w:pPr>
-              <w:widowControl/>
-              <w:spacing w:line="240" w:lineRule="auto"/>
-              <w:rPr>
-                <w:rFonts w:asciiTheme="minorHAnsi" w:hAnsiTheme="minorHAnsi"/>
-                <w:color w:val="000000"/>
-                <w:sz w:val="22"/>
-                <w:szCs w:val="22"/>
-                <w:lang w:val="en-CA" w:eastAsia="en-CA"/>
-              </w:rPr>
-            </w:pPr>
-            <w:r>
-              <w:rPr>
-                <w:rFonts w:asciiTheme="minorHAnsi" w:hAnsiTheme="minorHAnsi"/>
-                <w:color w:val="000000"/>
-                <w:sz w:val="22"/>
-                <w:szCs w:val="22"/>
-                <w:lang w:val="en-CA" w:eastAsia="en-CA"/>
-              </w:rPr>
-              <w:t> </w:t>
-            </w:r>
-          </w:p>
-        </w:tc>
-        <w:tc>
-          <w:tcPr>
-            <w:tcW w:w="850" w:type="dxa"/>
-            <w:tcBorders>
-              <w:top w:val="nil"/>
-              <w:left w:val="nil"/>
-              <w:bottom w:val="single" w:sz="4" w:space="0" w:color="auto"/>
-              <w:right w:val="single" w:sz="4" w:space="0" w:color="auto"/>
-            </w:tcBorders>
-            <w:shd w:val="clear" w:color="auto" w:fill="auto"/>
-            <w:noWrap/>
-            <w:vAlign w:val="bottom"/>
-            <w:hideMark/>
-          </w:tcPr>
-          <w:p>
-            <w:pPr>
-              <w:widowControl/>
-              <w:spacing w:line="240" w:lineRule="auto"/>
-              <w:rPr>
-                <w:rFonts w:asciiTheme="minorHAnsi" w:hAnsiTheme="minorHAnsi"/>
-                <w:color w:val="000000"/>
-                <w:sz w:val="22"/>
-                <w:szCs w:val="22"/>
-                <w:lang w:val="en-CA" w:eastAsia="en-CA"/>
-              </w:rPr>
-            </w:pPr>
-            <w:r>
-              <w:rPr>
-                <w:rFonts w:asciiTheme="minorHAnsi" w:hAnsiTheme="minorHAnsi"/>
-                <w:color w:val="000000"/>
-                <w:sz w:val="22"/>
-                <w:szCs w:val="22"/>
-                <w:lang w:val="en-CA" w:eastAsia="en-CA"/>
-              </w:rPr>
-              <w:t> </w:t>
-            </w:r>
-          </w:p>
-        </w:tc>
-      </w:tr>
-    </w:tbl>
-    <w:p>
-      <w:pPr>
-        <w:rPr>
-          <w:rFonts w:asciiTheme="minorHAnsi" w:hAnsiTheme="minorHAnsi"/>
-          <w:sz w:val="22"/>
-          <w:szCs w:val="22"/>
-        </w:rPr>
-      </w:pPr>
-    </w:p>
-    <w:p>
-      <w:pPr>
         <w:pStyle w:val="Heading1"/>
         <w:rPr>
           <w:rFonts w:asciiTheme="minorHAnsi" w:hAnsiTheme="minorHAnsi"/>
@@ -45539,7 +44370,7 @@
           <w:szCs w:val="22"/>
         </w:rPr>
       </w:pPr>
-      <w:bookmarkStart w:id="40" w:name="_Toc247196139"/>
+      <w:bookmarkStart w:id="40" w:name="_Toc247269816"/>
       <w:r>
         <w:rPr>
           <w:rFonts w:asciiTheme="minorHAnsi" w:hAnsiTheme="minorHAnsi"/>
@@ -45559,7 +44390,7 @@
           <w:szCs w:val="22"/>
         </w:rPr>
       </w:pPr>
-      <w:bookmarkStart w:id="41" w:name="_Toc247196140"/>
+      <w:bookmarkStart w:id="41" w:name="_Toc247269817"/>
       <w:r>
         <w:rPr>
           <w:rFonts w:asciiTheme="minorHAnsi" w:hAnsiTheme="minorHAnsi"/>
@@ -45738,6 +44569,7 @@
           <w:sz w:val="22"/>
           <w:szCs w:val="22"/>
         </w:rPr>
+        <w:lastRenderedPageBreak/>
         <w:t>Test Tasks</w:t>
       </w:r>
       <w:r>
@@ -45935,7 +44767,7 @@
           <w:szCs w:val="22"/>
         </w:rPr>
       </w:pPr>
-      <w:bookmarkStart w:id="42" w:name="_Toc247196141"/>
+      <w:bookmarkStart w:id="42" w:name="_Toc247269818"/>
       <w:r>
         <w:rPr>
           <w:rFonts w:asciiTheme="minorHAnsi" w:hAnsiTheme="minorHAnsi"/>
@@ -45979,7 +44811,6 @@
           <w:sz w:val="22"/>
           <w:szCs w:val="22"/>
         </w:rPr>
-        <w:lastRenderedPageBreak/>
         <w:t>Scalability refers to the acceptance of increase in volume of customer data and business data. As for the requirements of the X-Reserve system, it should be able to store at least 1000 customers and at least 100 rooms. Also, our system should be able to handle over twenty simultaneous requests at the same time.</w:t>
       </w:r>
     </w:p>
@@ -48517,7 +47348,7 @@
           <w:szCs w:val="22"/>
         </w:rPr>
       </w:pPr>
-      <w:bookmarkStart w:id="43" w:name="_Toc247196142"/>
+      <w:bookmarkStart w:id="43" w:name="_Toc247269819"/>
       <w:r>
         <w:rPr>
           <w:rFonts w:asciiTheme="minorHAnsi" w:hAnsiTheme="minorHAnsi"/>
@@ -49313,6 +48144,7 @@
           <w:sz w:val="22"/>
           <w:szCs w:val="22"/>
         </w:rPr>
+        <w:lastRenderedPageBreak/>
         <w:t>Test Procedure</w:t>
       </w:r>
       <w:r>
@@ -49570,7 +48402,7 @@
           <w:szCs w:val="22"/>
         </w:rPr>
       </w:pPr>
-      <w:bookmarkStart w:id="44" w:name="_Toc247196143"/>
+      <w:bookmarkStart w:id="44" w:name="_Toc247269820"/>
       <w:r>
         <w:rPr>
           <w:rFonts w:asciiTheme="minorHAnsi" w:hAnsiTheme="minorHAnsi"/>
@@ -51132,6 +49964,7 @@
           <w:sz w:val="22"/>
           <w:szCs w:val="22"/>
         </w:rPr>
+        <w:lastRenderedPageBreak/>
         <w:tab/>
       </w:r>
       <w:r>
@@ -51840,7 +50673,6 @@
           <w:sz w:val="22"/>
           <w:szCs w:val="22"/>
         </w:rPr>
-        <w:lastRenderedPageBreak/>
         <w:t>Test Procedure</w:t>
       </w:r>
       <w:r>
@@ -52709,7 +51541,7 @@
       <w:pPr>
         <w:pStyle w:val="Heading1"/>
       </w:pPr>
-      <w:bookmarkStart w:id="45" w:name="_Toc247196144"/>
+      <w:bookmarkStart w:id="45" w:name="_Toc247269821"/>
       <w:r>
         <w:t>Appendix A</w:t>
       </w:r>
@@ -52989,6 +51821,7 @@
                 <w:sz w:val="24"/>
                 <w:szCs w:val="24"/>
               </w:rPr>
+              <w:lastRenderedPageBreak/>
               <w:t>1</w:t>
             </w:r>
           </w:p>
@@ -53792,7 +52625,6 @@
                 <w:sz w:val="24"/>
                 <w:szCs w:val="24"/>
               </w:rPr>
-              <w:lastRenderedPageBreak/>
               <w:t>2</w:t>
             </w:r>
           </w:p>
@@ -55710,6 +54542,7 @@
                 <w:sz w:val="24"/>
                 <w:szCs w:val="24"/>
               </w:rPr>
+              <w:lastRenderedPageBreak/>
               <w:t>5</w:t>
             </w:r>
           </w:p>
@@ -56270,9 +55103,8 @@
       <w:pPr>
         <w:pStyle w:val="Heading1"/>
       </w:pPr>
-      <w:bookmarkStart w:id="46" w:name="_Toc247196145"/>
-      <w:r>
-        <w:lastRenderedPageBreak/>
+      <w:bookmarkStart w:id="46" w:name="_Toc247269822"/>
+      <w:r>
         <w:t>Appendix B – Performance Test Results</w:t>
       </w:r>
       <w:bookmarkEnd w:id="46"/>
@@ -56305,6 +55137,7 @@
         <w:tab/>
       </w:r>
       <w:r>
+        <w:lastRenderedPageBreak/>
         <w:pict>
           <v:shape id="_x0000_i1028" type="#_x0000_t75" style="width:525.75pt;height:262.5pt">
             <v:imagedata r:id="rId13" o:title=""/>
@@ -59891,7 +58724,7 @@
 </file>
 
 <file path=customXml/itemProps1.xml><?xml version="1.0" encoding="utf-8"?>
-<ds:datastoreItem xmlns:ds="http://schemas.openxmlformats.org/officeDocument/2006/customXml" ds:itemID="{4E499D2E-FB2F-4F81-9598-407AF258A308}">
+<ds:datastoreItem xmlns:ds="http://schemas.openxmlformats.org/officeDocument/2006/customXml" ds:itemID="{000AF746-A403-4646-AF03-34564E937593}">
   <ds:schemaRefs>
     <ds:schemaRef ds:uri="http://schemas.openxmlformats.org/officeDocument/2006/bibliography"/>
   </ds:schemaRefs>

</xml_diff>

<commit_message>
added schedule to test plan
</commit_message>
<xml_diff>
--- a/doc/Test Plan.docx
+++ b/doc/Test Plan.docx
@@ -867,7 +867,7 @@
           <w:noProof/>
           <w:sz w:val="22"/>
           <w:szCs w:val="22"/>
-          <w:lang w:val="en-CA" w:eastAsia="zh-CN"/>
+          <w:lang w:val="en-CA" w:eastAsia="en-CA"/>
         </w:rPr>
       </w:pPr>
       <w:r>
@@ -901,7 +901,7 @@
           <w:noProof/>
           <w:sz w:val="22"/>
           <w:szCs w:val="22"/>
-          <w:lang w:val="en-CA" w:eastAsia="zh-CN"/>
+          <w:lang w:val="en-CA" w:eastAsia="en-CA"/>
         </w:rPr>
         <w:tab/>
       </w:r>
@@ -934,7 +934,7 @@
         <w:rPr>
           <w:noProof/>
         </w:rPr>
-        <w:instrText xml:space="preserve"> PAGEREF _Toc247269787 \h </w:instrText>
+        <w:instrText xml:space="preserve"> PAGEREF _Toc247271651 \h </w:instrText>
       </w:r>
       <w:r>
         <w:rPr>
@@ -971,7 +971,7 @@
           <w:noProof/>
           <w:sz w:val="22"/>
           <w:szCs w:val="22"/>
-          <w:lang w:val="en-CA" w:eastAsia="zh-CN"/>
+          <w:lang w:val="en-CA" w:eastAsia="en-CA"/>
         </w:rPr>
       </w:pPr>
       <w:r>
@@ -987,7 +987,7 @@
           <w:noProof/>
           <w:sz w:val="22"/>
           <w:szCs w:val="22"/>
-          <w:lang w:val="en-CA" w:eastAsia="zh-CN"/>
+          <w:lang w:val="en-CA" w:eastAsia="en-CA"/>
         </w:rPr>
         <w:tab/>
       </w:r>
@@ -1014,7 +1014,7 @@
         <w:rPr>
           <w:noProof/>
         </w:rPr>
-        <w:instrText xml:space="preserve"> PAGEREF _Toc247269788 \h </w:instrText>
+        <w:instrText xml:space="preserve"> PAGEREF _Toc247271652 \h </w:instrText>
       </w:r>
       <w:r>
         <w:rPr>
@@ -1051,7 +1051,7 @@
           <w:noProof/>
           <w:sz w:val="22"/>
           <w:szCs w:val="22"/>
-          <w:lang w:val="en-CA" w:eastAsia="zh-CN"/>
+          <w:lang w:val="en-CA" w:eastAsia="en-CA"/>
         </w:rPr>
       </w:pPr>
       <w:r>
@@ -1067,7 +1067,7 @@
           <w:noProof/>
           <w:sz w:val="22"/>
           <w:szCs w:val="22"/>
-          <w:lang w:val="en-CA" w:eastAsia="zh-CN"/>
+          <w:lang w:val="en-CA" w:eastAsia="en-CA"/>
         </w:rPr>
         <w:tab/>
       </w:r>
@@ -1094,7 +1094,7 @@
         <w:rPr>
           <w:noProof/>
         </w:rPr>
-        <w:instrText xml:space="preserve"> PAGEREF _Toc247269789 \h </w:instrText>
+        <w:instrText xml:space="preserve"> PAGEREF _Toc247271653 \h </w:instrText>
       </w:r>
       <w:r>
         <w:rPr>
@@ -1131,7 +1131,7 @@
           <w:noProof/>
           <w:sz w:val="22"/>
           <w:szCs w:val="22"/>
-          <w:lang w:val="en-CA" w:eastAsia="zh-CN"/>
+          <w:lang w:val="en-CA" w:eastAsia="en-CA"/>
         </w:rPr>
       </w:pPr>
       <w:r>
@@ -1147,7 +1147,7 @@
           <w:noProof/>
           <w:sz w:val="22"/>
           <w:szCs w:val="22"/>
-          <w:lang w:val="en-CA" w:eastAsia="zh-CN"/>
+          <w:lang w:val="en-CA" w:eastAsia="en-CA"/>
         </w:rPr>
         <w:tab/>
       </w:r>
@@ -1174,7 +1174,7 @@
         <w:rPr>
           <w:noProof/>
         </w:rPr>
-        <w:instrText xml:space="preserve"> PAGEREF _Toc247269790 \h </w:instrText>
+        <w:instrText xml:space="preserve"> PAGEREF _Toc247271654 \h </w:instrText>
       </w:r>
       <w:r>
         <w:rPr>
@@ -1207,7 +1207,7 @@
           <w:rFonts w:asciiTheme="minorHAnsi" w:eastAsiaTheme="minorEastAsia" w:hAnsiTheme="minorHAnsi" w:cstheme="minorBidi"/>
           <w:sz w:val="22"/>
           <w:szCs w:val="22"/>
-          <w:lang w:val="en-CA" w:eastAsia="zh-CN"/>
+          <w:lang w:val="en-CA" w:eastAsia="en-CA"/>
         </w:rPr>
       </w:pPr>
       <w:r>
@@ -1218,7 +1218,7 @@
           <w:rFonts w:asciiTheme="minorHAnsi" w:eastAsiaTheme="minorEastAsia" w:hAnsiTheme="minorHAnsi" w:cstheme="minorBidi"/>
           <w:sz w:val="22"/>
           <w:szCs w:val="22"/>
-          <w:lang w:val="en-CA" w:eastAsia="zh-CN"/>
+          <w:lang w:val="en-CA" w:eastAsia="en-CA"/>
         </w:rPr>
         <w:tab/>
       </w:r>
@@ -1232,13 +1232,13 @@
         <w:fldChar w:fldCharType="begin"/>
       </w:r>
       <w:r>
-        <w:instrText xml:space="preserve"> PAGEREF _Toc247269791 \h </w:instrText>
+        <w:instrText xml:space="preserve"> PAGEREF _Toc247271655 \h </w:instrText>
       </w:r>
       <w:r>
         <w:fldChar w:fldCharType="separate"/>
       </w:r>
       <w:r>
-        <w:t>5</w:t>
+        <w:t>4</w:t>
       </w:r>
       <w:r>
         <w:fldChar w:fldCharType="end"/>
@@ -1251,7 +1251,7 @@
           <w:rFonts w:asciiTheme="minorHAnsi" w:eastAsiaTheme="minorEastAsia" w:hAnsiTheme="minorHAnsi" w:cstheme="minorBidi"/>
           <w:sz w:val="22"/>
           <w:szCs w:val="22"/>
-          <w:lang w:val="en-CA" w:eastAsia="zh-CN"/>
+          <w:lang w:val="en-CA" w:eastAsia="en-CA"/>
         </w:rPr>
       </w:pPr>
       <w:r>
@@ -1262,7 +1262,7 @@
           <w:rFonts w:asciiTheme="minorHAnsi" w:eastAsiaTheme="minorEastAsia" w:hAnsiTheme="minorHAnsi" w:cstheme="minorBidi"/>
           <w:sz w:val="22"/>
           <w:szCs w:val="22"/>
-          <w:lang w:val="en-CA" w:eastAsia="zh-CN"/>
+          <w:lang w:val="en-CA" w:eastAsia="en-CA"/>
         </w:rPr>
         <w:tab/>
       </w:r>
@@ -1276,7 +1276,7 @@
         <w:fldChar w:fldCharType="begin"/>
       </w:r>
       <w:r>
-        <w:instrText xml:space="preserve"> PAGEREF _Toc247269792 \h </w:instrText>
+        <w:instrText xml:space="preserve"> PAGEREF _Toc247271656 \h </w:instrText>
       </w:r>
       <w:r>
         <w:fldChar w:fldCharType="separate"/>
@@ -1299,7 +1299,7 @@
           <w:noProof/>
           <w:sz w:val="22"/>
           <w:szCs w:val="22"/>
-          <w:lang w:val="en-CA" w:eastAsia="zh-CN"/>
+          <w:lang w:val="en-CA" w:eastAsia="en-CA"/>
         </w:rPr>
       </w:pPr>
       <w:r>
@@ -1315,7 +1315,7 @@
           <w:noProof/>
           <w:sz w:val="22"/>
           <w:szCs w:val="22"/>
-          <w:lang w:val="en-CA" w:eastAsia="zh-CN"/>
+          <w:lang w:val="en-CA" w:eastAsia="en-CA"/>
         </w:rPr>
         <w:tab/>
       </w:r>
@@ -1342,7 +1342,7 @@
         <w:rPr>
           <w:noProof/>
         </w:rPr>
-        <w:instrText xml:space="preserve"> PAGEREF _Toc247269793 \h </w:instrText>
+        <w:instrText xml:space="preserve"> PAGEREF _Toc247271657 \h </w:instrText>
       </w:r>
       <w:r>
         <w:rPr>
@@ -1359,7 +1359,7 @@
         <w:rPr>
           <w:noProof/>
         </w:rPr>
-        <w:t>6</w:t>
+        <w:t>5</w:t>
       </w:r>
       <w:r>
         <w:rPr>
@@ -1379,7 +1379,7 @@
           <w:noProof/>
           <w:sz w:val="22"/>
           <w:szCs w:val="22"/>
-          <w:lang w:val="en-CA" w:eastAsia="zh-CN"/>
+          <w:lang w:val="en-CA" w:eastAsia="en-CA"/>
         </w:rPr>
       </w:pPr>
       <w:r>
@@ -1395,7 +1395,7 @@
           <w:noProof/>
           <w:sz w:val="22"/>
           <w:szCs w:val="22"/>
-          <w:lang w:val="en-CA" w:eastAsia="zh-CN"/>
+          <w:lang w:val="en-CA" w:eastAsia="en-CA"/>
         </w:rPr>
         <w:tab/>
       </w:r>
@@ -1422,7 +1422,87 @@
         <w:rPr>
           <w:noProof/>
         </w:rPr>
-        <w:instrText xml:space="preserve"> PAGEREF _Toc247269794 \h </w:instrText>
+        <w:instrText xml:space="preserve"> PAGEREF _Toc247271658 \h </w:instrText>
+      </w:r>
+      <w:r>
+        <w:rPr>
+          <w:noProof/>
+        </w:rPr>
+      </w:r>
+      <w:r>
+        <w:rPr>
+          <w:noProof/>
+        </w:rPr>
+        <w:fldChar w:fldCharType="separate"/>
+      </w:r>
+      <w:r>
+        <w:rPr>
+          <w:noProof/>
+        </w:rPr>
+        <w:t>6</w:t>
+      </w:r>
+      <w:r>
+        <w:rPr>
+          <w:noProof/>
+        </w:rPr>
+        <w:fldChar w:fldCharType="end"/>
+      </w:r>
+    </w:p>
+    <w:p>
+      <w:pPr>
+        <w:pStyle w:val="TOC2"/>
+        <w:tabs>
+          <w:tab w:val="left" w:pos="990"/>
+        </w:tabs>
+        <w:rPr>
+          <w:rFonts w:asciiTheme="minorHAnsi" w:eastAsiaTheme="minorEastAsia" w:hAnsiTheme="minorHAnsi" w:cstheme="minorBidi"/>
+          <w:noProof/>
+          <w:sz w:val="22"/>
+          <w:szCs w:val="22"/>
+          <w:lang w:val="en-CA" w:eastAsia="en-CA"/>
+        </w:rPr>
+      </w:pPr>
+      <w:r>
+        <w:rPr>
+          <w:rFonts w:asciiTheme="minorHAnsi" w:hAnsiTheme="minorHAnsi"/>
+          <w:noProof/>
+        </w:rPr>
+        <w:t>2.5</w:t>
+      </w:r>
+      <w:r>
+        <w:rPr>
+          <w:rFonts w:asciiTheme="minorHAnsi" w:eastAsiaTheme="minorEastAsia" w:hAnsiTheme="minorHAnsi" w:cstheme="minorBidi"/>
+          <w:noProof/>
+          <w:sz w:val="22"/>
+          <w:szCs w:val="22"/>
+          <w:lang w:val="en-CA" w:eastAsia="en-CA"/>
+        </w:rPr>
+        <w:tab/>
+      </w:r>
+      <w:r>
+        <w:rPr>
+          <w:rFonts w:asciiTheme="minorHAnsi" w:hAnsiTheme="minorHAnsi"/>
+          <w:noProof/>
+        </w:rPr>
+        <w:t>External Testing Tool</w:t>
+      </w:r>
+      <w:r>
+        <w:rPr>
+          <w:noProof/>
+        </w:rPr>
+        <w:tab/>
+      </w:r>
+      <w:r>
+        <w:rPr>
+          <w:noProof/>
+        </w:rPr>
+        <w:fldChar w:fldCharType="begin"/>
+      </w:r>
+      <w:r>
+        <w:rPr>
+          <w:noProof/>
+        </w:rPr>
+        <w:instrText xml:space="preserve"> PAGEREF _Toc247271659 \h </w:instrText>
       </w:r>
       <w:r>
         <w:rPr>
@@ -1459,7 +1539,7 @@
           <w:noProof/>
           <w:sz w:val="22"/>
           <w:szCs w:val="22"/>
-          <w:lang w:val="en-CA" w:eastAsia="zh-CN"/>
+          <w:lang w:val="en-CA" w:eastAsia="en-CA"/>
         </w:rPr>
       </w:pPr>
       <w:r>
@@ -1476,7 +1556,7 @@
           <w:noProof/>
           <w:sz w:val="22"/>
           <w:szCs w:val="22"/>
-          <w:lang w:val="en-CA" w:eastAsia="zh-CN"/>
+          <w:lang w:val="en-CA" w:eastAsia="en-CA"/>
         </w:rPr>
         <w:tab/>
       </w:r>
@@ -1503,7 +1583,7 @@
         <w:rPr>
           <w:noProof/>
         </w:rPr>
-        <w:instrText xml:space="preserve"> PAGEREF _Toc247269795 \h </w:instrText>
+        <w:instrText xml:space="preserve"> PAGEREF _Toc247271660 \h </w:instrText>
       </w:r>
       <w:r>
         <w:rPr>
@@ -1540,7 +1620,7 @@
           <w:noProof/>
           <w:sz w:val="22"/>
           <w:szCs w:val="22"/>
-          <w:lang w:val="en-CA" w:eastAsia="zh-CN"/>
+          <w:lang w:val="en-CA" w:eastAsia="en-CA"/>
         </w:rPr>
       </w:pPr>
       <w:r>
@@ -1556,7 +1636,7 @@
           <w:noProof/>
           <w:sz w:val="22"/>
           <w:szCs w:val="22"/>
-          <w:lang w:val="en-CA" w:eastAsia="zh-CN"/>
+          <w:lang w:val="en-CA" w:eastAsia="en-CA"/>
         </w:rPr>
         <w:tab/>
       </w:r>
@@ -1583,7 +1663,7 @@
         <w:rPr>
           <w:noProof/>
         </w:rPr>
-        <w:instrText xml:space="preserve"> PAGEREF _Toc247269796 \h </w:instrText>
+        <w:instrText xml:space="preserve"> PAGEREF _Toc247271661 \h </w:instrText>
       </w:r>
       <w:r>
         <w:rPr>
@@ -1616,7 +1696,7 @@
           <w:rFonts w:asciiTheme="minorHAnsi" w:eastAsiaTheme="minorEastAsia" w:hAnsiTheme="minorHAnsi" w:cstheme="minorBidi"/>
           <w:sz w:val="22"/>
           <w:szCs w:val="22"/>
-          <w:lang w:val="en-CA" w:eastAsia="zh-CN"/>
+          <w:lang w:val="en-CA" w:eastAsia="en-CA"/>
         </w:rPr>
       </w:pPr>
       <w:r>
@@ -1630,7 +1710,7 @@
           <w:rFonts w:asciiTheme="minorHAnsi" w:eastAsiaTheme="minorEastAsia" w:hAnsiTheme="minorHAnsi" w:cstheme="minorBidi"/>
           <w:sz w:val="22"/>
           <w:szCs w:val="22"/>
-          <w:lang w:val="en-CA" w:eastAsia="zh-CN"/>
+          <w:lang w:val="en-CA" w:eastAsia="en-CA"/>
         </w:rPr>
         <w:tab/>
       </w:r>
@@ -1647,7 +1727,7 @@
         <w:fldChar w:fldCharType="begin"/>
       </w:r>
       <w:r>
-        <w:instrText xml:space="preserve"> PAGEREF _Toc247269797 \h </w:instrText>
+        <w:instrText xml:space="preserve"> PAGEREF _Toc247271662 \h </w:instrText>
       </w:r>
       <w:r>
         <w:fldChar w:fldCharType="separate"/>
@@ -1666,7 +1746,7 @@
           <w:rFonts w:asciiTheme="minorHAnsi" w:eastAsiaTheme="minorEastAsia" w:hAnsiTheme="minorHAnsi" w:cstheme="minorBidi"/>
           <w:sz w:val="22"/>
           <w:szCs w:val="22"/>
-          <w:lang w:val="en-CA" w:eastAsia="zh-CN"/>
+          <w:lang w:val="en-CA" w:eastAsia="en-CA"/>
         </w:rPr>
       </w:pPr>
       <w:r>
@@ -1680,7 +1760,7 @@
           <w:rFonts w:asciiTheme="minorHAnsi" w:eastAsiaTheme="minorEastAsia" w:hAnsiTheme="minorHAnsi" w:cstheme="minorBidi"/>
           <w:sz w:val="22"/>
           <w:szCs w:val="22"/>
-          <w:lang w:val="en-CA" w:eastAsia="zh-CN"/>
+          <w:lang w:val="en-CA" w:eastAsia="en-CA"/>
         </w:rPr>
         <w:tab/>
       </w:r>
@@ -1697,7 +1777,7 @@
         <w:fldChar w:fldCharType="begin"/>
       </w:r>
       <w:r>
-        <w:instrText xml:space="preserve"> PAGEREF _Toc247269798 \h </w:instrText>
+        <w:instrText xml:space="preserve"> PAGEREF _Toc247271663 \h </w:instrText>
       </w:r>
       <w:r>
         <w:fldChar w:fldCharType="separate"/>
@@ -1720,7 +1800,7 @@
           <w:noProof/>
           <w:sz w:val="22"/>
           <w:szCs w:val="22"/>
-          <w:lang w:val="en-CA" w:eastAsia="zh-CN"/>
+          <w:lang w:val="en-CA" w:eastAsia="en-CA"/>
         </w:rPr>
       </w:pPr>
       <w:r>
@@ -1736,7 +1816,7 @@
           <w:noProof/>
           <w:sz w:val="22"/>
           <w:szCs w:val="22"/>
-          <w:lang w:val="en-CA" w:eastAsia="zh-CN"/>
+          <w:lang w:val="en-CA" w:eastAsia="en-CA"/>
         </w:rPr>
         <w:tab/>
       </w:r>
@@ -1763,7 +1843,7 @@
         <w:rPr>
           <w:noProof/>
         </w:rPr>
-        <w:instrText xml:space="preserve"> PAGEREF _Toc247269799 \h </w:instrText>
+        <w:instrText xml:space="preserve"> PAGEREF _Toc247271664 \h </w:instrText>
       </w:r>
       <w:r>
         <w:rPr>
@@ -1800,7 +1880,7 @@
           <w:noProof/>
           <w:sz w:val="22"/>
           <w:szCs w:val="22"/>
-          <w:lang w:val="en-CA" w:eastAsia="zh-CN"/>
+          <w:lang w:val="en-CA" w:eastAsia="en-CA"/>
         </w:rPr>
       </w:pPr>
       <w:r>
@@ -1816,7 +1896,7 @@
           <w:noProof/>
           <w:sz w:val="22"/>
           <w:szCs w:val="22"/>
-          <w:lang w:val="en-CA" w:eastAsia="zh-CN"/>
+          <w:lang w:val="en-CA" w:eastAsia="en-CA"/>
         </w:rPr>
         <w:tab/>
       </w:r>
@@ -1843,7 +1923,7 @@
         <w:rPr>
           <w:noProof/>
         </w:rPr>
-        <w:instrText xml:space="preserve"> PAGEREF _Toc247269800 \h </w:instrText>
+        <w:instrText xml:space="preserve"> PAGEREF _Toc247271665 \h </w:instrText>
       </w:r>
       <w:r>
         <w:rPr>
@@ -1876,7 +1956,7 @@
           <w:rFonts w:asciiTheme="minorHAnsi" w:eastAsiaTheme="minorEastAsia" w:hAnsiTheme="minorHAnsi" w:cstheme="minorBidi"/>
           <w:sz w:val="22"/>
           <w:szCs w:val="22"/>
-          <w:lang w:val="en-CA" w:eastAsia="zh-CN"/>
+          <w:lang w:val="en-CA" w:eastAsia="en-CA"/>
         </w:rPr>
       </w:pPr>
       <w:r>
@@ -1890,7 +1970,7 @@
           <w:rFonts w:asciiTheme="minorHAnsi" w:eastAsiaTheme="minorEastAsia" w:hAnsiTheme="minorHAnsi" w:cstheme="minorBidi"/>
           <w:sz w:val="22"/>
           <w:szCs w:val="22"/>
-          <w:lang w:val="en-CA" w:eastAsia="zh-CN"/>
+          <w:lang w:val="en-CA" w:eastAsia="en-CA"/>
         </w:rPr>
         <w:tab/>
       </w:r>
@@ -1907,7 +1987,7 @@
         <w:fldChar w:fldCharType="begin"/>
       </w:r>
       <w:r>
-        <w:instrText xml:space="preserve"> PAGEREF _Toc247269801 \h </w:instrText>
+        <w:instrText xml:space="preserve"> PAGEREF _Toc247271666 \h </w:instrText>
       </w:r>
       <w:r>
         <w:fldChar w:fldCharType="separate"/>
@@ -1926,7 +2006,7 @@
           <w:rFonts w:asciiTheme="minorHAnsi" w:eastAsiaTheme="minorEastAsia" w:hAnsiTheme="minorHAnsi" w:cstheme="minorBidi"/>
           <w:sz w:val="22"/>
           <w:szCs w:val="22"/>
-          <w:lang w:val="en-CA" w:eastAsia="zh-CN"/>
+          <w:lang w:val="en-CA" w:eastAsia="en-CA"/>
         </w:rPr>
       </w:pPr>
       <w:r>
@@ -1941,7 +2021,7 @@
           <w:rFonts w:asciiTheme="minorHAnsi" w:eastAsiaTheme="minorEastAsia" w:hAnsiTheme="minorHAnsi" w:cstheme="minorBidi"/>
           <w:sz w:val="22"/>
           <w:szCs w:val="22"/>
-          <w:lang w:val="en-CA" w:eastAsia="zh-CN"/>
+          <w:lang w:val="en-CA" w:eastAsia="en-CA"/>
         </w:rPr>
         <w:tab/>
       </w:r>
@@ -1959,7 +2039,7 @@
         <w:fldChar w:fldCharType="begin"/>
       </w:r>
       <w:r>
-        <w:instrText xml:space="preserve"> PAGEREF _Toc247269802 \h </w:instrText>
+        <w:instrText xml:space="preserve"> PAGEREF _Toc247271667 \h </w:instrText>
       </w:r>
       <w:r>
         <w:fldChar w:fldCharType="separate"/>
@@ -1978,7 +2058,7 @@
           <w:rFonts w:asciiTheme="minorHAnsi" w:eastAsiaTheme="minorEastAsia" w:hAnsiTheme="minorHAnsi" w:cstheme="minorBidi"/>
           <w:sz w:val="22"/>
           <w:szCs w:val="22"/>
-          <w:lang w:val="en-CA" w:eastAsia="zh-CN"/>
+          <w:lang w:val="en-CA" w:eastAsia="en-CA"/>
         </w:rPr>
       </w:pPr>
       <w:r>
@@ -1993,7 +2073,7 @@
           <w:rFonts w:asciiTheme="minorHAnsi" w:eastAsiaTheme="minorEastAsia" w:hAnsiTheme="minorHAnsi" w:cstheme="minorBidi"/>
           <w:sz w:val="22"/>
           <w:szCs w:val="22"/>
-          <w:lang w:val="en-CA" w:eastAsia="zh-CN"/>
+          <w:lang w:val="en-CA" w:eastAsia="en-CA"/>
         </w:rPr>
         <w:tab/>
       </w:r>
@@ -2011,7 +2091,7 @@
         <w:fldChar w:fldCharType="begin"/>
       </w:r>
       <w:r>
-        <w:instrText xml:space="preserve"> PAGEREF _Toc247269803 \h </w:instrText>
+        <w:instrText xml:space="preserve"> PAGEREF _Toc247271668 \h </w:instrText>
       </w:r>
       <w:r>
         <w:fldChar w:fldCharType="separate"/>
@@ -2030,7 +2110,7 @@
           <w:rFonts w:asciiTheme="minorHAnsi" w:eastAsiaTheme="minorEastAsia" w:hAnsiTheme="minorHAnsi" w:cstheme="minorBidi"/>
           <w:sz w:val="22"/>
           <w:szCs w:val="22"/>
-          <w:lang w:val="en-CA" w:eastAsia="zh-CN"/>
+          <w:lang w:val="en-CA" w:eastAsia="en-CA"/>
         </w:rPr>
       </w:pPr>
       <w:r>
@@ -2045,7 +2125,7 @@
           <w:rFonts w:asciiTheme="minorHAnsi" w:eastAsiaTheme="minorEastAsia" w:hAnsiTheme="minorHAnsi" w:cstheme="minorBidi"/>
           <w:sz w:val="22"/>
           <w:szCs w:val="22"/>
-          <w:lang w:val="en-CA" w:eastAsia="zh-CN"/>
+          <w:lang w:val="en-CA" w:eastAsia="en-CA"/>
         </w:rPr>
         <w:tab/>
       </w:r>
@@ -2063,7 +2143,7 @@
         <w:fldChar w:fldCharType="begin"/>
       </w:r>
       <w:r>
-        <w:instrText xml:space="preserve"> PAGEREF _Toc247269804 \h </w:instrText>
+        <w:instrText xml:space="preserve"> PAGEREF _Toc247271669 \h </w:instrText>
       </w:r>
       <w:r>
         <w:fldChar w:fldCharType="separate"/>
@@ -2082,7 +2162,7 @@
           <w:rFonts w:asciiTheme="minorHAnsi" w:eastAsiaTheme="minorEastAsia" w:hAnsiTheme="minorHAnsi" w:cstheme="minorBidi"/>
           <w:sz w:val="22"/>
           <w:szCs w:val="22"/>
-          <w:lang w:val="en-CA" w:eastAsia="zh-CN"/>
+          <w:lang w:val="en-CA" w:eastAsia="en-CA"/>
         </w:rPr>
       </w:pPr>
       <w:r>
@@ -2097,7 +2177,7 @@
           <w:rFonts w:asciiTheme="minorHAnsi" w:eastAsiaTheme="minorEastAsia" w:hAnsiTheme="minorHAnsi" w:cstheme="minorBidi"/>
           <w:sz w:val="22"/>
           <w:szCs w:val="22"/>
-          <w:lang w:val="en-CA" w:eastAsia="zh-CN"/>
+          <w:lang w:val="en-CA" w:eastAsia="en-CA"/>
         </w:rPr>
         <w:tab/>
       </w:r>
@@ -2115,7 +2195,7 @@
         <w:fldChar w:fldCharType="begin"/>
       </w:r>
       <w:r>
-        <w:instrText xml:space="preserve"> PAGEREF _Toc247269805 \h </w:instrText>
+        <w:instrText xml:space="preserve"> PAGEREF _Toc247271670 \h </w:instrText>
       </w:r>
       <w:r>
         <w:fldChar w:fldCharType="separate"/>
@@ -2134,7 +2214,7 @@
           <w:rFonts w:asciiTheme="minorHAnsi" w:eastAsiaTheme="minorEastAsia" w:hAnsiTheme="minorHAnsi" w:cstheme="minorBidi"/>
           <w:sz w:val="22"/>
           <w:szCs w:val="22"/>
-          <w:lang w:val="en-CA" w:eastAsia="zh-CN"/>
+          <w:lang w:val="en-CA" w:eastAsia="en-CA"/>
         </w:rPr>
       </w:pPr>
       <w:r>
@@ -2149,7 +2229,7 @@
           <w:rFonts w:asciiTheme="minorHAnsi" w:eastAsiaTheme="minorEastAsia" w:hAnsiTheme="minorHAnsi" w:cstheme="minorBidi"/>
           <w:sz w:val="22"/>
           <w:szCs w:val="22"/>
-          <w:lang w:val="en-CA" w:eastAsia="zh-CN"/>
+          <w:lang w:val="en-CA" w:eastAsia="en-CA"/>
         </w:rPr>
         <w:tab/>
       </w:r>
@@ -2167,7 +2247,7 @@
         <w:fldChar w:fldCharType="begin"/>
       </w:r>
       <w:r>
-        <w:instrText xml:space="preserve"> PAGEREF _Toc247269806 \h </w:instrText>
+        <w:instrText xml:space="preserve"> PAGEREF _Toc247271671 \h </w:instrText>
       </w:r>
       <w:r>
         <w:fldChar w:fldCharType="separate"/>
@@ -2186,7 +2266,7 @@
           <w:rFonts w:asciiTheme="minorHAnsi" w:eastAsiaTheme="minorEastAsia" w:hAnsiTheme="minorHAnsi" w:cstheme="minorBidi"/>
           <w:sz w:val="22"/>
           <w:szCs w:val="22"/>
-          <w:lang w:val="en-CA" w:eastAsia="zh-CN"/>
+          <w:lang w:val="en-CA" w:eastAsia="en-CA"/>
         </w:rPr>
       </w:pPr>
       <w:r>
@@ -2201,7 +2281,7 @@
           <w:rFonts w:asciiTheme="minorHAnsi" w:eastAsiaTheme="minorEastAsia" w:hAnsiTheme="minorHAnsi" w:cstheme="minorBidi"/>
           <w:sz w:val="22"/>
           <w:szCs w:val="22"/>
-          <w:lang w:val="en-CA" w:eastAsia="zh-CN"/>
+          <w:lang w:val="en-CA" w:eastAsia="en-CA"/>
         </w:rPr>
         <w:tab/>
       </w:r>
@@ -2219,7 +2299,7 @@
         <w:fldChar w:fldCharType="begin"/>
       </w:r>
       <w:r>
-        <w:instrText xml:space="preserve"> PAGEREF _Toc247269807 \h </w:instrText>
+        <w:instrText xml:space="preserve"> PAGEREF _Toc247271672 \h </w:instrText>
       </w:r>
       <w:r>
         <w:fldChar w:fldCharType="separate"/>
@@ -2238,7 +2318,7 @@
           <w:rFonts w:asciiTheme="minorHAnsi" w:eastAsiaTheme="minorEastAsia" w:hAnsiTheme="minorHAnsi" w:cstheme="minorBidi"/>
           <w:sz w:val="22"/>
           <w:szCs w:val="22"/>
-          <w:lang w:val="en-CA" w:eastAsia="zh-CN"/>
+          <w:lang w:val="en-CA" w:eastAsia="en-CA"/>
         </w:rPr>
       </w:pPr>
       <w:r>
@@ -2253,7 +2333,7 @@
           <w:rFonts w:asciiTheme="minorHAnsi" w:eastAsiaTheme="minorEastAsia" w:hAnsiTheme="minorHAnsi" w:cstheme="minorBidi"/>
           <w:sz w:val="22"/>
           <w:szCs w:val="22"/>
-          <w:lang w:val="en-CA" w:eastAsia="zh-CN"/>
+          <w:lang w:val="en-CA" w:eastAsia="en-CA"/>
         </w:rPr>
         <w:tab/>
       </w:r>
@@ -2271,7 +2351,7 @@
         <w:fldChar w:fldCharType="begin"/>
       </w:r>
       <w:r>
-        <w:instrText xml:space="preserve"> PAGEREF _Toc247269808 \h </w:instrText>
+        <w:instrText xml:space="preserve"> PAGEREF _Toc247271673 \h </w:instrText>
       </w:r>
       <w:r>
         <w:fldChar w:fldCharType="separate"/>
@@ -2290,7 +2370,7 @@
           <w:rFonts w:asciiTheme="minorHAnsi" w:eastAsiaTheme="minorEastAsia" w:hAnsiTheme="minorHAnsi" w:cstheme="minorBidi"/>
           <w:sz w:val="22"/>
           <w:szCs w:val="22"/>
-          <w:lang w:val="en-CA" w:eastAsia="zh-CN"/>
+          <w:lang w:val="en-CA" w:eastAsia="en-CA"/>
         </w:rPr>
       </w:pPr>
       <w:r>
@@ -2305,7 +2385,7 @@
           <w:rFonts w:asciiTheme="minorHAnsi" w:eastAsiaTheme="minorEastAsia" w:hAnsiTheme="minorHAnsi" w:cstheme="minorBidi"/>
           <w:sz w:val="22"/>
           <w:szCs w:val="22"/>
-          <w:lang w:val="en-CA" w:eastAsia="zh-CN"/>
+          <w:lang w:val="en-CA" w:eastAsia="en-CA"/>
         </w:rPr>
         <w:tab/>
       </w:r>
@@ -2323,7 +2403,7 @@
         <w:fldChar w:fldCharType="begin"/>
       </w:r>
       <w:r>
-        <w:instrText xml:space="preserve"> PAGEREF _Toc247269809 \h </w:instrText>
+        <w:instrText xml:space="preserve"> PAGEREF _Toc247271674 \h </w:instrText>
       </w:r>
       <w:r>
         <w:fldChar w:fldCharType="separate"/>
@@ -2345,7 +2425,7 @@
           <w:rFonts w:asciiTheme="minorHAnsi" w:eastAsiaTheme="minorEastAsia" w:hAnsiTheme="minorHAnsi" w:cstheme="minorBidi"/>
           <w:sz w:val="22"/>
           <w:szCs w:val="22"/>
-          <w:lang w:val="en-CA" w:eastAsia="zh-CN"/>
+          <w:lang w:val="en-CA" w:eastAsia="en-CA"/>
         </w:rPr>
       </w:pPr>
       <w:r>
@@ -2360,7 +2440,7 @@
           <w:rFonts w:asciiTheme="minorHAnsi" w:eastAsiaTheme="minorEastAsia" w:hAnsiTheme="minorHAnsi" w:cstheme="minorBidi"/>
           <w:sz w:val="22"/>
           <w:szCs w:val="22"/>
-          <w:lang w:val="en-CA" w:eastAsia="zh-CN"/>
+          <w:lang w:val="en-CA" w:eastAsia="en-CA"/>
         </w:rPr>
         <w:tab/>
       </w:r>
@@ -2378,7 +2458,7 @@
         <w:fldChar w:fldCharType="begin"/>
       </w:r>
       <w:r>
-        <w:instrText xml:space="preserve"> PAGEREF _Toc247269810 \h </w:instrText>
+        <w:instrText xml:space="preserve"> PAGEREF _Toc247271675 \h </w:instrText>
       </w:r>
       <w:r>
         <w:fldChar w:fldCharType="separate"/>
@@ -2400,7 +2480,7 @@
           <w:rFonts w:asciiTheme="minorHAnsi" w:eastAsiaTheme="minorEastAsia" w:hAnsiTheme="minorHAnsi" w:cstheme="minorBidi"/>
           <w:sz w:val="22"/>
           <w:szCs w:val="22"/>
-          <w:lang w:val="en-CA" w:eastAsia="zh-CN"/>
+          <w:lang w:val="en-CA" w:eastAsia="en-CA"/>
         </w:rPr>
       </w:pPr>
       <w:r>
@@ -2415,7 +2495,7 @@
           <w:rFonts w:asciiTheme="minorHAnsi" w:eastAsiaTheme="minorEastAsia" w:hAnsiTheme="minorHAnsi" w:cstheme="minorBidi"/>
           <w:sz w:val="22"/>
           <w:szCs w:val="22"/>
-          <w:lang w:val="en-CA" w:eastAsia="zh-CN"/>
+          <w:lang w:val="en-CA" w:eastAsia="en-CA"/>
         </w:rPr>
         <w:tab/>
       </w:r>
@@ -2433,7 +2513,7 @@
         <w:fldChar w:fldCharType="begin"/>
       </w:r>
       <w:r>
-        <w:instrText xml:space="preserve"> PAGEREF _Toc247269811 \h </w:instrText>
+        <w:instrText xml:space="preserve"> PAGEREF _Toc247271676 \h </w:instrText>
       </w:r>
       <w:r>
         <w:fldChar w:fldCharType="separate"/>
@@ -2455,7 +2535,7 @@
           <w:rFonts w:asciiTheme="minorHAnsi" w:eastAsiaTheme="minorEastAsia" w:hAnsiTheme="minorHAnsi" w:cstheme="minorBidi"/>
           <w:sz w:val="22"/>
           <w:szCs w:val="22"/>
-          <w:lang w:val="en-CA" w:eastAsia="zh-CN"/>
+          <w:lang w:val="en-CA" w:eastAsia="en-CA"/>
         </w:rPr>
       </w:pPr>
       <w:r>
@@ -2470,7 +2550,7 @@
           <w:rFonts w:asciiTheme="minorHAnsi" w:eastAsiaTheme="minorEastAsia" w:hAnsiTheme="minorHAnsi" w:cstheme="minorBidi"/>
           <w:sz w:val="22"/>
           <w:szCs w:val="22"/>
-          <w:lang w:val="en-CA" w:eastAsia="zh-CN"/>
+          <w:lang w:val="en-CA" w:eastAsia="en-CA"/>
         </w:rPr>
         <w:tab/>
       </w:r>
@@ -2488,7 +2568,7 @@
         <w:fldChar w:fldCharType="begin"/>
       </w:r>
       <w:r>
-        <w:instrText xml:space="preserve"> PAGEREF _Toc247269812 \h </w:instrText>
+        <w:instrText xml:space="preserve"> PAGEREF _Toc247271677 \h </w:instrText>
       </w:r>
       <w:r>
         <w:fldChar w:fldCharType="separate"/>
@@ -2510,7 +2590,7 @@
           <w:rFonts w:asciiTheme="minorHAnsi" w:eastAsiaTheme="minorEastAsia" w:hAnsiTheme="minorHAnsi" w:cstheme="minorBidi"/>
           <w:sz w:val="22"/>
           <w:szCs w:val="22"/>
-          <w:lang w:val="en-CA" w:eastAsia="zh-CN"/>
+          <w:lang w:val="en-CA" w:eastAsia="en-CA"/>
         </w:rPr>
       </w:pPr>
       <w:r>
@@ -2525,7 +2605,7 @@
           <w:rFonts w:asciiTheme="minorHAnsi" w:eastAsiaTheme="minorEastAsia" w:hAnsiTheme="minorHAnsi" w:cstheme="minorBidi"/>
           <w:sz w:val="22"/>
           <w:szCs w:val="22"/>
-          <w:lang w:val="en-CA" w:eastAsia="zh-CN"/>
+          <w:lang w:val="en-CA" w:eastAsia="en-CA"/>
         </w:rPr>
         <w:tab/>
       </w:r>
@@ -2543,7 +2623,7 @@
         <w:fldChar w:fldCharType="begin"/>
       </w:r>
       <w:r>
-        <w:instrText xml:space="preserve"> PAGEREF _Toc247269813 \h </w:instrText>
+        <w:instrText xml:space="preserve"> PAGEREF _Toc247271678 \h </w:instrText>
       </w:r>
       <w:r>
         <w:fldChar w:fldCharType="separate"/>
@@ -2565,7 +2645,7 @@
           <w:rFonts w:asciiTheme="minorHAnsi" w:eastAsiaTheme="minorEastAsia" w:hAnsiTheme="minorHAnsi" w:cstheme="minorBidi"/>
           <w:sz w:val="22"/>
           <w:szCs w:val="22"/>
-          <w:lang w:val="en-CA" w:eastAsia="zh-CN"/>
+          <w:lang w:val="en-CA" w:eastAsia="en-CA"/>
         </w:rPr>
       </w:pPr>
       <w:r>
@@ -2580,7 +2660,7 @@
           <w:rFonts w:asciiTheme="minorHAnsi" w:eastAsiaTheme="minorEastAsia" w:hAnsiTheme="minorHAnsi" w:cstheme="minorBidi"/>
           <w:sz w:val="22"/>
           <w:szCs w:val="22"/>
-          <w:lang w:val="en-CA" w:eastAsia="zh-CN"/>
+          <w:lang w:val="en-CA" w:eastAsia="en-CA"/>
         </w:rPr>
         <w:tab/>
       </w:r>
@@ -2589,7 +2669,7 @@
           <w:rFonts w:asciiTheme="minorHAnsi" w:hAnsiTheme="minorHAnsi"/>
           <w:lang w:val="en-CA" w:eastAsia="en-CA"/>
         </w:rPr>
-        <w:t>Use Case 16</w:t>
+        <w:t>Use Case 14</w:t>
       </w:r>
       <w:r>
         <w:tab/>
@@ -2598,7 +2678,7 @@
         <w:fldChar w:fldCharType="begin"/>
       </w:r>
       <w:r>
-        <w:instrText xml:space="preserve"> PAGEREF _Toc247269814 \h </w:instrText>
+        <w:instrText xml:space="preserve"> PAGEREF _Toc247271679 \h </w:instrText>
       </w:r>
       <w:r>
         <w:fldChar w:fldCharType="separate"/>
@@ -2620,7 +2700,7 @@
           <w:rFonts w:asciiTheme="minorHAnsi" w:eastAsiaTheme="minorEastAsia" w:hAnsiTheme="minorHAnsi" w:cstheme="minorBidi"/>
           <w:sz w:val="22"/>
           <w:szCs w:val="22"/>
-          <w:lang w:val="en-CA" w:eastAsia="zh-CN"/>
+          <w:lang w:val="en-CA" w:eastAsia="en-CA"/>
         </w:rPr>
       </w:pPr>
       <w:r>
@@ -2635,7 +2715,7 @@
           <w:rFonts w:asciiTheme="minorHAnsi" w:eastAsiaTheme="minorEastAsia" w:hAnsiTheme="minorHAnsi" w:cstheme="minorBidi"/>
           <w:sz w:val="22"/>
           <w:szCs w:val="22"/>
-          <w:lang w:val="en-CA" w:eastAsia="zh-CN"/>
+          <w:lang w:val="en-CA" w:eastAsia="en-CA"/>
         </w:rPr>
         <w:tab/>
       </w:r>
@@ -2653,7 +2733,7 @@
         <w:fldChar w:fldCharType="begin"/>
       </w:r>
       <w:r>
-        <w:instrText xml:space="preserve"> PAGEREF _Toc247269815 \h </w:instrText>
+        <w:instrText xml:space="preserve"> PAGEREF _Toc247271680 \h </w:instrText>
       </w:r>
       <w:r>
         <w:fldChar w:fldCharType="separate"/>
@@ -2676,7 +2756,7 @@
           <w:noProof/>
           <w:sz w:val="22"/>
           <w:szCs w:val="22"/>
-          <w:lang w:val="en-CA" w:eastAsia="zh-CN"/>
+          <w:lang w:val="en-CA" w:eastAsia="en-CA"/>
         </w:rPr>
       </w:pPr>
       <w:r>
@@ -2692,7 +2772,7 @@
           <w:noProof/>
           <w:sz w:val="22"/>
           <w:szCs w:val="22"/>
-          <w:lang w:val="en-CA" w:eastAsia="zh-CN"/>
+          <w:lang w:val="en-CA" w:eastAsia="en-CA"/>
         </w:rPr>
         <w:tab/>
       </w:r>
@@ -2719,7 +2799,7 @@
         <w:rPr>
           <w:noProof/>
         </w:rPr>
-        <w:instrText xml:space="preserve"> PAGEREF _Toc247269816 \h </w:instrText>
+        <w:instrText xml:space="preserve"> PAGEREF _Toc247271681 \h </w:instrText>
       </w:r>
       <w:r>
         <w:rPr>
@@ -2736,7 +2816,7 @@
         <w:rPr>
           <w:noProof/>
         </w:rPr>
-        <w:t>25</w:t>
+        <w:t>24</w:t>
       </w:r>
       <w:r>
         <w:rPr>
@@ -2756,7 +2836,7 @@
           <w:noProof/>
           <w:sz w:val="22"/>
           <w:szCs w:val="22"/>
-          <w:lang w:val="en-CA" w:eastAsia="zh-CN"/>
+          <w:lang w:val="en-CA" w:eastAsia="en-CA"/>
         </w:rPr>
       </w:pPr>
       <w:r>
@@ -2772,7 +2852,7 @@
           <w:noProof/>
           <w:sz w:val="22"/>
           <w:szCs w:val="22"/>
-          <w:lang w:val="en-CA" w:eastAsia="zh-CN"/>
+          <w:lang w:val="en-CA" w:eastAsia="en-CA"/>
         </w:rPr>
         <w:tab/>
       </w:r>
@@ -2799,7 +2879,7 @@
         <w:rPr>
           <w:noProof/>
         </w:rPr>
-        <w:instrText xml:space="preserve"> PAGEREF _Toc247269817 \h </w:instrText>
+        <w:instrText xml:space="preserve"> PAGEREF _Toc247271682 \h </w:instrText>
       </w:r>
       <w:r>
         <w:rPr>
@@ -2816,7 +2896,7 @@
         <w:rPr>
           <w:noProof/>
         </w:rPr>
-        <w:t>25</w:t>
+        <w:t>24</w:t>
       </w:r>
       <w:r>
         <w:rPr>
@@ -2836,7 +2916,7 @@
           <w:noProof/>
           <w:sz w:val="22"/>
           <w:szCs w:val="22"/>
-          <w:lang w:val="en-CA" w:eastAsia="zh-CN"/>
+          <w:lang w:val="en-CA" w:eastAsia="en-CA"/>
         </w:rPr>
       </w:pPr>
       <w:r>
@@ -2852,7 +2932,7 @@
           <w:noProof/>
           <w:sz w:val="22"/>
           <w:szCs w:val="22"/>
-          <w:lang w:val="en-CA" w:eastAsia="zh-CN"/>
+          <w:lang w:val="en-CA" w:eastAsia="en-CA"/>
         </w:rPr>
         <w:tab/>
       </w:r>
@@ -2879,7 +2959,7 @@
         <w:rPr>
           <w:noProof/>
         </w:rPr>
-        <w:instrText xml:space="preserve"> PAGEREF _Toc247269818 \h </w:instrText>
+        <w:instrText xml:space="preserve"> PAGEREF _Toc247271683 \h </w:instrText>
       </w:r>
       <w:r>
         <w:rPr>
@@ -2916,7 +2996,7 @@
           <w:noProof/>
           <w:sz w:val="22"/>
           <w:szCs w:val="22"/>
-          <w:lang w:val="en-CA" w:eastAsia="zh-CN"/>
+          <w:lang w:val="en-CA" w:eastAsia="en-CA"/>
         </w:rPr>
       </w:pPr>
       <w:r>
@@ -2932,7 +3012,7 @@
           <w:noProof/>
           <w:sz w:val="22"/>
           <w:szCs w:val="22"/>
-          <w:lang w:val="en-CA" w:eastAsia="zh-CN"/>
+          <w:lang w:val="en-CA" w:eastAsia="en-CA"/>
         </w:rPr>
         <w:tab/>
       </w:r>
@@ -2959,7 +3039,7 @@
         <w:rPr>
           <w:noProof/>
         </w:rPr>
-        <w:instrText xml:space="preserve"> PAGEREF _Toc247269819 \h </w:instrText>
+        <w:instrText xml:space="preserve"> PAGEREF _Toc247271684 \h </w:instrText>
       </w:r>
       <w:r>
         <w:rPr>
@@ -2996,7 +3076,7 @@
           <w:noProof/>
           <w:sz w:val="22"/>
           <w:szCs w:val="22"/>
-          <w:lang w:val="en-CA" w:eastAsia="zh-CN"/>
+          <w:lang w:val="en-CA" w:eastAsia="en-CA"/>
         </w:rPr>
       </w:pPr>
       <w:r>
@@ -3012,7 +3092,7 @@
           <w:noProof/>
           <w:sz w:val="22"/>
           <w:szCs w:val="22"/>
-          <w:lang w:val="en-CA" w:eastAsia="zh-CN"/>
+          <w:lang w:val="en-CA" w:eastAsia="en-CA"/>
         </w:rPr>
         <w:tab/>
       </w:r>
@@ -3039,7 +3119,7 @@
         <w:rPr>
           <w:noProof/>
         </w:rPr>
-        <w:instrText xml:space="preserve"> PAGEREF _Toc247269820 \h </w:instrText>
+        <w:instrText xml:space="preserve"> PAGEREF _Toc247271685 \h </w:instrText>
       </w:r>
       <w:r>
         <w:rPr>
@@ -3076,7 +3156,7 @@
           <w:noProof/>
           <w:sz w:val="22"/>
           <w:szCs w:val="22"/>
-          <w:lang w:val="en-CA" w:eastAsia="zh-CN"/>
+          <w:lang w:val="en-CA" w:eastAsia="en-CA"/>
         </w:rPr>
       </w:pPr>
       <w:r>
@@ -3091,7 +3171,7 @@
           <w:noProof/>
           <w:sz w:val="22"/>
           <w:szCs w:val="22"/>
-          <w:lang w:val="en-CA" w:eastAsia="zh-CN"/>
+          <w:lang w:val="en-CA" w:eastAsia="en-CA"/>
         </w:rPr>
         <w:tab/>
       </w:r>
@@ -3117,7 +3197,7 @@
         <w:rPr>
           <w:noProof/>
         </w:rPr>
-        <w:instrText xml:space="preserve"> PAGEREF _Toc247269821 \h </w:instrText>
+        <w:instrText xml:space="preserve"> PAGEREF _Toc247271686 \h </w:instrText>
       </w:r>
       <w:r>
         <w:rPr>
@@ -3134,7 +3214,7 @@
         <w:rPr>
           <w:noProof/>
         </w:rPr>
-        <w:t>29</w:t>
+        <w:t>28</w:t>
       </w:r>
       <w:r>
         <w:rPr>
@@ -3154,7 +3234,7 @@
           <w:noProof/>
           <w:sz w:val="22"/>
           <w:szCs w:val="22"/>
-          <w:lang w:val="en-CA" w:eastAsia="zh-CN"/>
+          <w:lang w:val="en-CA" w:eastAsia="en-CA"/>
         </w:rPr>
       </w:pPr>
       <w:r>
@@ -3169,7 +3249,7 @@
           <w:noProof/>
           <w:sz w:val="22"/>
           <w:szCs w:val="22"/>
-          <w:lang w:val="en-CA" w:eastAsia="zh-CN"/>
+          <w:lang w:val="en-CA" w:eastAsia="en-CA"/>
         </w:rPr>
         <w:tab/>
       </w:r>
@@ -3195,7 +3275,7 @@
         <w:rPr>
           <w:noProof/>
         </w:rPr>
-        <w:instrText xml:space="preserve"> PAGEREF _Toc247269822 \h </w:instrText>
+        <w:instrText xml:space="preserve"> PAGEREF _Toc247271687 \h </w:instrText>
       </w:r>
       <w:r>
         <w:rPr>
@@ -3212,7 +3292,85 @@
         <w:rPr>
           <w:noProof/>
         </w:rPr>
-        <w:t>31</w:t>
+        <w:t>30</w:t>
+      </w:r>
+      <w:r>
+        <w:rPr>
+          <w:noProof/>
+        </w:rPr>
+        <w:fldChar w:fldCharType="end"/>
+      </w:r>
+    </w:p>
+    <w:p>
+      <w:pPr>
+        <w:pStyle w:val="TOC1"/>
+        <w:tabs>
+          <w:tab w:val="left" w:pos="432"/>
+        </w:tabs>
+        <w:rPr>
+          <w:rFonts w:asciiTheme="minorHAnsi" w:eastAsiaTheme="minorEastAsia" w:hAnsiTheme="minorHAnsi" w:cstheme="minorBidi"/>
+          <w:noProof/>
+          <w:sz w:val="22"/>
+          <w:szCs w:val="22"/>
+          <w:lang w:val="en-CA" w:eastAsia="en-CA"/>
+        </w:rPr>
+      </w:pPr>
+      <w:r>
+        <w:rPr>
+          <w:noProof/>
+        </w:rPr>
+        <w:t>7.</w:t>
+      </w:r>
+      <w:r>
+        <w:rPr>
+          <w:rFonts w:asciiTheme="minorHAnsi" w:eastAsiaTheme="minorEastAsia" w:hAnsiTheme="minorHAnsi" w:cstheme="minorBidi"/>
+          <w:noProof/>
+          <w:sz w:val="22"/>
+          <w:szCs w:val="22"/>
+          <w:lang w:val="en-CA" w:eastAsia="en-CA"/>
+        </w:rPr>
+        <w:tab/>
+      </w:r>
+      <w:r>
+        <w:rPr>
+          <w:noProof/>
+        </w:rPr>
+        <w:t>Appendix C – Test Schedule</w:t>
+      </w:r>
+      <w:r>
+        <w:rPr>
+          <w:noProof/>
+        </w:rPr>
+        <w:tab/>
+      </w:r>
+      <w:r>
+        <w:rPr>
+          <w:noProof/>
+        </w:rPr>
+        <w:fldChar w:fldCharType="begin"/>
+      </w:r>
+      <w:r>
+        <w:rPr>
+          <w:noProof/>
+        </w:rPr>
+        <w:instrText xml:space="preserve"> PAGEREF _Toc247271688 \h </w:instrText>
+      </w:r>
+      <w:r>
+        <w:rPr>
+          <w:noProof/>
+        </w:rPr>
+      </w:r>
+      <w:r>
+        <w:rPr>
+          <w:noProof/>
+        </w:rPr>
+        <w:fldChar w:fldCharType="separate"/>
+      </w:r>
+      <w:r>
+        <w:rPr>
+          <w:noProof/>
+        </w:rPr>
+        <w:t>32</w:t>
       </w:r>
       <w:r>
         <w:rPr>
@@ -3262,7 +3420,7 @@
       </w:pPr>
       <w:bookmarkStart w:id="1" w:name="_Toc456598586"/>
       <w:bookmarkStart w:id="2" w:name="_Toc456600917"/>
-      <w:bookmarkStart w:id="3" w:name="_Toc247269787"/>
+      <w:bookmarkStart w:id="3" w:name="_Toc247271651"/>
       <w:r>
         <w:t>I</w:t>
       </w:r>
@@ -3523,7 +3681,7 @@
         </w:rPr>
       </w:pPr>
       <w:bookmarkStart w:id="5" w:name="_Toc247193397"/>
-      <w:bookmarkStart w:id="6" w:name="_Toc247269788"/>
+      <w:bookmarkStart w:id="6" w:name="_Toc247271652"/>
       <w:bookmarkEnd w:id="4"/>
       <w:r>
         <w:rPr>
@@ -3546,7 +3704,7 @@
         </w:rPr>
       </w:pPr>
       <w:bookmarkStart w:id="7" w:name="_Toc247193398"/>
-      <w:bookmarkStart w:id="8" w:name="_Toc247269789"/>
+      <w:bookmarkStart w:id="8" w:name="_Toc247271653"/>
       <w:r>
         <w:rPr>
           <w:rFonts w:asciiTheme="minorHAnsi" w:hAnsiTheme="minorHAnsi"/>
@@ -3596,7 +3754,7 @@
         </w:rPr>
       </w:pPr>
       <w:bookmarkStart w:id="9" w:name="_Toc247193399"/>
-      <w:bookmarkStart w:id="10" w:name="_Toc247269790"/>
+      <w:bookmarkStart w:id="10" w:name="_Toc247271654"/>
       <w:r>
         <w:rPr>
           <w:rFonts w:asciiTheme="minorHAnsi" w:hAnsiTheme="minorHAnsi"/>
@@ -3673,7 +3831,7 @@
         <w:pStyle w:val="Heading3"/>
       </w:pPr>
       <w:bookmarkStart w:id="11" w:name="_Toc247193400"/>
-      <w:bookmarkStart w:id="12" w:name="_Toc247269791"/>
+      <w:bookmarkStart w:id="12" w:name="_Toc247271655"/>
       <w:r>
         <w:t>Entry Criteria</w:t>
       </w:r>
@@ -4059,7 +4217,7 @@
         <w:pStyle w:val="Heading3"/>
       </w:pPr>
       <w:bookmarkStart w:id="13" w:name="_Toc247193401"/>
-      <w:bookmarkStart w:id="14" w:name="_Toc247269792"/>
+      <w:bookmarkStart w:id="14" w:name="_Toc247271656"/>
       <w:r>
         <w:t>Exit Criteria</w:t>
       </w:r>
@@ -4132,7 +4290,7 @@
         </w:rPr>
       </w:pPr>
       <w:bookmarkStart w:id="15" w:name="_Toc247193402"/>
-      <w:bookmarkStart w:id="16" w:name="_Toc247269793"/>
+      <w:bookmarkStart w:id="16" w:name="_Toc247271657"/>
       <w:r>
         <w:rPr>
           <w:rFonts w:asciiTheme="minorHAnsi" w:hAnsiTheme="minorHAnsi"/>
@@ -4294,7 +4452,7 @@
         </w:rPr>
       </w:pPr>
       <w:bookmarkStart w:id="17" w:name="_Toc247193403"/>
-      <w:bookmarkStart w:id="18" w:name="_Toc247269794"/>
+      <w:bookmarkStart w:id="18" w:name="_Toc247271658"/>
       <w:r>
         <w:rPr>
           <w:rFonts w:asciiTheme="minorHAnsi" w:hAnsiTheme="minorHAnsi"/>
@@ -4385,6 +4543,7 @@
           <w:szCs w:val="22"/>
         </w:rPr>
       </w:pPr>
+      <w:bookmarkStart w:id="19" w:name="_Toc247271659"/>
       <w:r>
         <w:rPr>
           <w:rFonts w:asciiTheme="minorHAnsi" w:hAnsiTheme="minorHAnsi"/>
@@ -4393,120 +4552,6 @@
         </w:rPr>
         <w:lastRenderedPageBreak/>
         <w:t>External Testing Tool</w:t>
-      </w:r>
-    </w:p>
-    <w:p>
-      <w:pPr>
-        <w:rPr>
-          <w:rFonts w:asciiTheme="minorHAnsi" w:hAnsiTheme="minorHAnsi"/>
-          <w:sz w:val="22"/>
-          <w:szCs w:val="22"/>
-        </w:rPr>
-      </w:pPr>
-    </w:p>
-    <w:p>
-      <w:pPr>
-        <w:ind w:firstLine="709"/>
-        <w:rPr>
-          <w:rFonts w:asciiTheme="minorHAnsi" w:hAnsiTheme="minorHAnsi"/>
-          <w:sz w:val="22"/>
-          <w:szCs w:val="22"/>
-        </w:rPr>
-      </w:pPr>
-      <w:r>
-        <w:rPr>
-          <w:rFonts w:asciiTheme="minorHAnsi" w:hAnsiTheme="minorHAnsi"/>
-          <w:sz w:val="22"/>
-          <w:szCs w:val="22"/>
-        </w:rPr>
-        <w:t>Some of the t</w:t>
-      </w:r>
-      <w:r>
-        <w:rPr>
-          <w:rFonts w:asciiTheme="minorHAnsi" w:hAnsiTheme="minorHAnsi"/>
-          <w:sz w:val="22"/>
-          <w:szCs w:val="22"/>
-        </w:rPr>
-        <w:t>ests are performed using JMeter, which is a testing tool implemented in Java.</w:t>
-      </w:r>
-      <w:r>
-        <w:rPr>
-          <w:rFonts w:asciiTheme="minorHAnsi" w:hAnsiTheme="minorHAnsi"/>
-          <w:sz w:val="22"/>
-          <w:szCs w:val="22"/>
-        </w:rPr>
-        <w:t xml:space="preserve"> </w:t>
-      </w:r>
-      <w:r>
-        <w:rPr>
-          <w:rFonts w:asciiTheme="minorHAnsi" w:hAnsiTheme="minorHAnsi"/>
-          <w:sz w:val="22"/>
-          <w:szCs w:val="22"/>
-        </w:rPr>
-        <w:t xml:space="preserve">Running JMeter requires an existence of “Test Plan”, which is created by us to test specified </w:t>
-      </w:r>
-      <w:r>
-        <w:rPr>
-          <w:rFonts w:asciiTheme="minorHAnsi" w:hAnsiTheme="minorHAnsi"/>
-          <w:sz w:val="22"/>
-          <w:szCs w:val="22"/>
-        </w:rPr>
-        <w:t>behaviors</w:t>
-      </w:r>
-      <w:r>
-        <w:rPr>
-          <w:rFonts w:asciiTheme="minorHAnsi" w:hAnsiTheme="minorHAnsi"/>
-          <w:sz w:val="22"/>
-          <w:szCs w:val="22"/>
-        </w:rPr>
-        <w:t xml:space="preserve">. </w:t>
-      </w:r>
-      <w:r>
-        <w:rPr>
-          <w:rFonts w:asciiTheme="minorHAnsi" w:hAnsiTheme="minorHAnsi"/>
-          <w:sz w:val="22"/>
-          <w:szCs w:val="22"/>
-        </w:rPr>
-        <w:t xml:space="preserve"> </w:t>
-      </w:r>
-      <w:r>
-        <w:rPr>
-          <w:rFonts w:asciiTheme="minorHAnsi" w:hAnsiTheme="minorHAnsi"/>
-          <w:sz w:val="22"/>
-          <w:szCs w:val="22"/>
-        </w:rPr>
-        <w:t>All the “Test Plans” will be submitted with the report.</w:t>
-      </w:r>
-    </w:p>
-    <w:p>
-      <w:pPr>
-        <w:pStyle w:val="BodyText"/>
-        <w:ind w:left="0"/>
-        <w:rPr>
-          <w:rFonts w:asciiTheme="minorHAnsi" w:hAnsiTheme="minorHAnsi"/>
-          <w:sz w:val="22"/>
-          <w:szCs w:val="22"/>
-        </w:rPr>
-      </w:pPr>
-    </w:p>
-    <w:p>
-      <w:pPr>
-        <w:pStyle w:val="Heading1"/>
-        <w:rPr>
-          <w:rFonts w:asciiTheme="minorHAnsi" w:hAnsiTheme="minorHAnsi"/>
-          <w:sz w:val="22"/>
-          <w:szCs w:val="22"/>
-          <w:lang w:eastAsia="zh-TW"/>
-        </w:rPr>
-      </w:pPr>
-      <w:bookmarkStart w:id="19" w:name="_Toc247269795"/>
-      <w:r>
-        <w:rPr>
-          <w:rFonts w:asciiTheme="minorHAnsi" w:hAnsiTheme="minorHAnsi"/>
-          <w:sz w:val="22"/>
-          <w:szCs w:val="22"/>
-        </w:rPr>
-        <w:t>Functional Requirements Testing</w:t>
       </w:r>
       <w:bookmarkEnd w:id="19"/>
     </w:p>
@@ -4516,33 +4561,117 @@
           <w:rFonts w:asciiTheme="minorHAnsi" w:hAnsiTheme="minorHAnsi"/>
           <w:sz w:val="22"/>
           <w:szCs w:val="22"/>
-          <w:lang w:eastAsia="zh-TW"/>
         </w:rPr>
       </w:pPr>
     </w:p>
     <w:p>
       <w:pPr>
-        <w:pStyle w:val="Heading2"/>
-        <w:rPr>
-          <w:rFonts w:asciiTheme="minorHAnsi" w:hAnsiTheme="minorHAnsi"/>
-          <w:sz w:val="22"/>
-          <w:szCs w:val="22"/>
-        </w:rPr>
-      </w:pPr>
-      <w:bookmarkStart w:id="20" w:name="_Toc247269796"/>
-      <w:r>
-        <w:rPr>
-          <w:rFonts w:asciiTheme="minorHAnsi" w:hAnsiTheme="minorHAnsi"/>
-          <w:sz w:val="22"/>
-          <w:szCs w:val="22"/>
-        </w:rPr>
-        <w:t>Unit Testing</w:t>
+        <w:ind w:firstLine="709"/>
+        <w:rPr>
+          <w:rFonts w:asciiTheme="minorHAnsi" w:hAnsiTheme="minorHAnsi"/>
+          <w:sz w:val="22"/>
+          <w:szCs w:val="22"/>
+        </w:rPr>
+      </w:pPr>
+      <w:r>
+        <w:rPr>
+          <w:rFonts w:asciiTheme="minorHAnsi" w:hAnsiTheme="minorHAnsi"/>
+          <w:sz w:val="22"/>
+          <w:szCs w:val="22"/>
+        </w:rPr>
+        <w:t>Some of the t</w:t>
+      </w:r>
+      <w:r>
+        <w:rPr>
+          <w:rFonts w:asciiTheme="minorHAnsi" w:hAnsiTheme="minorHAnsi"/>
+          <w:sz w:val="22"/>
+          <w:szCs w:val="22"/>
+        </w:rPr>
+        <w:t>ests are performed using JMeter, which is a testing tool implemented in Java.</w:t>
+      </w:r>
+      <w:r>
+        <w:rPr>
+          <w:rFonts w:asciiTheme="minorHAnsi" w:hAnsiTheme="minorHAnsi"/>
+          <w:sz w:val="22"/>
+          <w:szCs w:val="22"/>
+        </w:rPr>
+        <w:t xml:space="preserve"> </w:t>
+      </w:r>
+      <w:r>
+        <w:rPr>
+          <w:rFonts w:asciiTheme="minorHAnsi" w:hAnsiTheme="minorHAnsi"/>
+          <w:sz w:val="22"/>
+          <w:szCs w:val="22"/>
+        </w:rPr>
+        <w:t xml:space="preserve">Running JMeter requires an existence of “Test Plan”, which is created by us to test specified </w:t>
+      </w:r>
+      <w:r>
+        <w:rPr>
+          <w:rFonts w:asciiTheme="minorHAnsi" w:hAnsiTheme="minorHAnsi"/>
+          <w:sz w:val="22"/>
+          <w:szCs w:val="22"/>
+        </w:rPr>
+        <w:t>behaviors</w:t>
+      </w:r>
+      <w:r>
+        <w:rPr>
+          <w:rFonts w:asciiTheme="minorHAnsi" w:hAnsiTheme="minorHAnsi"/>
+          <w:sz w:val="22"/>
+          <w:szCs w:val="22"/>
+        </w:rPr>
+        <w:t xml:space="preserve">. </w:t>
+      </w:r>
+      <w:r>
+        <w:rPr>
+          <w:rFonts w:asciiTheme="minorHAnsi" w:hAnsiTheme="minorHAnsi"/>
+          <w:sz w:val="22"/>
+          <w:szCs w:val="22"/>
+        </w:rPr>
+        <w:t xml:space="preserve"> </w:t>
+      </w:r>
+      <w:r>
+        <w:rPr>
+          <w:rFonts w:asciiTheme="minorHAnsi" w:hAnsiTheme="minorHAnsi"/>
+          <w:sz w:val="22"/>
+          <w:szCs w:val="22"/>
+        </w:rPr>
+        <w:t>All the “Test Plans” will be submitted with the report.</w:t>
+      </w:r>
+    </w:p>
+    <w:p>
+      <w:pPr>
+        <w:pStyle w:val="BodyText"/>
+        <w:ind w:left="0"/>
+        <w:rPr>
+          <w:rFonts w:asciiTheme="minorHAnsi" w:hAnsiTheme="minorHAnsi"/>
+          <w:sz w:val="22"/>
+          <w:szCs w:val="22"/>
+        </w:rPr>
+      </w:pPr>
+    </w:p>
+    <w:p>
+      <w:pPr>
+        <w:pStyle w:val="Heading1"/>
+        <w:rPr>
+          <w:rFonts w:asciiTheme="minorHAnsi" w:hAnsiTheme="minorHAnsi"/>
+          <w:sz w:val="22"/>
+          <w:szCs w:val="22"/>
+          <w:lang w:eastAsia="zh-TW"/>
+        </w:rPr>
+      </w:pPr>
+      <w:bookmarkStart w:id="20" w:name="_Toc247271660"/>
+      <w:r>
+        <w:rPr>
+          <w:rFonts w:asciiTheme="minorHAnsi" w:hAnsiTheme="minorHAnsi"/>
+          <w:sz w:val="22"/>
+          <w:szCs w:val="22"/>
+        </w:rPr>
+        <w:t>Functional Requirements Testing</w:t>
       </w:r>
       <w:bookmarkEnd w:id="20"/>
     </w:p>
     <w:p>
       <w:pPr>
-        <w:ind w:left="720"/>
         <w:rPr>
           <w:rFonts w:asciiTheme="minorHAnsi" w:hAnsiTheme="minorHAnsi"/>
           <w:sz w:val="22"/>
@@ -4550,96 +4679,24 @@
           <w:lang w:eastAsia="zh-TW"/>
         </w:rPr>
       </w:pPr>
-      <w:r>
-        <w:rPr>
-          <w:rFonts w:asciiTheme="minorHAnsi" w:hAnsiTheme="minorHAnsi"/>
-          <w:sz w:val="22"/>
-          <w:szCs w:val="22"/>
-          <w:lang w:eastAsia="zh-TW"/>
-        </w:rPr>
-        <w:t xml:space="preserve">The goal of unit testing is to divide a piece of source code to various parts and examined each part’s behavior by isolating them from remainder. </w:t>
-      </w:r>
-      <w:r>
-        <w:rPr>
-          <w:rFonts w:asciiTheme="minorHAnsi" w:hAnsiTheme="minorHAnsi"/>
-          <w:sz w:val="22"/>
-          <w:szCs w:val="22"/>
-          <w:lang w:eastAsia="zh-TW"/>
-        </w:rPr>
-        <w:t>The</w:t>
-      </w:r>
-      <w:r>
-        <w:rPr>
-          <w:rFonts w:asciiTheme="minorHAnsi" w:hAnsiTheme="minorHAnsi"/>
-          <w:sz w:val="22"/>
-          <w:szCs w:val="22"/>
-          <w:lang w:eastAsia="zh-TW"/>
-        </w:rPr>
-        <w:t xml:space="preserve"> unit testing is accomplished by the combination of b</w:t>
-      </w:r>
-      <w:r>
-        <w:rPr>
-          <w:rFonts w:asciiTheme="minorHAnsi" w:hAnsiTheme="minorHAnsi"/>
-          <w:sz w:val="22"/>
-          <w:szCs w:val="22"/>
-          <w:lang w:eastAsia="zh-TW"/>
-        </w:rPr>
-        <w:t>lack box and white box testing while adopting the JUnit testing, a unit testing framework for Java. Thi</w:t>
-      </w:r>
-      <w:r>
-        <w:rPr>
-          <w:rFonts w:asciiTheme="minorHAnsi" w:hAnsiTheme="minorHAnsi"/>
-          <w:sz w:val="22"/>
-          <w:szCs w:val="22"/>
-          <w:lang w:eastAsia="zh-TW"/>
-        </w:rPr>
-        <w:t xml:space="preserve">s adoption assists the </w:t>
-      </w:r>
-      <w:r>
-        <w:rPr>
-          <w:rFonts w:asciiTheme="minorHAnsi" w:hAnsiTheme="minorHAnsi" w:hint="eastAsia"/>
-          <w:sz w:val="22"/>
-          <w:szCs w:val="22"/>
-          <w:lang w:eastAsia="zh-TW"/>
-        </w:rPr>
-        <w:t>creation</w:t>
-      </w:r>
-      <w:r>
-        <w:rPr>
-          <w:rFonts w:asciiTheme="minorHAnsi" w:hAnsiTheme="minorHAnsi"/>
-          <w:sz w:val="22"/>
-          <w:szCs w:val="22"/>
-          <w:lang w:eastAsia="zh-TW"/>
-        </w:rPr>
-        <w:t xml:space="preserve"> and </w:t>
-      </w:r>
-      <w:r>
-        <w:rPr>
-          <w:rFonts w:asciiTheme="minorHAnsi" w:hAnsiTheme="minorHAnsi" w:hint="eastAsia"/>
-          <w:sz w:val="22"/>
-          <w:szCs w:val="22"/>
-          <w:lang w:eastAsia="zh-TW"/>
-        </w:rPr>
-        <w:t>execution of test cases.</w:t>
-      </w:r>
     </w:p>
     <w:p>
       <w:pPr>
-        <w:pStyle w:val="Heading3"/>
-        <w:rPr>
-          <w:rFonts w:asciiTheme="minorHAnsi" w:hAnsiTheme="minorHAnsi"/>
-          <w:sz w:val="22"/>
-          <w:szCs w:val="22"/>
-        </w:rPr>
-      </w:pPr>
-      <w:bookmarkStart w:id="21" w:name="_Toc247269797"/>
-      <w:r>
-        <w:rPr>
-          <w:rFonts w:asciiTheme="minorHAnsi" w:hAnsiTheme="minorHAnsi"/>
-          <w:sz w:val="22"/>
-          <w:szCs w:val="22"/>
-        </w:rPr>
-        <w:t>Black Box Testing</w:t>
+        <w:pStyle w:val="Heading2"/>
+        <w:rPr>
+          <w:rFonts w:asciiTheme="minorHAnsi" w:hAnsiTheme="minorHAnsi"/>
+          <w:sz w:val="22"/>
+          <w:szCs w:val="22"/>
+        </w:rPr>
+      </w:pPr>
+      <w:bookmarkStart w:id="21" w:name="_Toc247271661"/>
+      <w:r>
+        <w:rPr>
+          <w:rFonts w:asciiTheme="minorHAnsi" w:hAnsiTheme="minorHAnsi"/>
+          <w:sz w:val="22"/>
+          <w:szCs w:val="22"/>
+        </w:rPr>
+        <w:t>Unit Testing</w:t>
       </w:r>
       <w:bookmarkEnd w:id="21"/>
     </w:p>
@@ -4660,7 +4717,7 @@
           <w:szCs w:val="22"/>
           <w:lang w:eastAsia="zh-TW"/>
         </w:rPr>
-        <w:t xml:space="preserve">Black box testing is a testing </w:t>
+        <w:t xml:space="preserve">The goal of unit testing is to divide a piece of source code to various parts and examined each part’s behavior by isolating them from remainder. </w:t>
       </w:r>
       <w:r>
         <w:rPr>
@@ -4669,7 +4726,7 @@
           <w:szCs w:val="22"/>
           <w:lang w:eastAsia="zh-TW"/>
         </w:rPr>
-        <w:t>method that</w:t>
+        <w:t>The</w:t>
       </w:r>
       <w:r>
         <w:rPr>
@@ -4678,7 +4735,7 @@
           <w:szCs w:val="22"/>
           <w:lang w:eastAsia="zh-TW"/>
         </w:rPr>
-        <w:t xml:space="preserve"> treats the software as if it has no knowledge of the internal implementation while testing. This testing aims to test </w:t>
+        <w:t xml:space="preserve"> unit testing is accomplished by the combination of b</w:t>
       </w:r>
       <w:r>
         <w:rPr>
@@ -4687,7 +4744,7 @@
           <w:szCs w:val="22"/>
           <w:lang w:eastAsia="zh-TW"/>
         </w:rPr>
-        <w:t xml:space="preserve">how well </w:t>
+        <w:t>lack box and white box testing while adopting the JUnit testing, a unit testing framework for Java. Thi</w:t>
       </w:r>
       <w:r>
         <w:rPr>
@@ -4696,16 +4753,16 @@
           <w:szCs w:val="22"/>
           <w:lang w:eastAsia="zh-TW"/>
         </w:rPr>
-        <w:t xml:space="preserve">the functionality of the software </w:t>
-      </w:r>
-      <w:r>
-        <w:rPr>
-          <w:rFonts w:asciiTheme="minorHAnsi" w:hAnsiTheme="minorHAnsi"/>
+        <w:t xml:space="preserve">s adoption assists the </w:t>
+      </w:r>
+      <w:r>
+        <w:rPr>
+          <w:rFonts w:asciiTheme="minorHAnsi" w:hAnsiTheme="minorHAnsi" w:hint="eastAsia"/>
           <w:sz w:val="22"/>
           <w:szCs w:val="22"/>
           <w:lang w:eastAsia="zh-TW"/>
         </w:rPr>
-        <w:t>conforms to</w:t>
+        <w:t>creation</w:t>
       </w:r>
       <w:r>
         <w:rPr>
@@ -4714,175 +4771,278 @@
           <w:szCs w:val="22"/>
           <w:lang w:eastAsia="zh-TW"/>
         </w:rPr>
-        <w:t xml:space="preserve"> the targeted requirements. </w:t>
-      </w:r>
-      <w:r>
-        <w:rPr>
-          <w:rFonts w:asciiTheme="minorHAnsi" w:hAnsiTheme="minorHAnsi"/>
+        <w:t xml:space="preserve"> and </w:t>
+      </w:r>
+      <w:r>
+        <w:rPr>
+          <w:rFonts w:asciiTheme="minorHAnsi" w:hAnsiTheme="minorHAnsi" w:hint="eastAsia"/>
           <w:sz w:val="22"/>
           <w:szCs w:val="22"/>
           <w:lang w:eastAsia="zh-TW"/>
         </w:rPr>
-        <w:t>Thus, testers</w:t>
-      </w:r>
-      <w:r>
-        <w:rPr>
-          <w:rFonts w:asciiTheme="minorHAnsi" w:hAnsiTheme="minorHAnsi"/>
-          <w:sz w:val="22"/>
-          <w:szCs w:val="22"/>
-          <w:lang w:eastAsia="zh-TW"/>
-        </w:rPr>
-        <w:t xml:space="preserve"> inputs data and </w:t>
-      </w:r>
-      <w:r>
-        <w:rPr>
-          <w:rFonts w:asciiTheme="minorHAnsi" w:hAnsiTheme="minorHAnsi"/>
-          <w:sz w:val="22"/>
-          <w:szCs w:val="22"/>
-          <w:lang w:eastAsia="zh-TW"/>
-        </w:rPr>
-        <w:t>examine</w:t>
-      </w:r>
-      <w:r>
-        <w:rPr>
-          <w:rFonts w:asciiTheme="minorHAnsi" w:hAnsiTheme="minorHAnsi"/>
-          <w:sz w:val="22"/>
-          <w:szCs w:val="22"/>
-          <w:lang w:eastAsia="zh-TW"/>
-        </w:rPr>
-        <w:t xml:space="preserve"> the output from the tested object. Then </w:t>
-      </w:r>
-      <w:r>
-        <w:rPr>
-          <w:rFonts w:asciiTheme="minorHAnsi" w:hAnsiTheme="minorHAnsi"/>
-          <w:sz w:val="22"/>
-          <w:szCs w:val="22"/>
-          <w:lang w:eastAsia="zh-TW"/>
-        </w:rPr>
-        <w:t>they</w:t>
-      </w:r>
-      <w:r>
-        <w:rPr>
-          <w:rFonts w:asciiTheme="minorHAnsi" w:hAnsiTheme="minorHAnsi"/>
-          <w:sz w:val="22"/>
-          <w:szCs w:val="22"/>
-          <w:lang w:eastAsia="zh-TW"/>
-        </w:rPr>
-        <w:t xml:space="preserve"> can distinguish whether the behavior of the tested object has the same expected outcome</w:t>
-      </w:r>
-      <w:r>
-        <w:rPr>
-          <w:rFonts w:asciiTheme="minorHAnsi" w:hAnsiTheme="minorHAnsi"/>
-          <w:sz w:val="22"/>
-          <w:szCs w:val="22"/>
-          <w:lang w:eastAsia="zh-TW"/>
-        </w:rPr>
-        <w:t xml:space="preserve">. </w:t>
-      </w:r>
-      <w:r>
-        <w:rPr>
-          <w:rFonts w:asciiTheme="minorHAnsi" w:hAnsiTheme="minorHAnsi" w:hint="eastAsia"/>
-          <w:sz w:val="22"/>
-          <w:szCs w:val="22"/>
-          <w:lang w:eastAsia="zh-TW"/>
-        </w:rPr>
-        <w:t xml:space="preserve">The input specifications </w:t>
-      </w:r>
-      <w:r>
-        <w:rPr>
-          <w:rFonts w:asciiTheme="minorHAnsi" w:hAnsiTheme="minorHAnsi"/>
-          <w:sz w:val="22"/>
-          <w:szCs w:val="22"/>
-          <w:lang w:eastAsia="zh-TW"/>
-        </w:rPr>
-        <w:t>include</w:t>
-      </w:r>
-      <w:r>
-        <w:rPr>
-          <w:rFonts w:asciiTheme="minorHAnsi" w:hAnsiTheme="minorHAnsi" w:hint="eastAsia"/>
-          <w:sz w:val="22"/>
-          <w:szCs w:val="22"/>
-          <w:lang w:eastAsia="zh-TW"/>
-        </w:rPr>
-        <w:t xml:space="preserve"> </w:t>
-      </w:r>
-      <w:r>
-        <w:rPr>
-          <w:rFonts w:asciiTheme="minorHAnsi" w:hAnsiTheme="minorHAnsi"/>
-          <w:sz w:val="22"/>
-          <w:szCs w:val="22"/>
-          <w:lang w:eastAsia="zh-TW"/>
-        </w:rPr>
-        <w:t>boundary</w:t>
-      </w:r>
-      <w:r>
-        <w:rPr>
-          <w:rFonts w:asciiTheme="minorHAnsi" w:hAnsiTheme="minorHAnsi" w:hint="eastAsia"/>
-          <w:sz w:val="22"/>
-          <w:szCs w:val="22"/>
-          <w:lang w:eastAsia="zh-TW"/>
-        </w:rPr>
-        <w:t xml:space="preserve"> conditions, </w:t>
-      </w:r>
-      <w:r>
-        <w:rPr>
-          <w:rFonts w:asciiTheme="minorHAnsi" w:hAnsiTheme="minorHAnsi"/>
-          <w:sz w:val="22"/>
-          <w:szCs w:val="22"/>
-          <w:lang w:eastAsia="zh-TW"/>
-        </w:rPr>
-        <w:t>exceptions</w:t>
-      </w:r>
-      <w:r>
-        <w:rPr>
-          <w:rFonts w:asciiTheme="minorHAnsi" w:hAnsiTheme="minorHAnsi" w:hint="eastAsia"/>
-          <w:sz w:val="22"/>
-          <w:szCs w:val="22"/>
-          <w:lang w:eastAsia="zh-TW"/>
-        </w:rPr>
-        <w:t xml:space="preserve">, nullity, </w:t>
-      </w:r>
-      <w:r>
-        <w:rPr>
-          <w:rFonts w:asciiTheme="minorHAnsi" w:hAnsiTheme="minorHAnsi" w:hint="eastAsia"/>
-          <w:sz w:val="22"/>
-          <w:szCs w:val="22"/>
-          <w:lang w:eastAsia="zh-TW"/>
-        </w:rPr>
-        <w:t xml:space="preserve">invalidation, </w:t>
-      </w:r>
-      <w:r>
-        <w:rPr>
-          <w:rFonts w:asciiTheme="minorHAnsi" w:hAnsiTheme="minorHAnsi" w:hint="eastAsia"/>
-          <w:sz w:val="22"/>
-          <w:szCs w:val="22"/>
-          <w:lang w:eastAsia="zh-TW"/>
-        </w:rPr>
-        <w:t xml:space="preserve">and aliasing problems. </w:t>
-      </w:r>
-      <w:r>
-        <w:rPr>
-          <w:rFonts w:asciiTheme="minorHAnsi" w:hAnsiTheme="minorHAnsi"/>
-          <w:sz w:val="22"/>
-          <w:szCs w:val="22"/>
-          <w:lang w:eastAsia="zh-TW"/>
-        </w:rPr>
-        <w:t xml:space="preserve">The advantage of this test is that it can uncover the conceptual errors that debuggers are unable to find. </w:t>
+        <w:t>execution of test cases.</w:t>
       </w:r>
     </w:p>
     <w:p>
       <w:pPr>
-        <w:ind w:left="720"/>
-        <w:rPr>
-          <w:rFonts w:asciiTheme="minorHAnsi" w:hAnsiTheme="minorHAnsi"/>
-          <w:sz w:val="22"/>
-          <w:szCs w:val="22"/>
-          <w:lang w:eastAsia="zh-TW"/>
-        </w:rPr>
-      </w:pPr>
+        <w:pStyle w:val="Heading3"/>
+        <w:rPr>
+          <w:rFonts w:asciiTheme="minorHAnsi" w:hAnsiTheme="minorHAnsi"/>
+          <w:sz w:val="22"/>
+          <w:szCs w:val="22"/>
+        </w:rPr>
+      </w:pPr>
+      <w:bookmarkStart w:id="22" w:name="_Toc247271662"/>
+      <w:r>
+        <w:rPr>
+          <w:rFonts w:asciiTheme="minorHAnsi" w:hAnsiTheme="minorHAnsi"/>
+          <w:sz w:val="22"/>
+          <w:szCs w:val="22"/>
+        </w:rPr>
+        <w:t>Black Box Testing</w:t>
+      </w:r>
+      <w:bookmarkEnd w:id="22"/>
     </w:p>
     <w:p>
       <w:pPr>
+        <w:ind w:left="720"/>
+        <w:rPr>
+          <w:rFonts w:asciiTheme="minorHAnsi" w:hAnsiTheme="minorHAnsi"/>
+          <w:sz w:val="22"/>
+          <w:szCs w:val="22"/>
+          <w:lang w:eastAsia="zh-TW"/>
+        </w:rPr>
+      </w:pPr>
+      <w:r>
+        <w:rPr>
+          <w:rFonts w:asciiTheme="minorHAnsi" w:hAnsiTheme="minorHAnsi"/>
+          <w:sz w:val="22"/>
+          <w:szCs w:val="22"/>
+          <w:lang w:eastAsia="zh-TW"/>
+        </w:rPr>
+        <w:t xml:space="preserve">Black box testing is a testing </w:t>
+      </w:r>
+      <w:r>
+        <w:rPr>
+          <w:rFonts w:asciiTheme="minorHAnsi" w:hAnsiTheme="minorHAnsi"/>
+          <w:sz w:val="22"/>
+          <w:szCs w:val="22"/>
+          <w:lang w:eastAsia="zh-TW"/>
+        </w:rPr>
+        <w:t>method that</w:t>
+      </w:r>
+      <w:r>
+        <w:rPr>
+          <w:rFonts w:asciiTheme="minorHAnsi" w:hAnsiTheme="minorHAnsi"/>
+          <w:sz w:val="22"/>
+          <w:szCs w:val="22"/>
+          <w:lang w:eastAsia="zh-TW"/>
+        </w:rPr>
+        <w:t xml:space="preserve"> treats the software as if it has no knowledge of the internal implementation while testing. This testing aims to test </w:t>
+      </w:r>
+      <w:r>
+        <w:rPr>
+          <w:rFonts w:asciiTheme="minorHAnsi" w:hAnsiTheme="minorHAnsi"/>
+          <w:sz w:val="22"/>
+          <w:szCs w:val="22"/>
+          <w:lang w:eastAsia="zh-TW"/>
+        </w:rPr>
+        <w:t xml:space="preserve">how well </w:t>
+      </w:r>
+      <w:r>
+        <w:rPr>
+          <w:rFonts w:asciiTheme="minorHAnsi" w:hAnsiTheme="minorHAnsi"/>
+          <w:sz w:val="22"/>
+          <w:szCs w:val="22"/>
+          <w:lang w:eastAsia="zh-TW"/>
+        </w:rPr>
+        <w:t xml:space="preserve">the functionality of the software </w:t>
+      </w:r>
+      <w:r>
+        <w:rPr>
+          <w:rFonts w:asciiTheme="minorHAnsi" w:hAnsiTheme="minorHAnsi"/>
+          <w:sz w:val="22"/>
+          <w:szCs w:val="22"/>
+          <w:lang w:eastAsia="zh-TW"/>
+        </w:rPr>
+        <w:t>conforms to</w:t>
+      </w:r>
+      <w:r>
+        <w:rPr>
+          <w:rFonts w:asciiTheme="minorHAnsi" w:hAnsiTheme="minorHAnsi"/>
+          <w:sz w:val="22"/>
+          <w:szCs w:val="22"/>
+          <w:lang w:eastAsia="zh-TW"/>
+        </w:rPr>
+        <w:t xml:space="preserve"> the targeted requirements. </w:t>
+      </w:r>
+      <w:r>
+        <w:rPr>
+          <w:rFonts w:asciiTheme="minorHAnsi" w:hAnsiTheme="minorHAnsi"/>
+          <w:sz w:val="22"/>
+          <w:szCs w:val="22"/>
+          <w:lang w:eastAsia="zh-TW"/>
+        </w:rPr>
+        <w:t>Thus, testers</w:t>
+      </w:r>
+      <w:r>
+        <w:rPr>
+          <w:rFonts w:asciiTheme="minorHAnsi" w:hAnsiTheme="minorHAnsi"/>
+          <w:sz w:val="22"/>
+          <w:szCs w:val="22"/>
+          <w:lang w:eastAsia="zh-TW"/>
+        </w:rPr>
+        <w:t xml:space="preserve"> inputs data and </w:t>
+      </w:r>
+      <w:r>
+        <w:rPr>
+          <w:rFonts w:asciiTheme="minorHAnsi" w:hAnsiTheme="minorHAnsi"/>
+          <w:sz w:val="22"/>
+          <w:szCs w:val="22"/>
+          <w:lang w:eastAsia="zh-TW"/>
+        </w:rPr>
+        <w:t>examine</w:t>
+      </w:r>
+      <w:r>
+        <w:rPr>
+          <w:rFonts w:asciiTheme="minorHAnsi" w:hAnsiTheme="minorHAnsi"/>
+          <w:sz w:val="22"/>
+          <w:szCs w:val="22"/>
+          <w:lang w:eastAsia="zh-TW"/>
+        </w:rPr>
+        <w:t xml:space="preserve"> the output from the tested object. Then </w:t>
+      </w:r>
+      <w:r>
+        <w:rPr>
+          <w:rFonts w:asciiTheme="minorHAnsi" w:hAnsiTheme="minorHAnsi"/>
+          <w:sz w:val="22"/>
+          <w:szCs w:val="22"/>
+          <w:lang w:eastAsia="zh-TW"/>
+        </w:rPr>
+        <w:t>they</w:t>
+      </w:r>
+      <w:r>
+        <w:rPr>
+          <w:rFonts w:asciiTheme="minorHAnsi" w:hAnsiTheme="minorHAnsi"/>
+          <w:sz w:val="22"/>
+          <w:szCs w:val="22"/>
+          <w:lang w:eastAsia="zh-TW"/>
+        </w:rPr>
+        <w:t xml:space="preserve"> can distinguish whether the behavior of the tested object has the same expected outcome</w:t>
+      </w:r>
+      <w:r>
+        <w:rPr>
+          <w:rFonts w:asciiTheme="minorHAnsi" w:hAnsiTheme="minorHAnsi"/>
+          <w:sz w:val="22"/>
+          <w:szCs w:val="22"/>
+          <w:lang w:eastAsia="zh-TW"/>
+        </w:rPr>
+        <w:t xml:space="preserve">. </w:t>
+      </w:r>
+      <w:r>
+        <w:rPr>
+          <w:rFonts w:asciiTheme="minorHAnsi" w:hAnsiTheme="minorHAnsi" w:hint="eastAsia"/>
+          <w:sz w:val="22"/>
+          <w:szCs w:val="22"/>
+          <w:lang w:eastAsia="zh-TW"/>
+        </w:rPr>
+        <w:t xml:space="preserve">The input specifications </w:t>
+      </w:r>
+      <w:r>
+        <w:rPr>
+          <w:rFonts w:asciiTheme="minorHAnsi" w:hAnsiTheme="minorHAnsi"/>
+          <w:sz w:val="22"/>
+          <w:szCs w:val="22"/>
+          <w:lang w:eastAsia="zh-TW"/>
+        </w:rPr>
+        <w:t>include</w:t>
+      </w:r>
+      <w:r>
+        <w:rPr>
+          <w:rFonts w:asciiTheme="minorHAnsi" w:hAnsiTheme="minorHAnsi" w:hint="eastAsia"/>
+          <w:sz w:val="22"/>
+          <w:szCs w:val="22"/>
+          <w:lang w:eastAsia="zh-TW"/>
+        </w:rPr>
+        <w:t xml:space="preserve"> </w:t>
+      </w:r>
+      <w:r>
+        <w:rPr>
+          <w:rFonts w:asciiTheme="minorHAnsi" w:hAnsiTheme="minorHAnsi"/>
+          <w:sz w:val="22"/>
+          <w:szCs w:val="22"/>
+          <w:lang w:eastAsia="zh-TW"/>
+        </w:rPr>
+        <w:t>boundary</w:t>
+      </w:r>
+      <w:r>
+        <w:rPr>
+          <w:rFonts w:asciiTheme="minorHAnsi" w:hAnsiTheme="minorHAnsi" w:hint="eastAsia"/>
+          <w:sz w:val="22"/>
+          <w:szCs w:val="22"/>
+          <w:lang w:eastAsia="zh-TW"/>
+        </w:rPr>
+        <w:t xml:space="preserve"> conditions, </w:t>
+      </w:r>
+      <w:r>
+        <w:rPr>
+          <w:rFonts w:asciiTheme="minorHAnsi" w:hAnsiTheme="minorHAnsi"/>
+          <w:sz w:val="22"/>
+          <w:szCs w:val="22"/>
+          <w:lang w:eastAsia="zh-TW"/>
+        </w:rPr>
+        <w:t>exceptions</w:t>
+      </w:r>
+      <w:r>
+        <w:rPr>
+          <w:rFonts w:asciiTheme="minorHAnsi" w:hAnsiTheme="minorHAnsi" w:hint="eastAsia"/>
+          <w:sz w:val="22"/>
+          <w:szCs w:val="22"/>
+          <w:lang w:eastAsia="zh-TW"/>
+        </w:rPr>
+        <w:t xml:space="preserve">, nullity, </w:t>
+      </w:r>
+      <w:r>
+        <w:rPr>
+          <w:rFonts w:asciiTheme="minorHAnsi" w:hAnsiTheme="minorHAnsi" w:hint="eastAsia"/>
+          <w:sz w:val="22"/>
+          <w:szCs w:val="22"/>
+          <w:lang w:eastAsia="zh-TW"/>
+        </w:rPr>
+        <w:t xml:space="preserve">invalidation, </w:t>
+      </w:r>
+      <w:r>
+        <w:rPr>
+          <w:rFonts w:asciiTheme="minorHAnsi" w:hAnsiTheme="minorHAnsi" w:hint="eastAsia"/>
+          <w:sz w:val="22"/>
+          <w:szCs w:val="22"/>
+          <w:lang w:eastAsia="zh-TW"/>
+        </w:rPr>
+        <w:t xml:space="preserve">and aliasing problems. </w:t>
+      </w:r>
+      <w:r>
+        <w:rPr>
+          <w:rFonts w:asciiTheme="minorHAnsi" w:hAnsiTheme="minorHAnsi"/>
+          <w:sz w:val="22"/>
+          <w:szCs w:val="22"/>
+          <w:lang w:eastAsia="zh-TW"/>
+        </w:rPr>
+        <w:t xml:space="preserve">The advantage of this test is that it can uncover the conceptual errors that debuggers are unable to find. </w:t>
+      </w:r>
+    </w:p>
+    <w:p>
+      <w:pPr>
+        <w:ind w:left="720"/>
+        <w:rPr>
+          <w:rFonts w:asciiTheme="minorHAnsi" w:hAnsiTheme="minorHAnsi"/>
+          <w:sz w:val="22"/>
+          <w:szCs w:val="22"/>
+          <w:lang w:eastAsia="zh-TW"/>
+        </w:rPr>
+      </w:pPr>
+    </w:p>
+    <w:p>
+      <w:pPr>
         <w:pStyle w:val="Heading3"/>
         <w:rPr>
           <w:rFonts w:asciiTheme="minorHAnsi" w:hAnsiTheme="minorHAnsi"/>
@@ -4890,7 +5050,7 @@
           <w:szCs w:val="22"/>
         </w:rPr>
       </w:pPr>
-      <w:bookmarkStart w:id="22" w:name="_Toc247269798"/>
+      <w:bookmarkStart w:id="23" w:name="_Toc247271663"/>
       <w:r>
         <w:rPr>
           <w:rFonts w:asciiTheme="minorHAnsi" w:hAnsiTheme="minorHAnsi"/>
@@ -4899,7 +5059,7 @@
         </w:rPr>
         <w:t>White Box Testing</w:t>
       </w:r>
-      <w:bookmarkEnd w:id="22"/>
+      <w:bookmarkEnd w:id="23"/>
     </w:p>
     <w:p>
       <w:pPr>
@@ -5415,7 +5575,7 @@
           <w:szCs w:val="22"/>
         </w:rPr>
       </w:pPr>
-      <w:bookmarkStart w:id="23" w:name="_Toc247269799"/>
+      <w:bookmarkStart w:id="24" w:name="_Toc247271664"/>
       <w:r>
         <w:rPr>
           <w:rFonts w:asciiTheme="minorHAnsi" w:hAnsiTheme="minorHAnsi"/>
@@ -5423,232 +5583,232 @@
           <w:szCs w:val="22"/>
         </w:rPr>
         <w:t>Integration Testing</w:t>
-      </w:r>
-      <w:bookmarkEnd w:id="23"/>
-    </w:p>
-    <w:p>
-      <w:pPr>
-        <w:ind w:left="720"/>
-        <w:rPr>
-          <w:rFonts w:asciiTheme="minorHAnsi" w:hAnsiTheme="minorHAnsi"/>
-          <w:sz w:val="22"/>
-          <w:szCs w:val="22"/>
-          <w:lang w:eastAsia="zh-TW"/>
-        </w:rPr>
-      </w:pPr>
-      <w:r>
-        <w:rPr>
-          <w:rFonts w:asciiTheme="minorHAnsi" w:hAnsiTheme="minorHAnsi" w:hint="eastAsia"/>
-          <w:sz w:val="22"/>
-          <w:szCs w:val="22"/>
-          <w:lang w:eastAsia="zh-TW"/>
-        </w:rPr>
-        <w:t xml:space="preserve">The goal of </w:t>
-      </w:r>
-      <w:r>
-        <w:rPr>
-          <w:rFonts w:asciiTheme="minorHAnsi" w:hAnsiTheme="minorHAnsi"/>
-          <w:sz w:val="22"/>
-          <w:szCs w:val="22"/>
-          <w:lang w:eastAsia="zh-TW"/>
-        </w:rPr>
-        <w:t>integration</w:t>
-      </w:r>
-      <w:r>
-        <w:rPr>
-          <w:rFonts w:asciiTheme="minorHAnsi" w:hAnsiTheme="minorHAnsi" w:hint="eastAsia"/>
-          <w:sz w:val="22"/>
-          <w:szCs w:val="22"/>
-          <w:lang w:eastAsia="zh-TW"/>
-        </w:rPr>
-        <w:t xml:space="preserve"> testing is to examine all of the features are developed and work together </w:t>
-      </w:r>
-      <w:r>
-        <w:rPr>
-          <w:rFonts w:asciiTheme="minorHAnsi" w:hAnsiTheme="minorHAnsi"/>
-          <w:sz w:val="22"/>
-          <w:szCs w:val="22"/>
-          <w:lang w:eastAsia="zh-TW"/>
-        </w:rPr>
-        <w:t>corporately</w:t>
-      </w:r>
-      <w:r>
-        <w:rPr>
-          <w:rFonts w:asciiTheme="minorHAnsi" w:hAnsiTheme="minorHAnsi" w:hint="eastAsia"/>
-          <w:sz w:val="22"/>
-          <w:szCs w:val="22"/>
-          <w:lang w:eastAsia="zh-TW"/>
-        </w:rPr>
-        <w:t xml:space="preserve">. In other words, is the product good enough to be delivered? </w:t>
-      </w:r>
-      <w:r>
-        <w:rPr>
-          <w:rFonts w:asciiTheme="minorHAnsi" w:hAnsiTheme="minorHAnsi" w:hint="eastAsia"/>
-          <w:sz w:val="22"/>
-          <w:szCs w:val="22"/>
-          <w:lang w:eastAsia="zh-TW"/>
-        </w:rPr>
-        <w:t xml:space="preserve">First, integration testing will be performed </w:t>
-      </w:r>
-      <w:r>
-        <w:rPr>
-          <w:rFonts w:asciiTheme="minorHAnsi" w:hAnsiTheme="minorHAnsi" w:hint="eastAsia"/>
-          <w:sz w:val="22"/>
-          <w:szCs w:val="22"/>
-          <w:lang w:eastAsia="zh-TW"/>
-        </w:rPr>
-        <w:t>whenever a</w:t>
-      </w:r>
-      <w:r>
-        <w:rPr>
-          <w:rFonts w:asciiTheme="minorHAnsi" w:hAnsiTheme="minorHAnsi" w:hint="eastAsia"/>
-          <w:sz w:val="22"/>
-          <w:szCs w:val="22"/>
-          <w:lang w:eastAsia="zh-TW"/>
-        </w:rPr>
-        <w:t xml:space="preserve"> module </w:t>
-      </w:r>
-      <w:r>
-        <w:rPr>
-          <w:rFonts w:asciiTheme="minorHAnsi" w:hAnsiTheme="minorHAnsi" w:hint="eastAsia"/>
-          <w:sz w:val="22"/>
-          <w:szCs w:val="22"/>
-          <w:lang w:eastAsia="zh-TW"/>
-        </w:rPr>
-        <w:t xml:space="preserve">is completed and has passed the unit and functional testing phase.  Then testers </w:t>
-      </w:r>
-      <w:r>
-        <w:rPr>
-          <w:rFonts w:asciiTheme="minorHAnsi" w:hAnsiTheme="minorHAnsi"/>
-          <w:sz w:val="22"/>
-          <w:szCs w:val="22"/>
-          <w:lang w:eastAsia="zh-TW"/>
-        </w:rPr>
-        <w:t>will combine</w:t>
-      </w:r>
-      <w:r>
-        <w:rPr>
-          <w:rFonts w:asciiTheme="minorHAnsi" w:hAnsiTheme="minorHAnsi" w:hint="eastAsia"/>
-          <w:sz w:val="22"/>
-          <w:szCs w:val="22"/>
-          <w:lang w:eastAsia="zh-TW"/>
-        </w:rPr>
-        <w:t xml:space="preserve"> this module with the others</w:t>
-      </w:r>
-      <w:r>
-        <w:rPr>
-          <w:rFonts w:asciiTheme="minorHAnsi" w:hAnsiTheme="minorHAnsi" w:hint="eastAsia"/>
-          <w:sz w:val="22"/>
-          <w:szCs w:val="22"/>
-          <w:lang w:eastAsia="zh-TW"/>
-        </w:rPr>
-        <w:t xml:space="preserve"> to determine if the</w:t>
-      </w:r>
-      <w:r>
-        <w:rPr>
-          <w:rFonts w:asciiTheme="minorHAnsi" w:hAnsiTheme="minorHAnsi" w:hint="eastAsia"/>
-          <w:sz w:val="22"/>
-          <w:szCs w:val="22"/>
-          <w:lang w:eastAsia="zh-TW"/>
-        </w:rPr>
-        <w:t xml:space="preserve"> aggregates</w:t>
-      </w:r>
-      <w:r>
-        <w:rPr>
-          <w:rFonts w:asciiTheme="minorHAnsi" w:hAnsiTheme="minorHAnsi" w:hint="eastAsia"/>
-          <w:sz w:val="22"/>
-          <w:szCs w:val="22"/>
-          <w:lang w:eastAsia="zh-TW"/>
-        </w:rPr>
-        <w:t xml:space="preserve"> function correctly together. </w:t>
-      </w:r>
-      <w:r>
-        <w:rPr>
-          <w:rFonts w:asciiTheme="minorHAnsi" w:hAnsiTheme="minorHAnsi" w:hint="eastAsia"/>
-          <w:sz w:val="22"/>
-          <w:szCs w:val="22"/>
-          <w:lang w:eastAsia="zh-TW"/>
-        </w:rPr>
-        <w:t xml:space="preserve">The sequence of the </w:t>
-      </w:r>
-      <w:r>
-        <w:rPr>
-          <w:rFonts w:asciiTheme="minorHAnsi" w:hAnsiTheme="minorHAnsi"/>
-          <w:sz w:val="22"/>
-          <w:szCs w:val="22"/>
-          <w:lang w:eastAsia="zh-TW"/>
-        </w:rPr>
-        <w:t>testing is</w:t>
-      </w:r>
-      <w:r>
-        <w:rPr>
-          <w:rFonts w:asciiTheme="minorHAnsi" w:hAnsiTheme="minorHAnsi" w:hint="eastAsia"/>
-          <w:sz w:val="22"/>
-          <w:szCs w:val="22"/>
-          <w:lang w:eastAsia="zh-TW"/>
-        </w:rPr>
-        <w:t xml:space="preserve"> from the lowest level of component (smallest aggregates) to the highest level of component </w:t>
-      </w:r>
-      <w:r>
-        <w:rPr>
-          <w:rFonts w:asciiTheme="minorHAnsi" w:hAnsiTheme="minorHAnsi"/>
-          <w:sz w:val="22"/>
-          <w:szCs w:val="22"/>
-          <w:lang w:eastAsia="zh-TW"/>
-        </w:rPr>
-        <w:t>(largest</w:t>
-      </w:r>
-      <w:r>
-        <w:rPr>
-          <w:rFonts w:asciiTheme="minorHAnsi" w:hAnsiTheme="minorHAnsi" w:hint="eastAsia"/>
-          <w:sz w:val="22"/>
-          <w:szCs w:val="22"/>
-          <w:lang w:eastAsia="zh-TW"/>
-        </w:rPr>
-        <w:t xml:space="preserve"> </w:t>
-      </w:r>
-      <w:r>
-        <w:rPr>
-          <w:rFonts w:asciiTheme="minorHAnsi" w:hAnsiTheme="minorHAnsi"/>
-          <w:sz w:val="22"/>
-          <w:szCs w:val="22"/>
-          <w:lang w:eastAsia="zh-TW"/>
-        </w:rPr>
-        <w:t>aggregates</w:t>
-      </w:r>
-      <w:r>
-        <w:rPr>
-          <w:rFonts w:asciiTheme="minorHAnsi" w:hAnsiTheme="minorHAnsi" w:hint="eastAsia"/>
-          <w:sz w:val="22"/>
-          <w:szCs w:val="22"/>
-          <w:lang w:eastAsia="zh-TW"/>
-        </w:rPr>
-        <w:t xml:space="preserve">). This is also known as the bottom-up integration testing.  </w:t>
-      </w:r>
-    </w:p>
-    <w:p>
-      <w:pPr>
-        <w:pStyle w:val="Heading2"/>
-        <w:rPr>
-          <w:rFonts w:asciiTheme="minorHAnsi" w:hAnsiTheme="minorHAnsi"/>
-          <w:sz w:val="22"/>
-          <w:szCs w:val="22"/>
-        </w:rPr>
-      </w:pPr>
-      <w:bookmarkStart w:id="24" w:name="_Toc247269800"/>
-      <w:r>
-        <w:rPr>
-          <w:rFonts w:asciiTheme="minorHAnsi" w:hAnsiTheme="minorHAnsi"/>
-          <w:sz w:val="22"/>
-          <w:szCs w:val="22"/>
-        </w:rPr>
-        <w:lastRenderedPageBreak/>
-        <w:t>System Testing</w:t>
       </w:r>
       <w:bookmarkEnd w:id="24"/>
     </w:p>
     <w:p>
       <w:pPr>
+        <w:ind w:left="720"/>
+        <w:rPr>
+          <w:rFonts w:asciiTheme="minorHAnsi" w:hAnsiTheme="minorHAnsi"/>
+          <w:sz w:val="22"/>
+          <w:szCs w:val="22"/>
+          <w:lang w:eastAsia="zh-TW"/>
+        </w:rPr>
+      </w:pPr>
+      <w:r>
+        <w:rPr>
+          <w:rFonts w:asciiTheme="minorHAnsi" w:hAnsiTheme="minorHAnsi" w:hint="eastAsia"/>
+          <w:sz w:val="22"/>
+          <w:szCs w:val="22"/>
+          <w:lang w:eastAsia="zh-TW"/>
+        </w:rPr>
+        <w:t xml:space="preserve">The goal of </w:t>
+      </w:r>
+      <w:r>
+        <w:rPr>
+          <w:rFonts w:asciiTheme="minorHAnsi" w:hAnsiTheme="minorHAnsi"/>
+          <w:sz w:val="22"/>
+          <w:szCs w:val="22"/>
+          <w:lang w:eastAsia="zh-TW"/>
+        </w:rPr>
+        <w:t>integration</w:t>
+      </w:r>
+      <w:r>
+        <w:rPr>
+          <w:rFonts w:asciiTheme="minorHAnsi" w:hAnsiTheme="minorHAnsi" w:hint="eastAsia"/>
+          <w:sz w:val="22"/>
+          <w:szCs w:val="22"/>
+          <w:lang w:eastAsia="zh-TW"/>
+        </w:rPr>
+        <w:t xml:space="preserve"> testing is to examine all of the features are developed and work together </w:t>
+      </w:r>
+      <w:r>
+        <w:rPr>
+          <w:rFonts w:asciiTheme="minorHAnsi" w:hAnsiTheme="minorHAnsi"/>
+          <w:sz w:val="22"/>
+          <w:szCs w:val="22"/>
+          <w:lang w:eastAsia="zh-TW"/>
+        </w:rPr>
+        <w:t>corporately</w:t>
+      </w:r>
+      <w:r>
+        <w:rPr>
+          <w:rFonts w:asciiTheme="minorHAnsi" w:hAnsiTheme="minorHAnsi" w:hint="eastAsia"/>
+          <w:sz w:val="22"/>
+          <w:szCs w:val="22"/>
+          <w:lang w:eastAsia="zh-TW"/>
+        </w:rPr>
+        <w:t xml:space="preserve">. In other words, is the product good enough to be delivered? </w:t>
+      </w:r>
+      <w:r>
+        <w:rPr>
+          <w:rFonts w:asciiTheme="minorHAnsi" w:hAnsiTheme="minorHAnsi" w:hint="eastAsia"/>
+          <w:sz w:val="22"/>
+          <w:szCs w:val="22"/>
+          <w:lang w:eastAsia="zh-TW"/>
+        </w:rPr>
+        <w:t xml:space="preserve">First, integration testing will be performed </w:t>
+      </w:r>
+      <w:r>
+        <w:rPr>
+          <w:rFonts w:asciiTheme="minorHAnsi" w:hAnsiTheme="minorHAnsi" w:hint="eastAsia"/>
+          <w:sz w:val="22"/>
+          <w:szCs w:val="22"/>
+          <w:lang w:eastAsia="zh-TW"/>
+        </w:rPr>
+        <w:t>whenever a</w:t>
+      </w:r>
+      <w:r>
+        <w:rPr>
+          <w:rFonts w:asciiTheme="minorHAnsi" w:hAnsiTheme="minorHAnsi" w:hint="eastAsia"/>
+          <w:sz w:val="22"/>
+          <w:szCs w:val="22"/>
+          <w:lang w:eastAsia="zh-TW"/>
+        </w:rPr>
+        <w:t xml:space="preserve"> module </w:t>
+      </w:r>
+      <w:r>
+        <w:rPr>
+          <w:rFonts w:asciiTheme="minorHAnsi" w:hAnsiTheme="minorHAnsi" w:hint="eastAsia"/>
+          <w:sz w:val="22"/>
+          <w:szCs w:val="22"/>
+          <w:lang w:eastAsia="zh-TW"/>
+        </w:rPr>
+        <w:t xml:space="preserve">is completed and has passed the unit and functional testing phase.  Then testers </w:t>
+      </w:r>
+      <w:r>
+        <w:rPr>
+          <w:rFonts w:asciiTheme="minorHAnsi" w:hAnsiTheme="minorHAnsi"/>
+          <w:sz w:val="22"/>
+          <w:szCs w:val="22"/>
+          <w:lang w:eastAsia="zh-TW"/>
+        </w:rPr>
+        <w:t>will combine</w:t>
+      </w:r>
+      <w:r>
+        <w:rPr>
+          <w:rFonts w:asciiTheme="minorHAnsi" w:hAnsiTheme="minorHAnsi" w:hint="eastAsia"/>
+          <w:sz w:val="22"/>
+          <w:szCs w:val="22"/>
+          <w:lang w:eastAsia="zh-TW"/>
+        </w:rPr>
+        <w:t xml:space="preserve"> this module with the others</w:t>
+      </w:r>
+      <w:r>
+        <w:rPr>
+          <w:rFonts w:asciiTheme="minorHAnsi" w:hAnsiTheme="minorHAnsi" w:hint="eastAsia"/>
+          <w:sz w:val="22"/>
+          <w:szCs w:val="22"/>
+          <w:lang w:eastAsia="zh-TW"/>
+        </w:rPr>
+        <w:t xml:space="preserve"> to determine if the</w:t>
+      </w:r>
+      <w:r>
+        <w:rPr>
+          <w:rFonts w:asciiTheme="minorHAnsi" w:hAnsiTheme="minorHAnsi" w:hint="eastAsia"/>
+          <w:sz w:val="22"/>
+          <w:szCs w:val="22"/>
+          <w:lang w:eastAsia="zh-TW"/>
+        </w:rPr>
+        <w:t xml:space="preserve"> aggregates</w:t>
+      </w:r>
+      <w:r>
+        <w:rPr>
+          <w:rFonts w:asciiTheme="minorHAnsi" w:hAnsiTheme="minorHAnsi" w:hint="eastAsia"/>
+          <w:sz w:val="22"/>
+          <w:szCs w:val="22"/>
+          <w:lang w:eastAsia="zh-TW"/>
+        </w:rPr>
+        <w:t xml:space="preserve"> function correctly together. </w:t>
+      </w:r>
+      <w:r>
+        <w:rPr>
+          <w:rFonts w:asciiTheme="minorHAnsi" w:hAnsiTheme="minorHAnsi" w:hint="eastAsia"/>
+          <w:sz w:val="22"/>
+          <w:szCs w:val="22"/>
+          <w:lang w:eastAsia="zh-TW"/>
+        </w:rPr>
+        <w:t xml:space="preserve">The sequence of the </w:t>
+      </w:r>
+      <w:r>
+        <w:rPr>
+          <w:rFonts w:asciiTheme="minorHAnsi" w:hAnsiTheme="minorHAnsi"/>
+          <w:sz w:val="22"/>
+          <w:szCs w:val="22"/>
+          <w:lang w:eastAsia="zh-TW"/>
+        </w:rPr>
+        <w:t>testing is</w:t>
+      </w:r>
+      <w:r>
+        <w:rPr>
+          <w:rFonts w:asciiTheme="minorHAnsi" w:hAnsiTheme="minorHAnsi" w:hint="eastAsia"/>
+          <w:sz w:val="22"/>
+          <w:szCs w:val="22"/>
+          <w:lang w:eastAsia="zh-TW"/>
+        </w:rPr>
+        <w:t xml:space="preserve"> from the lowest level of component (smallest aggregates) to the highest level of component </w:t>
+      </w:r>
+      <w:r>
+        <w:rPr>
+          <w:rFonts w:asciiTheme="minorHAnsi" w:hAnsiTheme="minorHAnsi"/>
+          <w:sz w:val="22"/>
+          <w:szCs w:val="22"/>
+          <w:lang w:eastAsia="zh-TW"/>
+        </w:rPr>
+        <w:t>(largest</w:t>
+      </w:r>
+      <w:r>
+        <w:rPr>
+          <w:rFonts w:asciiTheme="minorHAnsi" w:hAnsiTheme="minorHAnsi" w:hint="eastAsia"/>
+          <w:sz w:val="22"/>
+          <w:szCs w:val="22"/>
+          <w:lang w:eastAsia="zh-TW"/>
+        </w:rPr>
+        <w:t xml:space="preserve"> </w:t>
+      </w:r>
+      <w:r>
+        <w:rPr>
+          <w:rFonts w:asciiTheme="minorHAnsi" w:hAnsiTheme="minorHAnsi"/>
+          <w:sz w:val="22"/>
+          <w:szCs w:val="22"/>
+          <w:lang w:eastAsia="zh-TW"/>
+        </w:rPr>
+        <w:t>aggregates</w:t>
+      </w:r>
+      <w:r>
+        <w:rPr>
+          <w:rFonts w:asciiTheme="minorHAnsi" w:hAnsiTheme="minorHAnsi" w:hint="eastAsia"/>
+          <w:sz w:val="22"/>
+          <w:szCs w:val="22"/>
+          <w:lang w:eastAsia="zh-TW"/>
+        </w:rPr>
+        <w:t xml:space="preserve">). This is also known as the bottom-up integration testing.  </w:t>
+      </w:r>
+    </w:p>
+    <w:p>
+      <w:pPr>
+        <w:pStyle w:val="Heading2"/>
+        <w:rPr>
+          <w:rFonts w:asciiTheme="minorHAnsi" w:hAnsiTheme="minorHAnsi"/>
+          <w:sz w:val="22"/>
+          <w:szCs w:val="22"/>
+        </w:rPr>
+      </w:pPr>
+      <w:bookmarkStart w:id="25" w:name="_Toc247271665"/>
+      <w:r>
+        <w:rPr>
+          <w:rFonts w:asciiTheme="minorHAnsi" w:hAnsiTheme="minorHAnsi"/>
+          <w:sz w:val="22"/>
+          <w:szCs w:val="22"/>
+        </w:rPr>
+        <w:lastRenderedPageBreak/>
+        <w:t>System Testing</w:t>
+      </w:r>
+      <w:bookmarkEnd w:id="25"/>
+    </w:p>
+    <w:p>
+      <w:pPr>
         <w:pStyle w:val="Heading3"/>
         <w:rPr>
           <w:rFonts w:asciiTheme="minorHAnsi" w:hAnsiTheme="minorHAnsi"/>
@@ -5656,7 +5816,7 @@
           <w:szCs w:val="22"/>
         </w:rPr>
       </w:pPr>
-      <w:bookmarkStart w:id="25" w:name="_Toc247269801"/>
+      <w:bookmarkStart w:id="26" w:name="_Toc247271666"/>
       <w:r>
         <w:rPr>
           <w:rFonts w:asciiTheme="minorHAnsi" w:hAnsiTheme="minorHAnsi"/>
@@ -5665,7 +5825,7 @@
         </w:rPr>
         <w:t>Use Case 1</w:t>
       </w:r>
-      <w:bookmarkEnd w:id="25"/>
+      <w:bookmarkEnd w:id="26"/>
     </w:p>
     <w:p>
       <w:pPr>
@@ -9062,7 +9222,7 @@
           <w:lang w:val="en-CA" w:eastAsia="en-CA"/>
         </w:rPr>
       </w:pPr>
-      <w:bookmarkStart w:id="26" w:name="_Toc247269802"/>
+      <w:bookmarkStart w:id="27" w:name="_Toc247271667"/>
       <w:r>
         <w:rPr>
           <w:rFonts w:asciiTheme="minorHAnsi" w:hAnsiTheme="minorHAnsi"/>
@@ -9072,7 +9232,7 @@
         </w:rPr>
         <w:t>Use Case 2</w:t>
       </w:r>
-      <w:bookmarkEnd w:id="26"/>
+      <w:bookmarkEnd w:id="27"/>
     </w:p>
     <w:p>
       <w:pPr>
@@ -11995,7 +12155,7 @@
           <w:lang w:val="en-CA" w:eastAsia="en-CA"/>
         </w:rPr>
       </w:pPr>
-      <w:bookmarkStart w:id="27" w:name="_Toc247269803"/>
+      <w:bookmarkStart w:id="28" w:name="_Toc247271668"/>
       <w:r>
         <w:rPr>
           <w:rFonts w:asciiTheme="minorHAnsi" w:hAnsiTheme="minorHAnsi"/>
@@ -12005,7 +12165,7 @@
         </w:rPr>
         <w:t>Use Case 3</w:t>
       </w:r>
-      <w:bookmarkEnd w:id="27"/>
+      <w:bookmarkEnd w:id="28"/>
     </w:p>
     <w:p>
       <w:pPr>
@@ -14363,7 +14523,7 @@
           <w:lang w:val="en-CA" w:eastAsia="en-CA"/>
         </w:rPr>
       </w:pPr>
-      <w:bookmarkStart w:id="28" w:name="_Toc247269804"/>
+      <w:bookmarkStart w:id="29" w:name="_Toc247271669"/>
       <w:r>
         <w:rPr>
           <w:rFonts w:asciiTheme="minorHAnsi" w:hAnsiTheme="minorHAnsi"/>
@@ -14373,7 +14533,7 @@
         </w:rPr>
         <w:t>Use Case 4</w:t>
       </w:r>
-      <w:bookmarkEnd w:id="28"/>
+      <w:bookmarkEnd w:id="29"/>
     </w:p>
     <w:p>
       <w:pPr>
@@ -18034,7 +18194,7 @@
           <w:lang w:val="en-CA" w:eastAsia="en-CA"/>
         </w:rPr>
       </w:pPr>
-      <w:bookmarkStart w:id="29" w:name="_Toc247269805"/>
+      <w:bookmarkStart w:id="30" w:name="_Toc247271670"/>
       <w:r>
         <w:rPr>
           <w:rFonts w:asciiTheme="minorHAnsi" w:hAnsiTheme="minorHAnsi"/>
@@ -18044,7 +18204,7 @@
         </w:rPr>
         <w:t>Use Case 5</w:t>
       </w:r>
-      <w:bookmarkEnd w:id="29"/>
+      <w:bookmarkEnd w:id="30"/>
     </w:p>
     <w:p>
       <w:pPr>
@@ -21579,7 +21739,7 @@
           <w:lang w:val="en-CA" w:eastAsia="en-CA"/>
         </w:rPr>
       </w:pPr>
-      <w:bookmarkStart w:id="30" w:name="_Toc247269806"/>
+      <w:bookmarkStart w:id="31" w:name="_Toc247271671"/>
       <w:r>
         <w:rPr>
           <w:rFonts w:asciiTheme="minorHAnsi" w:hAnsiTheme="minorHAnsi"/>
@@ -21589,7 +21749,7 @@
         </w:rPr>
         <w:t>Use Case 6</w:t>
       </w:r>
-      <w:bookmarkEnd w:id="30"/>
+      <w:bookmarkEnd w:id="31"/>
     </w:p>
     <w:p>
       <w:pPr>
@@ -22689,7 +22849,7 @@
           <w:lang w:val="en-CA" w:eastAsia="en-CA"/>
         </w:rPr>
       </w:pPr>
-      <w:bookmarkStart w:id="31" w:name="_Toc247269807"/>
+      <w:bookmarkStart w:id="32" w:name="_Toc247271672"/>
       <w:r>
         <w:rPr>
           <w:rFonts w:asciiTheme="minorHAnsi" w:hAnsiTheme="minorHAnsi"/>
@@ -22699,7 +22859,7 @@
         </w:rPr>
         <w:t>Use Case 7</w:t>
       </w:r>
-      <w:bookmarkEnd w:id="31"/>
+      <w:bookmarkEnd w:id="32"/>
     </w:p>
     <w:p>
       <w:pPr>
@@ -26458,7 +26618,7 @@
           <w:lang w:val="en-CA" w:eastAsia="en-CA"/>
         </w:rPr>
       </w:pPr>
-      <w:bookmarkStart w:id="32" w:name="_Toc247269808"/>
+      <w:bookmarkStart w:id="33" w:name="_Toc247271673"/>
       <w:r>
         <w:rPr>
           <w:rFonts w:asciiTheme="minorHAnsi" w:hAnsiTheme="minorHAnsi"/>
@@ -26468,7 +26628,7 @@
         </w:rPr>
         <w:t>Use Case 8</w:t>
       </w:r>
-      <w:bookmarkEnd w:id="32"/>
+      <w:bookmarkEnd w:id="33"/>
     </w:p>
     <w:p>
       <w:pPr>
@@ -29401,7 +29561,7 @@
           <w:lang w:val="en-CA" w:eastAsia="en-CA"/>
         </w:rPr>
       </w:pPr>
-      <w:bookmarkStart w:id="33" w:name="_Toc247269809"/>
+      <w:bookmarkStart w:id="34" w:name="_Toc247271674"/>
       <w:r>
         <w:rPr>
           <w:rFonts w:asciiTheme="minorHAnsi" w:hAnsiTheme="minorHAnsi"/>
@@ -29411,7 +29571,7 @@
         </w:rPr>
         <w:t>Use Case 9</w:t>
       </w:r>
-      <w:bookmarkEnd w:id="33"/>
+      <w:bookmarkEnd w:id="34"/>
     </w:p>
     <w:p>
       <w:pPr>
@@ -30430,7 +30590,7 @@
           <w:lang w:val="en-CA" w:eastAsia="en-CA"/>
         </w:rPr>
       </w:pPr>
-      <w:bookmarkStart w:id="34" w:name="_Toc247269810"/>
+      <w:bookmarkStart w:id="35" w:name="_Toc247271675"/>
       <w:r>
         <w:rPr>
           <w:rFonts w:asciiTheme="minorHAnsi" w:hAnsiTheme="minorHAnsi"/>
@@ -30440,7 +30600,7 @@
         </w:rPr>
         <w:t>Use Case 10</w:t>
       </w:r>
-      <w:bookmarkEnd w:id="34"/>
+      <w:bookmarkEnd w:id="35"/>
     </w:p>
     <w:p>
       <w:pPr>
@@ -37298,7 +37458,7 @@
           <w:lang w:val="en-CA" w:eastAsia="en-CA"/>
         </w:rPr>
       </w:pPr>
-      <w:bookmarkStart w:id="35" w:name="_Toc247269811"/>
+      <w:bookmarkStart w:id="36" w:name="_Toc247271676"/>
       <w:r>
         <w:rPr>
           <w:rFonts w:asciiTheme="minorHAnsi" w:hAnsiTheme="minorHAnsi"/>
@@ -37308,7 +37468,7 @@
         </w:rPr>
         <w:t>Use Case 11</w:t>
       </w:r>
-      <w:bookmarkEnd w:id="35"/>
+      <w:bookmarkEnd w:id="36"/>
     </w:p>
     <w:p>
       <w:pPr>
@@ -39730,7 +39890,7 @@
           <w:lang w:val="en-CA" w:eastAsia="en-CA"/>
         </w:rPr>
       </w:pPr>
-      <w:bookmarkStart w:id="36" w:name="_Toc247269812"/>
+      <w:bookmarkStart w:id="37" w:name="_Toc247271677"/>
       <w:r>
         <w:rPr>
           <w:rFonts w:asciiTheme="minorHAnsi" w:hAnsiTheme="minorHAnsi"/>
@@ -39740,7 +39900,7 @@
         </w:rPr>
         <w:t>Use Case 12</w:t>
       </w:r>
-      <w:bookmarkEnd w:id="36"/>
+      <w:bookmarkEnd w:id="37"/>
     </w:p>
     <w:p>
       <w:pPr>
@@ -40938,7 +41098,7 @@
           <w:lang w:val="en-CA" w:eastAsia="en-CA"/>
         </w:rPr>
       </w:pPr>
-      <w:bookmarkStart w:id="37" w:name="_Toc247269813"/>
+      <w:bookmarkStart w:id="38" w:name="_Toc247271678"/>
       <w:r>
         <w:rPr>
           <w:rFonts w:asciiTheme="minorHAnsi" w:hAnsiTheme="minorHAnsi"/>
@@ -40948,7 +41108,7 @@
         </w:rPr>
         <w:t>Use Case 13</w:t>
       </w:r>
-      <w:bookmarkEnd w:id="37"/>
+      <w:bookmarkEnd w:id="38"/>
     </w:p>
     <w:p>
       <w:pPr>
@@ -42143,7 +42303,7 @@
           <w:lang w:val="en-CA" w:eastAsia="en-CA"/>
         </w:rPr>
       </w:pPr>
-      <w:bookmarkStart w:id="38" w:name="_Toc247269814"/>
+      <w:bookmarkStart w:id="39" w:name="_Toc247271679"/>
       <w:r>
         <w:rPr>
           <w:rFonts w:asciiTheme="minorHAnsi" w:hAnsiTheme="minorHAnsi"/>
@@ -42153,7 +42313,6 @@
         </w:rPr>
         <w:t>Use Case 1</w:t>
       </w:r>
-      <w:bookmarkEnd w:id="38"/>
       <w:r>
         <w:rPr>
           <w:rFonts w:asciiTheme="minorHAnsi" w:hAnsiTheme="minorHAnsi"/>
@@ -42163,6 +42322,7 @@
         </w:rPr>
         <w:t>4</w:t>
       </w:r>
+      <w:bookmarkEnd w:id="39"/>
     </w:p>
     <w:p>
       <w:pPr>
@@ -43241,7 +43401,7 @@
           <w:lang w:val="en-CA" w:eastAsia="en-CA"/>
         </w:rPr>
       </w:pPr>
-      <w:bookmarkStart w:id="39" w:name="_Toc247269815"/>
+      <w:bookmarkStart w:id="40" w:name="_Toc247271680"/>
       <w:r>
         <w:rPr>
           <w:rFonts w:asciiTheme="minorHAnsi" w:hAnsiTheme="minorHAnsi"/>
@@ -43251,7 +43411,7 @@
         </w:rPr>
         <w:t>Search Functions</w:t>
       </w:r>
-      <w:bookmarkEnd w:id="39"/>
+      <w:bookmarkEnd w:id="40"/>
     </w:p>
     <w:p>
       <w:pPr>
@@ -44370,7 +44530,7 @@
           <w:szCs w:val="22"/>
         </w:rPr>
       </w:pPr>
-      <w:bookmarkStart w:id="40" w:name="_Toc247269816"/>
+      <w:bookmarkStart w:id="41" w:name="_Toc247271681"/>
       <w:r>
         <w:rPr>
           <w:rFonts w:asciiTheme="minorHAnsi" w:hAnsiTheme="minorHAnsi"/>
@@ -44379,7 +44539,7 @@
         </w:rPr>
         <w:t>Non-functional Requirements</w:t>
       </w:r>
-      <w:bookmarkEnd w:id="40"/>
+      <w:bookmarkEnd w:id="41"/>
     </w:p>
     <w:p>
       <w:pPr>
@@ -44390,7 +44550,7 @@
           <w:szCs w:val="22"/>
         </w:rPr>
       </w:pPr>
-      <w:bookmarkStart w:id="41" w:name="_Toc247269817"/>
+      <w:bookmarkStart w:id="42" w:name="_Toc247271682"/>
       <w:r>
         <w:rPr>
           <w:rFonts w:asciiTheme="minorHAnsi" w:hAnsiTheme="minorHAnsi"/>
@@ -44407,7 +44567,7 @@
         </w:rPr>
         <w:t xml:space="preserve"> Testing</w:t>
       </w:r>
-      <w:bookmarkEnd w:id="41"/>
+      <w:bookmarkEnd w:id="42"/>
     </w:p>
     <w:p>
       <w:pPr>
@@ -44767,7 +44927,7 @@
           <w:szCs w:val="22"/>
         </w:rPr>
       </w:pPr>
-      <w:bookmarkStart w:id="42" w:name="_Toc247269818"/>
+      <w:bookmarkStart w:id="43" w:name="_Toc247271683"/>
       <w:r>
         <w:rPr>
           <w:rFonts w:asciiTheme="minorHAnsi" w:hAnsiTheme="minorHAnsi"/>
@@ -44784,7 +44944,7 @@
         </w:rPr>
         <w:t xml:space="preserve"> Testing</w:t>
       </w:r>
-      <w:bookmarkEnd w:id="42"/>
+      <w:bookmarkEnd w:id="43"/>
     </w:p>
     <w:p>
       <w:pPr>
@@ -47348,7 +47508,7 @@
           <w:szCs w:val="22"/>
         </w:rPr>
       </w:pPr>
-      <w:bookmarkStart w:id="43" w:name="_Toc247269819"/>
+      <w:bookmarkStart w:id="44" w:name="_Toc247271684"/>
       <w:r>
         <w:rPr>
           <w:rFonts w:asciiTheme="minorHAnsi" w:hAnsiTheme="minorHAnsi"/>
@@ -47365,7 +47525,7 @@
         </w:rPr>
         <w:t xml:space="preserve"> Testing</w:t>
       </w:r>
-      <w:bookmarkEnd w:id="43"/>
+      <w:bookmarkEnd w:id="44"/>
     </w:p>
     <w:p/>
     <w:p>
@@ -48402,7 +48562,7 @@
           <w:szCs w:val="22"/>
         </w:rPr>
       </w:pPr>
-      <w:bookmarkStart w:id="44" w:name="_Toc247269820"/>
+      <w:bookmarkStart w:id="45" w:name="_Toc247271685"/>
       <w:r>
         <w:rPr>
           <w:rFonts w:asciiTheme="minorHAnsi" w:hAnsiTheme="minorHAnsi"/>
@@ -48419,7 +48579,7 @@
         </w:rPr>
         <w:t xml:space="preserve"> Testing</w:t>
       </w:r>
-      <w:bookmarkEnd w:id="44"/>
+      <w:bookmarkEnd w:id="45"/>
     </w:p>
     <w:p>
       <w:pPr>
@@ -51541,14 +51701,14 @@
       <w:pPr>
         <w:pStyle w:val="Heading1"/>
       </w:pPr>
-      <w:bookmarkStart w:id="45" w:name="_Toc247269821"/>
+      <w:bookmarkStart w:id="46" w:name="_Toc247271686"/>
       <w:r>
         <w:t>Appendix A</w:t>
       </w:r>
       <w:r>
         <w:t xml:space="preserve"> – Usability Test Results</w:t>
       </w:r>
-      <w:bookmarkEnd w:id="45"/>
+      <w:bookmarkEnd w:id="46"/>
     </w:p>
     <w:p/>
     <w:tbl>
@@ -55103,11 +55263,11 @@
       <w:pPr>
         <w:pStyle w:val="Heading1"/>
       </w:pPr>
-      <w:bookmarkStart w:id="46" w:name="_Toc247269822"/>
+      <w:bookmarkStart w:id="47" w:name="_Toc247271687"/>
       <w:r>
         <w:t>Appendix B – Performance Test Results</w:t>
       </w:r>
-      <w:bookmarkEnd w:id="46"/>
+      <w:bookmarkEnd w:id="47"/>
     </w:p>
     <w:p>
       <w:pPr>
@@ -55145,14 +55305,270 @@
         </w:pict>
       </w:r>
     </w:p>
+    <w:p>
+      <w:pPr>
+        <w:tabs>
+          <w:tab w:val="left" w:pos="7050"/>
+        </w:tabs>
+        <w:ind w:left="-426"/>
+      </w:pPr>
+    </w:p>
+    <w:p>
+      <w:pPr>
+        <w:tabs>
+          <w:tab w:val="left" w:pos="7050"/>
+        </w:tabs>
+        <w:ind w:left="-426"/>
+      </w:pPr>
+    </w:p>
+    <w:p>
+      <w:pPr>
+        <w:tabs>
+          <w:tab w:val="left" w:pos="7050"/>
+        </w:tabs>
+        <w:ind w:left="-426"/>
+      </w:pPr>
+    </w:p>
+    <w:p>
+      <w:pPr>
+        <w:tabs>
+          <w:tab w:val="left" w:pos="7050"/>
+        </w:tabs>
+        <w:ind w:left="-426"/>
+      </w:pPr>
+    </w:p>
+    <w:p>
+      <w:pPr>
+        <w:tabs>
+          <w:tab w:val="left" w:pos="7050"/>
+        </w:tabs>
+        <w:ind w:left="-426"/>
+      </w:pPr>
+    </w:p>
+    <w:p>
+      <w:pPr>
+        <w:tabs>
+          <w:tab w:val="left" w:pos="7050"/>
+        </w:tabs>
+        <w:ind w:left="-426"/>
+      </w:pPr>
+    </w:p>
+    <w:p>
+      <w:pPr>
+        <w:tabs>
+          <w:tab w:val="left" w:pos="7050"/>
+        </w:tabs>
+        <w:ind w:left="-426"/>
+      </w:pPr>
+    </w:p>
+    <w:p>
+      <w:pPr>
+        <w:tabs>
+          <w:tab w:val="left" w:pos="7050"/>
+        </w:tabs>
+        <w:ind w:left="-426"/>
+      </w:pPr>
+    </w:p>
+    <w:p>
+      <w:pPr>
+        <w:tabs>
+          <w:tab w:val="left" w:pos="7050"/>
+        </w:tabs>
+        <w:ind w:left="-426"/>
+      </w:pPr>
+    </w:p>
+    <w:p>
+      <w:pPr>
+        <w:tabs>
+          <w:tab w:val="left" w:pos="7050"/>
+        </w:tabs>
+        <w:ind w:left="-426"/>
+      </w:pPr>
+    </w:p>
+    <w:p>
+      <w:pPr>
+        <w:tabs>
+          <w:tab w:val="left" w:pos="7050"/>
+        </w:tabs>
+        <w:ind w:left="-426"/>
+      </w:pPr>
+    </w:p>
+    <w:p>
+      <w:pPr>
+        <w:tabs>
+          <w:tab w:val="left" w:pos="7050"/>
+        </w:tabs>
+        <w:ind w:left="-426"/>
+      </w:pPr>
+    </w:p>
+    <w:p>
+      <w:pPr>
+        <w:tabs>
+          <w:tab w:val="left" w:pos="7050"/>
+        </w:tabs>
+        <w:ind w:left="-426"/>
+      </w:pPr>
+    </w:p>
+    <w:p>
+      <w:pPr>
+        <w:tabs>
+          <w:tab w:val="left" w:pos="7050"/>
+        </w:tabs>
+        <w:ind w:left="-426"/>
+      </w:pPr>
+    </w:p>
+    <w:p>
+      <w:pPr>
+        <w:tabs>
+          <w:tab w:val="left" w:pos="7050"/>
+        </w:tabs>
+        <w:ind w:left="-426"/>
+      </w:pPr>
+    </w:p>
+    <w:p>
+      <w:pPr>
+        <w:tabs>
+          <w:tab w:val="left" w:pos="7050"/>
+        </w:tabs>
+        <w:ind w:left="-426"/>
+      </w:pPr>
+    </w:p>
+    <w:p>
+      <w:pPr>
+        <w:tabs>
+          <w:tab w:val="left" w:pos="7050"/>
+        </w:tabs>
+        <w:ind w:left="-426"/>
+      </w:pPr>
+    </w:p>
+    <w:p>
+      <w:pPr>
+        <w:tabs>
+          <w:tab w:val="left" w:pos="7050"/>
+        </w:tabs>
+        <w:ind w:left="-426"/>
+      </w:pPr>
+    </w:p>
+    <w:p>
+      <w:pPr>
+        <w:tabs>
+          <w:tab w:val="left" w:pos="7050"/>
+        </w:tabs>
+        <w:ind w:left="-426"/>
+      </w:pPr>
+    </w:p>
+    <w:p>
+      <w:pPr>
+        <w:tabs>
+          <w:tab w:val="left" w:pos="7050"/>
+        </w:tabs>
+        <w:ind w:left="-426"/>
+      </w:pPr>
+    </w:p>
+    <w:p>
+      <w:pPr>
+        <w:tabs>
+          <w:tab w:val="left" w:pos="7050"/>
+        </w:tabs>
+        <w:ind w:left="-426"/>
+      </w:pPr>
+    </w:p>
+    <w:p>
+      <w:pPr>
+        <w:tabs>
+          <w:tab w:val="left" w:pos="7050"/>
+        </w:tabs>
+        <w:ind w:left="-426"/>
+      </w:pPr>
+    </w:p>
+    <w:p>
+      <w:pPr>
+        <w:tabs>
+          <w:tab w:val="left" w:pos="7050"/>
+        </w:tabs>
+        <w:ind w:left="-426"/>
+        <w:sectPr>
+          <w:headerReference w:type="default" r:id="rId14"/>
+          <w:footerReference w:type="default" r:id="rId15"/>
+          <w:headerReference w:type="first" r:id="rId16"/>
+          <w:footerReference w:type="first" r:id="rId17"/>
+          <w:pgSz w:w="12240" w:h="15840" w:code="1"/>
+          <w:pgMar w:top="1440" w:right="1440" w:bottom="1440" w:left="1440" w:header="720" w:footer="720" w:gutter="0"/>
+          <w:cols w:space="720"/>
+        </w:sectPr>
+      </w:pPr>
+    </w:p>
+    <w:p>
+      <w:pPr>
+        <w:pStyle w:val="Heading1"/>
+      </w:pPr>
+      <w:bookmarkStart w:id="48" w:name="_Toc247271688"/>
+      <w:r>
+        <w:lastRenderedPageBreak/>
+        <w:t>Appendix C – Test Schedule</w:t>
+      </w:r>
+      <w:bookmarkEnd w:id="48"/>
+    </w:p>
+    <w:p/>
+    <w:p/>
+    <w:p/>
+    <w:p/>
+    <w:p/>
+    <w:p/>
+    <w:p/>
+    <w:p/>
+    <w:p>
+      <w:pPr>
+        <w:jc w:val="center"/>
+      </w:pPr>
+      <w:r>
+        <w:pict>
+          <v:shape id="_x0000_i1029" type="#_x0000_t75" style="width:692.25pt;height:115.5pt">
+            <v:imagedata r:id="rId18" o:title=""/>
+          </v:shape>
+        </w:pict>
+      </w:r>
+    </w:p>
+    <w:p>
+      <w:pPr>
+        <w:tabs>
+          <w:tab w:val="left" w:pos="7050"/>
+        </w:tabs>
+        <w:ind w:left="-426"/>
+      </w:pPr>
+    </w:p>
+    <w:p>
+      <w:pPr>
+        <w:tabs>
+          <w:tab w:val="left" w:pos="7050"/>
+        </w:tabs>
+        <w:ind w:left="-426"/>
+      </w:pPr>
+    </w:p>
+    <w:p>
+      <w:pPr>
+        <w:tabs>
+          <w:tab w:val="left" w:pos="7050"/>
+        </w:tabs>
+        <w:ind w:left="-426"/>
+      </w:pPr>
+    </w:p>
+    <w:p>
+      <w:pPr>
+        <w:tabs>
+          <w:tab w:val="left" w:pos="7050"/>
+        </w:tabs>
+        <w:ind w:left="-426"/>
+      </w:pPr>
+      <w:r>
+        <w:br w:type="page"/>
+      </w:r>
+    </w:p>
     <w:sectPr>
-      <w:headerReference w:type="default" r:id="rId14"/>
-      <w:footerReference w:type="default" r:id="rId15"/>
-      <w:headerReference w:type="first" r:id="rId16"/>
-      <w:footerReference w:type="first" r:id="rId17"/>
-      <w:pgSz w:w="12240" w:h="15840" w:code="1"/>
+      <w:pgSz w:w="15840" w:h="12240" w:orient="landscape" w:code="1"/>
       <w:pgMar w:top="1440" w:right="1440" w:bottom="1440" w:left="1440" w:header="720" w:footer="720" w:gutter="0"/>
       <w:cols w:space="720"/>
+      <w:docGrid w:linePitch="272"/>
     </w:sectPr>
   </w:body>
 </w:document>
@@ -55337,7 +55753,7 @@
               <w:rStyle w:val="PageNumber"/>
               <w:noProof/>
             </w:rPr>
-            <w:t>30</w:t>
+            <w:t>3</w:t>
           </w:r>
           <w:r>
             <w:rPr>
@@ -55357,7 +55773,7 @@
                 <w:rStyle w:val="PageNumber"/>
                 <w:noProof/>
               </w:rPr>
-              <w:t>31</w:t>
+              <w:t>33</w:t>
             </w:r>
           </w:fldSimple>
         </w:p>
@@ -57555,6 +57971,36 @@
   <w:num w:numId="41">
     <w:abstractNumId w:val="14"/>
   </w:num>
+  <w:num w:numId="42">
+    <w:abstractNumId w:val="0"/>
+    <w:lvlOverride w:ilvl="0">
+      <w:startOverride w:val="1"/>
+    </w:lvlOverride>
+    <w:lvlOverride w:ilvl="1">
+      <w:startOverride w:val="1"/>
+    </w:lvlOverride>
+    <w:lvlOverride w:ilvl="2">
+      <w:startOverride w:val="1"/>
+    </w:lvlOverride>
+    <w:lvlOverride w:ilvl="3">
+      <w:startOverride w:val="1"/>
+    </w:lvlOverride>
+    <w:lvlOverride w:ilvl="4">
+      <w:startOverride w:val="1"/>
+    </w:lvlOverride>
+    <w:lvlOverride w:ilvl="5">
+      <w:startOverride w:val="1"/>
+    </w:lvlOverride>
+    <w:lvlOverride w:ilvl="6">
+      <w:startOverride w:val="1"/>
+    </w:lvlOverride>
+    <w:lvlOverride w:ilvl="7">
+      <w:startOverride w:val="1"/>
+    </w:lvlOverride>
+    <w:lvlOverride w:ilvl="8">
+      <w:startOverride w:val="1"/>
+    </w:lvlOverride>
+  </w:num>
 </w:numbering>
 </file>
 
@@ -57564,7 +58010,7 @@
     <w:rPrDefault>
       <w:rPr>
         <w:rFonts w:ascii="Times New Roman" w:eastAsia="PMingLiU" w:hAnsi="Times New Roman" w:cs="Times New Roman"/>
-        <w:lang w:val="en-CA" w:eastAsia="zh-CN" w:bidi="ar-SA"/>
+        <w:lang w:val="en-CA" w:eastAsia="en-CA" w:bidi="ar-SA"/>
       </w:rPr>
     </w:rPrDefault>
     <w:pPrDefault/>
@@ -58724,7 +59170,7 @@
 </file>
 
 <file path=customXml/itemProps1.xml><?xml version="1.0" encoding="utf-8"?>
-<ds:datastoreItem xmlns:ds="http://schemas.openxmlformats.org/officeDocument/2006/customXml" ds:itemID="{000AF746-A403-4646-AF03-34564E937593}">
+<ds:datastoreItem xmlns:ds="http://schemas.openxmlformats.org/officeDocument/2006/customXml" ds:itemID="{3CF7A626-2DB4-4CEE-A93E-C59B93A513E8}">
   <ds:schemaRefs>
     <ds:schemaRef ds:uri="http://schemas.openxmlformats.org/officeDocument/2006/bibliography"/>
   </ds:schemaRefs>

</xml_diff>